<commit_message>
first pass at document
</commit_message>
<xml_diff>
--- a/induced_demand_white_paper/InducedDemand.docx
+++ b/induced_demand_white_paper/InducedDemand.docx
@@ -1,12 +1,13 @@
 
 <file path=word/document.xml><?xml version="1.0" encoding="utf-8"?>
-<w:document xmlns:wpc="http://schemas.microsoft.com/office/word/2010/wordprocessingCanvas" xmlns:cx="http://schemas.microsoft.com/office/drawing/2014/chartex" xmlns:cx1="http://schemas.microsoft.com/office/drawing/2015/9/8/chartex" xmlns:cx2="http://schemas.microsoft.com/office/drawing/2015/10/21/chartex" xmlns:cx3="http://schemas.microsoft.com/office/drawing/2016/5/9/chartex" xmlns:cx4="http://schemas.microsoft.com/office/drawing/2016/5/10/chartex" xmlns:cx5="http://schemas.microsoft.com/office/drawing/2016/5/11/chartex" xmlns:cx6="http://schemas.microsoft.com/office/drawing/2016/5/12/chartex" xmlns:cx7="http://schemas.microsoft.com/office/drawing/2016/5/13/chartex" xmlns:cx8="http://schemas.microsoft.com/office/drawing/2016/5/14/chartex" xmlns:mc="http://schemas.openxmlformats.org/markup-compatibility/2006" xmlns:aink="http://schemas.microsoft.com/office/drawing/2016/ink" xmlns:am3d="http://schemas.microsoft.com/office/drawing/2017/model3d" xmlns:o="urn:schemas-microsoft-com:office:office" xmlns:r="http://schemas.openxmlformats.org/officeDocument/2006/relationships" xmlns:m="http://schemas.openxmlformats.org/officeDocument/2006/math" xmlns:v="urn:schemas-microsoft-com:vml" xmlns:wp14="http://schemas.microsoft.com/office/word/2010/wordprocessingDrawing" xmlns:wp="http://schemas.openxmlformats.org/drawingml/2006/wordprocessingDrawing" xmlns:w10="urn:schemas-microsoft-com:office:word" xmlns:w="http://schemas.openxmlformats.org/wordprocessingml/2006/main" xmlns:w14="http://schemas.microsoft.com/office/word/2010/wordml" xmlns:w15="http://schemas.microsoft.com/office/word/2012/wordml" xmlns:w16cid="http://schemas.microsoft.com/office/word/2016/wordml/cid" xmlns:w16se="http://schemas.microsoft.com/office/word/2015/wordml/symex" xmlns:wpg="http://schemas.microsoft.com/office/word/2010/wordprocessingGroup" xmlns:wpi="http://schemas.microsoft.com/office/word/2010/wordprocessingInk" xmlns:wne="http://schemas.microsoft.com/office/word/2006/wordml" xmlns:wps="http://schemas.microsoft.com/office/word/2010/wordprocessingShape" mc:Ignorable="w14 w15 w16se w16cid wp14">
+<w:document xmlns:wpc="http://schemas.microsoft.com/office/word/2010/wordprocessingCanvas" xmlns:cx="http://schemas.microsoft.com/office/drawing/2014/chartex" xmlns:cx1="http://schemas.microsoft.com/office/drawing/2015/9/8/chartex" xmlns:cx2="http://schemas.microsoft.com/office/drawing/2015/10/21/chartex" xmlns:cx3="http://schemas.microsoft.com/office/drawing/2016/5/9/chartex" xmlns:cx4="http://schemas.microsoft.com/office/drawing/2016/5/10/chartex" xmlns:cx5="http://schemas.microsoft.com/office/drawing/2016/5/11/chartex" xmlns:mc="http://schemas.openxmlformats.org/markup-compatibility/2006" xmlns:o="urn:schemas-microsoft-com:office:office" xmlns:r="http://schemas.openxmlformats.org/officeDocument/2006/relationships" xmlns:m="http://schemas.openxmlformats.org/officeDocument/2006/math" xmlns:v="urn:schemas-microsoft-com:vml" xmlns:wp14="http://schemas.microsoft.com/office/word/2010/wordprocessingDrawing" xmlns:wp="http://schemas.openxmlformats.org/drawingml/2006/wordprocessingDrawing" xmlns:w10="urn:schemas-microsoft-com:office:word" xmlns:w="http://schemas.openxmlformats.org/wordprocessingml/2006/main" xmlns:w14="http://schemas.microsoft.com/office/word/2010/wordml" xmlns:w15="http://schemas.microsoft.com/office/word/2012/wordml" xmlns:w16se="http://schemas.microsoft.com/office/word/2015/wordml/symex" xmlns:wpg="http://schemas.microsoft.com/office/word/2010/wordprocessingGroup" xmlns:wpi="http://schemas.microsoft.com/office/word/2010/wordprocessingInk" xmlns:wne="http://schemas.microsoft.com/office/word/2006/wordml" xmlns:wps="http://schemas.microsoft.com/office/word/2010/wordprocessingShape" mc:Ignorable="w14 w15 w16se wp14">
   <w:body>
     <w:p>
       <w:pPr>
         <w:pStyle w:val="Title"/>
         <w:jc w:val="center"/>
         <w:rPr>
+          <w:del w:id="2" w:author="Ory, David" w:date="2018-08-24T14:22:00Z"/>
           <w:sz w:val="48"/>
         </w:rPr>
       </w:pPr>
@@ -16,476 +17,1913 @@
         </w:rPr>
         <w:t xml:space="preserve">Induced </w:t>
       </w:r>
-      <w:del w:id="0" w:author="Curry, Rick" w:date="2018-04-13T09:10:00Z">
-        <w:r>
-          <w:rPr>
-            <w:sz w:val="48"/>
-          </w:rPr>
-          <w:delText>Demand</w:delText>
-        </w:r>
-      </w:del>
-      <w:ins w:id="1" w:author="Curry, Rick" w:date="2018-04-13T09:10:00Z">
-        <w:r>
-          <w:rPr>
-            <w:sz w:val="48"/>
-          </w:rPr>
-          <w:t>Traffic</w:t>
-        </w:r>
-      </w:ins>
+      <w:commentRangeStart w:id="3"/>
+      <w:r>
+        <w:rPr>
+          <w:sz w:val="48"/>
+        </w:rPr>
+        <w:t>Demand</w:t>
+      </w:r>
+      <w:commentRangeEnd w:id="3"/>
+      <w:r>
+        <w:rPr>
+          <w:rStyle w:val="CommentReference"/>
+          <w:rFonts w:asciiTheme="minorHAnsi" w:eastAsiaTheme="minorHAnsi" w:hAnsiTheme="minorHAnsi" w:cstheme="minorBidi"/>
+          <w:spacing w:val="0"/>
+          <w:kern w:val="0"/>
+        </w:rPr>
+        <w:commentReference w:id="3"/>
+      </w:r>
     </w:p>
     <w:p>
       <w:pPr>
         <w:pStyle w:val="Title"/>
         <w:jc w:val="center"/>
         <w:rPr>
+          <w:del w:id="4" w:author="Ory, David" w:date="2018-08-24T14:22:00Z"/>
           <w:sz w:val="36"/>
         </w:rPr>
       </w:pPr>
-      <w:r>
-        <w:rPr>
-          <w:sz w:val="36"/>
-        </w:rPr>
-        <w:t>D</w:t>
-      </w:r>
-      <w:r>
-        <w:rPr>
-          <w:sz w:val="36"/>
-        </w:rPr>
-        <w:t>ue to Increased or Decreased Transportation Accessibility</w:t>
-      </w:r>
-    </w:p>
-    <w:p>
-      <w:pPr>
+      <w:del w:id="5" w:author="Ory, David" w:date="2018-08-24T14:22:00Z">
+        <w:r>
+          <w:rPr>
+            <w:sz w:val="36"/>
+          </w:rPr>
+          <w:delText>D</w:delText>
+        </w:r>
+        <w:r>
+          <w:rPr>
+            <w:sz w:val="36"/>
+          </w:rPr>
+          <w:delText>ue to Increased or Decreased Transportation Accessibility</w:delText>
+        </w:r>
+      </w:del>
+    </w:p>
+    <w:p>
+      <w:pPr>
+        <w:pStyle w:val="Title"/>
+        <w:jc w:val="center"/>
         <w:rPr>
           <w:rStyle w:val="Emphasis"/>
         </w:rPr>
-      </w:pPr>
-    </w:p>
-    <w:p>
-      <w:pPr>
+        <w:pPrChange w:id="6" w:author="Ory, David" w:date="2018-08-24T14:22:00Z">
+          <w:pPr/>
+        </w:pPrChange>
+      </w:pPr>
+    </w:p>
+    <w:p>
+      <w:pPr>
+        <w:pStyle w:val="Heading2"/>
         <w:rPr>
           <w:rStyle w:val="Emphasis"/>
-        </w:rPr>
+          <w:i/>
+          <w:rPrChange w:id="7" w:author="Ory, David" w:date="2018-08-24T14:21:00Z">
+            <w:rPr>
+              <w:rStyle w:val="Emphasis"/>
+              <w:i w:val="0"/>
+              <w:iCs w:val="0"/>
+            </w:rPr>
+          </w:rPrChange>
+        </w:rPr>
+        <w:pPrChange w:id="8" w:author="Ory, David" w:date="2018-08-24T14:21:00Z">
+          <w:pPr/>
+        </w:pPrChange>
       </w:pPr>
       <w:r>
         <w:rPr>
           <w:rStyle w:val="Emphasis"/>
-        </w:rPr>
-        <w:t xml:space="preserve">What is Induced </w:t>
-      </w:r>
-      <w:del w:id="2" w:author="Curry, Rick" w:date="2018-04-13T09:10:00Z">
+          <w:i/>
+          <w:rPrChange w:id="9" w:author="Ory, David" w:date="2018-08-24T14:21:00Z">
+            <w:rPr>
+              <w:rStyle w:val="Emphasis"/>
+              <w:i w:val="0"/>
+              <w:iCs w:val="0"/>
+            </w:rPr>
+          </w:rPrChange>
+        </w:rPr>
+        <w:t>What is Induced Demand</w:t>
+      </w:r>
+      <w:del w:id="10" w:author="Ory, David" w:date="2018-08-24T14:01:00Z">
         <w:r>
           <w:rPr>
             <w:rStyle w:val="Emphasis"/>
-          </w:rPr>
-          <w:delText>Demand</w:delText>
+            <w:i/>
+          </w:rPr>
+          <w:delText>Traffic</w:delText>
         </w:r>
       </w:del>
-      <w:ins w:id="3" w:author="Curry, Rick" w:date="2018-04-13T09:10:00Z">
+      <w:r>
+        <w:rPr>
+          <w:rStyle w:val="Emphasis"/>
+          <w:i/>
+          <w:rPrChange w:id="11" w:author="Ory, David" w:date="2018-08-24T14:21:00Z">
+            <w:rPr>
+              <w:rStyle w:val="Emphasis"/>
+              <w:i w:val="0"/>
+              <w:iCs w:val="0"/>
+            </w:rPr>
+          </w:rPrChange>
+        </w:rPr>
+        <w:t>?</w:t>
+      </w:r>
+    </w:p>
+    <w:p>
+      <w:pPr>
+        <w:rPr>
+          <w:ins w:id="12" w:author="Ory, David" w:date="2018-08-24T14:05:00Z"/>
+          <w:rFonts w:cs="Segoe UI"/>
+        </w:rPr>
+      </w:pPr>
+      <w:ins w:id="13" w:author="Ory, David" w:date="2018-08-24T14:01:00Z">
+        <w:r>
+          <w:rPr>
+            <w:rFonts w:cs="Segoe UI"/>
+          </w:rPr>
+          <w:t xml:space="preserve">The term “induced demand” is often used in </w:t>
+        </w:r>
+      </w:ins>
+      <w:ins w:id="14" w:author="Ory, David" w:date="2018-08-24T14:02:00Z">
+        <w:r>
+          <w:rPr>
+            <w:rFonts w:cs="Segoe UI"/>
+          </w:rPr>
+          <w:t>transportation</w:t>
+        </w:r>
+      </w:ins>
+      <w:ins w:id="15" w:author="Ory, David" w:date="2018-08-24T14:01:00Z">
+        <w:r>
+          <w:rPr>
+            <w:rFonts w:cs="Segoe UI"/>
+          </w:rPr>
+          <w:t xml:space="preserve"> </w:t>
+        </w:r>
+      </w:ins>
+      <w:ins w:id="16" w:author="Ory, David" w:date="2018-08-24T14:02:00Z">
+        <w:r>
+          <w:rPr>
+            <w:rFonts w:cs="Segoe UI"/>
+          </w:rPr>
+          <w:t xml:space="preserve">debates and discussions, but is rarely defined. </w:t>
+        </w:r>
+      </w:ins>
+      <w:ins w:id="17" w:author="Ory, David" w:date="2018-08-24T14:04:00Z">
+        <w:r>
+          <w:rPr>
+            <w:rFonts w:cs="Segoe UI"/>
+          </w:rPr>
+          <w:t>In the transportation context, the term generally is used to describe the situation in which</w:t>
+        </w:r>
+      </w:ins>
+      <w:ins w:id="18" w:author="Ory, David" w:date="2018-08-24T14:05:00Z">
+        <w:r>
+          <w:rPr>
+            <w:rFonts w:cs="Segoe UI"/>
+          </w:rPr>
+          <w:t xml:space="preserve"> the following sequence of events is observed:</w:t>
+        </w:r>
+      </w:ins>
+      <w:ins w:id="19" w:author="Ory, David" w:date="2018-08-24T14:04:00Z">
+        <w:r>
+          <w:rPr>
+            <w:rFonts w:cs="Segoe UI"/>
+          </w:rPr>
+          <w:t xml:space="preserve"> </w:t>
+        </w:r>
+      </w:ins>
+    </w:p>
+    <w:p>
+      <w:pPr>
+        <w:pStyle w:val="ListParagraph"/>
+        <w:numPr>
+          <w:ilvl w:val="0"/>
+          <w:numId w:val="5"/>
+        </w:numPr>
+        <w:rPr>
+          <w:ins w:id="20" w:author="Ory, David" w:date="2018-08-24T14:05:00Z"/>
+          <w:rFonts w:cs="Segoe UI"/>
+        </w:rPr>
+        <w:pPrChange w:id="21" w:author="Ory, David" w:date="2018-08-24T14:05:00Z">
+          <w:pPr/>
+        </w:pPrChange>
+      </w:pPr>
+      <w:ins w:id="22" w:author="Ory, David" w:date="2018-08-24T14:05:00Z">
+        <w:r>
+          <w:rPr>
+            <w:rFonts w:cs="Segoe UI"/>
+          </w:rPr>
+          <w:t xml:space="preserve">A </w:t>
+        </w:r>
+      </w:ins>
+      <w:ins w:id="23" w:author="Ory, David" w:date="2018-08-24T14:04:00Z">
+        <w:r>
+          <w:rPr>
+            <w:rFonts w:cs="Segoe UI"/>
+          </w:rPr>
+          <w:t>roadway is widened to relieve congestion</w:t>
+        </w:r>
+      </w:ins>
+      <w:ins w:id="24" w:author="Ory, David" w:date="2018-08-24T14:05:00Z">
+        <w:r>
+          <w:rPr>
+            <w:rFonts w:cs="Segoe UI"/>
+          </w:rPr>
+          <w:t>;</w:t>
+        </w:r>
+      </w:ins>
+    </w:p>
+    <w:p>
+      <w:pPr>
+        <w:pStyle w:val="ListParagraph"/>
+        <w:numPr>
+          <w:ilvl w:val="0"/>
+          <w:numId w:val="5"/>
+        </w:numPr>
+        <w:rPr>
+          <w:ins w:id="25" w:author="Ory, David" w:date="2018-08-24T14:06:00Z"/>
+          <w:rFonts w:cs="Segoe UI"/>
+        </w:rPr>
+        <w:pPrChange w:id="26" w:author="Ory, David" w:date="2018-08-24T14:05:00Z">
+          <w:pPr/>
+        </w:pPrChange>
+      </w:pPr>
+      <w:ins w:id="27" w:author="Ory, David" w:date="2018-08-24T14:05:00Z">
+        <w:r>
+          <w:rPr>
+            <w:rFonts w:cs="Segoe UI"/>
+          </w:rPr>
+          <w:t>After the roadway is widened, more vehicles are observed using the roadway during periods in which co</w:t>
+        </w:r>
+      </w:ins>
+      <w:ins w:id="28" w:author="Ory, David" w:date="2018-08-24T14:06:00Z">
+        <w:r>
+          <w:rPr>
+            <w:rFonts w:cs="Segoe UI"/>
+          </w:rPr>
+          <w:t>ngestion is present; and,</w:t>
+        </w:r>
+      </w:ins>
+    </w:p>
+    <w:p>
+      <w:pPr>
+        <w:pStyle w:val="ListParagraph"/>
+        <w:numPr>
+          <w:ilvl w:val="0"/>
+          <w:numId w:val="5"/>
+        </w:numPr>
+        <w:rPr>
+          <w:ins w:id="29" w:author="Ory, David" w:date="2018-08-24T14:07:00Z"/>
+          <w:rFonts w:cs="Segoe UI"/>
+        </w:rPr>
+        <w:pPrChange w:id="30" w:author="Ory, David" w:date="2018-08-24T14:05:00Z">
+          <w:pPr/>
+        </w:pPrChange>
+      </w:pPr>
+      <w:ins w:id="31" w:author="Ory, David" w:date="2018-08-24T14:06:00Z">
+        <w:r>
+          <w:rPr>
+            <w:rFonts w:cs="Segoe UI"/>
+          </w:rPr>
+          <w:t xml:space="preserve">Congestion remains </w:t>
+        </w:r>
+      </w:ins>
+      <w:ins w:id="32" w:author="Ory, David" w:date="2018-08-24T15:00:00Z">
+        <w:r>
+          <w:rPr>
+            <w:rFonts w:cs="Segoe UI"/>
+          </w:rPr>
+          <w:t xml:space="preserve">near </w:t>
+        </w:r>
+      </w:ins>
+      <w:ins w:id="33" w:author="Ory, David" w:date="2018-08-24T14:07:00Z">
+        <w:r>
+          <w:rPr>
+            <w:rFonts w:cs="Segoe UI"/>
+          </w:rPr>
+          <w:t>the same level as it was prior to the roadway improvement.</w:t>
+        </w:r>
+      </w:ins>
+    </w:p>
+    <w:p>
+      <w:pPr>
+        <w:rPr>
+          <w:ins w:id="34" w:author="Ory, David" w:date="2018-08-24T14:10:00Z"/>
+          <w:rFonts w:cs="Segoe UI"/>
+        </w:rPr>
+      </w:pPr>
+      <w:ins w:id="35" w:author="Ory, David" w:date="2018-08-24T14:07:00Z">
+        <w:r>
+          <w:rPr>
+            <w:rFonts w:cs="Segoe UI"/>
+          </w:rPr>
+          <w:t xml:space="preserve">Induced demand has been discussed in the </w:t>
+        </w:r>
+      </w:ins>
+      <w:ins w:id="36" w:author="Ory, David" w:date="2018-08-24T14:08:00Z">
+        <w:r>
+          <w:rPr>
+            <w:rFonts w:cs="Segoe UI"/>
+          </w:rPr>
+          <w:fldChar w:fldCharType="begin"/>
+        </w:r>
+        <w:r>
+          <w:rPr>
+            <w:rFonts w:cs="Segoe UI"/>
+          </w:rPr>
+          <w:instrText xml:space="preserve"> HYPERLINK "https://www.vox.com/2014/10/23/6994159/traffic-roads-induced-demand" </w:instrText>
+        </w:r>
+        <w:r>
+          <w:rPr>
+            <w:rFonts w:cs="Segoe UI"/>
+          </w:rPr>
+        </w:r>
+        <w:r>
+          <w:rPr>
+            <w:rFonts w:cs="Segoe UI"/>
+          </w:rPr>
+          <w:fldChar w:fldCharType="separate"/>
+        </w:r>
+        <w:r>
+          <w:rPr>
+            <w:rStyle w:val="Hyperlink"/>
+            <w:rFonts w:cs="Segoe UI"/>
+            <w:rPrChange w:id="37" w:author="Ory, David" w:date="2018-08-24T14:08:00Z">
+              <w:rPr/>
+            </w:rPrChange>
+          </w:rPr>
+          <w:t>popular press</w:t>
+        </w:r>
+        <w:r>
+          <w:rPr>
+            <w:rFonts w:cs="Segoe UI"/>
+          </w:rPr>
+          <w:fldChar w:fldCharType="end"/>
+        </w:r>
+      </w:ins>
+      <w:ins w:id="38" w:author="Ory, David" w:date="2018-08-24T14:07:00Z">
+        <w:r>
+          <w:rPr>
+            <w:rFonts w:cs="Segoe UI"/>
+          </w:rPr>
+          <w:t xml:space="preserve">, by </w:t>
+        </w:r>
+      </w:ins>
+      <w:ins w:id="39" w:author="Ory, David" w:date="2018-08-24T14:09:00Z">
+        <w:r>
+          <w:rPr>
+            <w:rFonts w:cs="Segoe UI"/>
+          </w:rPr>
+          <w:fldChar w:fldCharType="begin"/>
+        </w:r>
+        <w:r>
+          <w:rPr>
+            <w:rFonts w:cs="Segoe UI"/>
+          </w:rPr>
+          <w:instrText xml:space="preserve"> HYPERLINK "https://www.goodreads.com/book/show/584069.Stuck_In_Traffic" </w:instrText>
+        </w:r>
+        <w:r>
+          <w:rPr>
+            <w:rFonts w:cs="Segoe UI"/>
+          </w:rPr>
+        </w:r>
+        <w:r>
+          <w:rPr>
+            <w:rFonts w:cs="Segoe UI"/>
+          </w:rPr>
+          <w:fldChar w:fldCharType="separate"/>
+        </w:r>
+        <w:r>
+          <w:rPr>
+            <w:rStyle w:val="Hyperlink"/>
+            <w:rFonts w:cs="Segoe UI"/>
+            <w:rPrChange w:id="40" w:author="Ory, David" w:date="2018-08-24T14:08:00Z">
+              <w:rPr/>
+            </w:rPrChange>
+          </w:rPr>
+          <w:t>think tanks</w:t>
+        </w:r>
+        <w:r>
+          <w:rPr>
+            <w:rFonts w:cs="Segoe UI"/>
+          </w:rPr>
+          <w:fldChar w:fldCharType="end"/>
+        </w:r>
+      </w:ins>
+      <w:ins w:id="41" w:author="Ory, David" w:date="2018-08-24T14:07:00Z">
+        <w:r>
+          <w:rPr>
+            <w:rFonts w:cs="Segoe UI"/>
+          </w:rPr>
+          <w:t xml:space="preserve">, and by </w:t>
+        </w:r>
+      </w:ins>
+      <w:ins w:id="42" w:author="Ory, David" w:date="2018-08-24T14:10:00Z">
+        <w:r>
+          <w:rPr>
+            <w:rFonts w:cs="Segoe UI"/>
+          </w:rPr>
+          <w:fldChar w:fldCharType="begin"/>
+        </w:r>
+        <w:r>
+          <w:rPr>
+            <w:rFonts w:cs="Segoe UI"/>
+          </w:rPr>
+          <w:instrText xml:space="preserve"> HYPERLINK "http://www.nber.org/papers/w15376" </w:instrText>
+        </w:r>
+        <w:r>
+          <w:rPr>
+            <w:rFonts w:cs="Segoe UI"/>
+          </w:rPr>
+        </w:r>
+        <w:r>
+          <w:rPr>
+            <w:rFonts w:cs="Segoe UI"/>
+          </w:rPr>
+          <w:fldChar w:fldCharType="separate"/>
+        </w:r>
+        <w:r>
+          <w:rPr>
+            <w:rStyle w:val="Hyperlink"/>
+            <w:rFonts w:cs="Segoe UI"/>
+            <w:rPrChange w:id="43" w:author="Ory, David" w:date="2018-08-24T14:08:00Z">
+              <w:rPr/>
+            </w:rPrChange>
+          </w:rPr>
+          <w:t>academics</w:t>
+        </w:r>
+        <w:r>
+          <w:rPr>
+            <w:rFonts w:cs="Segoe UI"/>
+          </w:rPr>
+          <w:fldChar w:fldCharType="end"/>
+        </w:r>
+      </w:ins>
+      <w:ins w:id="44" w:author="Ory, David" w:date="2018-08-24T14:07:00Z">
+        <w:r>
+          <w:rPr>
+            <w:rFonts w:cs="Segoe UI"/>
+          </w:rPr>
+          <w:t>.</w:t>
+        </w:r>
+      </w:ins>
+    </w:p>
+    <w:p>
+      <w:pPr>
+        <w:rPr>
+          <w:ins w:id="45" w:author="Ory, David" w:date="2018-08-24T14:11:00Z"/>
+          <w:rFonts w:cs="Segoe UI"/>
+        </w:rPr>
+      </w:pPr>
+      <w:ins w:id="46" w:author="Ory, David" w:date="2018-08-24T14:10:00Z">
+        <w:r>
+          <w:rPr>
+            <w:rFonts w:cs="Segoe UI"/>
+          </w:rPr>
+          <w:t xml:space="preserve">A more general definition of induced demand is accepted among economists: </w:t>
+        </w:r>
+      </w:ins>
+      <w:ins w:id="47" w:author="Ory, David" w:date="2018-08-24T14:11:00Z">
+        <w:r>
+          <w:rPr>
+            <w:rFonts w:cs="Segoe UI"/>
+          </w:rPr>
+          <w:fldChar w:fldCharType="begin"/>
+        </w:r>
+        <w:r>
+          <w:rPr>
+            <w:rFonts w:cs="Segoe UI"/>
+          </w:rPr>
+          <w:instrText xml:space="preserve"> HYPERLINK "https://en.wikipedia.org/wiki/Induced_demand" </w:instrText>
+        </w:r>
+        <w:r>
+          <w:rPr>
+            <w:rFonts w:cs="Segoe UI"/>
+          </w:rPr>
+        </w:r>
+        <w:r>
+          <w:rPr>
+            <w:rFonts w:cs="Segoe UI"/>
+          </w:rPr>
+          <w:fldChar w:fldCharType="separate"/>
+        </w:r>
+        <w:r>
+          <w:rPr>
+            <w:rStyle w:val="Hyperlink"/>
+            <w:rFonts w:cs="Segoe UI"/>
+          </w:rPr>
+          <w:t>“the phenomenon that after supply increases, more of a good is consumed.”</w:t>
+        </w:r>
+        <w:r>
+          <w:rPr>
+            <w:rFonts w:cs="Segoe UI"/>
+          </w:rPr>
+          <w:fldChar w:fldCharType="end"/>
+        </w:r>
+      </w:ins>
+    </w:p>
+    <w:p>
+      <w:pPr>
+        <w:rPr>
+          <w:ins w:id="48" w:author="Ory, David" w:date="2018-08-24T14:13:00Z"/>
+          <w:rFonts w:cs="Segoe UI"/>
+        </w:rPr>
+      </w:pPr>
+      <w:ins w:id="49" w:author="Ory, David" w:date="2018-08-24T14:11:00Z">
+        <w:r>
+          <w:rPr>
+            <w:rFonts w:cs="Segoe UI"/>
+          </w:rPr>
+          <w:t xml:space="preserve">The formal economic definition can be applied to the </w:t>
+        </w:r>
+      </w:ins>
+      <w:ins w:id="50" w:author="Ory, David" w:date="2018-08-24T14:12:00Z">
+        <w:r>
+          <w:rPr>
+            <w:rFonts w:cs="Segoe UI"/>
+          </w:rPr>
+          <w:t>transportation</w:t>
+        </w:r>
+      </w:ins>
+      <w:ins w:id="51" w:author="Ory, David" w:date="2018-08-24T14:11:00Z">
+        <w:r>
+          <w:rPr>
+            <w:rFonts w:cs="Segoe UI"/>
+          </w:rPr>
+          <w:t xml:space="preserve"> </w:t>
+        </w:r>
+      </w:ins>
+      <w:ins w:id="52" w:author="Ory, David" w:date="2018-08-24T14:12:00Z">
+        <w:r>
+          <w:rPr>
+            <w:rFonts w:cs="Segoe UI"/>
+          </w:rPr>
+          <w:t xml:space="preserve">context by defining the following terms: </w:t>
+        </w:r>
+      </w:ins>
+    </w:p>
+    <w:p>
+      <w:pPr>
+        <w:pStyle w:val="ListParagraph"/>
+        <w:numPr>
+          <w:ilvl w:val="0"/>
+          <w:numId w:val="6"/>
+        </w:numPr>
+        <w:rPr>
+          <w:ins w:id="53" w:author="Ory, David" w:date="2018-08-24T14:12:00Z"/>
+          <w:rFonts w:cs="Segoe UI"/>
+        </w:rPr>
+        <w:pPrChange w:id="54" w:author="Ory, David" w:date="2018-08-24T14:13:00Z">
+          <w:pPr/>
+        </w:pPrChange>
+      </w:pPr>
+      <w:ins w:id="55" w:author="Ory, David" w:date="2018-08-24T14:12:00Z">
+        <w:r>
+          <w:rPr>
+            <w:rFonts w:cs="Segoe UI"/>
+          </w:rPr>
+          <w:t>“supply”</w:t>
+        </w:r>
+      </w:ins>
+      <w:ins w:id="56" w:author="Ory, David" w:date="2018-08-24T14:13:00Z">
+        <w:r>
+          <w:rPr>
+            <w:rFonts w:cs="Segoe UI"/>
+          </w:rPr>
+          <w:t>: t</w:t>
+        </w:r>
+      </w:ins>
+      <w:ins w:id="57" w:author="Ory, David" w:date="2018-08-24T14:12:00Z">
+        <w:r>
+          <w:rPr>
+            <w:rFonts w:cs="Segoe UI"/>
+          </w:rPr>
+          <w:t>he roads, public transportation services, sidewalks, bicycle paths,</w:t>
+        </w:r>
+        <w:r>
+          <w:rPr>
+            <w:rFonts w:cs="Segoe UI"/>
+          </w:rPr>
+          <w:t xml:space="preserve"> and other infrastructure and services travelers use to move around; and,</w:t>
+        </w:r>
+      </w:ins>
+    </w:p>
+    <w:p>
+      <w:pPr>
+        <w:pStyle w:val="ListParagraph"/>
+        <w:numPr>
+          <w:ilvl w:val="0"/>
+          <w:numId w:val="6"/>
+        </w:numPr>
+        <w:rPr>
+          <w:ins w:id="58" w:author="Ory, David" w:date="2018-08-24T14:14:00Z"/>
+          <w:rFonts w:cs="Segoe UI"/>
+        </w:rPr>
+        <w:pPrChange w:id="59" w:author="Ory, David" w:date="2018-08-24T14:13:00Z">
+          <w:pPr/>
+        </w:pPrChange>
+      </w:pPr>
+      <w:ins w:id="60" w:author="Ory, David" w:date="2018-08-24T14:13:00Z">
+        <w:r>
+          <w:rPr>
+            <w:rFonts w:cs="Segoe UI"/>
+          </w:rPr>
+          <w:t>“consumed”</w:t>
+        </w:r>
+      </w:ins>
+      <w:ins w:id="61" w:author="Ory, David" w:date="2018-08-24T14:14:00Z">
+        <w:r>
+          <w:rPr>
+            <w:rFonts w:cs="Segoe UI"/>
+          </w:rPr>
+          <w:t xml:space="preserve">: to travel, i.e., to consume transportation supply is to move on it. </w:t>
+        </w:r>
+      </w:ins>
+    </w:p>
+    <w:p>
+      <w:pPr>
+        <w:rPr>
+          <w:ins w:id="62" w:author="Ory, David" w:date="2018-08-24T14:16:00Z"/>
+          <w:rFonts w:cs="Segoe UI"/>
+        </w:rPr>
+      </w:pPr>
+      <w:ins w:id="63" w:author="Ory, David" w:date="2018-08-24T14:14:00Z">
+        <w:r>
+          <w:rPr>
+            <w:rFonts w:cs="Segoe UI"/>
+          </w:rPr>
+          <w:t>When viewed through the economic lens, the “price” of travel is</w:t>
+        </w:r>
+      </w:ins>
+      <w:ins w:id="64" w:author="Ory, David" w:date="2018-08-24T14:15:00Z">
+        <w:r>
+          <w:rPr>
+            <w:rFonts w:cs="Segoe UI"/>
+          </w:rPr>
+          <w:t xml:space="preserve"> most commonly experienced as</w:t>
+        </w:r>
+      </w:ins>
+      <w:ins w:id="65" w:author="Ory, David" w:date="2018-08-24T14:14:00Z">
+        <w:r>
+          <w:rPr>
+            <w:rFonts w:cs="Segoe UI"/>
+          </w:rPr>
+          <w:t xml:space="preserve"> congestion or</w:t>
+        </w:r>
+        <w:r>
+          <w:rPr>
+            <w:rFonts w:cs="Segoe UI"/>
+          </w:rPr>
+          <w:t xml:space="preserve"> delay on the roadway system</w:t>
+        </w:r>
+      </w:ins>
+      <w:ins w:id="66" w:author="Ory, David" w:date="2018-08-24T14:15:00Z">
+        <w:r>
+          <w:rPr>
+            <w:rFonts w:cs="Segoe UI"/>
+          </w:rPr>
+          <w:t>, but can also include riding on a crowded train, waiting in line at a bus stop to board a bus,</w:t>
+        </w:r>
+      </w:ins>
+      <w:ins w:id="67" w:author="Ory, David" w:date="2018-08-24T14:16:00Z">
+        <w:r>
+          <w:rPr>
+            <w:rFonts w:cs="Segoe UI"/>
+          </w:rPr>
+          <w:t xml:space="preserve"> or walking on a crowded sidewalk – any condition that makes travel less pleasant.</w:t>
+        </w:r>
+      </w:ins>
+    </w:p>
+    <w:p>
+      <w:pPr>
+        <w:rPr>
+          <w:ins w:id="68" w:author="Ory, David" w:date="2018-08-24T14:17:00Z"/>
+          <w:rFonts w:cs="Segoe UI"/>
+        </w:rPr>
+      </w:pPr>
+      <w:ins w:id="69" w:author="Ory, David" w:date="2018-08-24T14:16:00Z">
+        <w:r>
+          <w:rPr>
+            <w:rFonts w:cs="Segoe UI"/>
+          </w:rPr>
+          <w:t xml:space="preserve">Incorporating the above information, we can formally define induced demand in the transportation context as: </w:t>
+        </w:r>
+        <w:r>
+          <w:rPr>
+            <w:rFonts w:cs="Segoe UI"/>
+            <w:i/>
+            <w:rPrChange w:id="70" w:author="Ory, David" w:date="2018-08-24T14:24:00Z">
+              <w:rPr>
+                <w:rFonts w:cs="Segoe UI"/>
+              </w:rPr>
+            </w:rPrChange>
+          </w:rPr>
+          <w:t>the phenomenon that occurs after improvements are made to some aspect of the transporta</w:t>
+        </w:r>
+      </w:ins>
+      <w:ins w:id="71" w:author="Ory, David" w:date="2018-08-24T14:17:00Z">
+        <w:r>
+          <w:rPr>
+            <w:rFonts w:cs="Segoe UI"/>
+            <w:i/>
+            <w:rPrChange w:id="72" w:author="Ory, David" w:date="2018-08-24T14:24:00Z">
+              <w:rPr>
+                <w:rFonts w:cs="Segoe UI"/>
+              </w:rPr>
+            </w:rPrChange>
+          </w:rPr>
+          <w:t>tion system in which users of the transportation system engage in more travel</w:t>
+        </w:r>
+        <w:r>
+          <w:rPr>
+            <w:rFonts w:cs="Segoe UI"/>
+          </w:rPr>
+          <w:t xml:space="preserve">. </w:t>
+        </w:r>
+      </w:ins>
+    </w:p>
+    <w:p>
+      <w:pPr>
+        <w:rPr>
+          <w:ins w:id="73" w:author="Ory, David" w:date="2018-08-24T14:18:00Z"/>
+          <w:rFonts w:cs="Segoe UI"/>
+        </w:rPr>
+      </w:pPr>
+      <w:ins w:id="74" w:author="Ory, David" w:date="2018-08-24T14:18:00Z">
+        <w:r>
+          <w:rPr>
+            <w:rFonts w:cs="Segoe UI"/>
+          </w:rPr>
+          <w:t xml:space="preserve">This definition is better and more useful than the common perception identified at the top of the page for at least </w:t>
+        </w:r>
+      </w:ins>
+      <w:ins w:id="75" w:author="Ory, David" w:date="2018-08-24T14:25:00Z">
+        <w:r>
+          <w:rPr>
+            <w:rFonts w:cs="Segoe UI"/>
+          </w:rPr>
+          <w:t>three</w:t>
+        </w:r>
+      </w:ins>
+      <w:ins w:id="76" w:author="Ory, David" w:date="2018-08-24T14:18:00Z">
+        <w:r>
+          <w:rPr>
+            <w:rFonts w:cs="Segoe UI"/>
+          </w:rPr>
+          <w:t xml:space="preserve"> reasons:</w:t>
+        </w:r>
+      </w:ins>
+    </w:p>
+    <w:p>
+      <w:pPr>
+        <w:pStyle w:val="ListParagraph"/>
+        <w:numPr>
+          <w:ilvl w:val="0"/>
+          <w:numId w:val="7"/>
+        </w:numPr>
+        <w:rPr>
+          <w:ins w:id="77" w:author="Ory, David" w:date="2018-08-24T14:20:00Z"/>
+          <w:rFonts w:cs="Segoe UI"/>
+        </w:rPr>
+        <w:pPrChange w:id="78" w:author="Ory, David" w:date="2018-08-24T14:25:00Z">
+          <w:pPr/>
+        </w:pPrChange>
+      </w:pPr>
+      <w:ins w:id="79" w:author="Ory, David" w:date="2018-08-24T14:18:00Z">
+        <w:r>
+          <w:rPr>
+            <w:rFonts w:cs="Segoe UI"/>
+          </w:rPr>
+          <w:t xml:space="preserve">It does not have a negative connotation. Many transportation advocates that raise concerns about </w:t>
+        </w:r>
+      </w:ins>
+      <w:ins w:id="80" w:author="Ory, David" w:date="2018-08-24T14:19:00Z">
+        <w:r>
+          <w:rPr>
+            <w:rFonts w:cs="Segoe UI"/>
+          </w:rPr>
+          <w:t>“induced demand” may welcome increased use of a pedestrian path after it has been widened or otherwise improved</w:t>
+        </w:r>
+      </w:ins>
+      <w:ins w:id="81" w:author="Ory, David" w:date="2018-08-24T14:20:00Z">
+        <w:r>
+          <w:rPr>
+            <w:rFonts w:cs="Segoe UI"/>
+          </w:rPr>
+          <w:t>, i.e., induced demand</w:t>
+        </w:r>
+      </w:ins>
+      <w:ins w:id="82" w:author="Ory, David" w:date="2018-08-24T14:19:00Z">
+        <w:r>
+          <w:rPr>
+            <w:rFonts w:cs="Segoe UI"/>
+          </w:rPr>
+          <w:t>.</w:t>
+        </w:r>
+      </w:ins>
+    </w:p>
+    <w:p>
+      <w:pPr>
+        <w:pStyle w:val="ListParagraph"/>
+        <w:numPr>
+          <w:ilvl w:val="0"/>
+          <w:numId w:val="7"/>
+        </w:numPr>
+        <w:rPr>
+          <w:ins w:id="83" w:author="Ory, David" w:date="2018-08-24T14:20:00Z"/>
+          <w:rFonts w:cs="Segoe UI"/>
+        </w:rPr>
+        <w:pPrChange w:id="84" w:author="Ory, David" w:date="2018-08-24T14:18:00Z">
+          <w:pPr/>
+        </w:pPrChange>
+      </w:pPr>
+      <w:ins w:id="85" w:author="Ory, David" w:date="2018-08-24T14:20:00Z">
+        <w:r>
+          <w:rPr>
+            <w:rFonts w:cs="Segoe UI"/>
+          </w:rPr>
+          <w:lastRenderedPageBreak/>
+          <w:t xml:space="preserve">It provides a framework in which induced demand can be discussed and debated on technical, rather than emotional terms. </w:t>
+        </w:r>
+      </w:ins>
+    </w:p>
+    <w:p>
+      <w:pPr>
+        <w:pStyle w:val="Heading2"/>
+        <w:rPr>
+          <w:del w:id="86" w:author="Ory, David" w:date="2018-08-24T14:22:00Z"/>
+        </w:rPr>
+        <w:pPrChange w:id="87" w:author="Ory, David" w:date="2018-08-24T14:23:00Z">
+          <w:pPr/>
+        </w:pPrChange>
+      </w:pPr>
+      <w:del w:id="88" w:author="Ory, David" w:date="2018-08-24T14:22:00Z">
+        <w:r>
+          <w:delText xml:space="preserve">Induced </w:delText>
+        </w:r>
+      </w:del>
+      <w:ins w:id="89" w:author="Curry, Rick" w:date="2018-04-13T09:10:00Z">
+        <w:del w:id="90" w:author="Ory, David" w:date="2018-08-24T14:22:00Z">
+          <w:r>
+            <w:delText xml:space="preserve">traffic </w:delText>
+          </w:r>
+        </w:del>
+      </w:ins>
+      <w:del w:id="91" w:author="Ory, David" w:date="2018-08-24T14:22:00Z">
+        <w:r>
+          <w:delText>demand results from c</w:delText>
+        </w:r>
+        <w:r>
+          <w:delText xml:space="preserve">hanges to </w:delText>
+        </w:r>
+        <w:r>
+          <w:delText>transportation supply that changes the travel time, cost, and accessibility to destinations</w:delText>
+        </w:r>
+        <w:r>
+          <w:delText>. These increases or decreases in transportation supply w</w:delText>
+        </w:r>
+        <w:r>
+          <w:delText xml:space="preserve">ill change the demand </w:delText>
+        </w:r>
+        <w:r>
+          <w:delText xml:space="preserve">for travel. </w:delText>
+        </w:r>
+        <w:r>
+          <w:delText>Induced demand</w:delText>
+        </w:r>
+        <w:r>
+          <w:delText xml:space="preserve"> </w:delText>
+        </w:r>
+      </w:del>
+      <w:ins w:id="92" w:author="Curry, Rick" w:date="2018-04-13T09:12:00Z">
+        <w:del w:id="93" w:author="Ory, David" w:date="2018-08-24T14:22:00Z">
+          <w:r>
+            <w:delText xml:space="preserve">traffic </w:delText>
+          </w:r>
+        </w:del>
+      </w:ins>
+      <w:del w:id="94" w:author="Ory, David" w:date="2018-08-24T14:22:00Z">
+        <w:r>
+          <w:delText xml:space="preserve">impacts are pronounced </w:delText>
+        </w:r>
+        <w:r>
+          <w:delText>in locations where demand exceeds supply</w:delText>
+        </w:r>
+        <w:r>
+          <w:delText>.</w:delText>
+        </w:r>
+      </w:del>
+    </w:p>
+    <w:p>
+      <w:pPr>
+        <w:pStyle w:val="Heading2"/>
+        <w:rPr>
+          <w:ins w:id="95" w:author="Curry, Rick" w:date="2018-04-13T09:07:00Z"/>
+          <w:del w:id="96" w:author="Ory, David" w:date="2018-08-24T14:22:00Z"/>
+        </w:rPr>
+        <w:pPrChange w:id="97" w:author="Ory, David" w:date="2018-08-24T14:23:00Z">
+          <w:pPr/>
+        </w:pPrChange>
+      </w:pPr>
+      <w:del w:id="98" w:author="Ory, David" w:date="2018-08-24T14:22:00Z">
+        <w:r>
+          <w:delText>Transportation s</w:delText>
+        </w:r>
+        <w:r>
+          <w:delText>upply includes</w:delText>
+        </w:r>
+        <w:r>
+          <w:delText xml:space="preserve">, but </w:delText>
+        </w:r>
+        <w:r>
+          <w:delText xml:space="preserve">is </w:delText>
+        </w:r>
+        <w:r>
+          <w:delText>not limited to,</w:delText>
+        </w:r>
+        <w:r>
+          <w:delText xml:space="preserve"> freeways, arterials</w:delText>
+        </w:r>
+        <w:r>
+          <w:delText>, transit routes</w:delText>
+        </w:r>
+        <w:r>
+          <w:delText xml:space="preserve">, </w:delText>
+        </w:r>
+        <w:r>
+          <w:delText>bike paths &amp; lanes, sidewalks, parking lots, bike racks, hiking paths, etc.</w:delText>
+        </w:r>
+      </w:del>
+    </w:p>
+    <w:p>
+      <w:pPr>
+        <w:pStyle w:val="Heading2"/>
+        <w:rPr>
+          <w:ins w:id="99" w:author="Curry, Rick" w:date="2018-04-13T09:07:00Z"/>
+          <w:rStyle w:val="Emphasis"/>
+          <w:i/>
+          <w:iCs w:val="0"/>
+          <w:rPrChange w:id="100" w:author="Ory, David" w:date="2018-08-24T14:23:00Z">
+            <w:rPr>
+              <w:ins w:id="101" w:author="Curry, Rick" w:date="2018-04-13T09:07:00Z"/>
+              <w:rStyle w:val="Emphasis"/>
+              <w:rFonts w:cs="Segoe UI"/>
+              <w:i w:val="0"/>
+            </w:rPr>
+          </w:rPrChange>
+        </w:rPr>
+        <w:pPrChange w:id="102" w:author="Ory, David" w:date="2018-08-24T14:23:00Z">
+          <w:pPr/>
+        </w:pPrChange>
+      </w:pPr>
+      <w:ins w:id="103" w:author="Curry, Rick" w:date="2018-04-13T09:07:00Z">
         <w:r>
           <w:rPr>
             <w:rStyle w:val="Emphasis"/>
-          </w:rPr>
-          <w:t>Traffic</w:t>
-        </w:r>
-      </w:ins>
-      <w:r>
+            <w:i/>
+            <w:iCs w:val="0"/>
+            <w:rPrChange w:id="104" w:author="Ory, David" w:date="2018-08-24T14:23:00Z">
+              <w:rPr>
+                <w:rStyle w:val="Emphasis"/>
+                <w:rFonts w:cs="Segoe UI"/>
+                <w:i w:val="0"/>
+              </w:rPr>
+            </w:rPrChange>
+          </w:rPr>
+          <w:t>What is Reduce</w:t>
+        </w:r>
+      </w:ins>
+      <w:ins w:id="105" w:author="Curry, Rick" w:date="2018-04-13T09:11:00Z">
+        <w:r>
+          <w:rPr>
+            <w:rStyle w:val="Emphasis"/>
+            <w:i/>
+            <w:iCs w:val="0"/>
+            <w:rPrChange w:id="106" w:author="Ory, David" w:date="2018-08-24T14:23:00Z">
+              <w:rPr>
+                <w:rStyle w:val="Emphasis"/>
+                <w:rFonts w:cs="Segoe UI"/>
+                <w:i w:val="0"/>
+              </w:rPr>
+            </w:rPrChange>
+          </w:rPr>
+          <w:t>d</w:t>
+        </w:r>
+      </w:ins>
+      <w:ins w:id="107" w:author="Curry, Rick" w:date="2018-04-13T09:07:00Z">
+        <w:r>
+          <w:rPr>
+            <w:rStyle w:val="Emphasis"/>
+            <w:i/>
+            <w:iCs w:val="0"/>
+            <w:rPrChange w:id="108" w:author="Ory, David" w:date="2018-08-24T14:23:00Z">
+              <w:rPr>
+                <w:rStyle w:val="Emphasis"/>
+                <w:rFonts w:cs="Segoe UI"/>
+                <w:i w:val="0"/>
+              </w:rPr>
+            </w:rPrChange>
+          </w:rPr>
+          <w:t xml:space="preserve"> </w:t>
+        </w:r>
+      </w:ins>
+      <w:ins w:id="109" w:author="Curry, Rick" w:date="2018-04-13T09:11:00Z">
+        <w:del w:id="110" w:author="Ory, David" w:date="2018-08-24T14:22:00Z">
+          <w:r>
+            <w:rPr>
+              <w:rStyle w:val="Emphasis"/>
+              <w:i/>
+              <w:iCs w:val="0"/>
+              <w:rPrChange w:id="111" w:author="Ory, David" w:date="2018-08-24T14:23:00Z">
+                <w:rPr>
+                  <w:rStyle w:val="Emphasis"/>
+                  <w:rFonts w:cs="Segoe UI"/>
+                  <w:i w:val="0"/>
+                </w:rPr>
+              </w:rPrChange>
+            </w:rPr>
+            <w:delText>Traffic</w:delText>
+          </w:r>
+        </w:del>
+      </w:ins>
+      <w:ins w:id="112" w:author="Ory, David" w:date="2018-08-24T14:22:00Z">
+        <w:r>
+          <w:rPr>
+            <w:rStyle w:val="Emphasis"/>
+            <w:i/>
+            <w:iCs w:val="0"/>
+            <w:rPrChange w:id="113" w:author="Ory, David" w:date="2018-08-24T14:23:00Z">
+              <w:rPr>
+                <w:rStyle w:val="Emphasis"/>
+                <w:rFonts w:cs="Segoe UI"/>
+                <w:i w:val="0"/>
+              </w:rPr>
+            </w:rPrChange>
+          </w:rPr>
+          <w:t>Demand</w:t>
+        </w:r>
+      </w:ins>
+      <w:ins w:id="114" w:author="Curry, Rick" w:date="2018-04-13T09:07:00Z">
+        <w:r>
+          <w:rPr>
+            <w:rStyle w:val="Emphasis"/>
+            <w:i/>
+            <w:iCs w:val="0"/>
+            <w:rPrChange w:id="115" w:author="Ory, David" w:date="2018-08-24T14:23:00Z">
+              <w:rPr>
+                <w:rStyle w:val="Emphasis"/>
+                <w:rFonts w:cs="Segoe UI"/>
+                <w:i w:val="0"/>
+              </w:rPr>
+            </w:rPrChange>
+          </w:rPr>
+          <w:t>?</w:t>
+        </w:r>
+      </w:ins>
+    </w:p>
+    <w:p>
+      <w:pPr>
+        <w:rPr>
+          <w:ins w:id="116" w:author="Ory, David" w:date="2018-08-24T14:26:00Z"/>
+          <w:rFonts w:cs="Segoe UI"/>
+        </w:rPr>
+      </w:pPr>
+      <w:ins w:id="117" w:author="Ory, David" w:date="2018-08-24T14:23:00Z">
+        <w:r>
+          <w:rPr>
+            <w:rFonts w:cs="Segoe UI"/>
+          </w:rPr>
+          <w:t>The formal definition of induced demand in the transportation context can</w:t>
+        </w:r>
+      </w:ins>
+      <w:ins w:id="118" w:author="Ory, David" w:date="2018-08-24T14:24:00Z">
+        <w:r>
+          <w:rPr>
+            <w:rFonts w:cs="Segoe UI"/>
+          </w:rPr>
+          <w:t xml:space="preserve"> be reversed as follows: </w:t>
+        </w:r>
+      </w:ins>
+      <w:ins w:id="119" w:author="Ory, David" w:date="2018-08-24T14:23:00Z">
+        <w:r>
+          <w:rPr>
+            <w:rFonts w:cs="Segoe UI"/>
+          </w:rPr>
+          <w:t xml:space="preserve"> </w:t>
+        </w:r>
+      </w:ins>
+      <w:ins w:id="120" w:author="Ory, David" w:date="2018-08-24T14:24:00Z">
+        <w:r>
+          <w:rPr>
+            <w:rFonts w:cs="Segoe UI"/>
+            <w:i/>
+          </w:rPr>
+          <w:t xml:space="preserve">the phenomenon that occurs after </w:t>
+        </w:r>
+        <w:r>
+          <w:rPr>
+            <w:rFonts w:cs="Segoe UI"/>
+            <w:i/>
+          </w:rPr>
+          <w:t>degradations occur to</w:t>
+        </w:r>
+        <w:r>
+          <w:rPr>
+            <w:rFonts w:cs="Segoe UI"/>
+            <w:i/>
+          </w:rPr>
+          <w:t xml:space="preserve"> some aspect of the transportation system in which users of the transportation system engage in </w:t>
+        </w:r>
+        <w:r>
+          <w:rPr>
+            <w:rFonts w:cs="Segoe UI"/>
+            <w:i/>
+          </w:rPr>
+          <w:t>less</w:t>
+        </w:r>
+        <w:r>
+          <w:rPr>
+            <w:rFonts w:cs="Segoe UI"/>
+            <w:i/>
+          </w:rPr>
+          <w:t xml:space="preserve"> travel</w:t>
+        </w:r>
+        <w:r>
+          <w:rPr>
+            <w:rFonts w:cs="Segoe UI"/>
+          </w:rPr>
+          <w:t>.</w:t>
+        </w:r>
+      </w:ins>
+      <w:ins w:id="121" w:author="Ory, David" w:date="2018-08-24T14:25:00Z">
+        <w:r>
+          <w:rPr>
+            <w:rFonts w:cs="Segoe UI"/>
+          </w:rPr>
+          <w:t xml:space="preserve"> For the balance of this document, we’ll refer to this phenomenon as “reduced demand”. </w:t>
+        </w:r>
+      </w:ins>
+      <w:ins w:id="122" w:author="Ory, David" w:date="2018-08-24T14:24:00Z">
+        <w:r>
+          <w:rPr>
+            <w:rFonts w:cs="Segoe UI"/>
+          </w:rPr>
+          <w:t xml:space="preserve"> </w:t>
+        </w:r>
+      </w:ins>
+    </w:p>
+    <w:p>
+      <w:pPr>
+        <w:pStyle w:val="Heading2"/>
+        <w:rPr>
+          <w:ins w:id="123" w:author="Ory, David" w:date="2018-08-24T14:26:00Z"/>
+        </w:rPr>
+        <w:pPrChange w:id="124" w:author="Ory, David" w:date="2018-08-24T14:26:00Z">
+          <w:pPr/>
+        </w:pPrChange>
+      </w:pPr>
+      <w:ins w:id="125" w:author="Ory, David" w:date="2018-08-24T14:26:00Z">
+        <w:r>
+          <w:t>Can SANDAG Model Induced Demand?</w:t>
+        </w:r>
+      </w:ins>
+    </w:p>
+    <w:p>
+      <w:pPr>
+        <w:rPr>
+          <w:ins w:id="126" w:author="Ory, David" w:date="2018-08-24T15:03:00Z"/>
+        </w:rPr>
+      </w:pPr>
+      <w:ins w:id="127" w:author="Ory, David" w:date="2018-08-24T15:00:00Z">
+        <w:r>
+          <w:t xml:space="preserve">Modern travel modeling techniques, such as those used by SANDAG to assess the performance of the San Diego Forward Plan do an excellent job of representing induced demand. </w:t>
+        </w:r>
+      </w:ins>
+      <w:ins w:id="128" w:author="Ory, David" w:date="2018-08-24T15:01:00Z">
+        <w:r>
+          <w:t xml:space="preserve">Consider, for example, the phenomenon of observing peak period congestion remaining stable </w:t>
+        </w:r>
+      </w:ins>
+      <w:ins w:id="129" w:author="Ory, David" w:date="2018-08-24T15:02:00Z">
+        <w:r>
+          <w:t>following the expansion of a roadway segment. What are travelers doing after the improvement that they were not doing before the improvement? Some hypotheses</w:t>
+        </w:r>
+      </w:ins>
+      <w:ins w:id="130" w:author="Ory, David" w:date="2018-08-24T15:03:00Z">
+        <w:r>
+          <w:t xml:space="preserve"> are as follows</w:t>
+        </w:r>
+      </w:ins>
+      <w:ins w:id="131" w:author="Ory, David" w:date="2018-08-24T15:02:00Z">
+        <w:r>
+          <w:t>:</w:t>
+        </w:r>
+      </w:ins>
+    </w:p>
+    <w:p>
+      <w:pPr>
+        <w:pStyle w:val="ListParagraph"/>
+        <w:numPr>
+          <w:ilvl w:val="0"/>
+          <w:numId w:val="8"/>
+        </w:numPr>
+        <w:rPr>
+          <w:ins w:id="132" w:author="Ory, David" w:date="2018-08-24T15:03:00Z"/>
+        </w:rPr>
+        <w:pPrChange w:id="133" w:author="Ory, David" w:date="2018-08-24T15:03:00Z">
+          <w:pPr/>
+        </w:pPrChange>
+      </w:pPr>
+      <w:ins w:id="134" w:author="Ory, David" w:date="2018-08-24T15:03:00Z">
+        <w:r>
+          <w:t>Choosing to travel at a different time of day, e.g., shifting from before the peak hour to the peak hour;</w:t>
+        </w:r>
+      </w:ins>
+    </w:p>
+    <w:p>
+      <w:pPr>
+        <w:pStyle w:val="ListParagraph"/>
+        <w:numPr>
+          <w:ilvl w:val="0"/>
+          <w:numId w:val="8"/>
+        </w:numPr>
+        <w:rPr>
+          <w:ins w:id="135" w:author="Ory, David" w:date="2018-08-24T15:03:00Z"/>
+        </w:rPr>
+        <w:pPrChange w:id="136" w:author="Ory, David" w:date="2018-08-24T15:03:00Z">
+          <w:pPr/>
+        </w:pPrChange>
+      </w:pPr>
+      <w:ins w:id="137" w:author="Ory, David" w:date="2018-08-24T15:03:00Z">
+        <w:r>
+          <w:t>Choosing to travel on a different route, e.g., using the now faster freeway than a slower, alternate route;</w:t>
+        </w:r>
+      </w:ins>
+    </w:p>
+    <w:p>
+      <w:pPr>
+        <w:pStyle w:val="ListParagraph"/>
+        <w:numPr>
+          <w:ilvl w:val="0"/>
+          <w:numId w:val="8"/>
+        </w:numPr>
+        <w:rPr>
+          <w:ins w:id="138" w:author="Ory, David" w:date="2018-08-24T15:04:00Z"/>
+        </w:rPr>
+        <w:pPrChange w:id="139" w:author="Ory, David" w:date="2018-08-24T15:03:00Z">
+          <w:pPr/>
+        </w:pPrChange>
+      </w:pPr>
+      <w:ins w:id="140" w:author="Ory, David" w:date="2018-08-24T15:04:00Z">
+        <w:r>
+          <w:t>Choosing to travel more frequently, e.g., going to work rather than telecommuting one day per week;</w:t>
+        </w:r>
+      </w:ins>
+    </w:p>
+    <w:p>
+      <w:pPr>
+        <w:pStyle w:val="ListParagraph"/>
+        <w:numPr>
+          <w:ilvl w:val="0"/>
+          <w:numId w:val="8"/>
+        </w:numPr>
+        <w:rPr>
+          <w:ins w:id="141" w:author="Ory, David" w:date="2018-08-24T15:07:00Z"/>
+        </w:rPr>
+        <w:pPrChange w:id="142" w:author="Ory, David" w:date="2018-08-24T15:03:00Z">
+          <w:pPr/>
+        </w:pPrChange>
+      </w:pPr>
+      <w:ins w:id="143" w:author="Ory, David" w:date="2018-08-24T15:04:00Z">
+        <w:r>
+          <w:t>Choosing to travel by car rather than by public transportation;</w:t>
+        </w:r>
+      </w:ins>
+    </w:p>
+    <w:p>
+      <w:pPr>
+        <w:pStyle w:val="ListParagraph"/>
+        <w:numPr>
+          <w:ilvl w:val="0"/>
+          <w:numId w:val="8"/>
+        </w:numPr>
+        <w:rPr>
+          <w:ins w:id="144" w:author="Ory, David" w:date="2018-08-24T15:04:00Z"/>
+        </w:rPr>
+        <w:pPrChange w:id="145" w:author="Ory, David" w:date="2018-08-24T15:03:00Z">
+          <w:pPr/>
+        </w:pPrChange>
+      </w:pPr>
+      <w:ins w:id="146" w:author="Ory, David" w:date="2018-08-24T15:07:00Z">
+        <w:r>
+          <w:t>Choosing to travel to a different place now that the roadway has been improved, e.g., to the more distant but newer grocery store; and/or</w:t>
+        </w:r>
+      </w:ins>
+    </w:p>
+    <w:p>
+      <w:pPr>
+        <w:pStyle w:val="ListParagraph"/>
+        <w:numPr>
+          <w:ilvl w:val="0"/>
+          <w:numId w:val="8"/>
+        </w:numPr>
+        <w:rPr>
+          <w:ins w:id="147" w:author="Ory, David" w:date="2018-08-24T15:04:00Z"/>
+        </w:rPr>
+        <w:pPrChange w:id="148" w:author="Ory, David" w:date="2018-08-24T15:03:00Z">
+          <w:pPr/>
+        </w:pPrChange>
+      </w:pPr>
+      <w:ins w:id="149" w:author="Ory, David" w:date="2018-08-24T15:04:00Z">
+        <w:r>
+          <w:t xml:space="preserve">Going to or from land developments that were constructing following the roadway improvement. </w:t>
+        </w:r>
+      </w:ins>
+    </w:p>
+    <w:p>
+      <w:pPr>
+        <w:rPr>
+          <w:ins w:id="150" w:author="Ory, David" w:date="2018-08-24T15:16:00Z"/>
+        </w:rPr>
+      </w:pPr>
+      <w:ins w:id="151" w:author="Ory, David" w:date="2018-08-24T15:05:00Z">
+        <w:r>
+          <w:t xml:space="preserve">For a dated but still useful academic discussion of this idea, please </w:t>
+        </w:r>
+      </w:ins>
+      <w:ins w:id="152" w:author="Ory, David" w:date="2018-08-24T15:06:00Z">
+        <w:r>
+          <w:t xml:space="preserve">see the paper </w:t>
+        </w:r>
+      </w:ins>
+      <w:ins w:id="153" w:author="Ory, David" w:date="2018-08-24T15:07:00Z">
+        <w:r>
+          <w:fldChar w:fldCharType="begin"/>
+        </w:r>
+        <w:r>
+          <w:instrText xml:space="preserve"> HYPERLINK "http://www.des.ucdavis.edu/faculty/johnston/pub22.htm" </w:instrText>
+        </w:r>
+        <w:r>
+          <w:fldChar w:fldCharType="separate"/>
+        </w:r>
+        <w:r>
+          <w:rPr>
+            <w:rStyle w:val="Hyperlink"/>
+          </w:rPr>
+          <w:t xml:space="preserve">“Anatomy of Induced Travel” by </w:t>
+        </w:r>
+        <w:proofErr w:type="spellStart"/>
+        <w:r>
+          <w:rPr>
+            <w:rStyle w:val="Hyperlink"/>
+          </w:rPr>
+          <w:t>Rodier</w:t>
+        </w:r>
+        <w:proofErr w:type="spellEnd"/>
+        <w:r>
+          <w:rPr>
+            <w:rStyle w:val="Hyperlink"/>
+          </w:rPr>
+          <w:t xml:space="preserve"> </w:t>
+        </w:r>
+        <w:r>
+          <w:rPr>
+            <w:rStyle w:val="Hyperlink"/>
+            <w:rPrChange w:id="154" w:author="Ory, David" w:date="2018-08-24T15:06:00Z">
+              <w:rPr/>
+            </w:rPrChange>
+          </w:rPr>
+          <w:t>et. al.</w:t>
+        </w:r>
+        <w:r>
+          <w:fldChar w:fldCharType="end"/>
+        </w:r>
+        <w:r>
+          <w:t xml:space="preserve"> Of the above behavioral responses, so-called </w:t>
+        </w:r>
+      </w:ins>
+      <w:ins w:id="155" w:author="Ory, David" w:date="2018-08-24T15:08:00Z">
+        <w:r>
+          <w:t xml:space="preserve">“activity-based” travel models like the one used by San Diego explicitly capture </w:t>
+        </w:r>
+        <w:proofErr w:type="gramStart"/>
+        <w:r>
+          <w:t>all of</w:t>
+        </w:r>
+        <w:proofErr w:type="gramEnd"/>
+        <w:r>
+          <w:t xml:space="preserve"> the above behaviors save the last one. Meaning, in </w:t>
+        </w:r>
+      </w:ins>
+      <w:ins w:id="156" w:author="Ory, David" w:date="2018-08-24T15:09:00Z">
+        <w:r>
+          <w:t xml:space="preserve">response to the improved accessibility brought about by a roadway widening in a congested corridor, the model will simulate changes in time of day, route, frequency, mode, and location. Depending on the scale of the response, the outcome may be only a very minor reduction in congestion in the corridor. </w:t>
+        </w:r>
+      </w:ins>
+      <w:ins w:id="157" w:author="Ory, David" w:date="2018-08-24T15:16:00Z">
+        <w:r>
+          <w:t xml:space="preserve">The table below matches the above behaviors to the SANDAG model components that represent the behavior in question; the table also includes the </w:t>
+        </w:r>
+      </w:ins>
+      <w:ins w:id="158" w:author="Ory, David" w:date="2018-08-24T15:17:00Z">
+        <w:r>
+          <w:t xml:space="preserve">broad </w:t>
+        </w:r>
+      </w:ins>
+      <w:ins w:id="159" w:author="Ory, David" w:date="2018-08-24T15:16:00Z">
+        <w:r>
+          <w:t>time frame in which the behavior is expected.</w:t>
+        </w:r>
+      </w:ins>
+    </w:p>
+    <w:p>
+      <w:pPr>
+        <w:rPr>
+          <w:ins w:id="160" w:author="Ory, David" w:date="2018-08-24T15:09:00Z"/>
+        </w:rPr>
+      </w:pPr>
+      <w:ins w:id="161" w:author="Ory, David" w:date="2018-08-24T15:17:00Z">
+        <w:r>
+          <w:t>&lt;MOVE AND POPULATE TABLE HERE&gt;</w:t>
+        </w:r>
+      </w:ins>
+      <w:ins w:id="162" w:author="Ory, David" w:date="2018-08-24T15:16:00Z">
+        <w:r>
+          <w:t xml:space="preserve"> </w:t>
+        </w:r>
+      </w:ins>
+    </w:p>
+    <w:p>
+      <w:pPr>
+        <w:rPr>
+          <w:ins w:id="163" w:author="Ory, David" w:date="2018-08-24T15:20:00Z"/>
+        </w:rPr>
+      </w:pPr>
+      <w:ins w:id="164" w:author="Ory, David" w:date="2018-08-24T15:11:00Z">
+        <w:r>
+          <w:lastRenderedPageBreak/>
+          <w:t xml:space="preserve">The relationship between land use and transportation accessibility is complicated and </w:t>
+        </w:r>
+      </w:ins>
+      <w:ins w:id="165" w:author="Ory, David" w:date="2018-08-24T15:12:00Z">
+        <w:r>
+          <w:t xml:space="preserve">not explicitly represented in SANDAG’s modeling tools. However, the SANDAG planning process does consider </w:t>
+        </w:r>
+        <w:r>
+          <w:t>the land development plans of local jurisdictions and these plans are often made in concert with planned or expected transportation infrast</w:t>
+        </w:r>
+      </w:ins>
+      <w:ins w:id="166" w:author="Ory, David" w:date="2018-08-24T15:13:00Z">
+        <w:r>
+          <w:t xml:space="preserve">ructure improvement. For example, a city may increase the allowable intensity of land surrounding a proposed light rail station. Or, a city may approve a large residential development after funding </w:t>
+        </w:r>
+      </w:ins>
+      <w:ins w:id="167" w:author="Ory, David" w:date="2018-08-24T15:18:00Z">
+        <w:r>
+          <w:t>H</w:t>
+        </w:r>
+      </w:ins>
+      <w:ins w:id="168" w:author="Ory, David" w:date="2018-08-24T15:13:00Z">
+        <w:r>
+          <w:t>as been allocated to extend or widen a freeway. Importantly, cit</w:t>
+        </w:r>
+      </w:ins>
+      <w:ins w:id="169" w:author="Ory, David" w:date="2018-08-24T15:14:00Z">
+        <w:r>
+          <w:t>ies are not compelled to act when infrastructure is improved (which is why modeling the relationship is so difficult). For example, extending a light rail line to a wealthy residential community rarely motivates the city to change their zoning to accommodate more intense development.</w:t>
+        </w:r>
+      </w:ins>
+      <w:ins w:id="170" w:author="Ory, David" w:date="2018-08-24T15:18:00Z">
+        <w:r>
+          <w:t xml:space="preserve"> Given California’s preference for local land use control, the approach of reflecting local governments land use changes in long range plans and assuming those plans are made with awareness of upcoming infrastructure changes is prudent and adequately reflects the </w:t>
+        </w:r>
+      </w:ins>
+      <w:ins w:id="171" w:author="Ory, David" w:date="2018-08-24T15:19:00Z">
+        <w:r>
+          <w:t xml:space="preserve">impact of infrastructure changes on land use changes. </w:t>
+        </w:r>
+      </w:ins>
+      <w:ins w:id="172" w:author="Ory, David" w:date="2018-08-24T15:07:00Z">
+        <w:r>
+          <w:t xml:space="preserve">  </w:t>
+        </w:r>
+      </w:ins>
+      <w:ins w:id="173" w:author="Ory, David" w:date="2018-08-24T15:06:00Z">
+        <w:r>
+          <w:t xml:space="preserve"> </w:t>
+        </w:r>
+      </w:ins>
+      <w:ins w:id="174" w:author="Ory, David" w:date="2018-08-24T15:07:00Z">
+        <w:r>
+          <w:t xml:space="preserve"> </w:t>
+        </w:r>
+      </w:ins>
+    </w:p>
+    <w:p>
+      <w:pPr>
+        <w:rPr>
+          <w:ins w:id="175" w:author="Ory, David" w:date="2018-08-24T15:02:00Z"/>
+        </w:rPr>
+      </w:pPr>
+      <w:ins w:id="176" w:author="Ory, David" w:date="2018-08-24T15:20:00Z">
+        <w:r>
+          <w:t>&lt;ADD TABLE ABOVE AND START HERE&gt;</w:t>
+        </w:r>
+      </w:ins>
+      <w:bookmarkStart w:id="177" w:name="_GoBack"/>
+      <w:bookmarkEnd w:id="177"/>
+    </w:p>
+    <w:p>
+      <w:pPr>
+        <w:rPr>
+          <w:del w:id="178" w:author="Ory, David" w:date="2018-08-24T14:25:00Z"/>
+          <w:rFonts w:cs="Segoe UI"/>
+        </w:rPr>
+      </w:pPr>
+      <w:ins w:id="179" w:author="Curry, Rick" w:date="2018-04-13T09:07:00Z">
+        <w:del w:id="180" w:author="Ory, David" w:date="2018-08-24T14:25:00Z">
+          <w:r>
+            <w:rPr>
+              <w:rFonts w:cs="Segoe UI"/>
+            </w:rPr>
+            <w:delText xml:space="preserve">In a similar fashion as induced </w:delText>
+          </w:r>
+        </w:del>
+      </w:ins>
+      <w:ins w:id="181" w:author="Curry, Rick" w:date="2018-04-13T09:11:00Z">
+        <w:del w:id="182" w:author="Ory, David" w:date="2018-08-24T14:25:00Z">
+          <w:r>
+            <w:rPr>
+              <w:rFonts w:cs="Segoe UI"/>
+            </w:rPr>
+            <w:delText>traffic</w:delText>
+          </w:r>
+        </w:del>
+      </w:ins>
+      <w:ins w:id="183" w:author="Curry, Rick" w:date="2018-04-13T09:09:00Z">
+        <w:del w:id="184" w:author="Ory, David" w:date="2018-08-24T14:25:00Z">
+          <w:r>
+            <w:rPr>
+              <w:rFonts w:cs="Segoe UI"/>
+            </w:rPr>
+            <w:delText>, a reduction in transportation supply or an increase in travel time and cost</w:delText>
+          </w:r>
+        </w:del>
+      </w:ins>
+      <w:ins w:id="185" w:author="Curry, Rick" w:date="2018-04-13T10:17:00Z">
+        <w:del w:id="186" w:author="Ory, David" w:date="2018-08-24T14:25:00Z">
+          <w:r>
+            <w:rPr>
+              <w:rFonts w:cs="Segoe UI"/>
+            </w:rPr>
+            <w:delText xml:space="preserve"> with a resulting </w:delText>
+          </w:r>
+        </w:del>
+      </w:ins>
+      <w:ins w:id="187" w:author="Curry, Rick" w:date="2018-04-13T09:09:00Z">
+        <w:del w:id="188" w:author="Ory, David" w:date="2018-08-24T14:25:00Z">
+          <w:r>
+            <w:rPr>
+              <w:rFonts w:cs="Segoe UI"/>
+            </w:rPr>
+            <w:delText xml:space="preserve">decrease in </w:delText>
+          </w:r>
+        </w:del>
+      </w:ins>
+      <w:ins w:id="189" w:author="Curry, Rick" w:date="2018-04-13T09:10:00Z">
+        <w:del w:id="190" w:author="Ory, David" w:date="2018-08-24T14:25:00Z">
+          <w:r>
+            <w:rPr>
+              <w:rFonts w:cs="Segoe UI"/>
+            </w:rPr>
+            <w:delText>accessibility</w:delText>
+          </w:r>
+        </w:del>
+      </w:ins>
+      <w:ins w:id="191" w:author="Curry, Rick" w:date="2018-04-13T09:09:00Z">
+        <w:del w:id="192" w:author="Ory, David" w:date="2018-08-24T14:25:00Z">
+          <w:r>
+            <w:rPr>
+              <w:rFonts w:cs="Segoe UI"/>
+            </w:rPr>
+            <w:delText xml:space="preserve"> </w:delText>
+          </w:r>
+        </w:del>
+      </w:ins>
+      <w:ins w:id="193" w:author="Curry, Rick" w:date="2018-04-13T09:10:00Z">
+        <w:del w:id="194" w:author="Ory, David" w:date="2018-08-24T14:25:00Z">
+          <w:r>
+            <w:rPr>
+              <w:rFonts w:cs="Segoe UI"/>
+            </w:rPr>
+            <w:delText>will reduce the demand</w:delText>
+          </w:r>
+        </w:del>
+      </w:ins>
+      <w:ins w:id="195" w:author="Curry, Rick" w:date="2018-04-13T09:15:00Z">
+        <w:del w:id="196" w:author="Ory, David" w:date="2018-08-24T14:25:00Z">
+          <w:r>
+            <w:rPr>
+              <w:rFonts w:cs="Segoe UI"/>
+            </w:rPr>
+            <w:delText xml:space="preserve"> for travel.</w:delText>
+          </w:r>
+        </w:del>
+      </w:ins>
+    </w:p>
+    <w:p>
+      <w:pPr>
         <w:rPr>
           <w:rStyle w:val="Emphasis"/>
-        </w:rPr>
-        <w:t>?</w:t>
-      </w:r>
-    </w:p>
-    <w:p>
-      <w:r>
+          <w:rFonts w:cs="Segoe UI"/>
+        </w:rPr>
+      </w:pPr>
+      <w:r>
+        <w:rPr>
+          <w:rStyle w:val="Emphasis"/>
+          <w:rFonts w:cs="Segoe UI"/>
+        </w:rPr>
+        <w:t xml:space="preserve">How is demand </w:t>
+      </w:r>
+      <w:ins w:id="197" w:author="Curry, Rick" w:date="2018-04-13T09:14:00Z">
+        <w:r>
+          <w:rPr>
+            <w:rStyle w:val="Emphasis"/>
+            <w:rFonts w:cs="Segoe UI"/>
+          </w:rPr>
+          <w:t xml:space="preserve">for travel </w:t>
+        </w:r>
+      </w:ins>
+      <w:r>
+        <w:rPr>
+          <w:rStyle w:val="Emphasis"/>
+          <w:rFonts w:cs="Segoe UI"/>
+        </w:rPr>
+        <w:t>induced?</w:t>
+      </w:r>
+    </w:p>
+    <w:p>
+      <w:pPr>
+        <w:rPr>
+          <w:ins w:id="198" w:author="Curry, Rick" w:date="2018-04-13T09:18:00Z"/>
+          <w:rFonts w:cs="Segoe UI"/>
+        </w:rPr>
+      </w:pPr>
+      <w:r>
+        <w:rPr>
+          <w:rFonts w:cs="Segoe UI"/>
+        </w:rPr>
         <w:t xml:space="preserve">Induced </w:t>
       </w:r>
-      <w:ins w:id="4" w:author="Curry, Rick" w:date="2018-04-13T09:10:00Z">
-        <w:r>
+      <w:del w:id="199" w:author="Curry, Rick" w:date="2018-04-13T09:14:00Z">
+        <w:r>
+          <w:rPr>
+            <w:rFonts w:cs="Segoe UI"/>
+          </w:rPr>
+          <w:delText xml:space="preserve">demand </w:delText>
+        </w:r>
+      </w:del>
+      <w:ins w:id="200" w:author="Curry, Rick" w:date="2018-04-13T09:14:00Z">
+        <w:r>
+          <w:rPr>
+            <w:rFonts w:cs="Segoe UI"/>
+          </w:rPr>
           <w:t xml:space="preserve">traffic </w:t>
         </w:r>
       </w:ins>
-      <w:del w:id="5" w:author="Curry, Rick" w:date="2018-04-13T09:12:00Z">
-        <w:r>
-          <w:delText xml:space="preserve">demand </w:delText>
+      <w:r>
+        <w:rPr>
+          <w:rFonts w:cs="Segoe UI"/>
+        </w:rPr>
+        <w:t>manifests in c</w:t>
+      </w:r>
+      <w:r>
+        <w:rPr>
+          <w:rFonts w:cs="Segoe UI"/>
+        </w:rPr>
+        <w:t xml:space="preserve">hanges in travel or land use where </w:t>
+      </w:r>
+      <w:commentRangeStart w:id="201"/>
+      <w:commentRangeStart w:id="202"/>
+      <w:del w:id="203" w:author="Curry, Rick" w:date="2018-04-13T09:06:00Z">
+        <w:r>
+          <w:rPr>
+            <w:rFonts w:cs="Segoe UI"/>
+          </w:rPr>
+          <w:delText>increased</w:delText>
+        </w:r>
+        <w:commentRangeEnd w:id="201"/>
+        <w:r>
+          <w:rPr>
+            <w:rStyle w:val="CommentReference"/>
+            <w:rFonts w:cs="Segoe UI"/>
+          </w:rPr>
+          <w:commentReference w:id="201"/>
         </w:r>
       </w:del>
-      <w:r>
-        <w:t>results from c</w:t>
-      </w:r>
-      <w:r>
-        <w:t xml:space="preserve">hanges to </w:t>
-      </w:r>
-      <w:r>
-        <w:t>transportation supply that changes the travel time, cost, and accessibility to destinations</w:t>
-      </w:r>
-      <w:r>
-        <w:t xml:space="preserve">. These increases </w:t>
-      </w:r>
-      <w:del w:id="6" w:author="Curry, Rick" w:date="2018-04-13T09:06:00Z">
-        <w:r>
-          <w:delText xml:space="preserve">or decreases </w:delText>
+      <w:commentRangeEnd w:id="202"/>
+      <w:r>
+        <w:rPr>
+          <w:rStyle w:val="CommentReference"/>
+          <w:rFonts w:cs="Segoe UI"/>
+        </w:rPr>
+        <w:commentReference w:id="202"/>
+      </w:r>
+      <w:del w:id="204" w:author="Curry, Rick" w:date="2018-04-13T09:06:00Z">
+        <w:r>
+          <w:rPr>
+            <w:rFonts w:cs="Segoe UI"/>
+          </w:rPr>
+          <w:delText xml:space="preserve"> or </w:delText>
         </w:r>
       </w:del>
       <w:r>
-        <w:t>in transportation supply w</w:t>
-      </w:r>
-      <w:r>
-        <w:t xml:space="preserve">ill change the demand </w:t>
-      </w:r>
-      <w:r>
-        <w:t xml:space="preserve">for travel. </w:t>
-      </w:r>
-      <w:r>
-        <w:t xml:space="preserve">Induced </w:t>
-      </w:r>
-      <w:del w:id="7" w:author="Curry, Rick" w:date="2018-04-13T09:12:00Z">
-        <w:r>
-          <w:delText>demand</w:delText>
-        </w:r>
-        <w:r>
-          <w:delText xml:space="preserve"> </w:delText>
+        <w:rPr>
+          <w:rFonts w:cs="Segoe UI"/>
+        </w:rPr>
+        <w:t>decreased travel time</w:t>
+      </w:r>
+      <w:ins w:id="205" w:author="Curry, Rick" w:date="2018-04-13T09:07:00Z">
+        <w:r>
+          <w:rPr>
+            <w:rFonts w:cs="Segoe UI"/>
+          </w:rPr>
+          <w:t xml:space="preserve"> and</w:t>
+        </w:r>
+      </w:ins>
+      <w:del w:id="206" w:author="Curry, Rick" w:date="2018-04-13T09:07:00Z">
+        <w:r>
+          <w:rPr>
+            <w:rFonts w:cs="Segoe UI"/>
+          </w:rPr>
+          <w:delText>,</w:delText>
         </w:r>
       </w:del>
-      <w:ins w:id="8" w:author="Curry, Rick" w:date="2018-04-13T09:12:00Z">
-        <w:r>
-          <w:t xml:space="preserve">traffic </w:t>
-        </w:r>
-      </w:ins>
-      <w:r>
-        <w:t xml:space="preserve">impacts are pronounced </w:t>
-      </w:r>
-      <w:r>
-        <w:t>in locations where demand exceeds supply</w:t>
-      </w:r>
-      <w:r>
-        <w:t>.</w:t>
-      </w:r>
-    </w:p>
-    <w:p>
-      <w:pPr>
-        <w:rPr>
-          <w:ins w:id="9" w:author="Curry, Rick" w:date="2018-04-13T09:07:00Z"/>
-        </w:rPr>
-      </w:pPr>
-      <w:r>
-        <w:t>Transportation s</w:t>
-      </w:r>
-      <w:r>
-        <w:t>upply includes</w:t>
-      </w:r>
-      <w:r>
-        <w:t xml:space="preserve">, but </w:t>
-      </w:r>
-      <w:r>
-        <w:t xml:space="preserve">is </w:t>
-      </w:r>
-      <w:r>
-        <w:t>not limited to,</w:t>
-      </w:r>
-      <w:r>
-        <w:t xml:space="preserve"> freeways, arterials</w:t>
-      </w:r>
-      <w:r>
-        <w:t>, transit routes</w:t>
-      </w:r>
-      <w:r>
-        <w:t xml:space="preserve">, </w:t>
-      </w:r>
-      <w:r>
-        <w:t>bike paths &amp; lanes, sidewalks, parking lots, bike racks, hiking paths, etc.</w:t>
-      </w:r>
-    </w:p>
-    <w:p>
-      <w:pPr>
-        <w:rPr>
-          <w:ins w:id="10" w:author="Curry, Rick" w:date="2018-04-13T09:07:00Z"/>
-          <w:rStyle w:val="Emphasis"/>
-        </w:rPr>
-      </w:pPr>
-      <w:ins w:id="11" w:author="Curry, Rick" w:date="2018-04-13T09:07:00Z">
-        <w:r>
-          <w:rPr>
-            <w:rStyle w:val="Emphasis"/>
-          </w:rPr>
-          <w:t>What is Reduce</w:t>
-        </w:r>
-      </w:ins>
-      <w:ins w:id="12" w:author="Curry, Rick" w:date="2018-04-13T09:11:00Z">
-        <w:r>
-          <w:rPr>
-            <w:rStyle w:val="Emphasis"/>
-          </w:rPr>
-          <w:t>d</w:t>
-        </w:r>
-      </w:ins>
-      <w:ins w:id="13" w:author="Curry, Rick" w:date="2018-04-13T09:07:00Z">
-        <w:r>
-          <w:rPr>
-            <w:rStyle w:val="Emphasis"/>
+      <w:r>
+        <w:rPr>
+          <w:rFonts w:cs="Segoe UI"/>
+        </w:rPr>
+        <w:t xml:space="preserve"> cost</w:t>
+      </w:r>
+      <w:ins w:id="207" w:author="Curry, Rick" w:date="2018-04-13T10:17:00Z">
+        <w:r>
+          <w:rPr>
+            <w:rFonts w:cs="Segoe UI"/>
           </w:rPr>
           <w:t xml:space="preserve"> </w:t>
         </w:r>
       </w:ins>
-      <w:ins w:id="14" w:author="Curry, Rick" w:date="2018-04-13T09:11:00Z">
-        <w:r>
-          <w:rPr>
-            <w:rStyle w:val="Emphasis"/>
-          </w:rPr>
-          <w:t>Traffic</w:t>
-        </w:r>
-      </w:ins>
-      <w:ins w:id="15" w:author="Curry, Rick" w:date="2018-04-13T09:07:00Z">
-        <w:r>
-          <w:rPr>
-            <w:rStyle w:val="Emphasis"/>
-          </w:rPr>
-          <w:t>?</w:t>
-        </w:r>
-      </w:ins>
-    </w:p>
-    <w:p>
-      <w:ins w:id="16" w:author="Curry, Rick" w:date="2018-04-13T09:07:00Z">
-        <w:r>
-          <w:t xml:space="preserve">In a similar fashion as induced </w:t>
-        </w:r>
-      </w:ins>
-      <w:ins w:id="17" w:author="Curry, Rick" w:date="2018-04-13T09:11:00Z">
-        <w:r>
-          <w:t>traffic</w:t>
-        </w:r>
-      </w:ins>
-      <w:ins w:id="18" w:author="Curry, Rick" w:date="2018-04-13T09:09:00Z">
-        <w:r>
-          <w:t>, a reduction in transportation supply or an increase in travel time and cost</w:t>
-        </w:r>
-      </w:ins>
-      <w:ins w:id="19" w:author="Curry, Rick" w:date="2018-04-13T10:17:00Z">
-        <w:r>
-          <w:t xml:space="preserve"> with a resulting </w:t>
-        </w:r>
-      </w:ins>
-      <w:ins w:id="20" w:author="Curry, Rick" w:date="2018-04-13T09:09:00Z">
-        <w:r>
-          <w:t xml:space="preserve">decrease in </w:t>
-        </w:r>
-      </w:ins>
-      <w:ins w:id="21" w:author="Curry, Rick" w:date="2018-04-13T09:10:00Z">
-        <w:r>
-          <w:t>accessibility</w:t>
-        </w:r>
-      </w:ins>
-      <w:ins w:id="22" w:author="Curry, Rick" w:date="2018-04-13T09:09:00Z">
-        <w:r>
+      <w:ins w:id="208" w:author="Curry, Rick" w:date="2018-04-13T10:18:00Z">
+        <w:r>
+          <w:rPr>
+            <w:rFonts w:cs="Segoe UI"/>
+          </w:rPr>
+          <w:t xml:space="preserve">change the travel accessibility. </w:t>
+        </w:r>
+      </w:ins>
+      <w:del w:id="209" w:author="Curry, Rick" w:date="2018-04-13T09:07:00Z">
+        <w:r>
+          <w:rPr>
+            <w:rFonts w:cs="Segoe UI"/>
+          </w:rPr>
+          <w:delText>,</w:delText>
+        </w:r>
+      </w:del>
+      <w:del w:id="210" w:author="Curry, Rick" w:date="2018-04-13T10:17:00Z">
+        <w:r>
+          <w:rPr>
+            <w:rFonts w:cs="Segoe UI"/>
+          </w:rPr>
+          <w:delText xml:space="preserve"> and</w:delText>
+        </w:r>
+      </w:del>
+      <w:del w:id="211" w:author="Curry, Rick" w:date="2018-04-13T10:18:00Z">
+        <w:r>
+          <w:rPr>
+            <w:rFonts w:cs="Segoe UI"/>
+          </w:rPr>
+          <w:delText xml:space="preserve"> accessibility occurs</w:delText>
+        </w:r>
+      </w:del>
+      <w:ins w:id="212" w:author="Curry, Rick" w:date="2018-04-13T09:18:00Z">
+        <w:r>
+          <w:rPr>
+            <w:rFonts w:cs="Segoe UI"/>
+          </w:rPr>
+          <w:t>In economic supply and demand</w:t>
+        </w:r>
+      </w:ins>
+      <w:ins w:id="213" w:author="Curry, Rick" w:date="2018-04-13T10:19:00Z">
+        <w:r>
+          <w:rPr>
+            <w:rFonts w:cs="Segoe UI"/>
+          </w:rPr>
+          <w:t>,</w:t>
+        </w:r>
+      </w:ins>
+      <w:ins w:id="214" w:author="Curry, Rick" w:date="2018-04-13T09:18:00Z">
+        <w:r>
+          <w:rPr>
+            <w:rFonts w:cs="Segoe UI"/>
+          </w:rPr>
+          <w:t xml:space="preserve"> a change in supply wi</w:t>
+        </w:r>
+      </w:ins>
+      <w:ins w:id="215" w:author="Curry, Rick" w:date="2018-04-13T10:19:00Z">
+        <w:r>
+          <w:rPr>
+            <w:rFonts w:cs="Segoe UI"/>
+          </w:rPr>
+          <w:t>ll</w:t>
+        </w:r>
+      </w:ins>
+      <w:ins w:id="216" w:author="Curry, Rick" w:date="2018-04-13T09:18:00Z">
+        <w:r>
+          <w:rPr>
+            <w:rFonts w:cs="Segoe UI"/>
+          </w:rPr>
           <w:t xml:space="preserve"> </w:t>
         </w:r>
       </w:ins>
-      <w:ins w:id="23" w:author="Curry, Rick" w:date="2018-04-13T09:10:00Z">
-        <w:r>
-          <w:t>will reduce the demand</w:t>
-        </w:r>
-      </w:ins>
-      <w:ins w:id="24" w:author="Curry, Rick" w:date="2018-04-13T09:15:00Z">
-        <w:r>
-          <w:t xml:space="preserve"> for travel.</w:t>
-        </w:r>
-      </w:ins>
-    </w:p>
-    <w:p>
-      <w:pPr>
-        <w:rPr>
-          <w:rStyle w:val="Emphasis"/>
-        </w:rPr>
-      </w:pPr>
-      <w:r>
-        <w:rPr>
-          <w:rStyle w:val="Emphasis"/>
-        </w:rPr>
-        <w:t xml:space="preserve">How is demand </w:t>
-      </w:r>
-      <w:ins w:id="25" w:author="Curry, Rick" w:date="2018-04-13T09:14:00Z">
-        <w:r>
-          <w:rPr>
-            <w:rStyle w:val="Emphasis"/>
-          </w:rPr>
-          <w:t xml:space="preserve">for travel </w:t>
-        </w:r>
-      </w:ins>
-      <w:r>
-        <w:rPr>
-          <w:rStyle w:val="Emphasis"/>
-        </w:rPr>
-        <w:t>induced?</w:t>
-      </w:r>
-    </w:p>
-    <w:p>
-      <w:pPr>
-        <w:rPr>
-          <w:ins w:id="26" w:author="Curry, Rick" w:date="2018-04-13T09:18:00Z"/>
-        </w:rPr>
-      </w:pPr>
-      <w:r>
-        <w:t xml:space="preserve">Induced </w:t>
-      </w:r>
-      <w:del w:id="27" w:author="Curry, Rick" w:date="2018-04-13T09:14:00Z">
-        <w:r>
-          <w:delText xml:space="preserve">demand </w:delText>
+      <w:ins w:id="217" w:author="Curry, Rick" w:date="2018-04-13T10:19:00Z">
+        <w:r>
+          <w:rPr>
+            <w:rFonts w:cs="Segoe UI"/>
+          </w:rPr>
+          <w:t>cause</w:t>
+        </w:r>
+      </w:ins>
+      <w:ins w:id="218" w:author="Curry, Rick" w:date="2018-04-13T09:18:00Z">
+        <w:r>
+          <w:rPr>
+            <w:rFonts w:cs="Segoe UI"/>
+          </w:rPr>
+          <w:t xml:space="preserve"> a change in price and a change in the quantity consumed. </w:t>
+        </w:r>
+      </w:ins>
+      <w:ins w:id="219" w:author="Curry, Rick" w:date="2018-04-13T09:24:00Z">
+        <w:r>
+          <w:rPr>
+            <w:rFonts w:cs="Segoe UI"/>
+          </w:rPr>
+          <w:t xml:space="preserve">Where you are on the demand curve is critical to determine how much </w:t>
+        </w:r>
+      </w:ins>
+      <w:ins w:id="220" w:author="Curry, Rick" w:date="2018-04-13T09:27:00Z">
+        <w:r>
+          <w:rPr>
+            <w:rFonts w:cs="Segoe UI"/>
+          </w:rPr>
+          <w:t xml:space="preserve">change will occur from a shift in supply or cost. Where demand is high a small change </w:t>
+        </w:r>
+      </w:ins>
+      <w:ins w:id="221" w:author="Curry, Rick" w:date="2018-04-13T09:30:00Z">
+        <w:r>
+          <w:rPr>
+            <w:rFonts w:cs="Segoe UI"/>
+          </w:rPr>
+          <w:t>in</w:t>
+        </w:r>
+      </w:ins>
+      <w:ins w:id="222" w:author="Curry, Rick" w:date="2018-04-13T09:27:00Z">
+        <w:r>
+          <w:rPr>
+            <w:rFonts w:cs="Segoe UI"/>
+          </w:rPr>
+          <w:t xml:space="preserve"> supply or price will cause a large change traffic. </w:t>
+        </w:r>
+      </w:ins>
+      <w:ins w:id="223" w:author="Curry, Rick" w:date="2018-04-13T09:29:00Z">
+        <w:r>
+          <w:rPr>
+            <w:rFonts w:cs="Segoe UI"/>
+          </w:rPr>
+          <w:t>Where demand is low a change in supply or price will cause little or no change in traffic</w:t>
+        </w:r>
+      </w:ins>
+      <w:ins w:id="224" w:author="Curry, Rick" w:date="2018-04-13T09:30:00Z">
+        <w:r>
+          <w:rPr>
+            <w:rFonts w:cs="Segoe UI"/>
+          </w:rPr>
+          <w:t>.</w:t>
+        </w:r>
+      </w:ins>
+      <w:del w:id="225" w:author="Curry, Rick" w:date="2018-04-13T09:17:00Z">
+        <w:r>
+          <w:rPr>
+            <w:rFonts w:cs="Segoe UI"/>
+          </w:rPr>
+          <w:delText xml:space="preserve"> such as</w:delText>
+        </w:r>
+        <w:r>
+          <w:rPr>
+            <w:rFonts w:cs="Segoe UI"/>
+          </w:rPr>
+          <w:delText>:</w:delText>
         </w:r>
       </w:del>
-      <w:ins w:id="28" w:author="Curry, Rick" w:date="2018-04-13T09:14:00Z">
-        <w:r>
-          <w:t xml:space="preserve">traffic </w:t>
-        </w:r>
-      </w:ins>
-      <w:r>
-        <w:t>manifests in c</w:t>
-      </w:r>
-      <w:r>
-        <w:t xml:space="preserve">hanges in travel or land use where </w:t>
-      </w:r>
-      <w:commentRangeStart w:id="29"/>
-      <w:commentRangeStart w:id="30"/>
-      <w:del w:id="31" w:author="Curry, Rick" w:date="2018-04-13T09:06:00Z">
-        <w:r>
-          <w:delText>increased</w:delText>
-        </w:r>
-        <w:commentRangeEnd w:id="29"/>
-        <w:r>
-          <w:rPr>
-            <w:rStyle w:val="CommentReference"/>
-          </w:rPr>
-          <w:commentReference w:id="29"/>
-        </w:r>
-      </w:del>
-      <w:commentRangeEnd w:id="30"/>
-      <w:r>
-        <w:rPr>
-          <w:rStyle w:val="CommentReference"/>
-        </w:rPr>
-        <w:commentReference w:id="30"/>
-      </w:r>
-      <w:del w:id="32" w:author="Curry, Rick" w:date="2018-04-13T09:06:00Z">
-        <w:r>
-          <w:delText xml:space="preserve"> or </w:delText>
-        </w:r>
-      </w:del>
-      <w:r>
-        <w:t>decreased travel time</w:t>
-      </w:r>
-      <w:ins w:id="33" w:author="Curry, Rick" w:date="2018-04-13T09:07:00Z">
-        <w:r>
-          <w:t xml:space="preserve"> and</w:t>
-        </w:r>
-      </w:ins>
-      <w:del w:id="34" w:author="Curry, Rick" w:date="2018-04-13T09:07:00Z">
-        <w:r>
-          <w:delText>,</w:delText>
-        </w:r>
-      </w:del>
-      <w:r>
-        <w:t xml:space="preserve"> cost</w:t>
-      </w:r>
-      <w:ins w:id="35" w:author="Curry, Rick" w:date="2018-04-13T10:17:00Z">
-        <w:r>
-          <w:t xml:space="preserve"> </w:t>
-        </w:r>
-      </w:ins>
-      <w:ins w:id="36" w:author="Curry, Rick" w:date="2018-04-13T10:18:00Z">
-        <w:r>
-          <w:t xml:space="preserve">change the travel accessibility. </w:t>
-        </w:r>
-      </w:ins>
-      <w:del w:id="37" w:author="Curry, Rick" w:date="2018-04-13T09:07:00Z">
-        <w:r>
-          <w:delText>,</w:delText>
-        </w:r>
-      </w:del>
-      <w:del w:id="38" w:author="Curry, Rick" w:date="2018-04-13T10:17:00Z">
-        <w:r>
-          <w:delText xml:space="preserve"> and</w:delText>
-        </w:r>
-      </w:del>
-      <w:del w:id="39" w:author="Curry, Rick" w:date="2018-04-13T10:18:00Z">
-        <w:r>
-          <w:delText xml:space="preserve"> accessibility occurs</w:delText>
-        </w:r>
-      </w:del>
-      <w:ins w:id="40" w:author="Curry, Rick" w:date="2018-04-13T09:18:00Z">
-        <w:r>
-          <w:t>In economic supply and demand</w:t>
-        </w:r>
-      </w:ins>
-      <w:ins w:id="41" w:author="Curry, Rick" w:date="2018-04-13T10:19:00Z">
-        <w:r>
-          <w:t>,</w:t>
-        </w:r>
-      </w:ins>
-      <w:ins w:id="42" w:author="Curry, Rick" w:date="2018-04-13T09:18:00Z">
-        <w:r>
-          <w:t xml:space="preserve"> a change in supply wi</w:t>
-        </w:r>
-      </w:ins>
-      <w:ins w:id="43" w:author="Curry, Rick" w:date="2018-04-13T10:19:00Z">
-        <w:r>
-          <w:t>ll</w:t>
-        </w:r>
-      </w:ins>
-      <w:ins w:id="44" w:author="Curry, Rick" w:date="2018-04-13T09:18:00Z">
-        <w:r>
-          <w:t xml:space="preserve"> </w:t>
-        </w:r>
-      </w:ins>
-      <w:ins w:id="45" w:author="Curry, Rick" w:date="2018-04-13T10:19:00Z">
-        <w:r>
-          <w:t>cause</w:t>
-        </w:r>
-      </w:ins>
-      <w:ins w:id="46" w:author="Curry, Rick" w:date="2018-04-13T09:18:00Z">
-        <w:r>
-          <w:t xml:space="preserve"> a change in price and a change in the quantity consumed. </w:t>
-        </w:r>
-      </w:ins>
-      <w:ins w:id="47" w:author="Curry, Rick" w:date="2018-04-13T09:24:00Z">
-        <w:r>
-          <w:t xml:space="preserve">Where you are on the demand curve is critical to determine how much </w:t>
-        </w:r>
-      </w:ins>
-      <w:ins w:id="48" w:author="Curry, Rick" w:date="2018-04-13T09:27:00Z">
-        <w:r>
-          <w:t xml:space="preserve">change will occur from a shift in supply or cost. Where demand is high a small change </w:t>
-        </w:r>
-      </w:ins>
-      <w:ins w:id="49" w:author="Curry, Rick" w:date="2018-04-13T09:30:00Z">
-        <w:r>
-          <w:t>in</w:t>
-        </w:r>
-      </w:ins>
-      <w:ins w:id="50" w:author="Curry, Rick" w:date="2018-04-13T09:27:00Z">
-        <w:r>
-          <w:t xml:space="preserve"> supply or price will cause a large change traffic. </w:t>
-        </w:r>
-      </w:ins>
-      <w:ins w:id="51" w:author="Curry, Rick" w:date="2018-04-13T09:29:00Z">
-        <w:r>
-          <w:t>Where demand is low a change in supply or price will cause little or no change in traffic</w:t>
-        </w:r>
-      </w:ins>
-      <w:ins w:id="52" w:author="Curry, Rick" w:date="2018-04-13T09:30:00Z">
-        <w:r>
-          <w:t>.</w:t>
-        </w:r>
-      </w:ins>
-      <w:del w:id="53" w:author="Curry, Rick" w:date="2018-04-13T09:17:00Z">
-        <w:r>
-          <w:delText xml:space="preserve"> such as</w:delText>
-        </w:r>
-        <w:r>
-          <w:delText>:</w:delText>
-        </w:r>
-      </w:del>
-    </w:p>
-    <w:p>
-      <w:ins w:id="54" w:author="Curry, Rick" w:date="2018-04-13T09:18:00Z">
+    </w:p>
+    <w:p>
+      <w:ins w:id="226" w:author="Curry, Rick" w:date="2018-04-13T09:18:00Z">
         <w:r>
           <w:rPr>
             <w:noProof/>
@@ -569,7 +2007,6 @@
         </w:numPr>
       </w:pPr>
       <w:r>
-        <w:lastRenderedPageBreak/>
         <w:t>Time of travel change</w:t>
       </w:r>
     </w:p>
@@ -582,6 +2019,7 @@
         </w:numPr>
       </w:pPr>
       <w:r>
+        <w:lastRenderedPageBreak/>
         <w:t>Shift departure time from</w:t>
       </w:r>
       <w:r>
@@ -686,7 +2124,7 @@
           <w:numId w:val="1"/>
         </w:numPr>
         <w:rPr>
-          <w:ins w:id="55" w:author="Curry, Rick" w:date="2018-05-03T13:46:00Z"/>
+          <w:ins w:id="227" w:author="Curry, Rick" w:date="2018-05-03T13:46:00Z"/>
         </w:rPr>
       </w:pPr>
       <w:r>
@@ -701,7 +2139,7 @@
           <w:numId w:val="1"/>
         </w:numPr>
       </w:pPr>
-      <w:ins w:id="56" w:author="Curry, Rick" w:date="2018-05-03T13:46:00Z">
+      <w:ins w:id="228" w:author="Curry, Rick" w:date="2018-05-03T13:46:00Z">
         <w:r>
           <w:t>Change of activity schedule to another day</w:t>
         </w:r>
@@ -764,19 +2202,19 @@
         </w:rPr>
         <w:t>Work &amp; School location (</w:t>
       </w:r>
-      <w:commentRangeStart w:id="57"/>
+      <w:commentRangeStart w:id="229"/>
       <w:r>
         <w:rPr>
           <w:u w:val="single"/>
         </w:rPr>
         <w:t>mid-run</w:t>
       </w:r>
-      <w:commentRangeEnd w:id="57"/>
+      <w:commentRangeEnd w:id="229"/>
       <w:r>
         <w:rPr>
           <w:rStyle w:val="CommentReference"/>
         </w:rPr>
-        <w:commentReference w:id="57"/>
+        <w:commentReference w:id="229"/>
       </w:r>
       <w:r>
         <w:rPr>
@@ -836,7 +2274,7 @@
           <w:numId w:val="2"/>
         </w:numPr>
         <w:rPr>
-          <w:ins w:id="58" w:author="Curry, Rick" w:date="2018-05-03T13:48:00Z"/>
+          <w:ins w:id="230" w:author="Curry, Rick" w:date="2018-05-03T13:48:00Z"/>
         </w:rPr>
       </w:pPr>
       <w:r>
@@ -846,9 +2284,9 @@
     <w:p>
       <w:pPr>
         <w:rPr>
-          <w:ins w:id="59" w:author="Curry, Rick" w:date="2018-05-03T13:48:00Z"/>
-        </w:rPr>
-        <w:pPrChange w:id="60" w:author="Curry, Rick" w:date="2018-05-03T13:48:00Z">
+          <w:ins w:id="231" w:author="Curry, Rick" w:date="2018-05-03T13:48:00Z"/>
+        </w:rPr>
+        <w:pPrChange w:id="232" w:author="Curry, Rick" w:date="2018-05-03T13:48:00Z">
           <w:pPr>
             <w:pStyle w:val="ListParagraph"/>
             <w:numPr>
@@ -867,14 +2305,14 @@
         <w:tblLook w:val="04A0" w:firstRow="1" w:lastRow="0" w:firstColumn="1" w:lastColumn="0" w:noHBand="0" w:noVBand="1"/>
       </w:tblPr>
       <w:tblGrid>
-        <w:gridCol w:w="2296"/>
-        <w:gridCol w:w="2289"/>
-        <w:gridCol w:w="2296"/>
-        <w:gridCol w:w="2290"/>
+        <w:gridCol w:w="2298"/>
+        <w:gridCol w:w="2287"/>
+        <w:gridCol w:w="2298"/>
+        <w:gridCol w:w="2288"/>
       </w:tblGrid>
       <w:tr>
         <w:trPr>
-          <w:ins w:id="61" w:author="Curry, Rick" w:date="2018-05-03T13:48:00Z"/>
+          <w:ins w:id="233" w:author="Curry, Rick" w:date="2018-05-03T13:48:00Z"/>
         </w:trPr>
         <w:tc>
           <w:tcPr>
@@ -883,10 +2321,10 @@
           <w:p>
             <w:pPr>
               <w:rPr>
-                <w:ins w:id="62" w:author="Curry, Rick" w:date="2018-05-03T13:48:00Z"/>
+                <w:ins w:id="234" w:author="Curry, Rick" w:date="2018-05-03T13:48:00Z"/>
               </w:rPr>
             </w:pPr>
-            <w:ins w:id="63" w:author="Curry, Rick" w:date="2018-05-03T13:48:00Z">
+            <w:ins w:id="235" w:author="Curry, Rick" w:date="2018-05-03T13:48:00Z">
               <w:r>
                 <w:t>Induced Travel Component</w:t>
               </w:r>
@@ -900,10 +2338,10 @@
           <w:p>
             <w:pPr>
               <w:rPr>
-                <w:ins w:id="64" w:author="Curry, Rick" w:date="2018-05-03T13:48:00Z"/>
+                <w:ins w:id="236" w:author="Curry, Rick" w:date="2018-05-03T13:48:00Z"/>
               </w:rPr>
             </w:pPr>
-            <w:ins w:id="65" w:author="Curry, Rick" w:date="2018-05-03T13:48:00Z">
+            <w:ins w:id="237" w:author="Curry, Rick" w:date="2018-05-03T13:48:00Z">
               <w:r>
                 <w:t>Timeframe of Change</w:t>
               </w:r>
@@ -917,10 +2355,10 @@
           <w:p>
             <w:pPr>
               <w:rPr>
-                <w:ins w:id="66" w:author="Curry, Rick" w:date="2018-05-03T13:48:00Z"/>
+                <w:ins w:id="238" w:author="Curry, Rick" w:date="2018-05-03T13:48:00Z"/>
               </w:rPr>
             </w:pPr>
-            <w:ins w:id="67" w:author="Curry, Rick" w:date="2018-05-03T13:49:00Z">
+            <w:ins w:id="239" w:author="Curry, Rick" w:date="2018-05-03T13:49:00Z">
               <w:r>
                 <w:t>Model Component</w:t>
               </w:r>
@@ -934,22 +2372,20 @@
           <w:p>
             <w:pPr>
               <w:rPr>
-                <w:ins w:id="68" w:author="Curry, Rick" w:date="2018-05-03T13:48:00Z"/>
+                <w:ins w:id="240" w:author="Curry, Rick" w:date="2018-05-03T13:48:00Z"/>
               </w:rPr>
             </w:pPr>
-            <w:ins w:id="69" w:author="Curry, Rick" w:date="2018-05-03T13:49:00Z">
+            <w:ins w:id="241" w:author="Curry, Rick" w:date="2018-05-03T13:49:00Z">
               <w:r>
                 <w:t>Qualitative Impact</w:t>
               </w:r>
             </w:ins>
-            <w:bookmarkStart w:id="70" w:name="_GoBack"/>
-            <w:bookmarkEnd w:id="70"/>
           </w:p>
         </w:tc>
       </w:tr>
       <w:tr>
         <w:trPr>
-          <w:ins w:id="71" w:author="Curry, Rick" w:date="2018-05-03T13:48:00Z"/>
+          <w:ins w:id="242" w:author="Curry, Rick" w:date="2018-05-03T13:48:00Z"/>
         </w:trPr>
         <w:tc>
           <w:tcPr>
@@ -958,7 +2394,7 @@
           <w:p>
             <w:pPr>
               <w:rPr>
-                <w:ins w:id="72" w:author="Curry, Rick" w:date="2018-05-03T13:48:00Z"/>
+                <w:ins w:id="243" w:author="Curry, Rick" w:date="2018-05-03T13:48:00Z"/>
               </w:rPr>
             </w:pPr>
           </w:p>
@@ -970,7 +2406,7 @@
           <w:p>
             <w:pPr>
               <w:rPr>
-                <w:ins w:id="73" w:author="Curry, Rick" w:date="2018-05-03T13:48:00Z"/>
+                <w:ins w:id="244" w:author="Curry, Rick" w:date="2018-05-03T13:48:00Z"/>
               </w:rPr>
             </w:pPr>
           </w:p>
@@ -982,7 +2418,7 @@
           <w:p>
             <w:pPr>
               <w:rPr>
-                <w:ins w:id="74" w:author="Curry, Rick" w:date="2018-05-03T13:48:00Z"/>
+                <w:ins w:id="245" w:author="Curry, Rick" w:date="2018-05-03T13:48:00Z"/>
               </w:rPr>
             </w:pPr>
           </w:p>
@@ -994,7 +2430,7 @@
           <w:p>
             <w:pPr>
               <w:rPr>
-                <w:ins w:id="75" w:author="Curry, Rick" w:date="2018-05-03T13:48:00Z"/>
+                <w:ins w:id="246" w:author="Curry, Rick" w:date="2018-05-03T13:48:00Z"/>
               </w:rPr>
             </w:pPr>
           </w:p>
@@ -1002,7 +2438,7 @@
       </w:tr>
       <w:tr>
         <w:trPr>
-          <w:ins w:id="76" w:author="Curry, Rick" w:date="2018-05-03T13:48:00Z"/>
+          <w:ins w:id="247" w:author="Curry, Rick" w:date="2018-05-03T13:48:00Z"/>
         </w:trPr>
         <w:tc>
           <w:tcPr>
@@ -1011,7 +2447,7 @@
           <w:p>
             <w:pPr>
               <w:rPr>
-                <w:ins w:id="77" w:author="Curry, Rick" w:date="2018-05-03T13:48:00Z"/>
+                <w:ins w:id="248" w:author="Curry, Rick" w:date="2018-05-03T13:48:00Z"/>
               </w:rPr>
             </w:pPr>
           </w:p>
@@ -1023,7 +2459,7 @@
           <w:p>
             <w:pPr>
               <w:rPr>
-                <w:ins w:id="78" w:author="Curry, Rick" w:date="2018-05-03T13:48:00Z"/>
+                <w:ins w:id="249" w:author="Curry, Rick" w:date="2018-05-03T13:48:00Z"/>
               </w:rPr>
             </w:pPr>
           </w:p>
@@ -1035,7 +2471,7 @@
           <w:p>
             <w:pPr>
               <w:rPr>
-                <w:ins w:id="79" w:author="Curry, Rick" w:date="2018-05-03T13:48:00Z"/>
+                <w:ins w:id="250" w:author="Curry, Rick" w:date="2018-05-03T13:48:00Z"/>
               </w:rPr>
             </w:pPr>
           </w:p>
@@ -1047,7 +2483,7 @@
           <w:p>
             <w:pPr>
               <w:rPr>
-                <w:ins w:id="80" w:author="Curry, Rick" w:date="2018-05-03T13:48:00Z"/>
+                <w:ins w:id="251" w:author="Curry, Rick" w:date="2018-05-03T13:48:00Z"/>
               </w:rPr>
             </w:pPr>
           </w:p>
@@ -1055,7 +2491,7 @@
       </w:tr>
       <w:tr>
         <w:trPr>
-          <w:ins w:id="81" w:author="Curry, Rick" w:date="2018-05-03T13:48:00Z"/>
+          <w:ins w:id="252" w:author="Curry, Rick" w:date="2018-05-03T13:48:00Z"/>
         </w:trPr>
         <w:tc>
           <w:tcPr>
@@ -1064,7 +2500,7 @@
           <w:p>
             <w:pPr>
               <w:rPr>
-                <w:ins w:id="82" w:author="Curry, Rick" w:date="2018-05-03T13:48:00Z"/>
+                <w:ins w:id="253" w:author="Curry, Rick" w:date="2018-05-03T13:48:00Z"/>
               </w:rPr>
             </w:pPr>
           </w:p>
@@ -1076,7 +2512,7 @@
           <w:p>
             <w:pPr>
               <w:rPr>
-                <w:ins w:id="83" w:author="Curry, Rick" w:date="2018-05-03T13:48:00Z"/>
+                <w:ins w:id="254" w:author="Curry, Rick" w:date="2018-05-03T13:48:00Z"/>
               </w:rPr>
             </w:pPr>
           </w:p>
@@ -1088,7 +2524,7 @@
           <w:p>
             <w:pPr>
               <w:rPr>
-                <w:ins w:id="84" w:author="Curry, Rick" w:date="2018-05-03T13:48:00Z"/>
+                <w:ins w:id="255" w:author="Curry, Rick" w:date="2018-05-03T13:48:00Z"/>
               </w:rPr>
             </w:pPr>
           </w:p>
@@ -1100,7 +2536,7 @@
           <w:p>
             <w:pPr>
               <w:rPr>
-                <w:ins w:id="85" w:author="Curry, Rick" w:date="2018-05-03T13:48:00Z"/>
+                <w:ins w:id="256" w:author="Curry, Rick" w:date="2018-05-03T13:48:00Z"/>
               </w:rPr>
             </w:pPr>
           </w:p>
@@ -1108,7 +2544,7 @@
       </w:tr>
       <w:tr>
         <w:trPr>
-          <w:ins w:id="86" w:author="Curry, Rick" w:date="2018-05-03T13:48:00Z"/>
+          <w:ins w:id="257" w:author="Curry, Rick" w:date="2018-05-03T13:48:00Z"/>
         </w:trPr>
         <w:tc>
           <w:tcPr>
@@ -1117,7 +2553,7 @@
           <w:p>
             <w:pPr>
               <w:rPr>
-                <w:ins w:id="87" w:author="Curry, Rick" w:date="2018-05-03T13:48:00Z"/>
+                <w:ins w:id="258" w:author="Curry, Rick" w:date="2018-05-03T13:48:00Z"/>
               </w:rPr>
             </w:pPr>
           </w:p>
@@ -1129,7 +2565,7 @@
           <w:p>
             <w:pPr>
               <w:rPr>
-                <w:ins w:id="88" w:author="Curry, Rick" w:date="2018-05-03T13:48:00Z"/>
+                <w:ins w:id="259" w:author="Curry, Rick" w:date="2018-05-03T13:48:00Z"/>
               </w:rPr>
             </w:pPr>
           </w:p>
@@ -1141,7 +2577,7 @@
           <w:p>
             <w:pPr>
               <w:rPr>
-                <w:ins w:id="89" w:author="Curry, Rick" w:date="2018-05-03T13:48:00Z"/>
+                <w:ins w:id="260" w:author="Curry, Rick" w:date="2018-05-03T13:48:00Z"/>
               </w:rPr>
             </w:pPr>
           </w:p>
@@ -1153,7 +2589,7 @@
           <w:p>
             <w:pPr>
               <w:rPr>
-                <w:ins w:id="90" w:author="Curry, Rick" w:date="2018-05-03T13:48:00Z"/>
+                <w:ins w:id="261" w:author="Curry, Rick" w:date="2018-05-03T13:48:00Z"/>
               </w:rPr>
             </w:pPr>
           </w:p>
@@ -1161,7 +2597,7 @@
       </w:tr>
       <w:tr>
         <w:trPr>
-          <w:ins w:id="91" w:author="Curry, Rick" w:date="2018-05-03T13:48:00Z"/>
+          <w:ins w:id="262" w:author="Curry, Rick" w:date="2018-05-03T13:48:00Z"/>
         </w:trPr>
         <w:tc>
           <w:tcPr>
@@ -1170,7 +2606,7 @@
           <w:p>
             <w:pPr>
               <w:rPr>
-                <w:ins w:id="92" w:author="Curry, Rick" w:date="2018-05-03T13:48:00Z"/>
+                <w:ins w:id="263" w:author="Curry, Rick" w:date="2018-05-03T13:48:00Z"/>
               </w:rPr>
             </w:pPr>
           </w:p>
@@ -1182,7 +2618,7 @@
           <w:p>
             <w:pPr>
               <w:rPr>
-                <w:ins w:id="93" w:author="Curry, Rick" w:date="2018-05-03T13:48:00Z"/>
+                <w:ins w:id="264" w:author="Curry, Rick" w:date="2018-05-03T13:48:00Z"/>
               </w:rPr>
             </w:pPr>
           </w:p>
@@ -1194,7 +2630,7 @@
           <w:p>
             <w:pPr>
               <w:rPr>
-                <w:ins w:id="94" w:author="Curry, Rick" w:date="2018-05-03T13:48:00Z"/>
+                <w:ins w:id="265" w:author="Curry, Rick" w:date="2018-05-03T13:48:00Z"/>
               </w:rPr>
             </w:pPr>
           </w:p>
@@ -1206,7 +2642,7 @@
           <w:p>
             <w:pPr>
               <w:rPr>
-                <w:ins w:id="95" w:author="Curry, Rick" w:date="2018-05-03T13:48:00Z"/>
+                <w:ins w:id="266" w:author="Curry, Rick" w:date="2018-05-03T13:48:00Z"/>
               </w:rPr>
             </w:pPr>
           </w:p>
@@ -1214,7 +2650,7 @@
       </w:tr>
       <w:tr>
         <w:trPr>
-          <w:ins w:id="96" w:author="Curry, Rick" w:date="2018-05-03T13:48:00Z"/>
+          <w:ins w:id="267" w:author="Curry, Rick" w:date="2018-05-03T13:48:00Z"/>
         </w:trPr>
         <w:tc>
           <w:tcPr>
@@ -1223,7 +2659,7 @@
           <w:p>
             <w:pPr>
               <w:rPr>
-                <w:ins w:id="97" w:author="Curry, Rick" w:date="2018-05-03T13:48:00Z"/>
+                <w:ins w:id="268" w:author="Curry, Rick" w:date="2018-05-03T13:48:00Z"/>
               </w:rPr>
             </w:pPr>
           </w:p>
@@ -1235,7 +2671,7 @@
           <w:p>
             <w:pPr>
               <w:rPr>
-                <w:ins w:id="98" w:author="Curry, Rick" w:date="2018-05-03T13:48:00Z"/>
+                <w:ins w:id="269" w:author="Curry, Rick" w:date="2018-05-03T13:48:00Z"/>
               </w:rPr>
             </w:pPr>
           </w:p>
@@ -1247,7 +2683,7 @@
           <w:p>
             <w:pPr>
               <w:rPr>
-                <w:ins w:id="99" w:author="Curry, Rick" w:date="2018-05-03T13:48:00Z"/>
+                <w:ins w:id="270" w:author="Curry, Rick" w:date="2018-05-03T13:48:00Z"/>
               </w:rPr>
             </w:pPr>
           </w:p>
@@ -1259,7 +2695,7 @@
           <w:p>
             <w:pPr>
               <w:rPr>
-                <w:ins w:id="100" w:author="Curry, Rick" w:date="2018-05-03T13:48:00Z"/>
+                <w:ins w:id="271" w:author="Curry, Rick" w:date="2018-05-03T13:48:00Z"/>
               </w:rPr>
             </w:pPr>
           </w:p>
@@ -1267,7 +2703,7 @@
       </w:tr>
       <w:tr>
         <w:trPr>
-          <w:ins w:id="101" w:author="Curry, Rick" w:date="2018-05-03T13:48:00Z"/>
+          <w:ins w:id="272" w:author="Curry, Rick" w:date="2018-05-03T13:48:00Z"/>
         </w:trPr>
         <w:tc>
           <w:tcPr>
@@ -1276,7 +2712,7 @@
           <w:p>
             <w:pPr>
               <w:rPr>
-                <w:ins w:id="102" w:author="Curry, Rick" w:date="2018-05-03T13:48:00Z"/>
+                <w:ins w:id="273" w:author="Curry, Rick" w:date="2018-05-03T13:48:00Z"/>
               </w:rPr>
             </w:pPr>
           </w:p>
@@ -1288,7 +2724,7 @@
           <w:p>
             <w:pPr>
               <w:rPr>
-                <w:ins w:id="103" w:author="Curry, Rick" w:date="2018-05-03T13:48:00Z"/>
+                <w:ins w:id="274" w:author="Curry, Rick" w:date="2018-05-03T13:48:00Z"/>
               </w:rPr>
             </w:pPr>
           </w:p>
@@ -1300,7 +2736,7 @@
           <w:p>
             <w:pPr>
               <w:rPr>
-                <w:ins w:id="104" w:author="Curry, Rick" w:date="2018-05-03T13:48:00Z"/>
+                <w:ins w:id="275" w:author="Curry, Rick" w:date="2018-05-03T13:48:00Z"/>
               </w:rPr>
             </w:pPr>
           </w:p>
@@ -1312,7 +2748,7 @@
           <w:p>
             <w:pPr>
               <w:rPr>
-                <w:ins w:id="105" w:author="Curry, Rick" w:date="2018-05-03T13:48:00Z"/>
+                <w:ins w:id="276" w:author="Curry, Rick" w:date="2018-05-03T13:48:00Z"/>
               </w:rPr>
             </w:pPr>
           </w:p>
@@ -1322,7 +2758,7 @@
     <w:p>
       <w:pPr>
         <w:ind w:left="405"/>
-        <w:pPrChange w:id="106" w:author="Curry, Rick" w:date="2018-05-03T13:48:00Z">
+        <w:pPrChange w:id="277" w:author="Curry, Rick" w:date="2018-05-03T13:48:00Z">
           <w:pPr>
             <w:pStyle w:val="ListParagraph"/>
             <w:numPr>
@@ -1350,8 +2786,8 @@
 </file>
 
 <file path=word/comments.xml><?xml version="1.0" encoding="utf-8"?>
-<w:comments xmlns:wpc="http://schemas.microsoft.com/office/word/2010/wordprocessingCanvas" xmlns:cx="http://schemas.microsoft.com/office/drawing/2014/chartex" xmlns:cx1="http://schemas.microsoft.com/office/drawing/2015/9/8/chartex" xmlns:cx2="http://schemas.microsoft.com/office/drawing/2015/10/21/chartex" xmlns:cx3="http://schemas.microsoft.com/office/drawing/2016/5/9/chartex" xmlns:cx4="http://schemas.microsoft.com/office/drawing/2016/5/10/chartex" xmlns:cx5="http://schemas.microsoft.com/office/drawing/2016/5/11/chartex" xmlns:cx6="http://schemas.microsoft.com/office/drawing/2016/5/12/chartex" xmlns:cx7="http://schemas.microsoft.com/office/drawing/2016/5/13/chartex" xmlns:cx8="http://schemas.microsoft.com/office/drawing/2016/5/14/chartex" xmlns:mc="http://schemas.openxmlformats.org/markup-compatibility/2006" xmlns:aink="http://schemas.microsoft.com/office/drawing/2016/ink" xmlns:am3d="http://schemas.microsoft.com/office/drawing/2017/model3d" xmlns:o="urn:schemas-microsoft-com:office:office" xmlns:r="http://schemas.openxmlformats.org/officeDocument/2006/relationships" xmlns:m="http://schemas.openxmlformats.org/officeDocument/2006/math" xmlns:v="urn:schemas-microsoft-com:vml" xmlns:wp14="http://schemas.microsoft.com/office/word/2010/wordprocessingDrawing" xmlns:wp="http://schemas.openxmlformats.org/drawingml/2006/wordprocessingDrawing" xmlns:w10="urn:schemas-microsoft-com:office:word" xmlns:w="http://schemas.openxmlformats.org/wordprocessingml/2006/main" xmlns:w14="http://schemas.microsoft.com/office/word/2010/wordml" xmlns:w15="http://schemas.microsoft.com/office/word/2012/wordml" xmlns:w16cid="http://schemas.microsoft.com/office/word/2016/wordml/cid" xmlns:w16se="http://schemas.microsoft.com/office/word/2015/wordml/symex" xmlns:wpg="http://schemas.microsoft.com/office/word/2010/wordprocessingGroup" xmlns:wpi="http://schemas.microsoft.com/office/word/2010/wordprocessingInk" xmlns:wne="http://schemas.microsoft.com/office/word/2006/wordml" xmlns:wps="http://schemas.microsoft.com/office/word/2010/wordprocessingShape" mc:Ignorable="w14 w15 w16se w16cid wp14">
-  <w:comment w:id="29" w:author="Ouyang, Ziying" w:date="2018-04-09T11:11:00Z" w:initials="OZ">
+<w:comments xmlns:wpc="http://schemas.microsoft.com/office/word/2010/wordprocessingCanvas" xmlns:cx="http://schemas.microsoft.com/office/drawing/2014/chartex" xmlns:cx1="http://schemas.microsoft.com/office/drawing/2015/9/8/chartex" xmlns:cx2="http://schemas.microsoft.com/office/drawing/2015/10/21/chartex" xmlns:cx3="http://schemas.microsoft.com/office/drawing/2016/5/9/chartex" xmlns:cx4="http://schemas.microsoft.com/office/drawing/2016/5/10/chartex" xmlns:cx5="http://schemas.microsoft.com/office/drawing/2016/5/11/chartex" xmlns:mc="http://schemas.openxmlformats.org/markup-compatibility/2006" xmlns:o="urn:schemas-microsoft-com:office:office" xmlns:r="http://schemas.openxmlformats.org/officeDocument/2006/relationships" xmlns:m="http://schemas.openxmlformats.org/officeDocument/2006/math" xmlns:v="urn:schemas-microsoft-com:vml" xmlns:wp14="http://schemas.microsoft.com/office/word/2010/wordprocessingDrawing" xmlns:wp="http://schemas.openxmlformats.org/drawingml/2006/wordprocessingDrawing" xmlns:w10="urn:schemas-microsoft-com:office:word" xmlns:w="http://schemas.openxmlformats.org/wordprocessingml/2006/main" xmlns:w14="http://schemas.microsoft.com/office/word/2010/wordml" xmlns:w15="http://schemas.microsoft.com/office/word/2012/wordml" xmlns:w16se="http://schemas.microsoft.com/office/word/2015/wordml/symex" xmlns:wpg="http://schemas.microsoft.com/office/word/2010/wordprocessingGroup" xmlns:wpi="http://schemas.microsoft.com/office/word/2010/wordprocessingInk" xmlns:wne="http://schemas.microsoft.com/office/word/2006/wordml" xmlns:wps="http://schemas.microsoft.com/office/word/2010/wordprocessingShape" mc:Ignorable="w14 w15 w16se wp14">
+  <w:comment w:id="3" w:author="Ory, David" w:date="2018-08-24T13:59:00Z" w:initials="OD">
     <w:p>
       <w:pPr>
         <w:pStyle w:val="CommentText"/>
@@ -1363,11 +2799,27 @@
         <w:annotationRef/>
       </w:r>
       <w:r>
+        <w:t xml:space="preserve">I prefer induced demand for at least two reasons: (1) it’s the common term and (2) you reference modes other than automobiles in the document, but automobiles are generally associated with the word “traffic”. </w:t>
+      </w:r>
+    </w:p>
+  </w:comment>
+  <w:comment w:id="201" w:author="Ouyang, Ziying" w:date="2018-04-09T11:11:00Z" w:initials="OZ">
+    <w:p>
+      <w:pPr>
+        <w:pStyle w:val="CommentText"/>
+      </w:pPr>
+      <w:r>
+        <w:rPr>
+          <w:rStyle w:val="CommentReference"/>
+        </w:rPr>
+        <w:annotationRef/>
+      </w:r>
+      <w:r>
         <w:t>Since induced demand general implies that more demands are generated, should this be deleted as increased travel time will discourage travel?</w:t>
       </w:r>
     </w:p>
   </w:comment>
-  <w:comment w:id="30" w:author="Curry, Rick" w:date="2018-04-13T09:17:00Z" w:initials="CR">
+  <w:comment w:id="202" w:author="Curry, Rick" w:date="2018-04-13T09:17:00Z" w:initials="CR">
     <w:p>
       <w:pPr>
         <w:pStyle w:val="CommentText"/>
@@ -1383,7 +2835,7 @@
       </w:r>
     </w:p>
   </w:comment>
-  <w:comment w:id="57" w:author="Curry, Rick" w:date="2018-04-13T10:10:00Z" w:initials="CR">
+  <w:comment w:id="229" w:author="Curry, Rick" w:date="2018-04-13T10:10:00Z" w:initials="CR">
     <w:p>
       <w:pPr>
         <w:pStyle w:val="CommentText"/>
@@ -1403,7 +2855,8 @@
 </file>
 
 <file path=word/commentsExtended.xml><?xml version="1.0" encoding="utf-8"?>
-<w15:commentsEx xmlns:wpc="http://schemas.microsoft.com/office/word/2010/wordprocessingCanvas" xmlns:cx="http://schemas.microsoft.com/office/drawing/2014/chartex" xmlns:cx1="http://schemas.microsoft.com/office/drawing/2015/9/8/chartex" xmlns:cx2="http://schemas.microsoft.com/office/drawing/2015/10/21/chartex" xmlns:cx3="http://schemas.microsoft.com/office/drawing/2016/5/9/chartex" xmlns:cx4="http://schemas.microsoft.com/office/drawing/2016/5/10/chartex" xmlns:cx5="http://schemas.microsoft.com/office/drawing/2016/5/11/chartex" xmlns:cx6="http://schemas.microsoft.com/office/drawing/2016/5/12/chartex" xmlns:cx7="http://schemas.microsoft.com/office/drawing/2016/5/13/chartex" xmlns:cx8="http://schemas.microsoft.com/office/drawing/2016/5/14/chartex" xmlns:mc="http://schemas.openxmlformats.org/markup-compatibility/2006" xmlns:aink="http://schemas.microsoft.com/office/drawing/2016/ink" xmlns:am3d="http://schemas.microsoft.com/office/drawing/2017/model3d" xmlns:o="urn:schemas-microsoft-com:office:office" xmlns:r="http://schemas.openxmlformats.org/officeDocument/2006/relationships" xmlns:m="http://schemas.openxmlformats.org/officeDocument/2006/math" xmlns:v="urn:schemas-microsoft-com:vml" xmlns:wp14="http://schemas.microsoft.com/office/word/2010/wordprocessingDrawing" xmlns:wp="http://schemas.openxmlformats.org/drawingml/2006/wordprocessingDrawing" xmlns:w10="urn:schemas-microsoft-com:office:word" xmlns:w="http://schemas.openxmlformats.org/wordprocessingml/2006/main" xmlns:w14="http://schemas.microsoft.com/office/word/2010/wordml" xmlns:w15="http://schemas.microsoft.com/office/word/2012/wordml" xmlns:w16cid="http://schemas.microsoft.com/office/word/2016/wordml/cid" xmlns:w16se="http://schemas.microsoft.com/office/word/2015/wordml/symex" xmlns:wpg="http://schemas.microsoft.com/office/word/2010/wordprocessingGroup" xmlns:wpi="http://schemas.microsoft.com/office/word/2010/wordprocessingInk" xmlns:wne="http://schemas.microsoft.com/office/word/2006/wordml" xmlns:wps="http://schemas.microsoft.com/office/word/2010/wordprocessingShape" mc:Ignorable="w14 w15 w16se w16cid wp14">
+<w15:commentsEx xmlns:wpc="http://schemas.microsoft.com/office/word/2010/wordprocessingCanvas" xmlns:cx="http://schemas.microsoft.com/office/drawing/2014/chartex" xmlns:cx1="http://schemas.microsoft.com/office/drawing/2015/9/8/chartex" xmlns:cx2="http://schemas.microsoft.com/office/drawing/2015/10/21/chartex" xmlns:cx3="http://schemas.microsoft.com/office/drawing/2016/5/9/chartex" xmlns:cx4="http://schemas.microsoft.com/office/drawing/2016/5/10/chartex" xmlns:cx5="http://schemas.microsoft.com/office/drawing/2016/5/11/chartex" xmlns:mc="http://schemas.openxmlformats.org/markup-compatibility/2006" xmlns:o="urn:schemas-microsoft-com:office:office" xmlns:r="http://schemas.openxmlformats.org/officeDocument/2006/relationships" xmlns:m="http://schemas.openxmlformats.org/officeDocument/2006/math" xmlns:v="urn:schemas-microsoft-com:vml" xmlns:wp14="http://schemas.microsoft.com/office/word/2010/wordprocessingDrawing" xmlns:wp="http://schemas.openxmlformats.org/drawingml/2006/wordprocessingDrawing" xmlns:w10="urn:schemas-microsoft-com:office:word" xmlns:w="http://schemas.openxmlformats.org/wordprocessingml/2006/main" xmlns:w14="http://schemas.microsoft.com/office/word/2010/wordml" xmlns:w15="http://schemas.microsoft.com/office/word/2012/wordml" xmlns:w16se="http://schemas.microsoft.com/office/word/2015/wordml/symex" xmlns:wpg="http://schemas.microsoft.com/office/word/2010/wordprocessingGroup" xmlns:wpi="http://schemas.microsoft.com/office/word/2010/wordprocessingInk" xmlns:wne="http://schemas.microsoft.com/office/word/2006/wordml" xmlns:wps="http://schemas.microsoft.com/office/word/2010/wordprocessingShape" mc:Ignorable="w14 w15 w16se wp14">
+  <w15:commentEx w15:paraId="3C10232D" w15:done="0"/>
   <w15:commentEx w15:paraId="07E890E5" w15:done="0"/>
   <w15:commentEx w15:paraId="01F99C27" w15:paraIdParent="07E890E5" w15:done="0"/>
   <w15:commentEx w15:paraId="75D6413E" w15:done="0"/>
@@ -1419,7 +2872,7 @@
 </file>
 
 <file path=word/endnotes.xml><?xml version="1.0" encoding="utf-8"?>
-<w:endnotes xmlns:wpc="http://schemas.microsoft.com/office/word/2010/wordprocessingCanvas" xmlns:cx="http://schemas.microsoft.com/office/drawing/2014/chartex" xmlns:cx1="http://schemas.microsoft.com/office/drawing/2015/9/8/chartex" xmlns:cx2="http://schemas.microsoft.com/office/drawing/2015/10/21/chartex" xmlns:cx3="http://schemas.microsoft.com/office/drawing/2016/5/9/chartex" xmlns:cx4="http://schemas.microsoft.com/office/drawing/2016/5/10/chartex" xmlns:cx5="http://schemas.microsoft.com/office/drawing/2016/5/11/chartex" xmlns:cx6="http://schemas.microsoft.com/office/drawing/2016/5/12/chartex" xmlns:cx7="http://schemas.microsoft.com/office/drawing/2016/5/13/chartex" xmlns:cx8="http://schemas.microsoft.com/office/drawing/2016/5/14/chartex" xmlns:mc="http://schemas.openxmlformats.org/markup-compatibility/2006" xmlns:aink="http://schemas.microsoft.com/office/drawing/2016/ink" xmlns:am3d="http://schemas.microsoft.com/office/drawing/2017/model3d" xmlns:o="urn:schemas-microsoft-com:office:office" xmlns:r="http://schemas.openxmlformats.org/officeDocument/2006/relationships" xmlns:m="http://schemas.openxmlformats.org/officeDocument/2006/math" xmlns:v="urn:schemas-microsoft-com:vml" xmlns:wp14="http://schemas.microsoft.com/office/word/2010/wordprocessingDrawing" xmlns:wp="http://schemas.openxmlformats.org/drawingml/2006/wordprocessingDrawing" xmlns:w10="urn:schemas-microsoft-com:office:word" xmlns:w="http://schemas.openxmlformats.org/wordprocessingml/2006/main" xmlns:w14="http://schemas.microsoft.com/office/word/2010/wordml" xmlns:w15="http://schemas.microsoft.com/office/word/2012/wordml" xmlns:w16cid="http://schemas.microsoft.com/office/word/2016/wordml/cid" xmlns:w16se="http://schemas.microsoft.com/office/word/2015/wordml/symex" xmlns:wpg="http://schemas.microsoft.com/office/word/2010/wordprocessingGroup" xmlns:wpi="http://schemas.microsoft.com/office/word/2010/wordprocessingInk" xmlns:wne="http://schemas.microsoft.com/office/word/2006/wordml" xmlns:wps="http://schemas.microsoft.com/office/word/2010/wordprocessingShape" mc:Ignorable="w14 w15 w16se w16cid wp14">
+<w:endnotes xmlns:wpc="http://schemas.microsoft.com/office/word/2010/wordprocessingCanvas" xmlns:cx="http://schemas.microsoft.com/office/drawing/2014/chartex" xmlns:cx1="http://schemas.microsoft.com/office/drawing/2015/9/8/chartex" xmlns:cx2="http://schemas.microsoft.com/office/drawing/2015/10/21/chartex" xmlns:cx3="http://schemas.microsoft.com/office/drawing/2016/5/9/chartex" xmlns:cx4="http://schemas.microsoft.com/office/drawing/2016/5/10/chartex" xmlns:cx5="http://schemas.microsoft.com/office/drawing/2016/5/11/chartex" xmlns:mc="http://schemas.openxmlformats.org/markup-compatibility/2006" xmlns:o="urn:schemas-microsoft-com:office:office" xmlns:r="http://schemas.openxmlformats.org/officeDocument/2006/relationships" xmlns:m="http://schemas.openxmlformats.org/officeDocument/2006/math" xmlns:v="urn:schemas-microsoft-com:vml" xmlns:wp14="http://schemas.microsoft.com/office/word/2010/wordprocessingDrawing" xmlns:wp="http://schemas.openxmlformats.org/drawingml/2006/wordprocessingDrawing" xmlns:w10="urn:schemas-microsoft-com:office:word" xmlns:w="http://schemas.openxmlformats.org/wordprocessingml/2006/main" xmlns:w14="http://schemas.microsoft.com/office/word/2010/wordml" xmlns:w15="http://schemas.microsoft.com/office/word/2012/wordml" xmlns:w16se="http://schemas.microsoft.com/office/word/2015/wordml/symex" xmlns:wpg="http://schemas.microsoft.com/office/word/2010/wordprocessingGroup" xmlns:wpi="http://schemas.microsoft.com/office/word/2010/wordprocessingInk" xmlns:wne="http://schemas.microsoft.com/office/word/2006/wordml" xmlns:wps="http://schemas.microsoft.com/office/word/2010/wordprocessingShape" mc:Ignorable="w14 w15 w16se wp14">
   <w:endnote w:type="separator" w:id="-1">
     <w:p>
       <w:pPr>
@@ -1444,7 +2897,7 @@
 </file>
 
 <file path=word/footer1.xml><?xml version="1.0" encoding="utf-8"?>
-<w:ftr xmlns:wpc="http://schemas.microsoft.com/office/word/2010/wordprocessingCanvas" xmlns:cx="http://schemas.microsoft.com/office/drawing/2014/chartex" xmlns:cx1="http://schemas.microsoft.com/office/drawing/2015/9/8/chartex" xmlns:cx2="http://schemas.microsoft.com/office/drawing/2015/10/21/chartex" xmlns:cx3="http://schemas.microsoft.com/office/drawing/2016/5/9/chartex" xmlns:cx4="http://schemas.microsoft.com/office/drawing/2016/5/10/chartex" xmlns:cx5="http://schemas.microsoft.com/office/drawing/2016/5/11/chartex" xmlns:cx6="http://schemas.microsoft.com/office/drawing/2016/5/12/chartex" xmlns:cx7="http://schemas.microsoft.com/office/drawing/2016/5/13/chartex" xmlns:cx8="http://schemas.microsoft.com/office/drawing/2016/5/14/chartex" xmlns:mc="http://schemas.openxmlformats.org/markup-compatibility/2006" xmlns:aink="http://schemas.microsoft.com/office/drawing/2016/ink" xmlns:am3d="http://schemas.microsoft.com/office/drawing/2017/model3d" xmlns:o="urn:schemas-microsoft-com:office:office" xmlns:r="http://schemas.openxmlformats.org/officeDocument/2006/relationships" xmlns:m="http://schemas.openxmlformats.org/officeDocument/2006/math" xmlns:v="urn:schemas-microsoft-com:vml" xmlns:wp14="http://schemas.microsoft.com/office/word/2010/wordprocessingDrawing" xmlns:wp="http://schemas.openxmlformats.org/drawingml/2006/wordprocessingDrawing" xmlns:w10="urn:schemas-microsoft-com:office:word" xmlns:w="http://schemas.openxmlformats.org/wordprocessingml/2006/main" xmlns:w14="http://schemas.microsoft.com/office/word/2010/wordml" xmlns:w15="http://schemas.microsoft.com/office/word/2012/wordml" xmlns:w16cid="http://schemas.microsoft.com/office/word/2016/wordml/cid" xmlns:w16se="http://schemas.microsoft.com/office/word/2015/wordml/symex" xmlns:wpg="http://schemas.microsoft.com/office/word/2010/wordprocessingGroup" xmlns:wpi="http://schemas.microsoft.com/office/word/2010/wordprocessingInk" xmlns:wne="http://schemas.microsoft.com/office/word/2006/wordml" xmlns:wps="http://schemas.microsoft.com/office/word/2010/wordprocessingShape" mc:Ignorable="w14 w15 w16se w16cid wp14">
+<w:ftr xmlns:wpc="http://schemas.microsoft.com/office/word/2010/wordprocessingCanvas" xmlns:cx="http://schemas.microsoft.com/office/drawing/2014/chartex" xmlns:cx1="http://schemas.microsoft.com/office/drawing/2015/9/8/chartex" xmlns:cx2="http://schemas.microsoft.com/office/drawing/2015/10/21/chartex" xmlns:cx3="http://schemas.microsoft.com/office/drawing/2016/5/9/chartex" xmlns:cx4="http://schemas.microsoft.com/office/drawing/2016/5/10/chartex" xmlns:cx5="http://schemas.microsoft.com/office/drawing/2016/5/11/chartex" xmlns:mc="http://schemas.openxmlformats.org/markup-compatibility/2006" xmlns:o="urn:schemas-microsoft-com:office:office" xmlns:r="http://schemas.openxmlformats.org/officeDocument/2006/relationships" xmlns:m="http://schemas.openxmlformats.org/officeDocument/2006/math" xmlns:v="urn:schemas-microsoft-com:vml" xmlns:wp14="http://schemas.microsoft.com/office/word/2010/wordprocessingDrawing" xmlns:wp="http://schemas.openxmlformats.org/drawingml/2006/wordprocessingDrawing" xmlns:w10="urn:schemas-microsoft-com:office:word" xmlns:w="http://schemas.openxmlformats.org/wordprocessingml/2006/main" xmlns:w14="http://schemas.microsoft.com/office/word/2010/wordml" xmlns:w15="http://schemas.microsoft.com/office/word/2012/wordml" xmlns:w16se="http://schemas.microsoft.com/office/word/2015/wordml/symex" xmlns:wpg="http://schemas.microsoft.com/office/word/2010/wordprocessingGroup" xmlns:wpi="http://schemas.microsoft.com/office/word/2010/wordprocessingInk" xmlns:wne="http://schemas.microsoft.com/office/word/2006/wordml" xmlns:wps="http://schemas.microsoft.com/office/word/2010/wordprocessingShape" mc:Ignorable="w14 w15 w16se wp14">
   <w:p>
     <w:pPr>
       <w:pStyle w:val="Footer"/>
@@ -1454,7 +2907,7 @@
 </file>
 
 <file path=word/footer2.xml><?xml version="1.0" encoding="utf-8"?>
-<w:ftr xmlns:wpc="http://schemas.microsoft.com/office/word/2010/wordprocessingCanvas" xmlns:cx="http://schemas.microsoft.com/office/drawing/2014/chartex" xmlns:cx1="http://schemas.microsoft.com/office/drawing/2015/9/8/chartex" xmlns:cx2="http://schemas.microsoft.com/office/drawing/2015/10/21/chartex" xmlns:cx3="http://schemas.microsoft.com/office/drawing/2016/5/9/chartex" xmlns:cx4="http://schemas.microsoft.com/office/drawing/2016/5/10/chartex" xmlns:cx5="http://schemas.microsoft.com/office/drawing/2016/5/11/chartex" xmlns:cx6="http://schemas.microsoft.com/office/drawing/2016/5/12/chartex" xmlns:cx7="http://schemas.microsoft.com/office/drawing/2016/5/13/chartex" xmlns:cx8="http://schemas.microsoft.com/office/drawing/2016/5/14/chartex" xmlns:mc="http://schemas.openxmlformats.org/markup-compatibility/2006" xmlns:aink="http://schemas.microsoft.com/office/drawing/2016/ink" xmlns:am3d="http://schemas.microsoft.com/office/drawing/2017/model3d" xmlns:o="urn:schemas-microsoft-com:office:office" xmlns:r="http://schemas.openxmlformats.org/officeDocument/2006/relationships" xmlns:m="http://schemas.openxmlformats.org/officeDocument/2006/math" xmlns:v="urn:schemas-microsoft-com:vml" xmlns:wp14="http://schemas.microsoft.com/office/word/2010/wordprocessingDrawing" xmlns:wp="http://schemas.openxmlformats.org/drawingml/2006/wordprocessingDrawing" xmlns:w10="urn:schemas-microsoft-com:office:word" xmlns:w="http://schemas.openxmlformats.org/wordprocessingml/2006/main" xmlns:w14="http://schemas.microsoft.com/office/word/2010/wordml" xmlns:w15="http://schemas.microsoft.com/office/word/2012/wordml" xmlns:w16cid="http://schemas.microsoft.com/office/word/2016/wordml/cid" xmlns:w16se="http://schemas.microsoft.com/office/word/2015/wordml/symex" xmlns:wpg="http://schemas.microsoft.com/office/word/2010/wordprocessingGroup" xmlns:wpi="http://schemas.microsoft.com/office/word/2010/wordprocessingInk" xmlns:wne="http://schemas.microsoft.com/office/word/2006/wordml" xmlns:wps="http://schemas.microsoft.com/office/word/2010/wordprocessingShape" mc:Ignorable="w14 w15 w16se w16cid wp14">
+<w:ftr xmlns:wpc="http://schemas.microsoft.com/office/word/2010/wordprocessingCanvas" xmlns:cx="http://schemas.microsoft.com/office/drawing/2014/chartex" xmlns:cx1="http://schemas.microsoft.com/office/drawing/2015/9/8/chartex" xmlns:cx2="http://schemas.microsoft.com/office/drawing/2015/10/21/chartex" xmlns:cx3="http://schemas.microsoft.com/office/drawing/2016/5/9/chartex" xmlns:cx4="http://schemas.microsoft.com/office/drawing/2016/5/10/chartex" xmlns:cx5="http://schemas.microsoft.com/office/drawing/2016/5/11/chartex" xmlns:mc="http://schemas.openxmlformats.org/markup-compatibility/2006" xmlns:o="urn:schemas-microsoft-com:office:office" xmlns:r="http://schemas.openxmlformats.org/officeDocument/2006/relationships" xmlns:m="http://schemas.openxmlformats.org/officeDocument/2006/math" xmlns:v="urn:schemas-microsoft-com:vml" xmlns:wp14="http://schemas.microsoft.com/office/word/2010/wordprocessingDrawing" xmlns:wp="http://schemas.openxmlformats.org/drawingml/2006/wordprocessingDrawing" xmlns:w10="urn:schemas-microsoft-com:office:word" xmlns:w="http://schemas.openxmlformats.org/wordprocessingml/2006/main" xmlns:w14="http://schemas.microsoft.com/office/word/2010/wordml" xmlns:w15="http://schemas.microsoft.com/office/word/2012/wordml" xmlns:w16se="http://schemas.microsoft.com/office/word/2015/wordml/symex" xmlns:wpg="http://schemas.microsoft.com/office/word/2010/wordprocessingGroup" xmlns:wpi="http://schemas.microsoft.com/office/word/2010/wordprocessingInk" xmlns:wne="http://schemas.microsoft.com/office/word/2006/wordml" xmlns:wps="http://schemas.microsoft.com/office/word/2010/wordprocessingShape" mc:Ignorable="w14 w15 w16se wp14">
   <w:p>
     <w:pPr>
       <w:pStyle w:val="Footer"/>
@@ -1464,7 +2917,7 @@
 </file>
 
 <file path=word/footer3.xml><?xml version="1.0" encoding="utf-8"?>
-<w:ftr xmlns:wpc="http://schemas.microsoft.com/office/word/2010/wordprocessingCanvas" xmlns:cx="http://schemas.microsoft.com/office/drawing/2014/chartex" xmlns:cx1="http://schemas.microsoft.com/office/drawing/2015/9/8/chartex" xmlns:cx2="http://schemas.microsoft.com/office/drawing/2015/10/21/chartex" xmlns:cx3="http://schemas.microsoft.com/office/drawing/2016/5/9/chartex" xmlns:cx4="http://schemas.microsoft.com/office/drawing/2016/5/10/chartex" xmlns:cx5="http://schemas.microsoft.com/office/drawing/2016/5/11/chartex" xmlns:cx6="http://schemas.microsoft.com/office/drawing/2016/5/12/chartex" xmlns:cx7="http://schemas.microsoft.com/office/drawing/2016/5/13/chartex" xmlns:cx8="http://schemas.microsoft.com/office/drawing/2016/5/14/chartex" xmlns:mc="http://schemas.openxmlformats.org/markup-compatibility/2006" xmlns:aink="http://schemas.microsoft.com/office/drawing/2016/ink" xmlns:am3d="http://schemas.microsoft.com/office/drawing/2017/model3d" xmlns:o="urn:schemas-microsoft-com:office:office" xmlns:r="http://schemas.openxmlformats.org/officeDocument/2006/relationships" xmlns:m="http://schemas.openxmlformats.org/officeDocument/2006/math" xmlns:v="urn:schemas-microsoft-com:vml" xmlns:wp14="http://schemas.microsoft.com/office/word/2010/wordprocessingDrawing" xmlns:wp="http://schemas.openxmlformats.org/drawingml/2006/wordprocessingDrawing" xmlns:w10="urn:schemas-microsoft-com:office:word" xmlns:w="http://schemas.openxmlformats.org/wordprocessingml/2006/main" xmlns:w14="http://schemas.microsoft.com/office/word/2010/wordml" xmlns:w15="http://schemas.microsoft.com/office/word/2012/wordml" xmlns:w16cid="http://schemas.microsoft.com/office/word/2016/wordml/cid" xmlns:w16se="http://schemas.microsoft.com/office/word/2015/wordml/symex" xmlns:wpg="http://schemas.microsoft.com/office/word/2010/wordprocessingGroup" xmlns:wpi="http://schemas.microsoft.com/office/word/2010/wordprocessingInk" xmlns:wne="http://schemas.microsoft.com/office/word/2006/wordml" xmlns:wps="http://schemas.microsoft.com/office/word/2010/wordprocessingShape" mc:Ignorable="w14 w15 w16se w16cid wp14">
+<w:ftr xmlns:wpc="http://schemas.microsoft.com/office/word/2010/wordprocessingCanvas" xmlns:cx="http://schemas.microsoft.com/office/drawing/2014/chartex" xmlns:cx1="http://schemas.microsoft.com/office/drawing/2015/9/8/chartex" xmlns:cx2="http://schemas.microsoft.com/office/drawing/2015/10/21/chartex" xmlns:cx3="http://schemas.microsoft.com/office/drawing/2016/5/9/chartex" xmlns:cx4="http://schemas.microsoft.com/office/drawing/2016/5/10/chartex" xmlns:cx5="http://schemas.microsoft.com/office/drawing/2016/5/11/chartex" xmlns:mc="http://schemas.openxmlformats.org/markup-compatibility/2006" xmlns:o="urn:schemas-microsoft-com:office:office" xmlns:r="http://schemas.openxmlformats.org/officeDocument/2006/relationships" xmlns:m="http://schemas.openxmlformats.org/officeDocument/2006/math" xmlns:v="urn:schemas-microsoft-com:vml" xmlns:wp14="http://schemas.microsoft.com/office/word/2010/wordprocessingDrawing" xmlns:wp="http://schemas.openxmlformats.org/drawingml/2006/wordprocessingDrawing" xmlns:w10="urn:schemas-microsoft-com:office:word" xmlns:w="http://schemas.openxmlformats.org/wordprocessingml/2006/main" xmlns:w14="http://schemas.microsoft.com/office/word/2010/wordml" xmlns:w15="http://schemas.microsoft.com/office/word/2012/wordml" xmlns:w16se="http://schemas.microsoft.com/office/word/2015/wordml/symex" xmlns:wpg="http://schemas.microsoft.com/office/word/2010/wordprocessingGroup" xmlns:wpi="http://schemas.microsoft.com/office/word/2010/wordprocessingInk" xmlns:wne="http://schemas.microsoft.com/office/word/2006/wordml" xmlns:wps="http://schemas.microsoft.com/office/word/2010/wordprocessingShape" mc:Ignorable="w14 w15 w16se wp14">
   <w:p>
     <w:pPr>
       <w:pStyle w:val="Footer"/>
@@ -1474,7 +2927,7 @@
 </file>
 
 <file path=word/footnotes.xml><?xml version="1.0" encoding="utf-8"?>
-<w:footnotes xmlns:wpc="http://schemas.microsoft.com/office/word/2010/wordprocessingCanvas" xmlns:cx="http://schemas.microsoft.com/office/drawing/2014/chartex" xmlns:cx1="http://schemas.microsoft.com/office/drawing/2015/9/8/chartex" xmlns:cx2="http://schemas.microsoft.com/office/drawing/2015/10/21/chartex" xmlns:cx3="http://schemas.microsoft.com/office/drawing/2016/5/9/chartex" xmlns:cx4="http://schemas.microsoft.com/office/drawing/2016/5/10/chartex" xmlns:cx5="http://schemas.microsoft.com/office/drawing/2016/5/11/chartex" xmlns:cx6="http://schemas.microsoft.com/office/drawing/2016/5/12/chartex" xmlns:cx7="http://schemas.microsoft.com/office/drawing/2016/5/13/chartex" xmlns:cx8="http://schemas.microsoft.com/office/drawing/2016/5/14/chartex" xmlns:mc="http://schemas.openxmlformats.org/markup-compatibility/2006" xmlns:aink="http://schemas.microsoft.com/office/drawing/2016/ink" xmlns:am3d="http://schemas.microsoft.com/office/drawing/2017/model3d" xmlns:o="urn:schemas-microsoft-com:office:office" xmlns:r="http://schemas.openxmlformats.org/officeDocument/2006/relationships" xmlns:m="http://schemas.openxmlformats.org/officeDocument/2006/math" xmlns:v="urn:schemas-microsoft-com:vml" xmlns:wp14="http://schemas.microsoft.com/office/word/2010/wordprocessingDrawing" xmlns:wp="http://schemas.openxmlformats.org/drawingml/2006/wordprocessingDrawing" xmlns:w10="urn:schemas-microsoft-com:office:word" xmlns:w="http://schemas.openxmlformats.org/wordprocessingml/2006/main" xmlns:w14="http://schemas.microsoft.com/office/word/2010/wordml" xmlns:w15="http://schemas.microsoft.com/office/word/2012/wordml" xmlns:w16cid="http://schemas.microsoft.com/office/word/2016/wordml/cid" xmlns:w16se="http://schemas.microsoft.com/office/word/2015/wordml/symex" xmlns:wpg="http://schemas.microsoft.com/office/word/2010/wordprocessingGroup" xmlns:wpi="http://schemas.microsoft.com/office/word/2010/wordprocessingInk" xmlns:wne="http://schemas.microsoft.com/office/word/2006/wordml" xmlns:wps="http://schemas.microsoft.com/office/word/2010/wordprocessingShape" mc:Ignorable="w14 w15 w16se w16cid wp14">
+<w:footnotes xmlns:wpc="http://schemas.microsoft.com/office/word/2010/wordprocessingCanvas" xmlns:cx="http://schemas.microsoft.com/office/drawing/2014/chartex" xmlns:cx1="http://schemas.microsoft.com/office/drawing/2015/9/8/chartex" xmlns:cx2="http://schemas.microsoft.com/office/drawing/2015/10/21/chartex" xmlns:cx3="http://schemas.microsoft.com/office/drawing/2016/5/9/chartex" xmlns:cx4="http://schemas.microsoft.com/office/drawing/2016/5/10/chartex" xmlns:cx5="http://schemas.microsoft.com/office/drawing/2016/5/11/chartex" xmlns:mc="http://schemas.openxmlformats.org/markup-compatibility/2006" xmlns:o="urn:schemas-microsoft-com:office:office" xmlns:r="http://schemas.openxmlformats.org/officeDocument/2006/relationships" xmlns:m="http://schemas.openxmlformats.org/officeDocument/2006/math" xmlns:v="urn:schemas-microsoft-com:vml" xmlns:wp14="http://schemas.microsoft.com/office/word/2010/wordprocessingDrawing" xmlns:wp="http://schemas.openxmlformats.org/drawingml/2006/wordprocessingDrawing" xmlns:w10="urn:schemas-microsoft-com:office:word" xmlns:w="http://schemas.openxmlformats.org/wordprocessingml/2006/main" xmlns:w14="http://schemas.microsoft.com/office/word/2010/wordml" xmlns:w15="http://schemas.microsoft.com/office/word/2012/wordml" xmlns:w16se="http://schemas.microsoft.com/office/word/2015/wordml/symex" xmlns:wpg="http://schemas.microsoft.com/office/word/2010/wordprocessingGroup" xmlns:wpi="http://schemas.microsoft.com/office/word/2010/wordprocessingInk" xmlns:wne="http://schemas.microsoft.com/office/word/2006/wordml" xmlns:wps="http://schemas.microsoft.com/office/word/2010/wordprocessingShape" mc:Ignorable="w14 w15 w16se wp14">
   <w:footnote w:type="separator" w:id="-1">
     <w:p>
       <w:pPr>
@@ -1499,7 +2952,7 @@
 </file>
 
 <file path=word/header1.xml><?xml version="1.0" encoding="utf-8"?>
-<w:hdr xmlns:wpc="http://schemas.microsoft.com/office/word/2010/wordprocessingCanvas" xmlns:cx="http://schemas.microsoft.com/office/drawing/2014/chartex" xmlns:cx1="http://schemas.microsoft.com/office/drawing/2015/9/8/chartex" xmlns:cx2="http://schemas.microsoft.com/office/drawing/2015/10/21/chartex" xmlns:cx3="http://schemas.microsoft.com/office/drawing/2016/5/9/chartex" xmlns:cx4="http://schemas.microsoft.com/office/drawing/2016/5/10/chartex" xmlns:cx5="http://schemas.microsoft.com/office/drawing/2016/5/11/chartex" xmlns:cx6="http://schemas.microsoft.com/office/drawing/2016/5/12/chartex" xmlns:cx7="http://schemas.microsoft.com/office/drawing/2016/5/13/chartex" xmlns:cx8="http://schemas.microsoft.com/office/drawing/2016/5/14/chartex" xmlns:mc="http://schemas.openxmlformats.org/markup-compatibility/2006" xmlns:aink="http://schemas.microsoft.com/office/drawing/2016/ink" xmlns:am3d="http://schemas.microsoft.com/office/drawing/2017/model3d" xmlns:o="urn:schemas-microsoft-com:office:office" xmlns:r="http://schemas.openxmlformats.org/officeDocument/2006/relationships" xmlns:m="http://schemas.openxmlformats.org/officeDocument/2006/math" xmlns:v="urn:schemas-microsoft-com:vml" xmlns:wp14="http://schemas.microsoft.com/office/word/2010/wordprocessingDrawing" xmlns:wp="http://schemas.openxmlformats.org/drawingml/2006/wordprocessingDrawing" xmlns:w10="urn:schemas-microsoft-com:office:word" xmlns:w="http://schemas.openxmlformats.org/wordprocessingml/2006/main" xmlns:w14="http://schemas.microsoft.com/office/word/2010/wordml" xmlns:w15="http://schemas.microsoft.com/office/word/2012/wordml" xmlns:w16cid="http://schemas.microsoft.com/office/word/2016/wordml/cid" xmlns:w16se="http://schemas.microsoft.com/office/word/2015/wordml/symex" xmlns:wpg="http://schemas.microsoft.com/office/word/2010/wordprocessingGroup" xmlns:wpi="http://schemas.microsoft.com/office/word/2010/wordprocessingInk" xmlns:wne="http://schemas.microsoft.com/office/word/2006/wordml" xmlns:wps="http://schemas.microsoft.com/office/word/2010/wordprocessingShape" mc:Ignorable="w14 w15 w16se w16cid wp14">
+<w:hdr xmlns:wpc="http://schemas.microsoft.com/office/word/2010/wordprocessingCanvas" xmlns:cx="http://schemas.microsoft.com/office/drawing/2014/chartex" xmlns:cx1="http://schemas.microsoft.com/office/drawing/2015/9/8/chartex" xmlns:cx2="http://schemas.microsoft.com/office/drawing/2015/10/21/chartex" xmlns:cx3="http://schemas.microsoft.com/office/drawing/2016/5/9/chartex" xmlns:cx4="http://schemas.microsoft.com/office/drawing/2016/5/10/chartex" xmlns:cx5="http://schemas.microsoft.com/office/drawing/2016/5/11/chartex" xmlns:mc="http://schemas.openxmlformats.org/markup-compatibility/2006" xmlns:o="urn:schemas-microsoft-com:office:office" xmlns:r="http://schemas.openxmlformats.org/officeDocument/2006/relationships" xmlns:m="http://schemas.openxmlformats.org/officeDocument/2006/math" xmlns:v="urn:schemas-microsoft-com:vml" xmlns:wp14="http://schemas.microsoft.com/office/word/2010/wordprocessingDrawing" xmlns:wp="http://schemas.openxmlformats.org/drawingml/2006/wordprocessingDrawing" xmlns:w10="urn:schemas-microsoft-com:office:word" xmlns:w="http://schemas.openxmlformats.org/wordprocessingml/2006/main" xmlns:w14="http://schemas.microsoft.com/office/word/2010/wordml" xmlns:w15="http://schemas.microsoft.com/office/word/2012/wordml" xmlns:w16se="http://schemas.microsoft.com/office/word/2015/wordml/symex" xmlns:wpg="http://schemas.microsoft.com/office/word/2010/wordprocessingGroup" xmlns:wpi="http://schemas.microsoft.com/office/word/2010/wordprocessingInk" xmlns:wne="http://schemas.microsoft.com/office/word/2006/wordml" xmlns:wps="http://schemas.microsoft.com/office/word/2010/wordprocessingShape" mc:Ignorable="w14 w15 w16se wp14">
   <w:p>
     <w:pPr>
       <w:pStyle w:val="Header"/>
@@ -1509,8 +2962,8 @@
 </file>
 
 <file path=word/header2.xml><?xml version="1.0" encoding="utf-8"?>
-<w:hdr xmlns:wpc="http://schemas.microsoft.com/office/word/2010/wordprocessingCanvas" xmlns:cx="http://schemas.microsoft.com/office/drawing/2014/chartex" xmlns:cx1="http://schemas.microsoft.com/office/drawing/2015/9/8/chartex" xmlns:cx2="http://schemas.microsoft.com/office/drawing/2015/10/21/chartex" xmlns:cx3="http://schemas.microsoft.com/office/drawing/2016/5/9/chartex" xmlns:cx4="http://schemas.microsoft.com/office/drawing/2016/5/10/chartex" xmlns:cx5="http://schemas.microsoft.com/office/drawing/2016/5/11/chartex" xmlns:cx6="http://schemas.microsoft.com/office/drawing/2016/5/12/chartex" xmlns:cx7="http://schemas.microsoft.com/office/drawing/2016/5/13/chartex" xmlns:cx8="http://schemas.microsoft.com/office/drawing/2016/5/14/chartex" xmlns:mc="http://schemas.openxmlformats.org/markup-compatibility/2006" xmlns:aink="http://schemas.microsoft.com/office/drawing/2016/ink" xmlns:am3d="http://schemas.microsoft.com/office/drawing/2017/model3d" xmlns:o="urn:schemas-microsoft-com:office:office" xmlns:r="http://schemas.openxmlformats.org/officeDocument/2006/relationships" xmlns:m="http://schemas.openxmlformats.org/officeDocument/2006/math" xmlns:v="urn:schemas-microsoft-com:vml" xmlns:wp14="http://schemas.microsoft.com/office/word/2010/wordprocessingDrawing" xmlns:wp="http://schemas.openxmlformats.org/drawingml/2006/wordprocessingDrawing" xmlns:w10="urn:schemas-microsoft-com:office:word" xmlns:w="http://schemas.openxmlformats.org/wordprocessingml/2006/main" xmlns:w14="http://schemas.microsoft.com/office/word/2010/wordml" xmlns:w15="http://schemas.microsoft.com/office/word/2012/wordml" xmlns:w16cid="http://schemas.microsoft.com/office/word/2016/wordml/cid" xmlns:w16se="http://schemas.microsoft.com/office/word/2015/wordml/symex" xmlns:wpg="http://schemas.microsoft.com/office/word/2010/wordprocessingGroup" xmlns:wpi="http://schemas.microsoft.com/office/word/2010/wordprocessingInk" xmlns:wne="http://schemas.microsoft.com/office/word/2006/wordml" xmlns:wps="http://schemas.microsoft.com/office/word/2010/wordprocessingShape" mc:Ignorable="w14 w15 w16se w16cid wp14">
-  <w:customXmlInsRangeStart w:id="107" w:author="Curry, Rick" w:date="2018-04-13T10:20:00Z"/>
+<w:hdr xmlns:wpc="http://schemas.microsoft.com/office/word/2010/wordprocessingCanvas" xmlns:cx="http://schemas.microsoft.com/office/drawing/2014/chartex" xmlns:cx1="http://schemas.microsoft.com/office/drawing/2015/9/8/chartex" xmlns:cx2="http://schemas.microsoft.com/office/drawing/2015/10/21/chartex" xmlns:cx3="http://schemas.microsoft.com/office/drawing/2016/5/9/chartex" xmlns:cx4="http://schemas.microsoft.com/office/drawing/2016/5/10/chartex" xmlns:cx5="http://schemas.microsoft.com/office/drawing/2016/5/11/chartex" xmlns:mc="http://schemas.openxmlformats.org/markup-compatibility/2006" xmlns:o="urn:schemas-microsoft-com:office:office" xmlns:r="http://schemas.openxmlformats.org/officeDocument/2006/relationships" xmlns:m="http://schemas.openxmlformats.org/officeDocument/2006/math" xmlns:v="urn:schemas-microsoft-com:vml" xmlns:wp14="http://schemas.microsoft.com/office/word/2010/wordprocessingDrawing" xmlns:wp="http://schemas.openxmlformats.org/drawingml/2006/wordprocessingDrawing" xmlns:w10="urn:schemas-microsoft-com:office:word" xmlns:w="http://schemas.openxmlformats.org/wordprocessingml/2006/main" xmlns:w14="http://schemas.microsoft.com/office/word/2010/wordml" xmlns:w15="http://schemas.microsoft.com/office/word/2012/wordml" xmlns:w16se="http://schemas.microsoft.com/office/word/2015/wordml/symex" xmlns:wpg="http://schemas.microsoft.com/office/word/2010/wordprocessingGroup" xmlns:wpi="http://schemas.microsoft.com/office/word/2010/wordprocessingInk" xmlns:wne="http://schemas.microsoft.com/office/word/2006/wordml" xmlns:wps="http://schemas.microsoft.com/office/word/2010/wordprocessingShape" mc:Ignorable="w14 w15 w16se wp14">
+  <w:customXmlInsRangeStart w:id="278" w:author="Curry, Rick" w:date="2018-04-13T10:20:00Z"/>
   <w:sdt>
     <w:sdtPr>
       <w:id w:val="-1364587137"/>
@@ -1521,12 +2974,12 @@
     </w:sdtPr>
     <w:sdtEndPr/>
     <w:sdtContent>
-      <w:customXmlInsRangeEnd w:id="107"/>
+      <w:customXmlInsRangeEnd w:id="278"/>
       <w:p>
         <w:pPr>
           <w:pStyle w:val="Header"/>
         </w:pPr>
-        <w:ins w:id="108" w:author="Curry, Rick" w:date="2018-04-13T10:20:00Z">
+        <w:ins w:id="279" w:author="Curry, Rick" w:date="2018-04-13T10:20:00Z">
           <w:r>
             <w:rPr>
               <w:noProof/>
@@ -1565,15 +3018,15 @@
           </w:r>
         </w:ins>
       </w:p>
-      <w:customXmlInsRangeStart w:id="109" w:author="Curry, Rick" w:date="2018-04-13T10:20:00Z"/>
+      <w:customXmlInsRangeStart w:id="280" w:author="Curry, Rick" w:date="2018-04-13T10:20:00Z"/>
     </w:sdtContent>
   </w:sdt>
-  <w:customXmlInsRangeEnd w:id="109"/>
+  <w:customXmlInsRangeEnd w:id="280"/>
 </w:hdr>
 </file>
 
 <file path=word/header3.xml><?xml version="1.0" encoding="utf-8"?>
-<w:hdr xmlns:wpc="http://schemas.microsoft.com/office/word/2010/wordprocessingCanvas" xmlns:cx="http://schemas.microsoft.com/office/drawing/2014/chartex" xmlns:cx1="http://schemas.microsoft.com/office/drawing/2015/9/8/chartex" xmlns:cx2="http://schemas.microsoft.com/office/drawing/2015/10/21/chartex" xmlns:cx3="http://schemas.microsoft.com/office/drawing/2016/5/9/chartex" xmlns:cx4="http://schemas.microsoft.com/office/drawing/2016/5/10/chartex" xmlns:cx5="http://schemas.microsoft.com/office/drawing/2016/5/11/chartex" xmlns:cx6="http://schemas.microsoft.com/office/drawing/2016/5/12/chartex" xmlns:cx7="http://schemas.microsoft.com/office/drawing/2016/5/13/chartex" xmlns:cx8="http://schemas.microsoft.com/office/drawing/2016/5/14/chartex" xmlns:mc="http://schemas.openxmlformats.org/markup-compatibility/2006" xmlns:aink="http://schemas.microsoft.com/office/drawing/2016/ink" xmlns:am3d="http://schemas.microsoft.com/office/drawing/2017/model3d" xmlns:o="urn:schemas-microsoft-com:office:office" xmlns:r="http://schemas.openxmlformats.org/officeDocument/2006/relationships" xmlns:m="http://schemas.openxmlformats.org/officeDocument/2006/math" xmlns:v="urn:schemas-microsoft-com:vml" xmlns:wp14="http://schemas.microsoft.com/office/word/2010/wordprocessingDrawing" xmlns:wp="http://schemas.openxmlformats.org/drawingml/2006/wordprocessingDrawing" xmlns:w10="urn:schemas-microsoft-com:office:word" xmlns:w="http://schemas.openxmlformats.org/wordprocessingml/2006/main" xmlns:w14="http://schemas.microsoft.com/office/word/2010/wordml" xmlns:w15="http://schemas.microsoft.com/office/word/2012/wordml" xmlns:w16cid="http://schemas.microsoft.com/office/word/2016/wordml/cid" xmlns:w16se="http://schemas.microsoft.com/office/word/2015/wordml/symex" xmlns:wpg="http://schemas.microsoft.com/office/word/2010/wordprocessingGroup" xmlns:wpi="http://schemas.microsoft.com/office/word/2010/wordprocessingInk" xmlns:wne="http://schemas.microsoft.com/office/word/2006/wordml" xmlns:wps="http://schemas.microsoft.com/office/word/2010/wordprocessingShape" mc:Ignorable="w14 w15 w16se w16cid wp14">
+<w:hdr xmlns:wpc="http://schemas.microsoft.com/office/word/2010/wordprocessingCanvas" xmlns:cx="http://schemas.microsoft.com/office/drawing/2014/chartex" xmlns:cx1="http://schemas.microsoft.com/office/drawing/2015/9/8/chartex" xmlns:cx2="http://schemas.microsoft.com/office/drawing/2015/10/21/chartex" xmlns:cx3="http://schemas.microsoft.com/office/drawing/2016/5/9/chartex" xmlns:cx4="http://schemas.microsoft.com/office/drawing/2016/5/10/chartex" xmlns:cx5="http://schemas.microsoft.com/office/drawing/2016/5/11/chartex" xmlns:mc="http://schemas.openxmlformats.org/markup-compatibility/2006" xmlns:o="urn:schemas-microsoft-com:office:office" xmlns:r="http://schemas.openxmlformats.org/officeDocument/2006/relationships" xmlns:m="http://schemas.openxmlformats.org/officeDocument/2006/math" xmlns:v="urn:schemas-microsoft-com:vml" xmlns:wp14="http://schemas.microsoft.com/office/word/2010/wordprocessingDrawing" xmlns:wp="http://schemas.openxmlformats.org/drawingml/2006/wordprocessingDrawing" xmlns:w10="urn:schemas-microsoft-com:office:word" xmlns:w="http://schemas.openxmlformats.org/wordprocessingml/2006/main" xmlns:w14="http://schemas.microsoft.com/office/word/2010/wordml" xmlns:w15="http://schemas.microsoft.com/office/word/2012/wordml" xmlns:w16se="http://schemas.microsoft.com/office/word/2015/wordml/symex" xmlns:wpg="http://schemas.microsoft.com/office/word/2010/wordprocessingGroup" xmlns:wpi="http://schemas.microsoft.com/office/word/2010/wordprocessingInk" xmlns:wne="http://schemas.microsoft.com/office/word/2006/wordml" xmlns:wps="http://schemas.microsoft.com/office/word/2010/wordprocessingShape" mc:Ignorable="w14 w15 w16se wp14">
   <w:p>
     <w:pPr>
       <w:pStyle w:val="Header"/>
@@ -1583,8 +3036,94 @@
 </file>
 
 <file path=word/numbering.xml><?xml version="1.0" encoding="utf-8"?>
-<w:numbering xmlns:wpc="http://schemas.microsoft.com/office/word/2010/wordprocessingCanvas" xmlns:cx="http://schemas.microsoft.com/office/drawing/2014/chartex" xmlns:cx1="http://schemas.microsoft.com/office/drawing/2015/9/8/chartex" xmlns:cx2="http://schemas.microsoft.com/office/drawing/2015/10/21/chartex" xmlns:cx3="http://schemas.microsoft.com/office/drawing/2016/5/9/chartex" xmlns:cx4="http://schemas.microsoft.com/office/drawing/2016/5/10/chartex" xmlns:cx5="http://schemas.microsoft.com/office/drawing/2016/5/11/chartex" xmlns:cx6="http://schemas.microsoft.com/office/drawing/2016/5/12/chartex" xmlns:cx7="http://schemas.microsoft.com/office/drawing/2016/5/13/chartex" xmlns:cx8="http://schemas.microsoft.com/office/drawing/2016/5/14/chartex" xmlns:mc="http://schemas.openxmlformats.org/markup-compatibility/2006" xmlns:aink="http://schemas.microsoft.com/office/drawing/2016/ink" xmlns:am3d="http://schemas.microsoft.com/office/drawing/2017/model3d" xmlns:o="urn:schemas-microsoft-com:office:office" xmlns:r="http://schemas.openxmlformats.org/officeDocument/2006/relationships" xmlns:m="http://schemas.openxmlformats.org/officeDocument/2006/math" xmlns:v="urn:schemas-microsoft-com:vml" xmlns:wp14="http://schemas.microsoft.com/office/word/2010/wordprocessingDrawing" xmlns:wp="http://schemas.openxmlformats.org/drawingml/2006/wordprocessingDrawing" xmlns:w10="urn:schemas-microsoft-com:office:word" xmlns:w="http://schemas.openxmlformats.org/wordprocessingml/2006/main" xmlns:w14="http://schemas.microsoft.com/office/word/2010/wordml" xmlns:w15="http://schemas.microsoft.com/office/word/2012/wordml" xmlns:w16cid="http://schemas.microsoft.com/office/word/2016/wordml/cid" xmlns:w16se="http://schemas.microsoft.com/office/word/2015/wordml/symex" xmlns:wpg="http://schemas.microsoft.com/office/word/2010/wordprocessingGroup" xmlns:wpi="http://schemas.microsoft.com/office/word/2010/wordprocessingInk" xmlns:wne="http://schemas.microsoft.com/office/word/2006/wordml" xmlns:wps="http://schemas.microsoft.com/office/word/2010/wordprocessingShape" mc:Ignorable="w14 w15 w16se w16cid wp14">
+<w:numbering xmlns:wpc="http://schemas.microsoft.com/office/word/2010/wordprocessingCanvas" xmlns:cx="http://schemas.microsoft.com/office/drawing/2014/chartex" xmlns:cx1="http://schemas.microsoft.com/office/drawing/2015/9/8/chartex" xmlns:cx2="http://schemas.microsoft.com/office/drawing/2015/10/21/chartex" xmlns:cx3="http://schemas.microsoft.com/office/drawing/2016/5/9/chartex" xmlns:cx4="http://schemas.microsoft.com/office/drawing/2016/5/10/chartex" xmlns:cx5="http://schemas.microsoft.com/office/drawing/2016/5/11/chartex" xmlns:mc="http://schemas.openxmlformats.org/markup-compatibility/2006" xmlns:o="urn:schemas-microsoft-com:office:office" xmlns:r="http://schemas.openxmlformats.org/officeDocument/2006/relationships" xmlns:m="http://schemas.openxmlformats.org/officeDocument/2006/math" xmlns:v="urn:schemas-microsoft-com:vml" xmlns:wp14="http://schemas.microsoft.com/office/word/2010/wordprocessingDrawing" xmlns:wp="http://schemas.openxmlformats.org/drawingml/2006/wordprocessingDrawing" xmlns:w10="urn:schemas-microsoft-com:office:word" xmlns:w="http://schemas.openxmlformats.org/wordprocessingml/2006/main" xmlns:w14="http://schemas.microsoft.com/office/word/2010/wordml" xmlns:w15="http://schemas.microsoft.com/office/word/2012/wordml" xmlns:w16se="http://schemas.microsoft.com/office/word/2015/wordml/symex" xmlns:wpg="http://schemas.microsoft.com/office/word/2010/wordprocessingGroup" xmlns:wpi="http://schemas.microsoft.com/office/word/2010/wordprocessingInk" xmlns:wne="http://schemas.microsoft.com/office/word/2006/wordml" xmlns:wps="http://schemas.microsoft.com/office/word/2010/wordprocessingShape" mc:Ignorable="w14 w15 w16se wp14">
   <w:abstractNum w:abstractNumId="0" w15:restartNumberingAfterBreak="0">
+    <w:nsid w:val="09360677"/>
+    <w:multiLevelType w:val="hybridMultilevel"/>
+    <w:tmpl w:val="5F7EB82A"/>
+    <w:lvl w:ilvl="0" w:tplc="0409000F">
+      <w:start w:val="1"/>
+      <w:numFmt w:val="decimal"/>
+      <w:lvlText w:val="%1."/>
+      <w:lvlJc w:val="left"/>
+      <w:pPr>
+        <w:ind w:left="720" w:hanging="360"/>
+      </w:pPr>
+    </w:lvl>
+    <w:lvl w:ilvl="1" w:tplc="04090019" w:tentative="1">
+      <w:start w:val="1"/>
+      <w:numFmt w:val="lowerLetter"/>
+      <w:lvlText w:val="%2."/>
+      <w:lvlJc w:val="left"/>
+      <w:pPr>
+        <w:ind w:left="1440" w:hanging="360"/>
+      </w:pPr>
+    </w:lvl>
+    <w:lvl w:ilvl="2" w:tplc="0409001B" w:tentative="1">
+      <w:start w:val="1"/>
+      <w:numFmt w:val="lowerRoman"/>
+      <w:lvlText w:val="%3."/>
+      <w:lvlJc w:val="right"/>
+      <w:pPr>
+        <w:ind w:left="2160" w:hanging="180"/>
+      </w:pPr>
+    </w:lvl>
+    <w:lvl w:ilvl="3" w:tplc="0409000F" w:tentative="1">
+      <w:start w:val="1"/>
+      <w:numFmt w:val="decimal"/>
+      <w:lvlText w:val="%4."/>
+      <w:lvlJc w:val="left"/>
+      <w:pPr>
+        <w:ind w:left="2880" w:hanging="360"/>
+      </w:pPr>
+    </w:lvl>
+    <w:lvl w:ilvl="4" w:tplc="04090019" w:tentative="1">
+      <w:start w:val="1"/>
+      <w:numFmt w:val="lowerLetter"/>
+      <w:lvlText w:val="%5."/>
+      <w:lvlJc w:val="left"/>
+      <w:pPr>
+        <w:ind w:left="3600" w:hanging="360"/>
+      </w:pPr>
+    </w:lvl>
+    <w:lvl w:ilvl="5" w:tplc="0409001B" w:tentative="1">
+      <w:start w:val="1"/>
+      <w:numFmt w:val="lowerRoman"/>
+      <w:lvlText w:val="%6."/>
+      <w:lvlJc w:val="right"/>
+      <w:pPr>
+        <w:ind w:left="4320" w:hanging="180"/>
+      </w:pPr>
+    </w:lvl>
+    <w:lvl w:ilvl="6" w:tplc="0409000F" w:tentative="1">
+      <w:start w:val="1"/>
+      <w:numFmt w:val="decimal"/>
+      <w:lvlText w:val="%7."/>
+      <w:lvlJc w:val="left"/>
+      <w:pPr>
+        <w:ind w:left="5040" w:hanging="360"/>
+      </w:pPr>
+    </w:lvl>
+    <w:lvl w:ilvl="7" w:tplc="04090019" w:tentative="1">
+      <w:start w:val="1"/>
+      <w:numFmt w:val="lowerLetter"/>
+      <w:lvlText w:val="%8."/>
+      <w:lvlJc w:val="left"/>
+      <w:pPr>
+        <w:ind w:left="5760" w:hanging="360"/>
+      </w:pPr>
+    </w:lvl>
+    <w:lvl w:ilvl="8" w:tplc="0409001B" w:tentative="1">
+      <w:start w:val="1"/>
+      <w:numFmt w:val="lowerRoman"/>
+      <w:lvlText w:val="%9."/>
+      <w:lvlJc w:val="right"/>
+      <w:pPr>
+        <w:ind w:left="6480" w:hanging="180"/>
+      </w:pPr>
+    </w:lvl>
+  </w:abstractNum>
+  <w:abstractNum w:abstractNumId="1" w15:restartNumberingAfterBreak="0">
     <w:nsid w:val="0F8F1B85"/>
     <w:multiLevelType w:val="hybridMultilevel"/>
     <w:tmpl w:val="E760CD0A"/>
@@ -1697,7 +3236,7 @@
       </w:rPr>
     </w:lvl>
   </w:abstractNum>
-  <w:abstractNum w:abstractNumId="1" w15:restartNumberingAfterBreak="0">
+  <w:abstractNum w:abstractNumId="2" w15:restartNumberingAfterBreak="0">
     <w:nsid w:val="10A65B2B"/>
     <w:multiLevelType w:val="hybridMultilevel"/>
     <w:tmpl w:val="B69C0502"/>
@@ -1810,7 +3349,7 @@
       </w:rPr>
     </w:lvl>
   </w:abstractNum>
-  <w:abstractNum w:abstractNumId="2" w15:restartNumberingAfterBreak="0">
+  <w:abstractNum w:abstractNumId="3" w15:restartNumberingAfterBreak="0">
     <w:nsid w:val="1FA254BB"/>
     <w:multiLevelType w:val="hybridMultilevel"/>
     <w:tmpl w:val="4B7E9D4E"/>
@@ -1923,7 +3462,206 @@
       </w:rPr>
     </w:lvl>
   </w:abstractNum>
-  <w:abstractNum w:abstractNumId="3" w15:restartNumberingAfterBreak="0">
+  <w:abstractNum w:abstractNumId="4" w15:restartNumberingAfterBreak="0">
+    <w:nsid w:val="430A0631"/>
+    <w:multiLevelType w:val="hybridMultilevel"/>
+    <w:tmpl w:val="49C2F092"/>
+    <w:lvl w:ilvl="0" w:tplc="0409000F">
+      <w:start w:val="1"/>
+      <w:numFmt w:val="decimal"/>
+      <w:lvlText w:val="%1."/>
+      <w:lvlJc w:val="left"/>
+      <w:pPr>
+        <w:ind w:left="900" w:hanging="360"/>
+      </w:pPr>
+    </w:lvl>
+    <w:lvl w:ilvl="1" w:tplc="04090019" w:tentative="1">
+      <w:start w:val="1"/>
+      <w:numFmt w:val="lowerLetter"/>
+      <w:lvlText w:val="%2."/>
+      <w:lvlJc w:val="left"/>
+      <w:pPr>
+        <w:ind w:left="1620" w:hanging="360"/>
+      </w:pPr>
+    </w:lvl>
+    <w:lvl w:ilvl="2" w:tplc="0409001B" w:tentative="1">
+      <w:start w:val="1"/>
+      <w:numFmt w:val="lowerRoman"/>
+      <w:lvlText w:val="%3."/>
+      <w:lvlJc w:val="right"/>
+      <w:pPr>
+        <w:ind w:left="2340" w:hanging="180"/>
+      </w:pPr>
+    </w:lvl>
+    <w:lvl w:ilvl="3" w:tplc="0409000F" w:tentative="1">
+      <w:start w:val="1"/>
+      <w:numFmt w:val="decimal"/>
+      <w:lvlText w:val="%4."/>
+      <w:lvlJc w:val="left"/>
+      <w:pPr>
+        <w:ind w:left="3060" w:hanging="360"/>
+      </w:pPr>
+    </w:lvl>
+    <w:lvl w:ilvl="4" w:tplc="04090019" w:tentative="1">
+      <w:start w:val="1"/>
+      <w:numFmt w:val="lowerLetter"/>
+      <w:lvlText w:val="%5."/>
+      <w:lvlJc w:val="left"/>
+      <w:pPr>
+        <w:ind w:left="3780" w:hanging="360"/>
+      </w:pPr>
+    </w:lvl>
+    <w:lvl w:ilvl="5" w:tplc="0409001B" w:tentative="1">
+      <w:start w:val="1"/>
+      <w:numFmt w:val="lowerRoman"/>
+      <w:lvlText w:val="%6."/>
+      <w:lvlJc w:val="right"/>
+      <w:pPr>
+        <w:ind w:left="4500" w:hanging="180"/>
+      </w:pPr>
+    </w:lvl>
+    <w:lvl w:ilvl="6" w:tplc="0409000F" w:tentative="1">
+      <w:start w:val="1"/>
+      <w:numFmt w:val="decimal"/>
+      <w:lvlText w:val="%7."/>
+      <w:lvlJc w:val="left"/>
+      <w:pPr>
+        <w:ind w:left="5220" w:hanging="360"/>
+      </w:pPr>
+    </w:lvl>
+    <w:lvl w:ilvl="7" w:tplc="04090019" w:tentative="1">
+      <w:start w:val="1"/>
+      <w:numFmt w:val="lowerLetter"/>
+      <w:lvlText w:val="%8."/>
+      <w:lvlJc w:val="left"/>
+      <w:pPr>
+        <w:ind w:left="5940" w:hanging="360"/>
+      </w:pPr>
+    </w:lvl>
+    <w:lvl w:ilvl="8" w:tplc="0409001B" w:tentative="1">
+      <w:start w:val="1"/>
+      <w:numFmt w:val="lowerRoman"/>
+      <w:lvlText w:val="%9."/>
+      <w:lvlJc w:val="right"/>
+      <w:pPr>
+        <w:ind w:left="6660" w:hanging="180"/>
+      </w:pPr>
+    </w:lvl>
+  </w:abstractNum>
+  <w:abstractNum w:abstractNumId="5" w15:restartNumberingAfterBreak="0">
+    <w:nsid w:val="4B0F364A"/>
+    <w:multiLevelType w:val="hybridMultilevel"/>
+    <w:tmpl w:val="E1E23456"/>
+    <w:lvl w:ilvl="0" w:tplc="D88C136C">
+      <w:start w:val="1"/>
+      <w:numFmt w:val="bullet"/>
+      <w:lvlText w:val=""/>
+      <w:lvlJc w:val="left"/>
+      <w:pPr>
+        <w:ind w:left="720" w:hanging="360"/>
+      </w:pPr>
+      <w:rPr>
+        <w:rFonts w:ascii="Symbol" w:hAnsi="Symbol" w:hint="default"/>
+      </w:rPr>
+    </w:lvl>
+    <w:lvl w:ilvl="1" w:tplc="04090003" w:tentative="1">
+      <w:start w:val="1"/>
+      <w:numFmt w:val="bullet"/>
+      <w:lvlText w:val="o"/>
+      <w:lvlJc w:val="left"/>
+      <w:pPr>
+        <w:ind w:left="1440" w:hanging="360"/>
+      </w:pPr>
+      <w:rPr>
+        <w:rFonts w:ascii="Courier New" w:hAnsi="Courier New" w:cs="Courier New" w:hint="default"/>
+      </w:rPr>
+    </w:lvl>
+    <w:lvl w:ilvl="2" w:tplc="04090005" w:tentative="1">
+      <w:start w:val="1"/>
+      <w:numFmt w:val="bullet"/>
+      <w:lvlText w:val=""/>
+      <w:lvlJc w:val="left"/>
+      <w:pPr>
+        <w:ind w:left="2160" w:hanging="360"/>
+      </w:pPr>
+      <w:rPr>
+        <w:rFonts w:ascii="Wingdings" w:hAnsi="Wingdings" w:hint="default"/>
+      </w:rPr>
+    </w:lvl>
+    <w:lvl w:ilvl="3" w:tplc="04090001" w:tentative="1">
+      <w:start w:val="1"/>
+      <w:numFmt w:val="bullet"/>
+      <w:lvlText w:val=""/>
+      <w:lvlJc w:val="left"/>
+      <w:pPr>
+        <w:ind w:left="2880" w:hanging="360"/>
+      </w:pPr>
+      <w:rPr>
+        <w:rFonts w:ascii="Symbol" w:hAnsi="Symbol" w:hint="default"/>
+      </w:rPr>
+    </w:lvl>
+    <w:lvl w:ilvl="4" w:tplc="04090003" w:tentative="1">
+      <w:start w:val="1"/>
+      <w:numFmt w:val="bullet"/>
+      <w:lvlText w:val="o"/>
+      <w:lvlJc w:val="left"/>
+      <w:pPr>
+        <w:ind w:left="3600" w:hanging="360"/>
+      </w:pPr>
+      <w:rPr>
+        <w:rFonts w:ascii="Courier New" w:hAnsi="Courier New" w:cs="Courier New" w:hint="default"/>
+      </w:rPr>
+    </w:lvl>
+    <w:lvl w:ilvl="5" w:tplc="04090005" w:tentative="1">
+      <w:start w:val="1"/>
+      <w:numFmt w:val="bullet"/>
+      <w:lvlText w:val=""/>
+      <w:lvlJc w:val="left"/>
+      <w:pPr>
+        <w:ind w:left="4320" w:hanging="360"/>
+      </w:pPr>
+      <w:rPr>
+        <w:rFonts w:ascii="Wingdings" w:hAnsi="Wingdings" w:hint="default"/>
+      </w:rPr>
+    </w:lvl>
+    <w:lvl w:ilvl="6" w:tplc="04090001" w:tentative="1">
+      <w:start w:val="1"/>
+      <w:numFmt w:val="bullet"/>
+      <w:lvlText w:val=""/>
+      <w:lvlJc w:val="left"/>
+      <w:pPr>
+        <w:ind w:left="5040" w:hanging="360"/>
+      </w:pPr>
+      <w:rPr>
+        <w:rFonts w:ascii="Symbol" w:hAnsi="Symbol" w:hint="default"/>
+      </w:rPr>
+    </w:lvl>
+    <w:lvl w:ilvl="7" w:tplc="04090003" w:tentative="1">
+      <w:start w:val="1"/>
+      <w:numFmt w:val="bullet"/>
+      <w:lvlText w:val="o"/>
+      <w:lvlJc w:val="left"/>
+      <w:pPr>
+        <w:ind w:left="5760" w:hanging="360"/>
+      </w:pPr>
+      <w:rPr>
+        <w:rFonts w:ascii="Courier New" w:hAnsi="Courier New" w:cs="Courier New" w:hint="default"/>
+      </w:rPr>
+    </w:lvl>
+    <w:lvl w:ilvl="8" w:tplc="04090005" w:tentative="1">
+      <w:start w:val="1"/>
+      <w:numFmt w:val="bullet"/>
+      <w:lvlText w:val=""/>
+      <w:lvlJc w:val="left"/>
+      <w:pPr>
+        <w:ind w:left="6480" w:hanging="360"/>
+      </w:pPr>
+      <w:rPr>
+        <w:rFonts w:ascii="Wingdings" w:hAnsi="Wingdings" w:hint="default"/>
+      </w:rPr>
+    </w:lvl>
+  </w:abstractNum>
+  <w:abstractNum w:abstractNumId="6" w15:restartNumberingAfterBreak="0">
     <w:nsid w:val="64501225"/>
     <w:multiLevelType w:val="hybridMultilevel"/>
     <w:tmpl w:val="7626FD3C"/>
@@ -2036,23 +3774,151 @@
       </w:rPr>
     </w:lvl>
   </w:abstractNum>
+  <w:abstractNum w:abstractNumId="7" w15:restartNumberingAfterBreak="0">
+    <w:nsid w:val="72FB6110"/>
+    <w:multiLevelType w:val="hybridMultilevel"/>
+    <w:tmpl w:val="C94C0EAC"/>
+    <w:lvl w:ilvl="0" w:tplc="D88C136C">
+      <w:start w:val="1"/>
+      <w:numFmt w:val="bullet"/>
+      <w:lvlText w:val=""/>
+      <w:lvlJc w:val="left"/>
+      <w:pPr>
+        <w:ind w:left="720" w:hanging="360"/>
+      </w:pPr>
+      <w:rPr>
+        <w:rFonts w:ascii="Symbol" w:hAnsi="Symbol" w:hint="default"/>
+      </w:rPr>
+    </w:lvl>
+    <w:lvl w:ilvl="1" w:tplc="04090003" w:tentative="1">
+      <w:start w:val="1"/>
+      <w:numFmt w:val="bullet"/>
+      <w:lvlText w:val="o"/>
+      <w:lvlJc w:val="left"/>
+      <w:pPr>
+        <w:ind w:left="1440" w:hanging="360"/>
+      </w:pPr>
+      <w:rPr>
+        <w:rFonts w:ascii="Courier New" w:hAnsi="Courier New" w:cs="Courier New" w:hint="default"/>
+      </w:rPr>
+    </w:lvl>
+    <w:lvl w:ilvl="2" w:tplc="04090005" w:tentative="1">
+      <w:start w:val="1"/>
+      <w:numFmt w:val="bullet"/>
+      <w:lvlText w:val=""/>
+      <w:lvlJc w:val="left"/>
+      <w:pPr>
+        <w:ind w:left="2160" w:hanging="360"/>
+      </w:pPr>
+      <w:rPr>
+        <w:rFonts w:ascii="Wingdings" w:hAnsi="Wingdings" w:hint="default"/>
+      </w:rPr>
+    </w:lvl>
+    <w:lvl w:ilvl="3" w:tplc="04090001" w:tentative="1">
+      <w:start w:val="1"/>
+      <w:numFmt w:val="bullet"/>
+      <w:lvlText w:val=""/>
+      <w:lvlJc w:val="left"/>
+      <w:pPr>
+        <w:ind w:left="2880" w:hanging="360"/>
+      </w:pPr>
+      <w:rPr>
+        <w:rFonts w:ascii="Symbol" w:hAnsi="Symbol" w:hint="default"/>
+      </w:rPr>
+    </w:lvl>
+    <w:lvl w:ilvl="4" w:tplc="04090003" w:tentative="1">
+      <w:start w:val="1"/>
+      <w:numFmt w:val="bullet"/>
+      <w:lvlText w:val="o"/>
+      <w:lvlJc w:val="left"/>
+      <w:pPr>
+        <w:ind w:left="3600" w:hanging="360"/>
+      </w:pPr>
+      <w:rPr>
+        <w:rFonts w:ascii="Courier New" w:hAnsi="Courier New" w:cs="Courier New" w:hint="default"/>
+      </w:rPr>
+    </w:lvl>
+    <w:lvl w:ilvl="5" w:tplc="04090005" w:tentative="1">
+      <w:start w:val="1"/>
+      <w:numFmt w:val="bullet"/>
+      <w:lvlText w:val=""/>
+      <w:lvlJc w:val="left"/>
+      <w:pPr>
+        <w:ind w:left="4320" w:hanging="360"/>
+      </w:pPr>
+      <w:rPr>
+        <w:rFonts w:ascii="Wingdings" w:hAnsi="Wingdings" w:hint="default"/>
+      </w:rPr>
+    </w:lvl>
+    <w:lvl w:ilvl="6" w:tplc="04090001" w:tentative="1">
+      <w:start w:val="1"/>
+      <w:numFmt w:val="bullet"/>
+      <w:lvlText w:val=""/>
+      <w:lvlJc w:val="left"/>
+      <w:pPr>
+        <w:ind w:left="5040" w:hanging="360"/>
+      </w:pPr>
+      <w:rPr>
+        <w:rFonts w:ascii="Symbol" w:hAnsi="Symbol" w:hint="default"/>
+      </w:rPr>
+    </w:lvl>
+    <w:lvl w:ilvl="7" w:tplc="04090003" w:tentative="1">
+      <w:start w:val="1"/>
+      <w:numFmt w:val="bullet"/>
+      <w:lvlText w:val="o"/>
+      <w:lvlJc w:val="left"/>
+      <w:pPr>
+        <w:ind w:left="5760" w:hanging="360"/>
+      </w:pPr>
+      <w:rPr>
+        <w:rFonts w:ascii="Courier New" w:hAnsi="Courier New" w:cs="Courier New" w:hint="default"/>
+      </w:rPr>
+    </w:lvl>
+    <w:lvl w:ilvl="8" w:tplc="04090005" w:tentative="1">
+      <w:start w:val="1"/>
+      <w:numFmt w:val="bullet"/>
+      <w:lvlText w:val=""/>
+      <w:lvlJc w:val="left"/>
+      <w:pPr>
+        <w:ind w:left="6480" w:hanging="360"/>
+      </w:pPr>
+      <w:rPr>
+        <w:rFonts w:ascii="Wingdings" w:hAnsi="Wingdings" w:hint="default"/>
+      </w:rPr>
+    </w:lvl>
+  </w:abstractNum>
   <w:num w:numId="1">
+    <w:abstractNumId w:val="1"/>
+  </w:num>
+  <w:num w:numId="2">
+    <w:abstractNumId w:val="3"/>
+  </w:num>
+  <w:num w:numId="3">
+    <w:abstractNumId w:val="2"/>
+  </w:num>
+  <w:num w:numId="4">
+    <w:abstractNumId w:val="6"/>
+  </w:num>
+  <w:num w:numId="5">
     <w:abstractNumId w:val="0"/>
   </w:num>
-  <w:num w:numId="2">
-    <w:abstractNumId w:val="2"/>
+  <w:num w:numId="6">
+    <w:abstractNumId w:val="5"/>
   </w:num>
-  <w:num w:numId="3">
-    <w:abstractNumId w:val="1"/>
+  <w:num w:numId="7">
+    <w:abstractNumId w:val="4"/>
   </w:num>
-  <w:num w:numId="4">
-    <w:abstractNumId w:val="3"/>
+  <w:num w:numId="8">
+    <w:abstractNumId w:val="7"/>
   </w:num>
 </w:numbering>
 </file>
 
 <file path=word/people.xml><?xml version="1.0" encoding="utf-8"?>
-<w15:people xmlns:wpc="http://schemas.microsoft.com/office/word/2010/wordprocessingCanvas" xmlns:cx="http://schemas.microsoft.com/office/drawing/2014/chartex" xmlns:cx1="http://schemas.microsoft.com/office/drawing/2015/9/8/chartex" xmlns:cx2="http://schemas.microsoft.com/office/drawing/2015/10/21/chartex" xmlns:cx3="http://schemas.microsoft.com/office/drawing/2016/5/9/chartex" xmlns:cx4="http://schemas.microsoft.com/office/drawing/2016/5/10/chartex" xmlns:cx5="http://schemas.microsoft.com/office/drawing/2016/5/11/chartex" xmlns:cx6="http://schemas.microsoft.com/office/drawing/2016/5/12/chartex" xmlns:cx7="http://schemas.microsoft.com/office/drawing/2016/5/13/chartex" xmlns:cx8="http://schemas.microsoft.com/office/drawing/2016/5/14/chartex" xmlns:mc="http://schemas.openxmlformats.org/markup-compatibility/2006" xmlns:aink="http://schemas.microsoft.com/office/drawing/2016/ink" xmlns:am3d="http://schemas.microsoft.com/office/drawing/2017/model3d" xmlns:o="urn:schemas-microsoft-com:office:office" xmlns:r="http://schemas.openxmlformats.org/officeDocument/2006/relationships" xmlns:m="http://schemas.openxmlformats.org/officeDocument/2006/math" xmlns:v="urn:schemas-microsoft-com:vml" xmlns:wp14="http://schemas.microsoft.com/office/word/2010/wordprocessingDrawing" xmlns:wp="http://schemas.openxmlformats.org/drawingml/2006/wordprocessingDrawing" xmlns:w10="urn:schemas-microsoft-com:office:word" xmlns:w="http://schemas.openxmlformats.org/wordprocessingml/2006/main" xmlns:w14="http://schemas.microsoft.com/office/word/2010/wordml" xmlns:w15="http://schemas.microsoft.com/office/word/2012/wordml" xmlns:w16cid="http://schemas.microsoft.com/office/word/2016/wordml/cid" xmlns:w16se="http://schemas.microsoft.com/office/word/2015/wordml/symex" xmlns:wpg="http://schemas.microsoft.com/office/word/2010/wordprocessingGroup" xmlns:wpi="http://schemas.microsoft.com/office/word/2010/wordprocessingInk" xmlns:wne="http://schemas.microsoft.com/office/word/2006/wordml" xmlns:wps="http://schemas.microsoft.com/office/word/2010/wordprocessingShape" mc:Ignorable="w14 w15 w16se w16cid wp14">
+<w15:people xmlns:wpc="http://schemas.microsoft.com/office/word/2010/wordprocessingCanvas" xmlns:cx="http://schemas.microsoft.com/office/drawing/2014/chartex" xmlns:cx1="http://schemas.microsoft.com/office/drawing/2015/9/8/chartex" xmlns:cx2="http://schemas.microsoft.com/office/drawing/2015/10/21/chartex" xmlns:cx3="http://schemas.microsoft.com/office/drawing/2016/5/9/chartex" xmlns:cx4="http://schemas.microsoft.com/office/drawing/2016/5/10/chartex" xmlns:cx5="http://schemas.microsoft.com/office/drawing/2016/5/11/chartex" xmlns:mc="http://schemas.openxmlformats.org/markup-compatibility/2006" xmlns:o="urn:schemas-microsoft-com:office:office" xmlns:r="http://schemas.openxmlformats.org/officeDocument/2006/relationships" xmlns:m="http://schemas.openxmlformats.org/officeDocument/2006/math" xmlns:v="urn:schemas-microsoft-com:vml" xmlns:wp14="http://schemas.microsoft.com/office/word/2010/wordprocessingDrawing" xmlns:wp="http://schemas.openxmlformats.org/drawingml/2006/wordprocessingDrawing" xmlns:w10="urn:schemas-microsoft-com:office:word" xmlns:w="http://schemas.openxmlformats.org/wordprocessingml/2006/main" xmlns:w14="http://schemas.microsoft.com/office/word/2010/wordml" xmlns:w15="http://schemas.microsoft.com/office/word/2012/wordml" xmlns:w16se="http://schemas.microsoft.com/office/word/2015/wordml/symex" xmlns:wpg="http://schemas.microsoft.com/office/word/2010/wordprocessingGroup" xmlns:wpi="http://schemas.microsoft.com/office/word/2010/wordprocessingInk" xmlns:wne="http://schemas.microsoft.com/office/word/2006/wordml" xmlns:wps="http://schemas.microsoft.com/office/word/2010/wordprocessingShape" mc:Ignorable="w14 w15 w16se wp14">
+  <w15:person w15:author="Ory, David">
+    <w15:presenceInfo w15:providerId="AD" w15:userId="S-1-5-21-527237240-1500820517-725345543-29736"/>
+  </w15:person>
   <w15:person w15:author="Curry, Rick">
     <w15:presenceInfo w15:providerId="AD" w15:userId="S-1-5-21-104687986-1973641148-1846952604-10132"/>
   </w15:person>
@@ -2063,7 +3929,7 @@
 </file>
 
 <file path=word/styles.xml><?xml version="1.0" encoding="utf-8"?>
-<w:styles xmlns:mc="http://schemas.openxmlformats.org/markup-compatibility/2006" xmlns:r="http://schemas.openxmlformats.org/officeDocument/2006/relationships" xmlns:w="http://schemas.openxmlformats.org/wordprocessingml/2006/main" xmlns:w14="http://schemas.microsoft.com/office/word/2010/wordml" xmlns:w15="http://schemas.microsoft.com/office/word/2012/wordml" xmlns:w16cid="http://schemas.microsoft.com/office/word/2016/wordml/cid" xmlns:w16se="http://schemas.microsoft.com/office/word/2015/wordml/symex" mc:Ignorable="w14 w15 w16se w16cid">
+<w:styles xmlns:mc="http://schemas.openxmlformats.org/markup-compatibility/2006" xmlns:r="http://schemas.openxmlformats.org/officeDocument/2006/relationships" xmlns:w="http://schemas.openxmlformats.org/wordprocessingml/2006/main" xmlns:w14="http://schemas.microsoft.com/office/word/2010/wordml" xmlns:w15="http://schemas.microsoft.com/office/word/2012/wordml" xmlns:w16se="http://schemas.microsoft.com/office/word/2015/wordml/symex" mc:Ignorable="w14 w15 w16se">
   <w:docDefaults>
     <w:rPrDefault>
       <w:rPr>
@@ -2079,7 +3945,7 @@
       </w:pPr>
     </w:pPrDefault>
   </w:docDefaults>
-  <w:latentStyles w:defLockedState="0" w:defUIPriority="99" w:defSemiHidden="0" w:defUnhideWhenUsed="0" w:defQFormat="0" w:count="375">
+  <w:latentStyles w:defLockedState="0" w:defUIPriority="99" w:defSemiHidden="0" w:defUnhideWhenUsed="0" w:defQFormat="0" w:count="374">
     <w:lsdException w:name="Normal" w:uiPriority="0" w:qFormat="1"/>
     <w:lsdException w:name="heading 1" w:uiPriority="9" w:qFormat="1"/>
     <w:lsdException w:name="heading 2" w:semiHidden="1" w:uiPriority="9" w:unhideWhenUsed="1" w:qFormat="1"/>
@@ -2454,11 +4320,54 @@
     <w:lsdException w:name="Mention" w:semiHidden="1" w:unhideWhenUsed="1"/>
     <w:lsdException w:name="Smart Hyperlink" w:semiHidden="1" w:unhideWhenUsed="1"/>
     <w:lsdException w:name="Hashtag" w:semiHidden="1" w:unhideWhenUsed="1"/>
-    <w:lsdException w:name="Unresolved Mention" w:semiHidden="1" w:unhideWhenUsed="1"/>
   </w:latentStyles>
   <w:style w:type="paragraph" w:default="1" w:styleId="Normal">
     <w:name w:val="Normal"/>
     <w:qFormat/>
+    <w:rsid w:val="00DC067F"/>
+    <w:rPr>
+      <w:rFonts w:ascii="Segoe UI" w:hAnsi="Segoe UI"/>
+    </w:rPr>
+  </w:style>
+  <w:style w:type="paragraph" w:styleId="Heading2">
+    <w:name w:val="heading 2"/>
+    <w:basedOn w:val="Normal"/>
+    <w:next w:val="Normal"/>
+    <w:link w:val="Heading2Char"/>
+    <w:uiPriority w:val="9"/>
+    <w:unhideWhenUsed/>
+    <w:qFormat/>
+    <w:rsid w:val="00DC067F"/>
+    <w:pPr>
+      <w:keepNext/>
+      <w:keepLines/>
+      <w:spacing w:before="40" w:after="0"/>
+      <w:outlineLvl w:val="1"/>
+      <w:pPrChange w:id="0" w:author="Ory, David" w:date="2018-08-24T14:21:00Z">
+        <w:pPr>
+          <w:keepNext/>
+          <w:keepLines/>
+          <w:spacing w:before="40" w:line="276" w:lineRule="auto"/>
+          <w:outlineLvl w:val="1"/>
+        </w:pPr>
+      </w:pPrChange>
+    </w:pPr>
+    <w:rPr>
+      <w:rFonts w:eastAsiaTheme="majorEastAsia" w:cstheme="majorBidi"/>
+      <w:i/>
+      <w:color w:val="595959" w:themeColor="text1" w:themeTint="A6"/>
+      <w:sz w:val="24"/>
+      <w:szCs w:val="26"/>
+      <w:rPrChange w:id="0" w:author="Ory, David" w:date="2018-08-24T14:21:00Z">
+        <w:rPr>
+          <w:rFonts w:ascii="Segoe UI" w:eastAsiaTheme="majorEastAsia" w:hAnsi="Segoe UI" w:cstheme="majorBidi"/>
+          <w:color w:val="595959" w:themeColor="text1" w:themeTint="A6"/>
+          <w:sz w:val="24"/>
+          <w:szCs w:val="26"/>
+          <w:lang w:val="en-US" w:eastAsia="en-US" w:bidi="ar-SA"/>
+        </w:rPr>
+      </w:rPrChange>
+    </w:rPr>
   </w:style>
   <w:style w:type="character" w:default="1" w:styleId="DefaultParagraphFont">
     <w:name w:val="Default Paragraph Font"/>
@@ -2516,17 +4425,32 @@
     <w:link w:val="TitleChar"/>
     <w:uiPriority w:val="10"/>
     <w:qFormat/>
-    <w:rsid w:val="00096F40"/>
+    <w:rsid w:val="00DC067F"/>
     <w:pPr>
-      <w:spacing w:after="0" w:line="240" w:lineRule="auto"/>
+      <w:spacing w:after="360" w:line="240" w:lineRule="auto"/>
       <w:contextualSpacing/>
+      <w:pPrChange w:id="1" w:author="Ory, David" w:date="2018-08-24T14:22:00Z">
+        <w:pPr>
+          <w:contextualSpacing/>
+        </w:pPr>
+      </w:pPrChange>
     </w:pPr>
     <w:rPr>
-      <w:rFonts w:asciiTheme="majorHAnsi" w:eastAsiaTheme="majorEastAsia" w:hAnsiTheme="majorHAnsi" w:cstheme="majorBidi"/>
+      <w:rFonts w:eastAsiaTheme="majorEastAsia" w:cstheme="majorBidi"/>
       <w:spacing w:val="-10"/>
       <w:kern w:val="28"/>
       <w:sz w:val="56"/>
       <w:szCs w:val="56"/>
+      <w:rPrChange w:id="1" w:author="Ory, David" w:date="2018-08-24T14:22:00Z">
+        <w:rPr>
+          <w:rFonts w:ascii="Segoe UI" w:eastAsiaTheme="majorEastAsia" w:hAnsi="Segoe UI" w:cstheme="majorBidi"/>
+          <w:spacing w:val="-10"/>
+          <w:kern w:val="28"/>
+          <w:sz w:val="56"/>
+          <w:szCs w:val="56"/>
+          <w:lang w:val="en-US" w:eastAsia="en-US" w:bidi="ar-SA"/>
+        </w:rPr>
+      </w:rPrChange>
     </w:rPr>
   </w:style>
   <w:style w:type="character" w:customStyle="1" w:styleId="TitleChar">
@@ -2534,9 +4458,9 @@
     <w:basedOn w:val="DefaultParagraphFont"/>
     <w:link w:val="Title"/>
     <w:uiPriority w:val="10"/>
-    <w:rsid w:val="00096F40"/>
+    <w:rsid w:val="00DC067F"/>
     <w:rPr>
-      <w:rFonts w:asciiTheme="majorHAnsi" w:eastAsiaTheme="majorEastAsia" w:hAnsiTheme="majorHAnsi" w:cstheme="majorBidi"/>
+      <w:rFonts w:ascii="Segoe UI" w:eastAsiaTheme="majorEastAsia" w:hAnsi="Segoe UI" w:cstheme="majorBidi"/>
       <w:spacing w:val="-10"/>
       <w:kern w:val="28"/>
       <w:sz w:val="56"/>
@@ -2623,7 +4547,7 @@
       <w:spacing w:after="0" w:line="240" w:lineRule="auto"/>
     </w:pPr>
     <w:rPr>
-      <w:rFonts w:ascii="Segoe UI" w:hAnsi="Segoe UI" w:cs="Segoe UI"/>
+      <w:rFonts w:cs="Segoe UI"/>
       <w:sz w:val="18"/>
       <w:szCs w:val="18"/>
     </w:rPr>
@@ -2703,6 +4627,41 @@
         <w:insideV w:val="single" w:sz="4" w:space="0" w:color="auto"/>
       </w:tblBorders>
     </w:tblPr>
+  </w:style>
+  <w:style w:type="paragraph" w:styleId="Revision">
+    <w:name w:val="Revision"/>
+    <w:hidden/>
+    <w:uiPriority w:val="99"/>
+    <w:semiHidden/>
+    <w:rsid w:val="00BE515A"/>
+    <w:pPr>
+      <w:spacing w:after="0" w:line="240" w:lineRule="auto"/>
+    </w:pPr>
+  </w:style>
+  <w:style w:type="character" w:styleId="Hyperlink">
+    <w:name w:val="Hyperlink"/>
+    <w:basedOn w:val="DefaultParagraphFont"/>
+    <w:uiPriority w:val="99"/>
+    <w:unhideWhenUsed/>
+    <w:rsid w:val="008C42B5"/>
+    <w:rPr>
+      <w:color w:val="0000FF" w:themeColor="hyperlink"/>
+      <w:u w:val="single"/>
+    </w:rPr>
+  </w:style>
+  <w:style w:type="character" w:customStyle="1" w:styleId="Heading2Char">
+    <w:name w:val="Heading 2 Char"/>
+    <w:basedOn w:val="DefaultParagraphFont"/>
+    <w:link w:val="Heading2"/>
+    <w:uiPriority w:val="9"/>
+    <w:rsid w:val="00DC067F"/>
+    <w:rPr>
+      <w:rFonts w:ascii="Segoe UI" w:eastAsiaTheme="majorEastAsia" w:hAnsi="Segoe UI" w:cstheme="majorBidi"/>
+      <w:i/>
+      <w:color w:val="595959" w:themeColor="text1" w:themeTint="A6"/>
+      <w:sz w:val="24"/>
+      <w:szCs w:val="26"/>
+    </w:rPr>
   </w:style>
 </w:styles>
 </file>
@@ -2990,4 +4949,16 @@
   <a:objectDefaults/>
   <a:extraClrSchemeLst/>
 </a:theme>
+</file>
+
+<file path=customXml/item1.xml><?xml version="1.0" encoding="utf-8"?>
+<b:Sources xmlns:b="http://schemas.openxmlformats.org/officeDocument/2006/bibliography" xmlns="http://schemas.openxmlformats.org/officeDocument/2006/bibliography" SelectedStyle="\APASixthEditionOfficeOnline.xsl" StyleName="APA" Version="6"/>
+</file>
+
+<file path=customXml/itemProps1.xml><?xml version="1.0" encoding="utf-8"?>
+<ds:datastoreItem xmlns:ds="http://schemas.openxmlformats.org/officeDocument/2006/customXml" ds:itemID="{79DA167B-A17A-4DAE-B4B2-8D3AAC8703FB}">
+  <ds:schemaRefs>
+    <ds:schemaRef ds:uri="http://schemas.openxmlformats.org/officeDocument/2006/bibliography"/>
+  </ds:schemaRefs>
+</ds:datastoreItem>
 </file>
</xml_diff>

<commit_message>
draft version for review
</commit_message>
<xml_diff>
--- a/induced_demand_white_paper/InducedDemand.docx
+++ b/induced_demand_white_paper/InducedDemand.docx
@@ -119,24 +119,88 @@
           <w:ins w:id="10" w:author="Ory, David" w:date="2018-08-24T14:05:00Z"/>
           <w:rFonts w:cs="Segoe UI"/>
         </w:rPr>
-      </w:pPr>
-      <w:ins w:id="11" w:author="Ory, David" w:date="2018-08-24T14:01:00Z">
-        <w:r>
-          <w:rPr>
-            <w:rFonts w:cs="Segoe UI"/>
-          </w:rPr>
-          <w:t xml:space="preserve">The term “induced demand” is often used in </w:t>
-        </w:r>
-      </w:ins>
-      <w:ins w:id="12" w:author="Ory, David" w:date="2018-08-24T14:02:00Z">
-        <w:r>
-          <w:rPr>
-            <w:rFonts w:cs="Segoe UI"/>
-          </w:rPr>
-          <w:t>transportation</w:t>
-        </w:r>
-      </w:ins>
-      <w:ins w:id="13" w:author="Ory, David" w:date="2018-08-24T14:01:00Z">
+        <w:pPrChange w:id="11" w:author="Ory, David" w:date="2018-09-06T09:40:00Z">
+          <w:pPr/>
+        </w:pPrChange>
+      </w:pPr>
+      <w:ins w:id="12" w:author="Ory, David" w:date="2018-09-06T09:39:00Z">
+        <w:r>
+          <w:rPr>
+            <w:rFonts w:cs="Segoe UI"/>
+          </w:rPr>
+          <w:t xml:space="preserve">The term “induced demand” is commonly used in transportation debates and </w:t>
+        </w:r>
+      </w:ins>
+      <w:ins w:id="13" w:author="Ory, David" w:date="2018-09-06T09:40:00Z">
+        <w:r>
+          <w:rPr>
+            <w:rFonts w:cs="Segoe UI"/>
+          </w:rPr>
+          <w:t>occasionally</w:t>
+        </w:r>
+      </w:ins>
+      <w:ins w:id="14" w:author="Ory, David" w:date="2018-09-06T09:39:00Z">
+        <w:r>
+          <w:rPr>
+            <w:rFonts w:cs="Segoe UI"/>
+          </w:rPr>
+          <w:t xml:space="preserve"> covered in </w:t>
+        </w:r>
+      </w:ins>
+      <w:ins w:id="15" w:author="Ory, David" w:date="2018-09-06T09:40:00Z">
+        <w:r>
+          <w:rPr>
+            <w:rFonts w:cs="Segoe UI"/>
+          </w:rPr>
+          <w:t xml:space="preserve">the </w:t>
+        </w:r>
+        <w:r>
+          <w:rPr>
+            <w:rFonts w:cs="Segoe UI"/>
+          </w:rPr>
+          <w:fldChar w:fldCharType="begin"/>
+        </w:r>
+        <w:r>
+          <w:rPr>
+            <w:rFonts w:cs="Segoe UI"/>
+          </w:rPr>
+          <w:instrText xml:space="preserve"> HYPERLINK "https://www.vox.com/2014/10/23/6994159/traffic-roads-induced-demand" </w:instrText>
+        </w:r>
+        <w:r>
+          <w:rPr>
+            <w:rFonts w:cs="Segoe UI"/>
+          </w:rPr>
+          <w:fldChar w:fldCharType="separate"/>
+        </w:r>
+        <w:r>
+          <w:rPr>
+            <w:rStyle w:val="Hyperlink"/>
+            <w:rFonts w:cs="Segoe UI"/>
+          </w:rPr>
+          <w:t>popular press</w:t>
+        </w:r>
+        <w:r>
+          <w:rPr>
+            <w:rFonts w:cs="Segoe UI"/>
+          </w:rPr>
+          <w:fldChar w:fldCharType="end"/>
+        </w:r>
+        <w:r>
+          <w:rPr>
+            <w:rFonts w:cs="Segoe UI"/>
+          </w:rPr>
+          <w:t xml:space="preserve">. The term </w:t>
+        </w:r>
+      </w:ins>
+      <w:ins w:id="16" w:author="Ory, David" w:date="2018-08-24T14:04:00Z">
+        <w:r>
+          <w:rPr>
+            <w:rFonts w:cs="Segoe UI"/>
+          </w:rPr>
+          <w:t>is</w:t>
+        </w:r>
+      </w:ins>
+      <w:ins w:id="17" w:author="Ory, David" w:date="2018-08-29T10:03:00Z">
         <w:r>
           <w:rPr>
             <w:rFonts w:cs="Segoe UI"/>
@@ -144,173 +208,12 @@
           <w:t xml:space="preserve"> </w:t>
         </w:r>
       </w:ins>
-      <w:ins w:id="14" w:author="Ory, David" w:date="2018-08-24T14:02:00Z">
-        <w:r>
-          <w:rPr>
-            <w:rFonts w:cs="Segoe UI"/>
-          </w:rPr>
-          <w:t>discussions,</w:t>
-        </w:r>
-      </w:ins>
-      <w:ins w:id="15" w:author="Ory, David" w:date="2018-08-29T10:29:00Z">
-        <w:r>
-          <w:rPr>
-            <w:rFonts w:cs="Segoe UI"/>
-          </w:rPr>
-          <w:t xml:space="preserve"> and</w:t>
-        </w:r>
-        <w:r>
-          <w:rPr>
-            <w:rFonts w:cs="Segoe UI"/>
-          </w:rPr>
-          <w:t xml:space="preserve"> </w:t>
-        </w:r>
-        <w:r>
-          <w:rPr>
-            <w:rFonts w:cs="Segoe UI"/>
-          </w:rPr>
-          <w:t>is often</w:t>
-        </w:r>
-        <w:r>
-          <w:rPr>
-            <w:rFonts w:cs="Segoe UI"/>
-          </w:rPr>
-          <w:t xml:space="preserve"> discussed in the </w:t>
-        </w:r>
-        <w:r>
-          <w:rPr>
-            <w:rFonts w:cs="Segoe UI"/>
-          </w:rPr>
-          <w:fldChar w:fldCharType="begin"/>
-        </w:r>
-        <w:r>
-          <w:rPr>
-            <w:rFonts w:cs="Segoe UI"/>
-          </w:rPr>
-          <w:instrText xml:space="preserve"> HYPERLINK "https://www.vox.com/2014/10/23/6994159/traffic-roads-induced-demand" </w:instrText>
-        </w:r>
-        <w:r>
-          <w:rPr>
-            <w:rFonts w:cs="Segoe UI"/>
-          </w:rPr>
-          <w:fldChar w:fldCharType="separate"/>
-        </w:r>
-        <w:r>
-          <w:rPr>
-            <w:rStyle w:val="Hyperlink"/>
-            <w:rFonts w:cs="Segoe UI"/>
-          </w:rPr>
-          <w:t>popular press</w:t>
-        </w:r>
-        <w:r>
-          <w:rPr>
-            <w:rFonts w:cs="Segoe UI"/>
-          </w:rPr>
-          <w:fldChar w:fldCharType="end"/>
-        </w:r>
-        <w:r>
-          <w:rPr>
-            <w:rFonts w:cs="Segoe UI"/>
-          </w:rPr>
-          <w:t xml:space="preserve">, by </w:t>
-        </w:r>
-        <w:r>
-          <w:rPr>
-            <w:rFonts w:cs="Segoe UI"/>
-          </w:rPr>
-          <w:fldChar w:fldCharType="begin"/>
-        </w:r>
-        <w:r>
-          <w:rPr>
-            <w:rFonts w:cs="Segoe UI"/>
-          </w:rPr>
-          <w:instrText xml:space="preserve"> HYPERLINK "https://www.goodreads.com/book/show/584069.Stuck_In_Traffic" </w:instrText>
-        </w:r>
-        <w:r>
-          <w:rPr>
-            <w:rFonts w:cs="Segoe UI"/>
-          </w:rPr>
-          <w:fldChar w:fldCharType="separate"/>
-        </w:r>
-        <w:r>
-          <w:rPr>
-            <w:rStyle w:val="Hyperlink"/>
-            <w:rFonts w:cs="Segoe UI"/>
-          </w:rPr>
-          <w:t>think tanks</w:t>
-        </w:r>
-        <w:r>
-          <w:rPr>
-            <w:rFonts w:cs="Segoe UI"/>
-          </w:rPr>
-          <w:fldChar w:fldCharType="end"/>
-        </w:r>
-        <w:r>
-          <w:rPr>
-            <w:rFonts w:cs="Segoe UI"/>
-          </w:rPr>
-          <w:t xml:space="preserve">, and by </w:t>
-        </w:r>
-        <w:r>
-          <w:rPr>
-            <w:rFonts w:cs="Segoe UI"/>
-          </w:rPr>
-          <w:fldChar w:fldCharType="begin"/>
-        </w:r>
-        <w:r>
-          <w:rPr>
-            <w:rFonts w:cs="Segoe UI"/>
-          </w:rPr>
-          <w:instrText xml:space="preserve"> HYPERLINK "http://www.nber.org/papers/w15376" </w:instrText>
-        </w:r>
-        <w:r>
-          <w:rPr>
-            <w:rFonts w:cs="Segoe UI"/>
-          </w:rPr>
-          <w:fldChar w:fldCharType="separate"/>
-        </w:r>
-        <w:r>
-          <w:rPr>
-            <w:rStyle w:val="Hyperlink"/>
-            <w:rFonts w:cs="Segoe UI"/>
-          </w:rPr>
-          <w:t>academics</w:t>
-        </w:r>
-        <w:r>
-          <w:rPr>
-            <w:rFonts w:cs="Segoe UI"/>
-          </w:rPr>
-          <w:fldChar w:fldCharType="end"/>
-        </w:r>
-        <w:r>
-          <w:rPr>
-            <w:rFonts w:cs="Segoe UI"/>
-          </w:rPr>
-          <w:t>,</w:t>
-        </w:r>
-      </w:ins>
-      <w:ins w:id="16" w:author="Ory, David" w:date="2018-08-24T14:02:00Z">
-        <w:r>
-          <w:rPr>
-            <w:rFonts w:cs="Segoe UI"/>
-          </w:rPr>
-          <w:t xml:space="preserve"> but is rarely defined. </w:t>
-        </w:r>
-      </w:ins>
-      <w:ins w:id="17" w:author="Ory, David" w:date="2018-08-24T14:04:00Z">
-        <w:r>
-          <w:rPr>
-            <w:rFonts w:cs="Segoe UI"/>
-          </w:rPr>
-          <w:t>In the transportation context, the term is</w:t>
-        </w:r>
-      </w:ins>
-      <w:ins w:id="18" w:author="Ory, David" w:date="2018-08-29T10:03:00Z">
-        <w:r>
-          <w:rPr>
-            <w:rFonts w:cs="Segoe UI"/>
-          </w:rPr>
-          <w:t xml:space="preserve"> generally</w:t>
+      <w:ins w:id="18" w:author="Ory, David" w:date="2018-09-06T09:41:00Z">
+        <w:r>
+          <w:rPr>
+            <w:rFonts w:cs="Segoe UI"/>
+          </w:rPr>
+          <w:t xml:space="preserve">typically </w:t>
         </w:r>
       </w:ins>
       <w:ins w:id="19" w:author="Ory, David" w:date="2018-08-24T14:04:00Z">
@@ -318,7 +221,7 @@
           <w:rPr>
             <w:rFonts w:cs="Segoe UI"/>
           </w:rPr>
-          <w:t xml:space="preserve"> used to describe the situation in which</w:t>
+          <w:t>used to describe the situation in which</w:t>
         </w:r>
       </w:ins>
       <w:ins w:id="20" w:author="Ory, David" w:date="2018-08-24T14:05:00Z">
@@ -326,10 +229,26 @@
           <w:rPr>
             <w:rFonts w:cs="Segoe UI"/>
           </w:rPr>
-          <w:t xml:space="preserve"> the following sequence of events is observed:</w:t>
-        </w:r>
-      </w:ins>
-      <w:ins w:id="21" w:author="Ory, David" w:date="2018-08-24T14:04:00Z">
+          <w:t xml:space="preserve"> the following sequence of events is observed</w:t>
+        </w:r>
+      </w:ins>
+      <w:ins w:id="21" w:author="Ory, David" w:date="2018-09-06T09:41:00Z">
+        <w:r>
+          <w:rPr>
+            <w:rFonts w:cs="Segoe UI"/>
+          </w:rPr>
+          <w:t xml:space="preserve"> and/or expected to occur</w:t>
+        </w:r>
+      </w:ins>
+      <w:ins w:id="22" w:author="Ory, David" w:date="2018-08-24T14:05:00Z">
+        <w:r>
+          <w:rPr>
+            <w:rFonts w:cs="Segoe UI"/>
+          </w:rPr>
+          <w:t>:</w:t>
+        </w:r>
+      </w:ins>
+      <w:ins w:id="23" w:author="Ory, David" w:date="2018-08-24T14:04:00Z">
         <w:r>
           <w:rPr>
             <w:rFonts w:cs="Segoe UI"/>
@@ -346,14 +265,14 @@
           <w:numId w:val="5"/>
         </w:numPr>
         <w:rPr>
-          <w:ins w:id="22" w:author="Ory, David" w:date="2018-08-24T14:05:00Z"/>
+          <w:ins w:id="24" w:author="Ory, David" w:date="2018-08-24T14:05:00Z"/>
           <w:rFonts w:cs="Segoe UI"/>
         </w:rPr>
-        <w:pPrChange w:id="23" w:author="Ory, David" w:date="2018-08-24T14:05:00Z">
+        <w:pPrChange w:id="25" w:author="Ory, David" w:date="2018-08-24T14:05:00Z">
           <w:pPr/>
         </w:pPrChange>
       </w:pPr>
-      <w:ins w:id="24" w:author="Ory, David" w:date="2018-08-24T14:05:00Z">
+      <w:ins w:id="26" w:author="Ory, David" w:date="2018-08-24T14:05:00Z">
         <w:r>
           <w:rPr>
             <w:rFonts w:cs="Segoe UI"/>
@@ -361,7 +280,7 @@
           <w:t xml:space="preserve">A </w:t>
         </w:r>
       </w:ins>
-      <w:ins w:id="25" w:author="Ory, David" w:date="2018-08-24T14:04:00Z">
+      <w:ins w:id="27" w:author="Ory, David" w:date="2018-08-24T14:04:00Z">
         <w:r>
           <w:rPr>
             <w:rFonts w:cs="Segoe UI"/>
@@ -369,7 +288,7 @@
           <w:t>roadway is widened</w:t>
         </w:r>
       </w:ins>
-      <w:ins w:id="26" w:author="Ory, David" w:date="2018-08-29T10:03:00Z">
+      <w:ins w:id="28" w:author="Ory, David" w:date="2018-08-29T10:03:00Z">
         <w:r>
           <w:rPr>
             <w:rFonts w:cs="Segoe UI"/>
@@ -377,7 +296,7 @@
           <w:t xml:space="preserve"> with one (of potentially many) project goals being to </w:t>
         </w:r>
       </w:ins>
-      <w:ins w:id="27" w:author="Ory, David" w:date="2018-08-24T14:04:00Z">
+      <w:ins w:id="29" w:author="Ory, David" w:date="2018-08-24T14:04:00Z">
         <w:r>
           <w:rPr>
             <w:rFonts w:cs="Segoe UI"/>
@@ -385,7 +304,7 @@
           <w:t>relieve congestion</w:t>
         </w:r>
       </w:ins>
-      <w:ins w:id="28" w:author="Ory, David" w:date="2018-08-24T14:05:00Z">
+      <w:ins w:id="30" w:author="Ory, David" w:date="2018-08-24T14:05:00Z">
         <w:r>
           <w:rPr>
             <w:rFonts w:cs="Segoe UI"/>
@@ -402,14 +321,14 @@
           <w:numId w:val="5"/>
         </w:numPr>
         <w:rPr>
-          <w:ins w:id="29" w:author="Ory, David" w:date="2018-08-24T14:06:00Z"/>
+          <w:ins w:id="31" w:author="Ory, David" w:date="2018-08-24T14:06:00Z"/>
           <w:rFonts w:cs="Segoe UI"/>
         </w:rPr>
-        <w:pPrChange w:id="30" w:author="Ory, David" w:date="2018-08-24T14:05:00Z">
+        <w:pPrChange w:id="32" w:author="Ory, David" w:date="2018-08-24T14:05:00Z">
           <w:pPr/>
         </w:pPrChange>
       </w:pPr>
-      <w:ins w:id="31" w:author="Ory, David" w:date="2018-08-24T14:05:00Z">
+      <w:ins w:id="33" w:author="Ory, David" w:date="2018-08-24T14:05:00Z">
         <w:r>
           <w:rPr>
             <w:rFonts w:cs="Segoe UI"/>
@@ -417,7 +336,7 @@
           <w:t>After the roadway is widened, more vehicles are observed using the roadway</w:t>
         </w:r>
       </w:ins>
-      <w:ins w:id="32" w:author="Ory, David" w:date="2018-08-29T10:04:00Z">
+      <w:ins w:id="34" w:author="Ory, David" w:date="2018-08-29T10:04:00Z">
         <w:r>
           <w:rPr>
             <w:rFonts w:cs="Segoe UI"/>
@@ -425,7 +344,7 @@
           <w:t xml:space="preserve"> (than prior to the widening)</w:t>
         </w:r>
       </w:ins>
-      <w:ins w:id="33" w:author="Ory, David" w:date="2018-08-24T14:05:00Z">
+      <w:ins w:id="35" w:author="Ory, David" w:date="2018-08-24T14:05:00Z">
         <w:r>
           <w:rPr>
             <w:rFonts w:cs="Segoe UI"/>
@@ -433,7 +352,7 @@
           <w:t xml:space="preserve"> during periods in which co</w:t>
         </w:r>
       </w:ins>
-      <w:ins w:id="34" w:author="Ory, David" w:date="2018-08-24T14:06:00Z">
+      <w:ins w:id="36" w:author="Ory, David" w:date="2018-08-24T14:06:00Z">
         <w:r>
           <w:rPr>
             <w:rFonts w:cs="Segoe UI"/>
@@ -450,14 +369,14 @@
           <w:numId w:val="5"/>
         </w:numPr>
         <w:rPr>
-          <w:ins w:id="35" w:author="Ory, David" w:date="2018-08-24T14:10:00Z"/>
+          <w:ins w:id="37" w:author="Ory, David" w:date="2018-09-06T09:49:00Z"/>
           <w:rFonts w:cs="Segoe UI"/>
         </w:rPr>
-        <w:pPrChange w:id="36" w:author="Ory, David" w:date="2018-08-29T10:29:00Z">
+        <w:pPrChange w:id="38" w:author="Ory, David" w:date="2018-08-29T10:29:00Z">
           <w:pPr/>
         </w:pPrChange>
       </w:pPr>
-      <w:ins w:id="37" w:author="Ory, David" w:date="2018-08-24T14:06:00Z">
+      <w:ins w:id="39" w:author="Ory, David" w:date="2018-08-24T14:06:00Z">
         <w:r>
           <w:rPr>
             <w:rFonts w:cs="Segoe UI"/>
@@ -465,7 +384,7 @@
           <w:t xml:space="preserve">Congestion remains </w:t>
         </w:r>
       </w:ins>
-      <w:ins w:id="38" w:author="Ory, David" w:date="2018-08-24T15:00:00Z">
+      <w:ins w:id="40" w:author="Ory, David" w:date="2018-08-24T15:00:00Z">
         <w:r>
           <w:rPr>
             <w:rFonts w:cs="Segoe UI"/>
@@ -473,7 +392,7 @@
           <w:t xml:space="preserve">near </w:t>
         </w:r>
       </w:ins>
-      <w:ins w:id="39" w:author="Ory, David" w:date="2018-08-24T14:07:00Z">
+      <w:ins w:id="41" w:author="Ory, David" w:date="2018-08-24T14:07:00Z">
         <w:r>
           <w:rPr>
             <w:rFonts w:cs="Segoe UI"/>
@@ -481,7 +400,7 @@
           <w:t xml:space="preserve">the same level as it was prior to the </w:t>
         </w:r>
       </w:ins>
-      <w:ins w:id="40" w:author="Ory, David" w:date="2018-08-29T10:04:00Z">
+      <w:ins w:id="42" w:author="Ory, David" w:date="2018-08-29T10:04:00Z">
         <w:r>
           <w:rPr>
             <w:rFonts w:cs="Segoe UI"/>
@@ -489,7 +408,7 @@
           <w:t>widening</w:t>
         </w:r>
       </w:ins>
-      <w:ins w:id="41" w:author="Ory, David" w:date="2018-08-24T14:07:00Z">
+      <w:ins w:id="43" w:author="Ory, David" w:date="2018-08-24T14:07:00Z">
         <w:r>
           <w:rPr>
             <w:rFonts w:cs="Segoe UI"/>
@@ -501,19 +420,19 @@
     <w:p>
       <w:pPr>
         <w:rPr>
-          <w:ins w:id="42" w:author="Ory, David" w:date="2018-08-29T10:26:00Z"/>
+          <w:ins w:id="44" w:author="Ory, David" w:date="2018-08-29T10:26:00Z"/>
           <w:rFonts w:cs="Segoe UI"/>
         </w:rPr>
       </w:pPr>
-      <w:ins w:id="43" w:author="Ory, David" w:date="2018-08-24T14:10:00Z">
-        <w:r>
-          <w:rPr>
-            <w:rFonts w:cs="Segoe UI"/>
-          </w:rPr>
-          <w:t>A more general definition of induced demand is accepted among economists</w:t>
-        </w:r>
-      </w:ins>
-      <w:ins w:id="44" w:author="Ory, David" w:date="2018-08-29T10:21:00Z">
+      <w:ins w:id="45" w:author="Ory, David" w:date="2018-08-24T14:10:00Z">
+        <w:r>
+          <w:rPr>
+            <w:rFonts w:cs="Segoe UI"/>
+          </w:rPr>
+          <w:t>A general definition of induced demand is accepted among economists</w:t>
+        </w:r>
+      </w:ins>
+      <w:ins w:id="46" w:author="Ory, David" w:date="2018-08-29T10:21:00Z">
         <w:r>
           <w:rPr>
             <w:rFonts w:cs="Segoe UI"/>
@@ -521,7 +440,7 @@
           <w:t xml:space="preserve"> and is</w:t>
         </w:r>
       </w:ins>
-      <w:ins w:id="45" w:author="Ory, David" w:date="2018-08-29T10:04:00Z">
+      <w:ins w:id="47" w:author="Ory, David" w:date="2018-08-29T10:04:00Z">
         <w:r>
           <w:rPr>
             <w:rFonts w:cs="Segoe UI"/>
@@ -529,7 +448,7 @@
           <w:t xml:space="preserve"> as follows</w:t>
         </w:r>
       </w:ins>
-      <w:ins w:id="46" w:author="Ory, David" w:date="2018-08-24T14:10:00Z">
+      <w:ins w:id="48" w:author="Ory, David" w:date="2018-08-24T14:10:00Z">
         <w:r>
           <w:rPr>
             <w:rFonts w:cs="Segoe UI"/>
@@ -537,7 +456,7 @@
           <w:t xml:space="preserve">: </w:t>
         </w:r>
       </w:ins>
-      <w:ins w:id="47" w:author="Ory, David" w:date="2018-08-24T14:11:00Z">
+      <w:ins w:id="49" w:author="Ory, David" w:date="2018-08-24T14:11:00Z">
         <w:r>
           <w:rPr>
             <w:rFonts w:cs="Segoe UI"/>
@@ -570,7 +489,7 @@
           <w:fldChar w:fldCharType="end"/>
         </w:r>
       </w:ins>
-      <w:ins w:id="48" w:author="Ory, David" w:date="2018-08-29T10:26:00Z">
+      <w:ins w:id="50" w:author="Ory, David" w:date="2018-08-29T10:26:00Z">
         <w:r>
           <w:rPr>
             <w:rFonts w:cs="Segoe UI"/>
@@ -578,7 +497,7 @@
           <w:t xml:space="preserve"> This phenomenon can be described graphically using a standard </w:t>
         </w:r>
       </w:ins>
-      <w:ins w:id="49" w:author="Ory, David" w:date="2018-08-29T10:30:00Z">
+      <w:ins w:id="51" w:author="Ory, David" w:date="2018-08-29T10:30:00Z">
         <w:r>
           <w:rPr>
             <w:rFonts w:cs="Segoe UI"/>
@@ -586,7 +505,7 @@
           <w:t xml:space="preserve">supply-demand </w:t>
         </w:r>
       </w:ins>
-      <w:ins w:id="50" w:author="Ory, David" w:date="2018-08-29T10:26:00Z">
+      <w:ins w:id="52" w:author="Ory, David" w:date="2018-08-29T10:26:00Z">
         <w:r>
           <w:rPr>
             <w:rFonts w:cs="Segoe UI"/>
@@ -594,7 +513,7 @@
           <w:t>curve as shown below.</w:t>
         </w:r>
       </w:ins>
-      <w:ins w:id="51" w:author="Ory, David" w:date="2018-08-29T10:27:00Z">
+      <w:ins w:id="53" w:author="Ory, David" w:date="2018-08-29T10:27:00Z">
         <w:r>
           <w:rPr>
             <w:rFonts w:cs="Segoe UI"/>
@@ -605,7 +524,7 @@
           <w:rPr>
             <w:rFonts w:cs="Segoe UI"/>
             <w:vertAlign w:val="subscript"/>
-            <w:rPrChange w:id="52" w:author="Ory, David" w:date="2018-08-29T10:27:00Z">
+            <w:rPrChange w:id="54" w:author="Ory, David" w:date="2018-08-29T10:27:00Z">
               <w:rPr>
                 <w:rFonts w:cs="Segoe UI"/>
               </w:rPr>
@@ -623,7 +542,7 @@
           <w:rPr>
             <w:rFonts w:cs="Segoe UI"/>
             <w:vertAlign w:val="subscript"/>
-            <w:rPrChange w:id="53" w:author="Ory, David" w:date="2018-08-29T10:27:00Z">
+            <w:rPrChange w:id="55" w:author="Ory, David" w:date="2018-08-29T10:27:00Z">
               <w:rPr>
                 <w:rFonts w:cs="Segoe UI"/>
               </w:rPr>
@@ -636,42 +555,6 @@
             <w:rFonts w:cs="Segoe UI"/>
           </w:rPr>
           <w:t>): demand increases (from Q</w:t>
-        </w:r>
-        <w:r>
-          <w:rPr>
-            <w:rFonts w:cs="Segoe UI"/>
-            <w:vertAlign w:val="subscript"/>
-            <w:rPrChange w:id="54" w:author="Ory, David" w:date="2018-08-29T10:28:00Z">
-              <w:rPr>
-                <w:rFonts w:cs="Segoe UI"/>
-              </w:rPr>
-            </w:rPrChange>
-          </w:rPr>
-          <w:t>1</w:t>
-        </w:r>
-        <w:r>
-          <w:rPr>
-            <w:rFonts w:cs="Segoe UI"/>
-          </w:rPr>
-          <w:t xml:space="preserve"> to Q</w:t>
-        </w:r>
-        <w:r>
-          <w:rPr>
-            <w:rFonts w:cs="Segoe UI"/>
-            <w:vertAlign w:val="subscript"/>
-            <w:rPrChange w:id="55" w:author="Ory, David" w:date="2018-08-29T10:28:00Z">
-              <w:rPr>
-                <w:rFonts w:cs="Segoe UI"/>
-              </w:rPr>
-            </w:rPrChange>
-          </w:rPr>
-          <w:t>2</w:t>
-        </w:r>
-        <w:r>
-          <w:rPr>
-            <w:rFonts w:cs="Segoe UI"/>
-          </w:rPr>
-          <w:t>) and the price drops (from P</w:t>
         </w:r>
         <w:r>
           <w:rPr>
@@ -689,7 +572,7 @@
           <w:rPr>
             <w:rFonts w:cs="Segoe UI"/>
           </w:rPr>
-          <w:t xml:space="preserve"> to P</w:t>
+          <w:t xml:space="preserve"> to Q</w:t>
         </w:r>
         <w:r>
           <w:rPr>
@@ -707,6 +590,42 @@
           <w:rPr>
             <w:rFonts w:cs="Segoe UI"/>
           </w:rPr>
+          <w:t>) and the price drops (from P</w:t>
+        </w:r>
+        <w:r>
+          <w:rPr>
+            <w:rFonts w:cs="Segoe UI"/>
+            <w:vertAlign w:val="subscript"/>
+            <w:rPrChange w:id="58" w:author="Ory, David" w:date="2018-08-29T10:28:00Z">
+              <w:rPr>
+                <w:rFonts w:cs="Segoe UI"/>
+              </w:rPr>
+            </w:rPrChange>
+          </w:rPr>
+          <w:t>1</w:t>
+        </w:r>
+        <w:r>
+          <w:rPr>
+            <w:rFonts w:cs="Segoe UI"/>
+          </w:rPr>
+          <w:t xml:space="preserve"> to P</w:t>
+        </w:r>
+        <w:r>
+          <w:rPr>
+            <w:rFonts w:cs="Segoe UI"/>
+            <w:vertAlign w:val="subscript"/>
+            <w:rPrChange w:id="59" w:author="Ory, David" w:date="2018-08-29T10:28:00Z">
+              <w:rPr>
+                <w:rFonts w:cs="Segoe UI"/>
+              </w:rPr>
+            </w:rPrChange>
+          </w:rPr>
+          <w:t>2</w:t>
+        </w:r>
+        <w:r>
+          <w:rPr>
+            <w:rFonts w:cs="Segoe UI"/>
+          </w:rPr>
           <w:t>).</w:t>
         </w:r>
       </w:ins>
@@ -715,14 +634,14 @@
       <w:pPr>
         <w:jc w:val="center"/>
         <w:rPr>
-          <w:ins w:id="58" w:author="Ory, David" w:date="2018-08-24T14:11:00Z"/>
+          <w:ins w:id="60" w:author="Ory, David" w:date="2018-08-24T14:11:00Z"/>
           <w:rFonts w:cs="Segoe UI"/>
         </w:rPr>
-        <w:pPrChange w:id="59" w:author="Ory, David" w:date="2018-08-29T10:27:00Z">
+        <w:pPrChange w:id="61" w:author="Ory, David" w:date="2018-08-29T10:27:00Z">
           <w:pPr/>
         </w:pPrChange>
       </w:pPr>
-      <w:ins w:id="60" w:author="Ory, David" w:date="2018-08-29T10:26:00Z">
+      <w:ins w:id="62" w:author="Ory, David" w:date="2018-08-29T10:26:00Z">
         <w:r>
           <w:rPr>
             <w:noProof/>
@@ -781,11 +700,11 @@
     <w:p>
       <w:pPr>
         <w:rPr>
-          <w:ins w:id="61" w:author="Ory, David" w:date="2018-08-24T14:13:00Z"/>
+          <w:ins w:id="63" w:author="Ory, David" w:date="2018-08-24T14:13:00Z"/>
           <w:rFonts w:cs="Segoe UI"/>
         </w:rPr>
       </w:pPr>
-      <w:ins w:id="62" w:author="Ory, David" w:date="2018-08-24T14:11:00Z">
+      <w:ins w:id="64" w:author="Ory, David" w:date="2018-08-24T14:11:00Z">
         <w:r>
           <w:rPr>
             <w:rFonts w:cs="Segoe UI"/>
@@ -793,15 +712,15 @@
           <w:t>Th</w:t>
         </w:r>
       </w:ins>
-      <w:ins w:id="63" w:author="Ory, David" w:date="2018-08-29T10:21:00Z">
-        <w:r>
-          <w:rPr>
-            <w:rFonts w:cs="Segoe UI"/>
-          </w:rPr>
-          <w:t>is</w:t>
-        </w:r>
-      </w:ins>
-      <w:ins w:id="64" w:author="Ory, David" w:date="2018-08-24T14:11:00Z">
+      <w:ins w:id="65" w:author="Ory, David" w:date="2018-09-06T09:42:00Z">
+        <w:r>
+          <w:rPr>
+            <w:rFonts w:cs="Segoe UI"/>
+          </w:rPr>
+          <w:t>e above</w:t>
+        </w:r>
+      </w:ins>
+      <w:ins w:id="66" w:author="Ory, David" w:date="2018-08-24T14:11:00Z">
         <w:r>
           <w:rPr>
             <w:rFonts w:cs="Segoe UI"/>
@@ -809,7 +728,7 @@
           <w:t xml:space="preserve"> formal economic definition can be applied </w:t>
         </w:r>
       </w:ins>
-      <w:ins w:id="65" w:author="Ory, David" w:date="2018-08-29T10:04:00Z">
+      <w:ins w:id="67" w:author="Ory, David" w:date="2018-08-29T10:04:00Z">
         <w:r>
           <w:rPr>
             <w:rFonts w:cs="Segoe UI"/>
@@ -817,7 +736,7 @@
           <w:t>in</w:t>
         </w:r>
       </w:ins>
-      <w:ins w:id="66" w:author="Ory, David" w:date="2018-08-24T14:11:00Z">
+      <w:ins w:id="68" w:author="Ory, David" w:date="2018-08-24T14:11:00Z">
         <w:r>
           <w:rPr>
             <w:rFonts w:cs="Segoe UI"/>
@@ -825,7 +744,7 @@
           <w:t xml:space="preserve"> the </w:t>
         </w:r>
       </w:ins>
-      <w:ins w:id="67" w:author="Ory, David" w:date="2018-08-24T14:12:00Z">
+      <w:ins w:id="69" w:author="Ory, David" w:date="2018-08-24T14:12:00Z">
         <w:r>
           <w:rPr>
             <w:rFonts w:cs="Segoe UI"/>
@@ -833,7 +752,7 @@
           <w:t>transportation</w:t>
         </w:r>
       </w:ins>
-      <w:ins w:id="68" w:author="Ory, David" w:date="2018-08-24T14:11:00Z">
+      <w:ins w:id="70" w:author="Ory, David" w:date="2018-08-24T14:11:00Z">
         <w:r>
           <w:rPr>
             <w:rFonts w:cs="Segoe UI"/>
@@ -841,7 +760,7 @@
           <w:t xml:space="preserve"> </w:t>
         </w:r>
       </w:ins>
-      <w:ins w:id="69" w:author="Ory, David" w:date="2018-08-24T14:12:00Z">
+      <w:ins w:id="71" w:author="Ory, David" w:date="2018-08-24T14:12:00Z">
         <w:r>
           <w:rPr>
             <w:rFonts w:cs="Segoe UI"/>
@@ -858,14 +777,14 @@
           <w:numId w:val="6"/>
         </w:numPr>
         <w:rPr>
-          <w:ins w:id="70" w:author="Ory, David" w:date="2018-08-24T14:12:00Z"/>
+          <w:ins w:id="72" w:author="Ory, David" w:date="2018-08-24T14:12:00Z"/>
           <w:rFonts w:cs="Segoe UI"/>
         </w:rPr>
-        <w:pPrChange w:id="71" w:author="Ory, David" w:date="2018-08-24T14:13:00Z">
+        <w:pPrChange w:id="73" w:author="Ory, David" w:date="2018-08-24T14:13:00Z">
           <w:pPr/>
         </w:pPrChange>
       </w:pPr>
-      <w:ins w:id="72" w:author="Ory, David" w:date="2018-08-24T14:12:00Z">
+      <w:ins w:id="74" w:author="Ory, David" w:date="2018-08-24T14:12:00Z">
         <w:r>
           <w:rPr>
             <w:rFonts w:cs="Segoe UI"/>
@@ -874,7 +793,7 @@
           <w:t>“supply”</w:t>
         </w:r>
       </w:ins>
-      <w:ins w:id="73" w:author="Ory, David" w:date="2018-08-24T14:13:00Z">
+      <w:ins w:id="75" w:author="Ory, David" w:date="2018-08-24T14:13:00Z">
         <w:r>
           <w:rPr>
             <w:rFonts w:cs="Segoe UI"/>
@@ -882,7 +801,7 @@
           <w:t>: t</w:t>
         </w:r>
       </w:ins>
-      <w:ins w:id="74" w:author="Ory, David" w:date="2018-08-24T14:12:00Z">
+      <w:ins w:id="76" w:author="Ory, David" w:date="2018-08-24T14:12:00Z">
         <w:r>
           <w:rPr>
             <w:rFonts w:cs="Segoe UI"/>
@@ -905,14 +824,14 @@
           <w:numId w:val="6"/>
         </w:numPr>
         <w:rPr>
-          <w:ins w:id="75" w:author="Ory, David" w:date="2018-08-24T14:14:00Z"/>
+          <w:ins w:id="77" w:author="Ory, David" w:date="2018-08-24T14:14:00Z"/>
           <w:rFonts w:cs="Segoe UI"/>
         </w:rPr>
-        <w:pPrChange w:id="76" w:author="Ory, David" w:date="2018-08-24T14:13:00Z">
+        <w:pPrChange w:id="78" w:author="Ory, David" w:date="2018-08-24T14:13:00Z">
           <w:pPr/>
         </w:pPrChange>
       </w:pPr>
-      <w:ins w:id="77" w:author="Ory, David" w:date="2018-08-24T14:13:00Z">
+      <w:ins w:id="79" w:author="Ory, David" w:date="2018-08-24T14:13:00Z">
         <w:r>
           <w:rPr>
             <w:rFonts w:cs="Segoe UI"/>
@@ -926,7 +845,7 @@
           <w:t>”</w:t>
         </w:r>
       </w:ins>
-      <w:ins w:id="78" w:author="Ory, David" w:date="2018-08-24T14:14:00Z">
+      <w:ins w:id="80" w:author="Ory, David" w:date="2018-08-24T14:14:00Z">
         <w:r>
           <w:rPr>
             <w:rFonts w:cs="Segoe UI"/>
@@ -934,7 +853,7 @@
           <w:t xml:space="preserve">: to travel, i.e., to consume transportation supply is to move </w:t>
         </w:r>
       </w:ins>
-      <w:ins w:id="79" w:author="Ory, David" w:date="2018-08-29T10:05:00Z">
+      <w:ins w:id="81" w:author="Ory, David" w:date="2018-08-29T10:05:00Z">
         <w:r>
           <w:rPr>
             <w:rFonts w:cs="Segoe UI"/>
@@ -942,7 +861,7 @@
           <w:t xml:space="preserve">in or </w:t>
         </w:r>
       </w:ins>
-      <w:ins w:id="80" w:author="Ory, David" w:date="2018-08-24T14:14:00Z">
+      <w:ins w:id="82" w:author="Ory, David" w:date="2018-08-24T14:14:00Z">
         <w:r>
           <w:rPr>
             <w:rFonts w:cs="Segoe UI"/>
@@ -959,14 +878,14 @@
           <w:numId w:val="6"/>
         </w:numPr>
         <w:rPr>
-          <w:ins w:id="81" w:author="Ory, David" w:date="2018-08-24T14:14:00Z"/>
+          <w:ins w:id="83" w:author="Ory, David" w:date="2018-08-24T14:14:00Z"/>
           <w:rFonts w:cs="Segoe UI"/>
         </w:rPr>
-        <w:pPrChange w:id="82" w:author="Ory, David" w:date="2018-08-24T14:13:00Z">
+        <w:pPrChange w:id="84" w:author="Ory, David" w:date="2018-08-24T14:13:00Z">
           <w:pPr/>
         </w:pPrChange>
       </w:pPr>
-      <w:ins w:id="83" w:author="Ory, David" w:date="2018-08-29T10:22:00Z">
+      <w:ins w:id="85" w:author="Ory, David" w:date="2018-08-29T10:22:00Z">
         <w:r>
           <w:rPr>
             <w:rFonts w:cs="Segoe UI"/>
@@ -992,7 +911,7 @@
           <w:t xml:space="preserve"> (congestion, crowded buses or sidewalks) expended</w:t>
         </w:r>
       </w:ins>
-      <w:ins w:id="84" w:author="Ory, David" w:date="2018-08-29T10:30:00Z">
+      <w:ins w:id="86" w:author="Ory, David" w:date="2018-08-29T10:30:00Z">
         <w:r>
           <w:rPr>
             <w:rFonts w:cs="Segoe UI"/>
@@ -1000,7 +919,7 @@
           <w:t xml:space="preserve"> or experienced</w:t>
         </w:r>
       </w:ins>
-      <w:ins w:id="85" w:author="Ory, David" w:date="2018-08-29T10:22:00Z">
+      <w:ins w:id="87" w:author="Ory, David" w:date="2018-08-29T10:22:00Z">
         <w:r>
           <w:rPr>
             <w:rFonts w:cs="Segoe UI"/>
@@ -1014,7 +933,7 @@
           <w:t xml:space="preserve"> </w:t>
         </w:r>
       </w:ins>
-      <w:ins w:id="86" w:author="Ory, David" w:date="2018-08-24T14:14:00Z">
+      <w:ins w:id="88" w:author="Ory, David" w:date="2018-08-24T14:14:00Z">
         <w:r>
           <w:rPr>
             <w:rFonts w:cs="Segoe UI"/>
@@ -1026,32 +945,16 @@
     <w:p>
       <w:pPr>
         <w:rPr>
-          <w:ins w:id="87" w:author="Ory, David" w:date="2018-08-24T14:17:00Z"/>
+          <w:ins w:id="89" w:author="Ory, David" w:date="2018-08-24T14:17:00Z"/>
           <w:rFonts w:cs="Segoe UI"/>
         </w:rPr>
       </w:pPr>
-      <w:ins w:id="88" w:author="Ory, David" w:date="2018-08-29T10:07:00Z">
-        <w:r>
-          <w:rPr>
-            <w:rFonts w:cs="Segoe UI"/>
-          </w:rPr>
-          <w:t xml:space="preserve">A </w:t>
-        </w:r>
-      </w:ins>
-      <w:ins w:id="89" w:author="Ory, David" w:date="2018-08-29T10:08:00Z">
-        <w:r>
-          <w:rPr>
-            <w:rFonts w:cs="Segoe UI"/>
-          </w:rPr>
-          <w:t xml:space="preserve">formal </w:t>
-        </w:r>
-      </w:ins>
-      <w:ins w:id="90" w:author="Ory, David" w:date="2018-08-29T10:07:00Z">
-        <w:r>
-          <w:rPr>
-            <w:rFonts w:cs="Segoe UI"/>
-          </w:rPr>
-          <w:t xml:space="preserve">transportation definition of induced demand can be derived using the above definitions </w:t>
+      <w:ins w:id="90" w:author="Ory, David" w:date="2018-09-06T09:42:00Z">
+        <w:r>
+          <w:rPr>
+            <w:rFonts w:cs="Segoe UI"/>
+          </w:rPr>
+          <w:t>The formal transportation definition of induced demand then becomes:</w:t>
         </w:r>
       </w:ins>
       <w:ins w:id="91" w:author="Ory, David" w:date="2018-08-24T14:16:00Z">
@@ -1059,24 +962,22 @@
           <w:rPr>
             <w:rFonts w:cs="Segoe UI"/>
           </w:rPr>
-          <w:t>as</w:t>
-        </w:r>
-      </w:ins>
-      <w:ins w:id="92" w:author="Ory, David" w:date="2018-08-29T10:07:00Z">
-        <w:r>
-          <w:rPr>
-            <w:rFonts w:cs="Segoe UI"/>
-          </w:rPr>
-          <w:t xml:space="preserve"> follows</w:t>
-        </w:r>
-      </w:ins>
-      <w:ins w:id="93" w:author="Ory, David" w:date="2018-08-24T14:16:00Z">
-        <w:r>
-          <w:rPr>
-            <w:rFonts w:cs="Segoe UI"/>
-          </w:rPr>
-          <w:t xml:space="preserve">: </w:t>
-        </w:r>
+          <w:t xml:space="preserve"> </w:t>
+        </w:r>
+        <w:r>
+          <w:rPr>
+            <w:rFonts w:cs="Segoe UI"/>
+            <w:i/>
+            <w:rPrChange w:id="92" w:author="Ory, David" w:date="2018-08-24T14:24:00Z">
+              <w:rPr>
+                <w:rFonts w:cs="Segoe UI"/>
+              </w:rPr>
+            </w:rPrChange>
+          </w:rPr>
+          <w:t>the phenomenon that occurs after improvements are made to some aspect of the transporta</w:t>
+        </w:r>
+      </w:ins>
+      <w:ins w:id="93" w:author="Ory, David" w:date="2018-08-24T14:17:00Z">
         <w:r>
           <w:rPr>
             <w:rFonts w:cs="Segoe UI"/>
@@ -1087,20 +988,6 @@
               </w:rPr>
             </w:rPrChange>
           </w:rPr>
-          <w:t>the phenomenon that occurs after improvements are made to some aspect of the transporta</w:t>
-        </w:r>
-      </w:ins>
-      <w:ins w:id="95" w:author="Ory, David" w:date="2018-08-24T14:17:00Z">
-        <w:r>
-          <w:rPr>
-            <w:rFonts w:cs="Segoe UI"/>
-            <w:i/>
-            <w:rPrChange w:id="96" w:author="Ory, David" w:date="2018-08-24T14:24:00Z">
-              <w:rPr>
-                <w:rFonts w:cs="Segoe UI"/>
-              </w:rPr>
-            </w:rPrChange>
-          </w:rPr>
           <w:t>tion system in which users of the transportation system engage in more travel</w:t>
         </w:r>
         <w:r>
@@ -1114,16 +1001,32 @@
     <w:p>
       <w:pPr>
         <w:rPr>
-          <w:ins w:id="97" w:author="Ory, David" w:date="2018-08-24T14:18:00Z"/>
+          <w:ins w:id="95" w:author="Ory, David" w:date="2018-08-24T14:18:00Z"/>
           <w:rFonts w:cs="Segoe UI"/>
         </w:rPr>
       </w:pPr>
+      <w:ins w:id="96" w:author="Ory, David" w:date="2018-08-24T14:18:00Z">
+        <w:r>
+          <w:rPr>
+            <w:rFonts w:cs="Segoe UI"/>
+          </w:rPr>
+          <w:t>This</w:t>
+        </w:r>
+      </w:ins>
+      <w:ins w:id="97" w:author="Ory, David" w:date="2018-08-29T10:31:00Z">
+        <w:r>
+          <w:rPr>
+            <w:rFonts w:cs="Segoe UI"/>
+          </w:rPr>
+          <w:t xml:space="preserve"> formal</w:t>
+        </w:r>
+      </w:ins>
       <w:ins w:id="98" w:author="Ory, David" w:date="2018-08-24T14:18:00Z">
         <w:r>
           <w:rPr>
             <w:rFonts w:cs="Segoe UI"/>
           </w:rPr>
-          <w:t>This</w:t>
+          <w:t xml:space="preserve"> definition is better</w:t>
         </w:r>
       </w:ins>
       <w:ins w:id="99" w:author="Ory, David" w:date="2018-08-29T10:31:00Z">
@@ -1131,7 +1034,7 @@
           <w:rPr>
             <w:rFonts w:cs="Segoe UI"/>
           </w:rPr>
-          <w:t xml:space="preserve"> formal</w:t>
+          <w:t xml:space="preserve"> than the anecdotal view introduced at the beginning of this paper for </w:t>
         </w:r>
       </w:ins>
       <w:ins w:id="100" w:author="Ory, David" w:date="2018-08-24T14:18:00Z">
@@ -1139,34 +1042,18 @@
           <w:rPr>
             <w:rFonts w:cs="Segoe UI"/>
           </w:rPr>
-          <w:t xml:space="preserve"> definition is better</w:t>
-        </w:r>
-      </w:ins>
-      <w:ins w:id="101" w:author="Ory, David" w:date="2018-08-29T10:31:00Z">
-        <w:r>
-          <w:rPr>
-            <w:rFonts w:cs="Segoe UI"/>
-          </w:rPr>
-          <w:t xml:space="preserve"> than the anecdotal view introduced at the beginning of this paper for </w:t>
+          <w:t xml:space="preserve">at least </w:t>
+        </w:r>
+      </w:ins>
+      <w:ins w:id="101" w:author="Ory, David" w:date="2018-08-29T10:08:00Z">
+        <w:r>
+          <w:rPr>
+            <w:rFonts w:cs="Segoe UI"/>
+          </w:rPr>
+          <w:t>two</w:t>
         </w:r>
       </w:ins>
       <w:ins w:id="102" w:author="Ory, David" w:date="2018-08-24T14:18:00Z">
-        <w:r>
-          <w:rPr>
-            <w:rFonts w:cs="Segoe UI"/>
-          </w:rPr>
-          <w:t xml:space="preserve">at least </w:t>
-        </w:r>
-      </w:ins>
-      <w:ins w:id="103" w:author="Ory, David" w:date="2018-08-29T10:08:00Z">
-        <w:r>
-          <w:rPr>
-            <w:rFonts w:cs="Segoe UI"/>
-          </w:rPr>
-          <w:t>two</w:t>
-        </w:r>
-      </w:ins>
-      <w:ins w:id="104" w:author="Ory, David" w:date="2018-08-24T14:18:00Z">
         <w:r>
           <w:rPr>
             <w:rFonts w:cs="Segoe UI"/>
@@ -1183,14 +1070,14 @@
           <w:numId w:val="7"/>
         </w:numPr>
         <w:rPr>
-          <w:ins w:id="105" w:author="Ory, David" w:date="2018-08-24T14:20:00Z"/>
+          <w:ins w:id="103" w:author="Ory, David" w:date="2018-08-24T14:20:00Z"/>
           <w:rFonts w:cs="Segoe UI"/>
         </w:rPr>
-        <w:pPrChange w:id="106" w:author="Ory, David" w:date="2018-08-24T14:25:00Z">
+        <w:pPrChange w:id="104" w:author="Ory, David" w:date="2018-08-24T14:25:00Z">
           <w:pPr/>
         </w:pPrChange>
       </w:pPr>
-      <w:ins w:id="107" w:author="Ory, David" w:date="2018-08-24T14:18:00Z">
+      <w:ins w:id="105" w:author="Ory, David" w:date="2018-08-24T14:18:00Z">
         <w:r>
           <w:rPr>
             <w:rFonts w:cs="Segoe UI"/>
@@ -1198,7 +1085,7 @@
           <w:t xml:space="preserve">It does not have a negative connotation. Many transportation advocates that raise concerns about </w:t>
         </w:r>
       </w:ins>
-      <w:ins w:id="108" w:author="Ory, David" w:date="2018-08-24T14:19:00Z">
+      <w:ins w:id="106" w:author="Ory, David" w:date="2018-08-24T14:19:00Z">
         <w:r>
           <w:rPr>
             <w:rFonts w:cs="Segoe UI"/>
@@ -1206,7 +1093,7 @@
           <w:t>“induced demand” may welcome increased use of a pedestrian path after it has been widened or otherwise improved</w:t>
         </w:r>
       </w:ins>
-      <w:ins w:id="109" w:author="Ory, David" w:date="2018-08-24T14:20:00Z">
+      <w:ins w:id="107" w:author="Ory, David" w:date="2018-08-24T14:20:00Z">
         <w:r>
           <w:rPr>
             <w:rFonts w:cs="Segoe UI"/>
@@ -1214,12 +1101,28 @@
           <w:t>, i.e.,</w:t>
         </w:r>
       </w:ins>
+      <w:ins w:id="108" w:author="Ory, David" w:date="2018-08-29T10:08:00Z">
+        <w:r>
+          <w:rPr>
+            <w:rFonts w:cs="Segoe UI"/>
+          </w:rPr>
+          <w:t xml:space="preserve"> </w:t>
+        </w:r>
+      </w:ins>
+      <w:ins w:id="109" w:author="Ory, David" w:date="2018-09-06T09:43:00Z">
+        <w:r>
+          <w:rPr>
+            <w:rFonts w:cs="Segoe UI"/>
+          </w:rPr>
+          <w:t>this</w:t>
+        </w:r>
+      </w:ins>
       <w:ins w:id="110" w:author="Ory, David" w:date="2018-08-29T10:08:00Z">
         <w:r>
           <w:rPr>
             <w:rFonts w:cs="Segoe UI"/>
           </w:rPr>
-          <w:t xml:space="preserve"> which is also</w:t>
+          <w:t xml:space="preserve"> is </w:t>
         </w:r>
       </w:ins>
       <w:ins w:id="111" w:author="Ory, David" w:date="2018-08-24T14:20:00Z">
@@ -1227,7 +1130,7 @@
           <w:rPr>
             <w:rFonts w:cs="Segoe UI"/>
           </w:rPr>
-          <w:t xml:space="preserve"> induced demand</w:t>
+          <w:t>induced demand</w:t>
         </w:r>
       </w:ins>
       <w:ins w:id="112" w:author="Ory, David" w:date="2018-08-29T10:08:00Z">
@@ -1267,74 +1170,204 @@
           <w:rPr>
             <w:rFonts w:cs="Segoe UI"/>
           </w:rPr>
-          <w:t xml:space="preserve">It provides a framework in which induced demand can be discussed and debated on technical, rather than emotional terms. </w:t>
-        </w:r>
-      </w:ins>
-    </w:p>
-    <w:p>
-      <w:pPr>
-        <w:rPr>
-          <w:ins w:id="117" w:author="Ory, David" w:date="2018-08-24T14:20:00Z"/>
+          <w:t>It provides a framework in which induced demand can be discussed and debated on technical, rather than emotional</w:t>
+        </w:r>
+      </w:ins>
+      <w:ins w:id="117" w:author="Ory, David" w:date="2018-09-06T09:51:00Z">
+        <w:r>
+          <w:rPr>
+            <w:rFonts w:cs="Segoe UI"/>
+          </w:rPr>
+          <w:t>,</w:t>
+        </w:r>
+      </w:ins>
+      <w:ins w:id="118" w:author="Ory, David" w:date="2018-08-24T14:20:00Z">
+        <w:r>
+          <w:rPr>
+            <w:rFonts w:cs="Segoe UI"/>
+          </w:rPr>
+          <w:t xml:space="preserve"> terms. </w:t>
+        </w:r>
+      </w:ins>
+    </w:p>
+    <w:p>
+      <w:pPr>
+        <w:rPr>
+          <w:ins w:id="119" w:author="Ory, David" w:date="2018-08-24T14:20:00Z"/>
           <w:rFonts w:cs="Segoe UI"/>
         </w:rPr>
       </w:pPr>
-      <w:ins w:id="118" w:author="Ory, David" w:date="2018-08-29T10:23:00Z">
-        <w:r>
-          <w:rPr>
-            <w:rFonts w:cs="Segoe UI"/>
-          </w:rPr>
-          <w:t xml:space="preserve">This definition allows us to consider what happens when a facility </w:t>
-        </w:r>
-      </w:ins>
-      <w:ins w:id="119" w:author="Ory, David" w:date="2018-08-29T10:24:00Z">
-        <w:r>
-          <w:rPr>
-            <w:rFonts w:cs="Segoe UI"/>
-          </w:rPr>
-          <w:t>with low demand is improved. For example,</w:t>
-        </w:r>
-      </w:ins>
-      <w:ins w:id="120" w:author="Ory, David" w:date="2018-08-29T10:32:00Z">
-        <w:r>
-          <w:rPr>
-            <w:rFonts w:cs="Segoe UI"/>
-          </w:rPr>
-          <w:t xml:space="preserve"> consider</w:t>
-        </w:r>
-      </w:ins>
-      <w:ins w:id="121" w:author="Ory, David" w:date="2018-08-29T10:24:00Z">
-        <w:r>
-          <w:rPr>
-            <w:rFonts w:cs="Segoe UI"/>
-          </w:rPr>
-          <w:t xml:space="preserve"> a roadway with little traffic or a sidewalk with few pedestrians. In this case, the price to consume this portion of supply is</w:t>
-        </w:r>
-      </w:ins>
-      <w:ins w:id="122" w:author="Ory, David" w:date="2018-08-29T10:25:00Z">
-        <w:r>
-          <w:rPr>
-            <w:rFonts w:cs="Segoe UI"/>
-          </w:rPr>
-          <w:t xml:space="preserve"> likely</w:t>
-        </w:r>
-      </w:ins>
-      <w:ins w:id="123" w:author="Ory, David" w:date="2018-08-29T10:24:00Z">
-        <w:r>
-          <w:rPr>
-            <w:rFonts w:cs="Segoe UI"/>
-          </w:rPr>
-          <w:t xml:space="preserve"> low – it’s free and there is no congestion and it’s pleasant. Therefore, when supply is increased</w:t>
-        </w:r>
-      </w:ins>
-      <w:ins w:id="124" w:author="Ory, David" w:date="2018-08-29T10:32:00Z">
-        <w:r>
-          <w:rPr>
-            <w:rFonts w:cs="Segoe UI"/>
-          </w:rPr>
-          <w:t>, it has a minor or negligible impact on price, which, in turn, results in a minor or negligible increase in demand</w:t>
-        </w:r>
-      </w:ins>
-      <w:ins w:id="125" w:author="Ory, David" w:date="2018-08-29T10:24:00Z">
+      <w:ins w:id="120" w:author="Ory, David" w:date="2018-09-06T09:43:00Z">
+        <w:r>
+          <w:rPr>
+            <w:rFonts w:cs="Segoe UI"/>
+          </w:rPr>
+          <w:t>As an example</w:t>
+        </w:r>
+      </w:ins>
+      <w:ins w:id="121" w:author="Ory, David" w:date="2018-09-06T09:51:00Z">
+        <w:r>
+          <w:rPr>
+            <w:rFonts w:cs="Segoe UI"/>
+          </w:rPr>
+          <w:t xml:space="preserve"> of using the definition</w:t>
+        </w:r>
+      </w:ins>
+      <w:ins w:id="122" w:author="Ory, David" w:date="2018-09-06T09:43:00Z">
+        <w:r>
+          <w:rPr>
+            <w:rFonts w:cs="Segoe UI"/>
+          </w:rPr>
+          <w:t xml:space="preserve">, consider </w:t>
+        </w:r>
+      </w:ins>
+      <w:ins w:id="123" w:author="Ory, David" w:date="2018-08-29T10:23:00Z">
+        <w:r>
+          <w:rPr>
+            <w:rFonts w:cs="Segoe UI"/>
+          </w:rPr>
+          <w:t xml:space="preserve">what happens when a facility </w:t>
+        </w:r>
+      </w:ins>
+      <w:ins w:id="124" w:author="Ory, David" w:date="2018-08-29T10:24:00Z">
+        <w:r>
+          <w:rPr>
+            <w:rFonts w:cs="Segoe UI"/>
+          </w:rPr>
+          <w:t xml:space="preserve">with low </w:t>
+        </w:r>
+        <w:r>
+          <w:rPr>
+            <w:rFonts w:cs="Segoe UI"/>
+          </w:rPr>
+          <w:t xml:space="preserve">demand is improved. The facility may be a </w:t>
+        </w:r>
+        <w:r>
+          <w:rPr>
+            <w:rFonts w:cs="Segoe UI"/>
+          </w:rPr>
+          <w:t>roadway with little traffic or a sidewalk with few pedestrians. In this case, the price to consume this portion of supply is</w:t>
+        </w:r>
+      </w:ins>
+      <w:ins w:id="125" w:author="Ory, David" w:date="2018-08-29T10:25:00Z">
+        <w:r>
+          <w:rPr>
+            <w:rFonts w:cs="Segoe UI"/>
+          </w:rPr>
+          <w:t xml:space="preserve"> </w:t>
+        </w:r>
+      </w:ins>
+      <w:ins w:id="126" w:author="Ory, David" w:date="2018-08-29T10:24:00Z">
+        <w:r>
+          <w:rPr>
+            <w:rFonts w:cs="Segoe UI"/>
+          </w:rPr>
+          <w:t>low – it’s free</w:t>
+        </w:r>
+      </w:ins>
+      <w:ins w:id="127" w:author="Ory, David" w:date="2018-09-06T09:44:00Z">
+        <w:r>
+          <w:rPr>
+            <w:rFonts w:cs="Segoe UI"/>
+          </w:rPr>
+          <w:t>,</w:t>
+        </w:r>
+      </w:ins>
+      <w:ins w:id="128" w:author="Ory, David" w:date="2018-08-29T10:24:00Z">
+        <w:r>
+          <w:rPr>
+            <w:rFonts w:cs="Segoe UI"/>
+          </w:rPr>
+          <w:t xml:space="preserve"> there is no congestion</w:t>
+        </w:r>
+      </w:ins>
+      <w:ins w:id="129" w:author="Ory, David" w:date="2018-09-06T09:44:00Z">
+        <w:r>
+          <w:rPr>
+            <w:rFonts w:cs="Segoe UI"/>
+          </w:rPr>
+          <w:t>,</w:t>
+        </w:r>
+      </w:ins>
+      <w:ins w:id="130" w:author="Ory, David" w:date="2018-08-29T10:24:00Z">
+        <w:r>
+          <w:rPr>
+            <w:rFonts w:cs="Segoe UI"/>
+          </w:rPr>
+          <w:t xml:space="preserve"> and, by transportation standards, </w:t>
+        </w:r>
+        <w:r>
+          <w:rPr>
+            <w:rFonts w:cs="Segoe UI"/>
+          </w:rPr>
+          <w:t>it’s pleasant. Therefore, when supply is increased</w:t>
+        </w:r>
+      </w:ins>
+      <w:ins w:id="131" w:author="Ory, David" w:date="2018-08-29T10:32:00Z">
+        <w:r>
+          <w:rPr>
+            <w:rFonts w:cs="Segoe UI"/>
+          </w:rPr>
+          <w:t>,</w:t>
+        </w:r>
+      </w:ins>
+      <w:ins w:id="132" w:author="Ory, David" w:date="2018-09-06T09:44:00Z">
+        <w:r>
+          <w:rPr>
+            <w:rFonts w:cs="Segoe UI"/>
+          </w:rPr>
+          <w:t xml:space="preserve"> i.e., the roadway is widened or the sidewalk is improved, we expect to observe </w:t>
+        </w:r>
+      </w:ins>
+      <w:ins w:id="133" w:author="Ory, David" w:date="2018-08-29T10:32:00Z">
+        <w:r>
+          <w:rPr>
+            <w:rFonts w:cs="Segoe UI"/>
+          </w:rPr>
+          <w:t xml:space="preserve">a minor or negligible impact on </w:t>
+        </w:r>
+      </w:ins>
+      <w:ins w:id="134" w:author="Ory, David" w:date="2018-09-06T09:44:00Z">
+        <w:r>
+          <w:rPr>
+            <w:rFonts w:cs="Segoe UI"/>
+          </w:rPr>
+          <w:t>“</w:t>
+        </w:r>
+      </w:ins>
+      <w:ins w:id="135" w:author="Ory, David" w:date="2018-08-29T10:32:00Z">
+        <w:r>
+          <w:rPr>
+            <w:rFonts w:cs="Segoe UI"/>
+          </w:rPr>
+          <w:t>price</w:t>
+        </w:r>
+      </w:ins>
+      <w:ins w:id="136" w:author="Ory, David" w:date="2018-09-06T09:44:00Z">
+        <w:r>
+          <w:rPr>
+            <w:rFonts w:cs="Segoe UI"/>
+          </w:rPr>
+          <w:t xml:space="preserve">” (i.e., </w:t>
+        </w:r>
+      </w:ins>
+      <w:ins w:id="137" w:author="Ory, David" w:date="2018-09-06T09:45:00Z">
+        <w:r>
+          <w:rPr>
+            <w:rFonts w:cs="Segoe UI"/>
+          </w:rPr>
+          <w:t>congestion)</w:t>
+        </w:r>
+      </w:ins>
+      <w:ins w:id="138" w:author="Ory, David" w:date="2018-08-29T10:32:00Z">
+        <w:r>
+          <w:rPr>
+            <w:rFonts w:cs="Segoe UI"/>
+          </w:rPr>
+          <w:t>, which, in turn, results in a minor or negligible increase in demand</w:t>
+        </w:r>
+      </w:ins>
+      <w:ins w:id="139" w:author="Ory, David" w:date="2018-08-29T10:24:00Z">
         <w:r>
           <w:rPr>
             <w:rFonts w:cs="Segoe UI"/>
@@ -1342,7 +1375,7 @@
           <w:t xml:space="preserve">. </w:t>
         </w:r>
       </w:ins>
-      <w:ins w:id="126" w:author="Ory, David" w:date="2018-08-29T10:33:00Z">
+      <w:ins w:id="140" w:author="Ory, David" w:date="2018-08-29T10:33:00Z">
         <w:r>
           <w:rPr>
             <w:rFonts w:cs="Segoe UI"/>
@@ -1350,31 +1383,71 @@
           <w:t xml:space="preserve">It’s difficult, therefore, </w:t>
         </w:r>
       </w:ins>
-      <w:ins w:id="127" w:author="Ory, David" w:date="2018-08-29T10:25:00Z">
-        <w:r>
-          <w:rPr>
-            <w:rFonts w:cs="Segoe UI"/>
-          </w:rPr>
-          <w:t>to induce demand when the existing price</w:t>
-        </w:r>
-      </w:ins>
-      <w:ins w:id="128" w:author="Ory, David" w:date="2018-08-29T10:33:00Z">
-        <w:r>
-          <w:rPr>
-            <w:rFonts w:cs="Segoe UI"/>
-          </w:rPr>
-          <w:t xml:space="preserve"> of a transportation service or infrastructure portion</w:t>
-        </w:r>
-      </w:ins>
-      <w:ins w:id="129" w:author="Ory, David" w:date="2018-08-29T10:25:00Z">
-        <w:r>
-          <w:rPr>
-            <w:rFonts w:cs="Segoe UI"/>
-          </w:rPr>
-          <w:t xml:space="preserve"> is low.</w:t>
-        </w:r>
-      </w:ins>
-      <w:ins w:id="130" w:author="Ory, David" w:date="2018-08-29T10:24:00Z">
+      <w:ins w:id="141" w:author="Ory, David" w:date="2018-08-29T10:25:00Z">
+        <w:r>
+          <w:rPr>
+            <w:rFonts w:cs="Segoe UI"/>
+          </w:rPr>
+          <w:t xml:space="preserve">to induce demand when the existing </w:t>
+        </w:r>
+      </w:ins>
+      <w:ins w:id="142" w:author="Ory, David" w:date="2018-09-06T09:52:00Z">
+        <w:r>
+          <w:rPr>
+            <w:rFonts w:cs="Segoe UI"/>
+          </w:rPr>
+          <w:t>“</w:t>
+        </w:r>
+      </w:ins>
+      <w:ins w:id="143" w:author="Ory, David" w:date="2018-08-29T10:25:00Z">
+        <w:r>
+          <w:rPr>
+            <w:rFonts w:cs="Segoe UI"/>
+          </w:rPr>
+          <w:t>price</w:t>
+        </w:r>
+      </w:ins>
+      <w:ins w:id="144" w:author="Ory, David" w:date="2018-09-06T09:52:00Z">
+        <w:r>
+          <w:rPr>
+            <w:rFonts w:cs="Segoe UI"/>
+          </w:rPr>
+          <w:t>”</w:t>
+        </w:r>
+      </w:ins>
+      <w:ins w:id="145" w:author="Ory, David" w:date="2018-08-29T10:33:00Z">
+        <w:r>
+          <w:rPr>
+            <w:rFonts w:cs="Segoe UI"/>
+          </w:rPr>
+          <w:t xml:space="preserve"> of a transportation service or </w:t>
+        </w:r>
+      </w:ins>
+      <w:ins w:id="146" w:author="Ory, David" w:date="2018-09-06T09:45:00Z">
+        <w:r>
+          <w:rPr>
+            <w:rFonts w:cs="Segoe UI"/>
+          </w:rPr>
+          <w:t xml:space="preserve">section of </w:t>
+        </w:r>
+      </w:ins>
+      <w:ins w:id="147" w:author="Ory, David" w:date="2018-08-29T10:33:00Z">
+        <w:r>
+          <w:rPr>
+            <w:rFonts w:cs="Segoe UI"/>
+          </w:rPr>
+          <w:t xml:space="preserve">infrastructure </w:t>
+        </w:r>
+      </w:ins>
+      <w:ins w:id="148" w:author="Ory, David" w:date="2018-08-29T10:25:00Z">
+        <w:r>
+          <w:rPr>
+            <w:rFonts w:cs="Segoe UI"/>
+          </w:rPr>
+          <w:t>is low.</w:t>
+        </w:r>
+      </w:ins>
+      <w:ins w:id="149" w:author="Ory, David" w:date="2018-08-29T10:24:00Z">
         <w:r>
           <w:rPr>
             <w:rFonts w:cs="Segoe UI"/>
@@ -1387,25 +1460,25 @@
       <w:pPr>
         <w:pStyle w:val="Heading2"/>
         <w:rPr>
-          <w:del w:id="131" w:author="Ory, David" w:date="2018-08-24T14:22:00Z"/>
-        </w:rPr>
-        <w:pPrChange w:id="132" w:author="Ory, David" w:date="2018-08-24T14:23:00Z">
+          <w:del w:id="150" w:author="Ory, David" w:date="2018-08-24T14:22:00Z"/>
+        </w:rPr>
+        <w:pPrChange w:id="151" w:author="Ory, David" w:date="2018-08-24T14:23:00Z">
           <w:pPr/>
         </w:pPrChange>
       </w:pPr>
-      <w:del w:id="133" w:author="Ory, David" w:date="2018-08-24T14:22:00Z">
+      <w:del w:id="152" w:author="Ory, David" w:date="2018-08-24T14:22:00Z">
         <w:r>
           <w:delText xml:space="preserve">Induced </w:delText>
         </w:r>
       </w:del>
-      <w:ins w:id="134" w:author="Curry, Rick" w:date="2018-04-13T09:10:00Z">
-        <w:del w:id="135" w:author="Ory, David" w:date="2018-08-24T14:22:00Z">
+      <w:ins w:id="153" w:author="Curry, Rick" w:date="2018-04-13T09:10:00Z">
+        <w:del w:id="154" w:author="Ory, David" w:date="2018-08-24T14:22:00Z">
           <w:r>
             <w:delText xml:space="preserve">traffic </w:delText>
           </w:r>
         </w:del>
       </w:ins>
-      <w:del w:id="136" w:author="Ory, David" w:date="2018-08-24T14:22:00Z">
+      <w:del w:id="155" w:author="Ory, David" w:date="2018-08-24T14:22:00Z">
         <w:r>
           <w:delText>demand results from c</w:delText>
         </w:r>
@@ -1431,14 +1504,14 @@
           <w:delText xml:space="preserve"> </w:delText>
         </w:r>
       </w:del>
-      <w:ins w:id="137" w:author="Curry, Rick" w:date="2018-04-13T09:12:00Z">
-        <w:del w:id="138" w:author="Ory, David" w:date="2018-08-24T14:22:00Z">
+      <w:ins w:id="156" w:author="Curry, Rick" w:date="2018-04-13T09:12:00Z">
+        <w:del w:id="157" w:author="Ory, David" w:date="2018-08-24T14:22:00Z">
           <w:r>
             <w:delText xml:space="preserve">traffic </w:delText>
           </w:r>
         </w:del>
       </w:ins>
-      <w:del w:id="139" w:author="Ory, David" w:date="2018-08-24T14:22:00Z">
+      <w:del w:id="158" w:author="Ory, David" w:date="2018-08-24T14:22:00Z">
         <w:r>
           <w:delText xml:space="preserve">impacts are pronounced </w:delText>
         </w:r>
@@ -1454,14 +1527,14 @@
       <w:pPr>
         <w:pStyle w:val="Heading2"/>
         <w:rPr>
-          <w:ins w:id="140" w:author="Curry, Rick" w:date="2018-04-13T09:07:00Z"/>
-          <w:del w:id="141" w:author="Ory, David" w:date="2018-08-24T14:22:00Z"/>
-        </w:rPr>
-        <w:pPrChange w:id="142" w:author="Ory, David" w:date="2018-08-24T14:23:00Z">
+          <w:ins w:id="159" w:author="Curry, Rick" w:date="2018-04-13T09:07:00Z"/>
+          <w:del w:id="160" w:author="Ory, David" w:date="2018-08-24T14:22:00Z"/>
+        </w:rPr>
+        <w:pPrChange w:id="161" w:author="Ory, David" w:date="2018-08-24T14:23:00Z">
           <w:pPr/>
         </w:pPrChange>
       </w:pPr>
-      <w:del w:id="143" w:author="Ory, David" w:date="2018-08-24T14:22:00Z">
+      <w:del w:id="162" w:author="Ory, David" w:date="2018-08-24T14:22:00Z">
         <w:r>
           <w:delText>Transportation s</w:delText>
         </w:r>
@@ -1495,25 +1568,25 @@
       <w:pPr>
         <w:pStyle w:val="Heading2"/>
         <w:rPr>
-          <w:ins w:id="144" w:author="Curry, Rick" w:date="2018-04-13T09:07:00Z"/>
+          <w:ins w:id="163" w:author="Curry, Rick" w:date="2018-04-13T09:07:00Z"/>
           <w:rStyle w:val="Emphasis"/>
           <w:i/>
           <w:iCs w:val="0"/>
-          <w:rPrChange w:id="145" w:author="Ory, David" w:date="2018-08-24T14:23:00Z">
+          <w:rPrChange w:id="164" w:author="Ory, David" w:date="2018-08-24T14:23:00Z">
             <w:rPr>
-              <w:ins w:id="146" w:author="Curry, Rick" w:date="2018-04-13T09:07:00Z"/>
+              <w:ins w:id="165" w:author="Curry, Rick" w:date="2018-04-13T09:07:00Z"/>
               <w:rStyle w:val="Emphasis"/>
               <w:rFonts w:cs="Segoe UI"/>
               <w:i w:val="0"/>
             </w:rPr>
           </w:rPrChange>
         </w:rPr>
-        <w:pPrChange w:id="147" w:author="Ory, David" w:date="2018-08-24T14:23:00Z">
+        <w:pPrChange w:id="166" w:author="Ory, David" w:date="2018-08-24T14:23:00Z">
           <w:pPr/>
         </w:pPrChange>
       </w:pPr>
-      <w:commentRangeStart w:id="148"/>
-      <w:ins w:id="149" w:author="Curry, Rick" w:date="2018-04-13T09:07:00Z">
+      <w:commentRangeStart w:id="167"/>
+      <w:ins w:id="168" w:author="Curry, Rick" w:date="2018-04-13T09:07:00Z">
         <w:r>
           <w:rPr>
             <w:rStyle w:val="Emphasis"/>
@@ -1523,7 +1596,7 @@
           <w:t>What is Reduce</w:t>
         </w:r>
       </w:ins>
-      <w:ins w:id="150" w:author="Curry, Rick" w:date="2018-04-13T09:11:00Z">
+      <w:ins w:id="169" w:author="Curry, Rick" w:date="2018-04-13T09:11:00Z">
         <w:r>
           <w:rPr>
             <w:rStyle w:val="Emphasis"/>
@@ -1533,7 +1606,7 @@
           <w:t>d</w:t>
         </w:r>
       </w:ins>
-      <w:ins w:id="151" w:author="Curry, Rick" w:date="2018-04-13T09:07:00Z">
+      <w:ins w:id="170" w:author="Curry, Rick" w:date="2018-04-13T09:07:00Z">
         <w:r>
           <w:rPr>
             <w:rStyle w:val="Emphasis"/>
@@ -1543,8 +1616,8 @@
           <w:t xml:space="preserve"> </w:t>
         </w:r>
       </w:ins>
-      <w:ins w:id="152" w:author="Curry, Rick" w:date="2018-04-13T09:11:00Z">
-        <w:del w:id="153" w:author="Ory, David" w:date="2018-08-24T14:22:00Z">
+      <w:ins w:id="171" w:author="Curry, Rick" w:date="2018-04-13T09:11:00Z">
+        <w:del w:id="172" w:author="Ory, David" w:date="2018-08-24T14:22:00Z">
           <w:r>
             <w:rPr>
               <w:rStyle w:val="Emphasis"/>
@@ -1555,7 +1628,7 @@
           </w:r>
         </w:del>
       </w:ins>
-      <w:ins w:id="154" w:author="Ory, David" w:date="2018-08-24T14:22:00Z">
+      <w:ins w:id="173" w:author="Ory, David" w:date="2018-08-24T14:22:00Z">
         <w:r>
           <w:rPr>
             <w:rStyle w:val="Emphasis"/>
@@ -1565,7 +1638,7 @@
           <w:t>Demand</w:t>
         </w:r>
       </w:ins>
-      <w:ins w:id="155" w:author="Curry, Rick" w:date="2018-04-13T09:07:00Z">
+      <w:ins w:id="174" w:author="Curry, Rick" w:date="2018-04-13T09:07:00Z">
         <w:r>
           <w:rPr>
             <w:rStyle w:val="Emphasis"/>
@@ -1579,11 +1652,11 @@
     <w:p>
       <w:pPr>
         <w:rPr>
-          <w:ins w:id="156" w:author="Ory, David" w:date="2018-08-24T14:26:00Z"/>
+          <w:ins w:id="175" w:author="Ory, David" w:date="2018-08-24T14:26:00Z"/>
           <w:rFonts w:cs="Segoe UI"/>
         </w:rPr>
       </w:pPr>
-      <w:ins w:id="157" w:author="Ory, David" w:date="2018-08-24T14:23:00Z">
+      <w:ins w:id="176" w:author="Ory, David" w:date="2018-08-24T14:23:00Z">
         <w:r>
           <w:rPr>
             <w:rFonts w:cs="Segoe UI"/>
@@ -1591,7 +1664,7 @@
           <w:t>The formal definition of induced demand in the transportation context can</w:t>
         </w:r>
       </w:ins>
-      <w:ins w:id="158" w:author="Ory, David" w:date="2018-08-24T14:24:00Z">
+      <w:ins w:id="177" w:author="Ory, David" w:date="2018-08-24T14:24:00Z">
         <w:r>
           <w:rPr>
             <w:rFonts w:cs="Segoe UI"/>
@@ -1599,7 +1672,7 @@
           <w:t xml:space="preserve"> be reversed as follows: </w:t>
         </w:r>
       </w:ins>
-      <w:ins w:id="159" w:author="Ory, David" w:date="2018-08-24T14:23:00Z">
+      <w:ins w:id="178" w:author="Ory, David" w:date="2018-08-24T14:23:00Z">
         <w:r>
           <w:rPr>
             <w:rFonts w:cs="Segoe UI"/>
@@ -1607,7 +1680,7 @@
           <w:t xml:space="preserve"> </w:t>
         </w:r>
       </w:ins>
-      <w:ins w:id="160" w:author="Ory, David" w:date="2018-08-24T14:24:00Z">
+      <w:ins w:id="179" w:author="Ory, David" w:date="2018-08-24T14:24:00Z">
         <w:r>
           <w:rPr>
             <w:rFonts w:cs="Segoe UI"/>
@@ -1620,7 +1693,7 @@
             <w:rFonts w:cs="Segoe UI"/>
             <w:i/>
           </w:rPr>
-          <w:t>degradations occur to</w:t>
+          <w:t>degradations to</w:t>
         </w:r>
         <w:r>
           <w:rPr>
@@ -1650,15 +1723,7 @@
           <w:t>.</w:t>
         </w:r>
       </w:ins>
-      <w:ins w:id="161" w:author="Ory, David" w:date="2018-08-24T14:25:00Z">
-        <w:r>
-          <w:rPr>
-            <w:rFonts w:cs="Segoe UI"/>
-          </w:rPr>
-          <w:t xml:space="preserve"> For the balance of this document, we’ll refer to this phenomenon as “reduced demand”. </w:t>
-        </w:r>
-      </w:ins>
-      <w:ins w:id="162" w:author="Ory, David" w:date="2018-08-24T14:24:00Z">
+      <w:ins w:id="180" w:author="Ory, David" w:date="2018-08-24T14:25:00Z">
         <w:r>
           <w:rPr>
             <w:rFonts w:cs="Segoe UI"/>
@@ -1666,13 +1731,37 @@
           <w:t xml:space="preserve"> </w:t>
         </w:r>
       </w:ins>
-      <w:commentRangeEnd w:id="148"/>
-      <w:ins w:id="163" w:author="Ory, David" w:date="2018-08-29T10:34:00Z">
+      <w:ins w:id="181" w:author="Ory, David" w:date="2018-09-06T09:45:00Z">
+        <w:r>
+          <w:rPr>
+            <w:rFonts w:cs="Segoe UI"/>
+          </w:rPr>
+          <w:t xml:space="preserve">We can refer to this </w:t>
+        </w:r>
+      </w:ins>
+      <w:ins w:id="182" w:author="Ory, David" w:date="2018-08-24T14:25:00Z">
+        <w:r>
+          <w:rPr>
+            <w:rFonts w:cs="Segoe UI"/>
+          </w:rPr>
+          <w:t xml:space="preserve">phenomenon as “reduced demand”. </w:t>
+        </w:r>
+      </w:ins>
+      <w:ins w:id="183" w:author="Ory, David" w:date="2018-08-24T14:24:00Z">
+        <w:r>
+          <w:rPr>
+            <w:rFonts w:cs="Segoe UI"/>
+          </w:rPr>
+          <w:t xml:space="preserve"> </w:t>
+        </w:r>
+      </w:ins>
+      <w:commentRangeEnd w:id="167"/>
+      <w:ins w:id="184" w:author="Ory, David" w:date="2018-08-29T10:34:00Z">
         <w:r>
           <w:rPr>
             <w:rStyle w:val="CommentReference"/>
           </w:rPr>
-          <w:commentReference w:id="148"/>
+          <w:commentReference w:id="167"/>
         </w:r>
       </w:ins>
     </w:p>
@@ -1680,69 +1769,89 @@
       <w:pPr>
         <w:pStyle w:val="Heading2"/>
         <w:rPr>
-          <w:ins w:id="164" w:author="Ory, David" w:date="2018-08-24T14:26:00Z"/>
-        </w:rPr>
-        <w:pPrChange w:id="165" w:author="Ory, David" w:date="2018-08-24T14:26:00Z">
+          <w:ins w:id="185" w:author="Ory, David" w:date="2018-08-24T14:26:00Z"/>
+        </w:rPr>
+        <w:pPrChange w:id="186" w:author="Ory, David" w:date="2018-08-24T14:26:00Z">
           <w:pPr/>
         </w:pPrChange>
       </w:pPr>
-      <w:ins w:id="166" w:author="Ory, David" w:date="2018-08-24T14:26:00Z">
-        <w:r>
-          <w:t>Can SANDAG Model Induced Demand?</w:t>
-        </w:r>
-      </w:ins>
-    </w:p>
-    <w:p>
-      <w:pPr>
-        <w:rPr>
-          <w:ins w:id="167" w:author="Ory, David" w:date="2018-08-24T15:03:00Z"/>
-        </w:rPr>
-      </w:pPr>
-      <w:ins w:id="168" w:author="Ory, David" w:date="2018-08-24T15:00:00Z">
+      <w:ins w:id="187" w:author="Ory, David" w:date="2018-08-24T14:26:00Z">
+        <w:r>
+          <w:t>Can SANDAG Model Induced</w:t>
+        </w:r>
+      </w:ins>
+      <w:ins w:id="188" w:author="Ory, David" w:date="2018-09-06T09:52:00Z">
+        <w:r>
+          <w:t xml:space="preserve"> and Reduced</w:t>
+        </w:r>
+      </w:ins>
+      <w:ins w:id="189" w:author="Ory, David" w:date="2018-08-24T14:26:00Z">
+        <w:r>
+          <w:t xml:space="preserve"> Demand?</w:t>
+        </w:r>
+      </w:ins>
+    </w:p>
+    <w:p>
+      <w:pPr>
+        <w:rPr>
+          <w:ins w:id="190" w:author="Ory, David" w:date="2018-08-24T15:03:00Z"/>
+        </w:rPr>
+      </w:pPr>
+      <w:ins w:id="191" w:author="Ory, David" w:date="2018-08-24T15:00:00Z">
         <w:r>
           <w:t>Modern travel modeling techniques, such as those used by SANDAG to assess the performance of the San Diego Forward Plan</w:t>
         </w:r>
       </w:ins>
-      <w:ins w:id="169" w:author="Ory, David" w:date="2018-08-29T10:09:00Z">
+      <w:ins w:id="192" w:author="Ory, David" w:date="2018-08-29T10:09:00Z">
         <w:r>
           <w:t>,</w:t>
         </w:r>
       </w:ins>
-      <w:ins w:id="170" w:author="Ory, David" w:date="2018-08-24T15:00:00Z">
-        <w:r>
-          <w:t xml:space="preserve"> do an excellent job of representing induced demand. </w:t>
-        </w:r>
-      </w:ins>
-      <w:ins w:id="171" w:author="Ory, David" w:date="2018-08-24T15:01:00Z">
+      <w:ins w:id="193" w:author="Ory, David" w:date="2018-08-24T15:00:00Z">
+        <w:r>
+          <w:t xml:space="preserve"> do an excellent job of representing induced </w:t>
+        </w:r>
+      </w:ins>
+      <w:ins w:id="194" w:author="Ory, David" w:date="2018-09-06T09:53:00Z">
+        <w:r>
+          <w:t xml:space="preserve">and reduced </w:t>
+        </w:r>
+      </w:ins>
+      <w:ins w:id="195" w:author="Ory, David" w:date="2018-08-24T15:00:00Z">
+        <w:r>
+          <w:t xml:space="preserve">demand. </w:t>
+        </w:r>
+      </w:ins>
+      <w:ins w:id="196" w:author="Ory, David" w:date="2018-08-24T15:01:00Z">
         <w:r>
           <w:t xml:space="preserve">Consider, for example, the phenomenon of observing peak period congestion remaining stable </w:t>
         </w:r>
       </w:ins>
-      <w:ins w:id="172" w:author="Ory, David" w:date="2018-08-24T15:02:00Z">
+      <w:ins w:id="197" w:author="Ory, David" w:date="2018-08-24T15:02:00Z">
         <w:r>
           <w:t>following the expansion of a roadway segment. What are travelers doing</w:t>
         </w:r>
       </w:ins>
-      <w:ins w:id="173" w:author="Ory, David" w:date="2018-08-29T10:10:00Z">
-        <w:r>
-          <w:t xml:space="preserve"> on this segment</w:t>
-        </w:r>
-      </w:ins>
-      <w:ins w:id="174" w:author="Ory, David" w:date="2018-08-24T15:02:00Z">
-        <w:r>
-          <w:t xml:space="preserve"> after the </w:t>
+      <w:ins w:id="198" w:author="Ory, David" w:date="2018-08-29T10:10:00Z">
+        <w:r>
+          <w:t xml:space="preserve"> on </w:t>
         </w:r>
         <w:r>
           <w:lastRenderedPageBreak/>
-          <w:t>improvement that they were not doing before the improvement? Some hypotheses</w:t>
-        </w:r>
-      </w:ins>
-      <w:ins w:id="175" w:author="Ory, David" w:date="2018-08-24T15:03:00Z">
+          <w:t>this segment</w:t>
+        </w:r>
+      </w:ins>
+      <w:ins w:id="199" w:author="Ory, David" w:date="2018-08-24T15:02:00Z">
+        <w:r>
+          <w:t xml:space="preserve"> after the improvement that they were not doing before the improvement? Some hypotheses</w:t>
+        </w:r>
+      </w:ins>
+      <w:ins w:id="200" w:author="Ory, David" w:date="2018-08-24T15:03:00Z">
         <w:r>
           <w:t xml:space="preserve"> are as follows</w:t>
         </w:r>
       </w:ins>
-      <w:ins w:id="176" w:author="Ory, David" w:date="2018-08-24T15:02:00Z">
+      <w:ins w:id="201" w:author="Ory, David" w:date="2018-08-24T15:02:00Z">
         <w:r>
           <w:t>:</w:t>
         </w:r>
@@ -1756,13 +1865,13 @@
           <w:numId w:val="8"/>
         </w:numPr>
         <w:rPr>
-          <w:ins w:id="177" w:author="Ory, David" w:date="2018-08-24T15:03:00Z"/>
-        </w:rPr>
-        <w:pPrChange w:id="178" w:author="Ory, David" w:date="2018-08-24T15:03:00Z">
+          <w:ins w:id="202" w:author="Ory, David" w:date="2018-08-24T15:03:00Z"/>
+        </w:rPr>
+        <w:pPrChange w:id="203" w:author="Ory, David" w:date="2018-08-24T15:03:00Z">
           <w:pPr/>
         </w:pPrChange>
       </w:pPr>
-      <w:ins w:id="179" w:author="Ory, David" w:date="2018-08-24T15:03:00Z">
+      <w:ins w:id="204" w:author="Ory, David" w:date="2018-08-24T15:03:00Z">
         <w:r>
           <w:t>Choosing to travel at a different time of day, e.g., shifting from before the peak hour to the peak hour;</w:t>
         </w:r>
@@ -1776,15 +1885,25 @@
           <w:numId w:val="8"/>
         </w:numPr>
         <w:rPr>
-          <w:ins w:id="180" w:author="Ory, David" w:date="2018-08-24T15:03:00Z"/>
-        </w:rPr>
-        <w:pPrChange w:id="181" w:author="Ory, David" w:date="2018-08-24T15:03:00Z">
+          <w:ins w:id="205" w:author="Ory, David" w:date="2018-08-24T15:03:00Z"/>
+        </w:rPr>
+        <w:pPrChange w:id="206" w:author="Ory, David" w:date="2018-08-24T15:03:00Z">
           <w:pPr/>
         </w:pPrChange>
       </w:pPr>
-      <w:ins w:id="182" w:author="Ory, David" w:date="2018-08-24T15:03:00Z">
-        <w:r>
-          <w:t>Choosing to travel on a different route, e.g., using the now faster freeway than a slower, alternate route;</w:t>
+      <w:ins w:id="207" w:author="Ory, David" w:date="2018-08-24T15:03:00Z">
+        <w:r>
+          <w:t>Choosing to travel on a different route, e.g., using the now faster freeway</w:t>
+        </w:r>
+      </w:ins>
+      <w:ins w:id="208" w:author="Ory, David" w:date="2018-09-06T09:53:00Z">
+        <w:r>
+          <w:t xml:space="preserve"> rather</w:t>
+        </w:r>
+      </w:ins>
+      <w:ins w:id="209" w:author="Ory, David" w:date="2018-08-24T15:03:00Z">
+        <w:r>
+          <w:t xml:space="preserve"> than a slower, alternate route;</w:t>
         </w:r>
       </w:ins>
     </w:p>
@@ -1796,13 +1915,13 @@
           <w:numId w:val="8"/>
         </w:numPr>
         <w:rPr>
-          <w:ins w:id="183" w:author="Ory, David" w:date="2018-08-24T15:04:00Z"/>
-        </w:rPr>
-        <w:pPrChange w:id="184" w:author="Ory, David" w:date="2018-08-24T15:03:00Z">
+          <w:ins w:id="210" w:author="Ory, David" w:date="2018-08-24T15:04:00Z"/>
+        </w:rPr>
+        <w:pPrChange w:id="211" w:author="Ory, David" w:date="2018-08-24T15:03:00Z">
           <w:pPr/>
         </w:pPrChange>
       </w:pPr>
-      <w:ins w:id="185" w:author="Ory, David" w:date="2018-08-24T15:04:00Z">
+      <w:ins w:id="212" w:author="Ory, David" w:date="2018-08-24T15:04:00Z">
         <w:r>
           <w:t>Choosing to travel more frequently, e.g., going to work rather than telecommuting one day per week;</w:t>
         </w:r>
@@ -1816,13 +1935,13 @@
           <w:numId w:val="8"/>
         </w:numPr>
         <w:rPr>
-          <w:ins w:id="186" w:author="Ory, David" w:date="2018-08-24T15:07:00Z"/>
-        </w:rPr>
-        <w:pPrChange w:id="187" w:author="Ory, David" w:date="2018-08-24T15:03:00Z">
+          <w:ins w:id="213" w:author="Ory, David" w:date="2018-08-24T15:07:00Z"/>
+        </w:rPr>
+        <w:pPrChange w:id="214" w:author="Ory, David" w:date="2018-08-24T15:03:00Z">
           <w:pPr/>
         </w:pPrChange>
       </w:pPr>
-      <w:ins w:id="188" w:author="Ory, David" w:date="2018-08-24T15:04:00Z">
+      <w:ins w:id="215" w:author="Ory, David" w:date="2018-08-24T15:04:00Z">
         <w:r>
           <w:t>Choosing to travel by car rather than by public transportation;</w:t>
         </w:r>
@@ -1836,13 +1955,13 @@
           <w:numId w:val="8"/>
         </w:numPr>
         <w:rPr>
-          <w:ins w:id="189" w:author="Ory, David" w:date="2018-08-24T15:04:00Z"/>
-        </w:rPr>
-        <w:pPrChange w:id="190" w:author="Ory, David" w:date="2018-08-24T15:03:00Z">
+          <w:ins w:id="216" w:author="Ory, David" w:date="2018-08-24T15:04:00Z"/>
+        </w:rPr>
+        <w:pPrChange w:id="217" w:author="Ory, David" w:date="2018-08-24T15:03:00Z">
           <w:pPr/>
         </w:pPrChange>
       </w:pPr>
-      <w:ins w:id="191" w:author="Ory, David" w:date="2018-08-24T15:07:00Z">
+      <w:ins w:id="218" w:author="Ory, David" w:date="2018-08-24T15:07:00Z">
         <w:r>
           <w:t>Choosing to travel to a different place now that the roadway has been improved, e.g., to the more distant but newer grocery store; and/or</w:t>
         </w:r>
@@ -1856,23 +1975,23 @@
           <w:numId w:val="8"/>
         </w:numPr>
         <w:rPr>
-          <w:ins w:id="192" w:author="Ory, David" w:date="2018-08-24T15:04:00Z"/>
-        </w:rPr>
-        <w:pPrChange w:id="193" w:author="Ory, David" w:date="2018-08-24T15:03:00Z">
+          <w:ins w:id="219" w:author="Ory, David" w:date="2018-08-24T15:04:00Z"/>
+        </w:rPr>
+        <w:pPrChange w:id="220" w:author="Ory, David" w:date="2018-08-24T15:03:00Z">
           <w:pPr/>
         </w:pPrChange>
       </w:pPr>
-      <w:ins w:id="194" w:author="Ory, David" w:date="2018-08-24T15:04:00Z">
+      <w:ins w:id="221" w:author="Ory, David" w:date="2018-08-24T15:04:00Z">
         <w:r>
           <w:t>Going to or from land developments that were construct</w:t>
         </w:r>
       </w:ins>
-      <w:ins w:id="195" w:author="Ory, David" w:date="2018-08-29T10:10:00Z">
+      <w:ins w:id="222" w:author="Ory, David" w:date="2018-08-29T10:10:00Z">
         <w:r>
           <w:t>ed</w:t>
         </w:r>
       </w:ins>
-      <w:ins w:id="196" w:author="Ory, David" w:date="2018-08-24T15:04:00Z">
+      <w:ins w:id="223" w:author="Ory, David" w:date="2018-08-24T15:04:00Z">
         <w:r>
           <w:t xml:space="preserve"> following the roadway improvement. </w:t>
         </w:r>
@@ -1881,20 +2000,30 @@
     <w:p>
       <w:pPr>
         <w:rPr>
-          <w:ins w:id="197" w:author="Ory, David" w:date="2018-08-29T10:12:00Z"/>
-        </w:rPr>
-      </w:pPr>
-      <w:ins w:id="198" w:author="Ory, David" w:date="2018-08-24T15:05:00Z">
-        <w:r>
-          <w:t xml:space="preserve">For a dated but still useful academic discussion of this idea, please </w:t>
-        </w:r>
-      </w:ins>
-      <w:ins w:id="199" w:author="Ory, David" w:date="2018-08-24T15:06:00Z">
+          <w:ins w:id="224" w:author="Ory, David" w:date="2018-08-29T10:12:00Z"/>
+        </w:rPr>
+      </w:pPr>
+      <w:ins w:id="225" w:author="Ory, David" w:date="2018-08-24T15:05:00Z">
+        <w:r>
+          <w:t xml:space="preserve">For a dated but still useful academic discussion of </w:t>
+        </w:r>
+      </w:ins>
+      <w:ins w:id="226" w:author="Ory, David" w:date="2018-09-06T09:46:00Z">
+        <w:r>
+          <w:t>the components of induced demand</w:t>
+        </w:r>
+      </w:ins>
+      <w:ins w:id="227" w:author="Ory, David" w:date="2018-08-24T15:05:00Z">
+        <w:r>
+          <w:t xml:space="preserve">, please </w:t>
+        </w:r>
+      </w:ins>
+      <w:ins w:id="228" w:author="Ory, David" w:date="2018-08-24T15:06:00Z">
         <w:r>
           <w:t xml:space="preserve">see the paper </w:t>
         </w:r>
       </w:ins>
-      <w:ins w:id="200" w:author="Ory, David" w:date="2018-08-24T15:07:00Z">
+      <w:ins w:id="229" w:author="Ory, David" w:date="2018-08-24T15:07:00Z">
         <w:r>
           <w:fldChar w:fldCharType="begin"/>
         </w:r>
@@ -1908,12 +2037,26 @@
           <w:rPr>
             <w:rStyle w:val="Hyperlink"/>
           </w:rPr>
-          <w:t xml:space="preserve">“Anatomy of Induced Travel” by Rodier </w:t>
-        </w:r>
+          <w:t xml:space="preserve">“Anatomy of Induced Travel” by </w:t>
+        </w:r>
+        <w:proofErr w:type="spellStart"/>
         <w:r>
           <w:rPr>
             <w:rStyle w:val="Hyperlink"/>
-            <w:rPrChange w:id="201" w:author="Ory, David" w:date="2018-08-24T15:06:00Z">
+          </w:rPr>
+          <w:t>Rodier</w:t>
+        </w:r>
+        <w:proofErr w:type="spellEnd"/>
+        <w:r>
+          <w:rPr>
+            <w:rStyle w:val="Hyperlink"/>
+          </w:rPr>
+          <w:t xml:space="preserve"> </w:t>
+        </w:r>
+        <w:r>
+          <w:rPr>
+            <w:rStyle w:val="Hyperlink"/>
+            <w:rPrChange w:id="230" w:author="Ory, David" w:date="2018-08-24T15:06:00Z">
               <w:rPr/>
             </w:rPrChange>
           </w:rPr>
@@ -1926,67 +2069,85 @@
           <w:t xml:space="preserve"> Of the above behavioral responses, so-called </w:t>
         </w:r>
       </w:ins>
-      <w:ins w:id="202" w:author="Ory, David" w:date="2018-08-24T15:08:00Z">
+      <w:ins w:id="231" w:author="Ory, David" w:date="2018-08-24T15:08:00Z">
         <w:r>
           <w:t xml:space="preserve">“activity-based” travel models like the one used by </w:t>
         </w:r>
       </w:ins>
-      <w:ins w:id="203" w:author="Ory, David" w:date="2018-08-29T10:11:00Z">
+      <w:ins w:id="232" w:author="Ory, David" w:date="2018-08-29T10:11:00Z">
         <w:r>
           <w:t>SANDAG</w:t>
         </w:r>
       </w:ins>
-      <w:ins w:id="204" w:author="Ory, David" w:date="2018-08-24T15:08:00Z">
+      <w:ins w:id="233" w:author="Ory, David" w:date="2018-08-24T15:08:00Z">
         <w:r>
           <w:t xml:space="preserve"> explicitly capture </w:t>
         </w:r>
       </w:ins>
-      <w:ins w:id="205" w:author="Ory, David" w:date="2018-08-29T10:11:00Z">
+      <w:ins w:id="234" w:author="Ory, David" w:date="2018-08-29T10:11:00Z">
         <w:r>
           <w:t>all</w:t>
         </w:r>
       </w:ins>
-      <w:ins w:id="206" w:author="Ory, David" w:date="2018-08-24T15:08:00Z">
+      <w:ins w:id="235" w:author="Ory, David" w:date="2018-08-24T15:08:00Z">
         <w:r>
           <w:t xml:space="preserve"> the above behaviors save the last one. Meaning, in </w:t>
         </w:r>
       </w:ins>
-      <w:ins w:id="207" w:author="Ory, David" w:date="2018-08-24T15:09:00Z">
+      <w:ins w:id="236" w:author="Ory, David" w:date="2018-08-24T15:09:00Z">
         <w:r>
           <w:t>response to the improved accessibility brought about by a roadway widening in a congested corridor, the model will simulate changes in time of day, route, frequency, mode</w:t>
         </w:r>
       </w:ins>
-      <w:ins w:id="208" w:author="Ory, David" w:date="2018-08-29T10:14:00Z">
-        <w:r>
-          <w:t xml:space="preserve"> (i.e., bus, car, walk, etc)</w:t>
-        </w:r>
-      </w:ins>
-      <w:ins w:id="209" w:author="Ory, David" w:date="2018-08-24T15:09:00Z">
-        <w:r>
-          <w:t xml:space="preserve">, and location. Depending on the scale of the response, the outcome may be only a very minor reduction in congestion in the corridor. </w:t>
-        </w:r>
-      </w:ins>
-      <w:ins w:id="210" w:author="Ory, David" w:date="2018-08-24T15:16:00Z">
+      <w:ins w:id="237" w:author="Ory, David" w:date="2018-08-29T10:14:00Z">
+        <w:r>
+          <w:t xml:space="preserve"> (i.e., bus, car, walk, </w:t>
+        </w:r>
+        <w:proofErr w:type="spellStart"/>
+        <w:r>
+          <w:t>etc</w:t>
+        </w:r>
+        <w:proofErr w:type="spellEnd"/>
+        <w:r>
+          <w:t>)</w:t>
+        </w:r>
+      </w:ins>
+      <w:ins w:id="238" w:author="Ory, David" w:date="2018-08-24T15:09:00Z">
+        <w:r>
+          <w:t>, and location. Depending on the scale of the response, the outcome may be only a very minor reduction in congestion in the corridor</w:t>
+        </w:r>
+      </w:ins>
+      <w:ins w:id="239" w:author="Ory, David" w:date="2018-09-06T09:54:00Z">
+        <w:r>
+          <w:t xml:space="preserve"> (i.e., it will reflect the anecdotal view of induced demand introduced at the beginning of this paper)</w:t>
+        </w:r>
+      </w:ins>
+      <w:ins w:id="240" w:author="Ory, David" w:date="2018-08-24T15:09:00Z">
+        <w:r>
+          <w:t xml:space="preserve">. </w:t>
+        </w:r>
+      </w:ins>
+      <w:ins w:id="241" w:author="Ory, David" w:date="2018-08-24T15:16:00Z">
         <w:r>
           <w:t xml:space="preserve">The table below matches the above behaviors to the SANDAG model components that represent the behavior in question; the table also includes the </w:t>
         </w:r>
       </w:ins>
-      <w:ins w:id="211" w:author="Ory, David" w:date="2018-08-24T15:17:00Z">
+      <w:ins w:id="242" w:author="Ory, David" w:date="2018-08-24T15:17:00Z">
         <w:r>
           <w:t xml:space="preserve">broad </w:t>
         </w:r>
       </w:ins>
-      <w:ins w:id="212" w:author="Ory, David" w:date="2018-08-24T15:16:00Z">
+      <w:ins w:id="243" w:author="Ory, David" w:date="2018-08-24T15:16:00Z">
         <w:r>
           <w:t xml:space="preserve">time frame in which the </w:t>
         </w:r>
       </w:ins>
-      <w:ins w:id="213" w:author="Ory, David" w:date="2018-08-29T10:35:00Z">
+      <w:ins w:id="244" w:author="Ory, David" w:date="2018-08-29T10:35:00Z">
         <w:r>
           <w:t>response</w:t>
         </w:r>
       </w:ins>
-      <w:ins w:id="214" w:author="Ory, David" w:date="2018-08-24T15:16:00Z">
+      <w:ins w:id="245" w:author="Ory, David" w:date="2018-08-24T15:16:00Z">
         <w:r>
           <w:t xml:space="preserve"> is expected.</w:t>
         </w:r>
@@ -1995,7 +2156,7 @@
     <w:p>
       <w:pPr>
         <w:rPr>
-          <w:ins w:id="215" w:author="Ory, David" w:date="2018-08-29T10:12:00Z"/>
+          <w:ins w:id="246" w:author="Ory, David" w:date="2018-08-29T10:12:00Z"/>
         </w:rPr>
       </w:pPr>
     </w:p>
@@ -2011,7 +2172,7 @@
           <w:insideV w:val="none" w:sz="0" w:space="0" w:color="auto"/>
         </w:tblBorders>
         <w:tblLook w:val="04A0" w:firstRow="1" w:lastRow="0" w:firstColumn="1" w:lastColumn="0" w:noHBand="0" w:noVBand="1"/>
-        <w:tblPrChange w:id="216" w:author="Ory, David" w:date="2018-08-29T10:19:00Z">
+        <w:tblPrChange w:id="247" w:author="Ory, David" w:date="2018-08-29T10:19:00Z">
           <w:tblPr>
             <w:tblStyle w:val="TableGrid"/>
             <w:tblW w:w="0" w:type="auto"/>
@@ -2024,7 +2185,7 @@
         <w:gridCol w:w="3870"/>
         <w:gridCol w:w="2250"/>
         <w:gridCol w:w="3150"/>
-        <w:tblGridChange w:id="217">
+        <w:tblGridChange w:id="248">
           <w:tblGrid>
             <w:gridCol w:w="2595"/>
             <w:gridCol w:w="2287"/>
@@ -2035,12 +2196,12 @@
       <w:tr>
         <w:trPr>
           <w:trHeight w:val="720"/>
-          <w:ins w:id="218" w:author="Ory, David" w:date="2018-08-29T10:12:00Z"/>
+          <w:ins w:id="249" w:author="Ory, David" w:date="2018-08-29T10:12:00Z"/>
         </w:trPr>
         <w:tc>
           <w:tcPr>
             <w:tcW w:w="3870" w:type="dxa"/>
-            <w:tcPrChange w:id="219" w:author="Ory, David" w:date="2018-08-29T10:19:00Z">
+            <w:tcPrChange w:id="250" w:author="Ory, David" w:date="2018-08-29T10:19:00Z">
               <w:tcPr>
                 <w:tcW w:w="2595" w:type="dxa"/>
               </w:tcPr>
@@ -2049,20 +2210,20 @@
           <w:p>
             <w:pPr>
               <w:rPr>
-                <w:ins w:id="220" w:author="Ory, David" w:date="2018-08-29T10:12:00Z"/>
+                <w:ins w:id="251" w:author="Ory, David" w:date="2018-08-29T10:12:00Z"/>
                 <w:b/>
-                <w:rPrChange w:id="221" w:author="Ory, David" w:date="2018-08-29T10:19:00Z">
+                <w:rPrChange w:id="252" w:author="Ory, David" w:date="2018-08-29T10:19:00Z">
                   <w:rPr>
-                    <w:ins w:id="222" w:author="Ory, David" w:date="2018-08-29T10:12:00Z"/>
+                    <w:ins w:id="253" w:author="Ory, David" w:date="2018-08-29T10:12:00Z"/>
                   </w:rPr>
                 </w:rPrChange>
               </w:rPr>
             </w:pPr>
-            <w:ins w:id="223" w:author="Ory, David" w:date="2018-08-29T10:13:00Z">
+            <w:ins w:id="254" w:author="Ory, David" w:date="2018-08-29T10:13:00Z">
               <w:r>
                 <w:rPr>
                   <w:b/>
-                  <w:rPrChange w:id="224" w:author="Ory, David" w:date="2018-08-29T10:19:00Z">
+                  <w:rPrChange w:id="255" w:author="Ory, David" w:date="2018-08-29T10:19:00Z">
                     <w:rPr/>
                   </w:rPrChange>
                 </w:rPr>
@@ -2074,7 +2235,7 @@
         <w:tc>
           <w:tcPr>
             <w:tcW w:w="2250" w:type="dxa"/>
-            <w:tcPrChange w:id="225" w:author="Ory, David" w:date="2018-08-29T10:19:00Z">
+            <w:tcPrChange w:id="256" w:author="Ory, David" w:date="2018-08-29T10:19:00Z">
               <w:tcPr>
                 <w:tcW w:w="2287" w:type="dxa"/>
               </w:tcPr>
@@ -2083,20 +2244,20 @@
           <w:p>
             <w:pPr>
               <w:rPr>
-                <w:ins w:id="226" w:author="Ory, David" w:date="2018-08-29T10:12:00Z"/>
+                <w:ins w:id="257" w:author="Ory, David" w:date="2018-08-29T10:12:00Z"/>
                 <w:b/>
-                <w:rPrChange w:id="227" w:author="Ory, David" w:date="2018-08-29T10:19:00Z">
+                <w:rPrChange w:id="258" w:author="Ory, David" w:date="2018-08-29T10:19:00Z">
                   <w:rPr>
-                    <w:ins w:id="228" w:author="Ory, David" w:date="2018-08-29T10:12:00Z"/>
+                    <w:ins w:id="259" w:author="Ory, David" w:date="2018-08-29T10:12:00Z"/>
                   </w:rPr>
                 </w:rPrChange>
               </w:rPr>
             </w:pPr>
-            <w:ins w:id="229" w:author="Ory, David" w:date="2018-08-29T10:12:00Z">
+            <w:ins w:id="260" w:author="Ory, David" w:date="2018-08-29T10:12:00Z">
               <w:r>
                 <w:rPr>
                   <w:b/>
-                  <w:rPrChange w:id="230" w:author="Ory, David" w:date="2018-08-29T10:19:00Z">
+                  <w:rPrChange w:id="261" w:author="Ory, David" w:date="2018-08-29T10:19:00Z">
                     <w:rPr/>
                   </w:rPrChange>
                 </w:rPr>
@@ -2108,7 +2269,7 @@
         <w:tc>
           <w:tcPr>
             <w:tcW w:w="3150" w:type="dxa"/>
-            <w:tcPrChange w:id="231" w:author="Ory, David" w:date="2018-08-29T10:19:00Z">
+            <w:tcPrChange w:id="262" w:author="Ory, David" w:date="2018-08-29T10:19:00Z">
               <w:tcPr>
                 <w:tcW w:w="2298" w:type="dxa"/>
               </w:tcPr>
@@ -2117,53 +2278,53 @@
           <w:p>
             <w:pPr>
               <w:rPr>
-                <w:ins w:id="232" w:author="Ory, David" w:date="2018-08-29T10:12:00Z"/>
+                <w:ins w:id="263" w:author="Ory, David" w:date="2018-08-29T10:12:00Z"/>
                 <w:b/>
-                <w:rPrChange w:id="233" w:author="Ory, David" w:date="2018-08-29T10:19:00Z">
+                <w:rPrChange w:id="264" w:author="Ory, David" w:date="2018-08-29T10:19:00Z">
                   <w:rPr>
-                    <w:ins w:id="234" w:author="Ory, David" w:date="2018-08-29T10:12:00Z"/>
+                    <w:ins w:id="265" w:author="Ory, David" w:date="2018-08-29T10:12:00Z"/>
                   </w:rPr>
                 </w:rPrChange>
               </w:rPr>
             </w:pPr>
-            <w:ins w:id="235" w:author="Ory, David" w:date="2018-08-29T10:13:00Z">
+            <w:ins w:id="266" w:author="Ory, David" w:date="2018-08-29T10:13:00Z">
               <w:r>
                 <w:rPr>
                   <w:b/>
-                  <w:rPrChange w:id="236" w:author="Ory, David" w:date="2018-08-29T10:19:00Z">
+                  <w:rPrChange w:id="267" w:author="Ory, David" w:date="2018-08-29T10:19:00Z">
                     <w:rPr/>
                   </w:rPrChange>
                 </w:rPr>
                 <w:t>SANDAG</w:t>
               </w:r>
             </w:ins>
-            <w:ins w:id="237" w:author="Ory, David" w:date="2018-08-29T10:16:00Z">
+            <w:ins w:id="268" w:author="Ory, David" w:date="2018-08-29T10:16:00Z">
               <w:r>
                 <w:rPr>
                   <w:b/>
-                  <w:rPrChange w:id="238" w:author="Ory, David" w:date="2018-08-29T10:19:00Z">
+                  <w:rPrChange w:id="269" w:author="Ory, David" w:date="2018-08-29T10:19:00Z">
                     <w:rPr/>
                   </w:rPrChange>
                 </w:rPr>
                 <w:t xml:space="preserve"> Travel Model</w:t>
               </w:r>
             </w:ins>
-            <w:ins w:id="239" w:author="Ory, David" w:date="2018-08-29T10:13:00Z">
+            <w:ins w:id="270" w:author="Ory, David" w:date="2018-08-29T10:13:00Z">
               <w:r>
                 <w:rPr>
                   <w:b/>
-                  <w:rPrChange w:id="240" w:author="Ory, David" w:date="2018-08-29T10:19:00Z">
+                  <w:rPrChange w:id="271" w:author="Ory, David" w:date="2018-08-29T10:19:00Z">
                     <w:rPr/>
                   </w:rPrChange>
                 </w:rPr>
                 <w:t xml:space="preserve"> Component</w:t>
               </w:r>
             </w:ins>
-            <w:ins w:id="241" w:author="Ory, David" w:date="2018-08-29T10:17:00Z">
+            <w:ins w:id="272" w:author="Ory, David" w:date="2018-08-29T10:17:00Z">
               <w:r>
                 <w:rPr>
                   <w:b/>
-                  <w:rPrChange w:id="242" w:author="Ory, David" w:date="2018-08-29T10:19:00Z">
+                  <w:rPrChange w:id="273" w:author="Ory, David" w:date="2018-08-29T10:19:00Z">
                     <w:rPr/>
                   </w:rPrChange>
                 </w:rPr>
@@ -2176,12 +2337,12 @@
       <w:tr>
         <w:trPr>
           <w:trHeight w:val="720"/>
-          <w:ins w:id="243" w:author="Ory, David" w:date="2018-08-29T10:12:00Z"/>
+          <w:ins w:id="274" w:author="Ory, David" w:date="2018-08-29T10:12:00Z"/>
         </w:trPr>
         <w:tc>
           <w:tcPr>
             <w:tcW w:w="3870" w:type="dxa"/>
-            <w:tcPrChange w:id="244" w:author="Ory, David" w:date="2018-08-29T10:19:00Z">
+            <w:tcPrChange w:id="275" w:author="Ory, David" w:date="2018-08-29T10:19:00Z">
               <w:tcPr>
                 <w:tcW w:w="2595" w:type="dxa"/>
               </w:tcPr>
@@ -2190,15 +2351,15 @@
           <w:p>
             <w:pPr>
               <w:rPr>
-                <w:ins w:id="245" w:author="Ory, David" w:date="2018-08-29T10:12:00Z"/>
+                <w:ins w:id="276" w:author="Ory, David" w:date="2018-08-29T10:12:00Z"/>
               </w:rPr>
             </w:pPr>
-            <w:ins w:id="246" w:author="Ory, David" w:date="2018-08-29T10:13:00Z">
+            <w:ins w:id="277" w:author="Ory, David" w:date="2018-08-29T10:13:00Z">
               <w:r>
                 <w:t>Travel at a different time of day</w:t>
               </w:r>
             </w:ins>
-            <w:ins w:id="247" w:author="Ory, David" w:date="2018-08-29T10:17:00Z">
+            <w:ins w:id="278" w:author="Ory, David" w:date="2018-08-29T10:17:00Z">
               <w:r>
                 <w:t xml:space="preserve"> or on a different day</w:t>
               </w:r>
@@ -2208,7 +2369,7 @@
         <w:tc>
           <w:tcPr>
             <w:tcW w:w="2250" w:type="dxa"/>
-            <w:tcPrChange w:id="248" w:author="Ory, David" w:date="2018-08-29T10:19:00Z">
+            <w:tcPrChange w:id="279" w:author="Ory, David" w:date="2018-08-29T10:19:00Z">
               <w:tcPr>
                 <w:tcW w:w="2287" w:type="dxa"/>
               </w:tcPr>
@@ -2217,20 +2378,20 @@
           <w:p>
             <w:pPr>
               <w:rPr>
-                <w:ins w:id="249" w:author="Ory, David" w:date="2018-08-29T10:12:00Z"/>
+                <w:ins w:id="280" w:author="Ory, David" w:date="2018-08-29T10:12:00Z"/>
               </w:rPr>
             </w:pPr>
-            <w:ins w:id="250" w:author="Ory, David" w:date="2018-08-29T10:15:00Z">
+            <w:ins w:id="281" w:author="Ory, David" w:date="2018-08-29T10:15:00Z">
               <w:r>
                 <w:t xml:space="preserve">Short (within weeks of the </w:t>
               </w:r>
             </w:ins>
-            <w:ins w:id="251" w:author="Ory, David" w:date="2018-08-29T10:36:00Z">
+            <w:ins w:id="282" w:author="Ory, David" w:date="2018-08-29T10:36:00Z">
               <w:r>
                 <w:t>improvement</w:t>
               </w:r>
             </w:ins>
-            <w:ins w:id="252" w:author="Ory, David" w:date="2018-08-29T10:19:00Z">
+            <w:ins w:id="283" w:author="Ory, David" w:date="2018-08-29T10:19:00Z">
               <w:r>
                 <w:t>)</w:t>
               </w:r>
@@ -2240,7 +2401,7 @@
         <w:tc>
           <w:tcPr>
             <w:tcW w:w="3150" w:type="dxa"/>
-            <w:tcPrChange w:id="253" w:author="Ory, David" w:date="2018-08-29T10:19:00Z">
+            <w:tcPrChange w:id="284" w:author="Ory, David" w:date="2018-08-29T10:19:00Z">
               <w:tcPr>
                 <w:tcW w:w="2298" w:type="dxa"/>
               </w:tcPr>
@@ -2249,10 +2410,10 @@
           <w:p>
             <w:pPr>
               <w:rPr>
-                <w:ins w:id="254" w:author="Ory, David" w:date="2018-08-29T10:12:00Z"/>
+                <w:ins w:id="285" w:author="Ory, David" w:date="2018-08-29T10:12:00Z"/>
               </w:rPr>
             </w:pPr>
-            <w:ins w:id="255" w:author="Ory, David" w:date="2018-08-29T10:17:00Z">
+            <w:ins w:id="286" w:author="Ory, David" w:date="2018-08-29T10:17:00Z">
               <w:r>
                 <w:t>Scheduling, Daily Activity Pattern</w:t>
               </w:r>
@@ -2263,12 +2424,12 @@
       <w:tr>
         <w:trPr>
           <w:trHeight w:val="720"/>
-          <w:ins w:id="256" w:author="Ory, David" w:date="2018-08-29T10:12:00Z"/>
+          <w:ins w:id="287" w:author="Ory, David" w:date="2018-08-29T10:12:00Z"/>
         </w:trPr>
         <w:tc>
           <w:tcPr>
             <w:tcW w:w="3870" w:type="dxa"/>
-            <w:tcPrChange w:id="257" w:author="Ory, David" w:date="2018-08-29T10:19:00Z">
+            <w:tcPrChange w:id="288" w:author="Ory, David" w:date="2018-08-29T10:19:00Z">
               <w:tcPr>
                 <w:tcW w:w="2595" w:type="dxa"/>
               </w:tcPr>
@@ -2277,10 +2438,10 @@
           <w:p>
             <w:pPr>
               <w:rPr>
-                <w:ins w:id="258" w:author="Ory, David" w:date="2018-08-29T10:12:00Z"/>
+                <w:ins w:id="289" w:author="Ory, David" w:date="2018-08-29T10:12:00Z"/>
               </w:rPr>
             </w:pPr>
-            <w:ins w:id="259" w:author="Ory, David" w:date="2018-08-29T10:13:00Z">
+            <w:ins w:id="290" w:author="Ory, David" w:date="2018-08-29T10:13:00Z">
               <w:r>
                 <w:t>Travel on a different route</w:t>
               </w:r>
@@ -2290,7 +2451,7 @@
         <w:tc>
           <w:tcPr>
             <w:tcW w:w="2250" w:type="dxa"/>
-            <w:tcPrChange w:id="260" w:author="Ory, David" w:date="2018-08-29T10:19:00Z">
+            <w:tcPrChange w:id="291" w:author="Ory, David" w:date="2018-08-29T10:19:00Z">
               <w:tcPr>
                 <w:tcW w:w="2287" w:type="dxa"/>
               </w:tcPr>
@@ -2299,10 +2460,10 @@
           <w:p>
             <w:pPr>
               <w:rPr>
-                <w:ins w:id="261" w:author="Ory, David" w:date="2018-08-29T10:12:00Z"/>
+                <w:ins w:id="292" w:author="Ory, David" w:date="2018-08-29T10:12:00Z"/>
               </w:rPr>
             </w:pPr>
-            <w:ins w:id="262" w:author="Ory, David" w:date="2018-08-29T10:15:00Z">
+            <w:ins w:id="293" w:author="Ory, David" w:date="2018-08-29T10:15:00Z">
               <w:r>
                 <w:t>Short</w:t>
               </w:r>
@@ -2312,7 +2473,7 @@
         <w:tc>
           <w:tcPr>
             <w:tcW w:w="3150" w:type="dxa"/>
-            <w:tcPrChange w:id="263" w:author="Ory, David" w:date="2018-08-29T10:19:00Z">
+            <w:tcPrChange w:id="294" w:author="Ory, David" w:date="2018-08-29T10:19:00Z">
               <w:tcPr>
                 <w:tcW w:w="2298" w:type="dxa"/>
               </w:tcPr>
@@ -2321,10 +2482,10 @@
           <w:p>
             <w:pPr>
               <w:rPr>
-                <w:ins w:id="264" w:author="Ory, David" w:date="2018-08-29T10:12:00Z"/>
+                <w:ins w:id="295" w:author="Ory, David" w:date="2018-08-29T10:12:00Z"/>
               </w:rPr>
             </w:pPr>
-            <w:ins w:id="265" w:author="Ory, David" w:date="2018-08-29T10:17:00Z">
+            <w:ins w:id="296" w:author="Ory, David" w:date="2018-08-29T10:17:00Z">
               <w:r>
                 <w:t>Assignment</w:t>
               </w:r>
@@ -2335,12 +2496,12 @@
       <w:tr>
         <w:trPr>
           <w:trHeight w:val="720"/>
-          <w:ins w:id="266" w:author="Ory, David" w:date="2018-08-29T10:12:00Z"/>
+          <w:ins w:id="297" w:author="Ory, David" w:date="2018-08-29T10:12:00Z"/>
         </w:trPr>
         <w:tc>
           <w:tcPr>
             <w:tcW w:w="3870" w:type="dxa"/>
-            <w:tcPrChange w:id="267" w:author="Ory, David" w:date="2018-08-29T10:19:00Z">
+            <w:tcPrChange w:id="298" w:author="Ory, David" w:date="2018-08-29T10:19:00Z">
               <w:tcPr>
                 <w:tcW w:w="2595" w:type="dxa"/>
               </w:tcPr>
@@ -2349,10 +2510,10 @@
           <w:p>
             <w:pPr>
               <w:rPr>
-                <w:ins w:id="268" w:author="Ory, David" w:date="2018-08-29T10:12:00Z"/>
+                <w:ins w:id="299" w:author="Ory, David" w:date="2018-08-29T10:12:00Z"/>
               </w:rPr>
             </w:pPr>
-            <w:ins w:id="269" w:author="Ory, David" w:date="2018-08-29T10:13:00Z">
+            <w:ins w:id="300" w:author="Ory, David" w:date="2018-08-29T10:13:00Z">
               <w:r>
                 <w:t>Travel more frequently</w:t>
               </w:r>
@@ -2362,7 +2523,7 @@
         <w:tc>
           <w:tcPr>
             <w:tcW w:w="2250" w:type="dxa"/>
-            <w:tcPrChange w:id="270" w:author="Ory, David" w:date="2018-08-29T10:19:00Z">
+            <w:tcPrChange w:id="301" w:author="Ory, David" w:date="2018-08-29T10:19:00Z">
               <w:tcPr>
                 <w:tcW w:w="2287" w:type="dxa"/>
               </w:tcPr>
@@ -2371,10 +2532,10 @@
           <w:p>
             <w:pPr>
               <w:rPr>
-                <w:ins w:id="271" w:author="Ory, David" w:date="2018-08-29T10:12:00Z"/>
+                <w:ins w:id="302" w:author="Ory, David" w:date="2018-08-29T10:12:00Z"/>
               </w:rPr>
             </w:pPr>
-            <w:ins w:id="272" w:author="Ory, David" w:date="2018-08-29T10:15:00Z">
+            <w:ins w:id="303" w:author="Ory, David" w:date="2018-08-29T10:15:00Z">
               <w:r>
                 <w:t>Short</w:t>
               </w:r>
@@ -2384,7 +2545,7 @@
         <w:tc>
           <w:tcPr>
             <w:tcW w:w="3150" w:type="dxa"/>
-            <w:tcPrChange w:id="273" w:author="Ory, David" w:date="2018-08-29T10:19:00Z">
+            <w:tcPrChange w:id="304" w:author="Ory, David" w:date="2018-08-29T10:19:00Z">
               <w:tcPr>
                 <w:tcW w:w="2298" w:type="dxa"/>
               </w:tcPr>
@@ -2393,10 +2554,10 @@
           <w:p>
             <w:pPr>
               <w:rPr>
-                <w:ins w:id="274" w:author="Ory, David" w:date="2018-08-29T10:12:00Z"/>
+                <w:ins w:id="305" w:author="Ory, David" w:date="2018-08-29T10:12:00Z"/>
               </w:rPr>
             </w:pPr>
-            <w:ins w:id="275" w:author="Ory, David" w:date="2018-08-29T10:17:00Z">
+            <w:ins w:id="306" w:author="Ory, David" w:date="2018-08-29T10:17:00Z">
               <w:r>
                 <w:t>Daily Activity Pattern, Tour Generation, Stop Frequency</w:t>
               </w:r>
@@ -2407,12 +2568,12 @@
       <w:tr>
         <w:trPr>
           <w:trHeight w:val="720"/>
-          <w:ins w:id="276" w:author="Ory, David" w:date="2018-08-29T10:12:00Z"/>
+          <w:ins w:id="307" w:author="Ory, David" w:date="2018-08-29T10:12:00Z"/>
         </w:trPr>
         <w:tc>
           <w:tcPr>
             <w:tcW w:w="3870" w:type="dxa"/>
-            <w:tcPrChange w:id="277" w:author="Ory, David" w:date="2018-08-29T10:19:00Z">
+            <w:tcPrChange w:id="308" w:author="Ory, David" w:date="2018-08-29T10:19:00Z">
               <w:tcPr>
                 <w:tcW w:w="2595" w:type="dxa"/>
               </w:tcPr>
@@ -2421,10 +2582,10 @@
           <w:p>
             <w:pPr>
               <w:rPr>
-                <w:ins w:id="278" w:author="Ory, David" w:date="2018-08-29T10:12:00Z"/>
+                <w:ins w:id="309" w:author="Ory, David" w:date="2018-08-29T10:12:00Z"/>
               </w:rPr>
             </w:pPr>
-            <w:ins w:id="279" w:author="Ory, David" w:date="2018-08-29T10:13:00Z">
+            <w:ins w:id="310" w:author="Ory, David" w:date="2018-08-29T10:13:00Z">
               <w:r>
                 <w:t>Travel by a different travel mode</w:t>
               </w:r>
@@ -2434,7 +2595,7 @@
         <w:tc>
           <w:tcPr>
             <w:tcW w:w="2250" w:type="dxa"/>
-            <w:tcPrChange w:id="280" w:author="Ory, David" w:date="2018-08-29T10:19:00Z">
+            <w:tcPrChange w:id="311" w:author="Ory, David" w:date="2018-08-29T10:19:00Z">
               <w:tcPr>
                 <w:tcW w:w="2287" w:type="dxa"/>
               </w:tcPr>
@@ -2443,10 +2604,10 @@
           <w:p>
             <w:pPr>
               <w:rPr>
-                <w:ins w:id="281" w:author="Ory, David" w:date="2018-08-29T10:12:00Z"/>
+                <w:ins w:id="312" w:author="Ory, David" w:date="2018-08-29T10:12:00Z"/>
               </w:rPr>
             </w:pPr>
-            <w:ins w:id="282" w:author="Ory, David" w:date="2018-08-29T10:15:00Z">
+            <w:ins w:id="313" w:author="Ory, David" w:date="2018-08-29T10:15:00Z">
               <w:r>
                 <w:t>Short</w:t>
               </w:r>
@@ -2456,7 +2617,7 @@
         <w:tc>
           <w:tcPr>
             <w:tcW w:w="3150" w:type="dxa"/>
-            <w:tcPrChange w:id="283" w:author="Ory, David" w:date="2018-08-29T10:19:00Z">
+            <w:tcPrChange w:id="314" w:author="Ory, David" w:date="2018-08-29T10:19:00Z">
               <w:tcPr>
                 <w:tcW w:w="2298" w:type="dxa"/>
               </w:tcPr>
@@ -2465,10 +2626,10 @@
           <w:p>
             <w:pPr>
               <w:rPr>
-                <w:ins w:id="284" w:author="Ory, David" w:date="2018-08-29T10:12:00Z"/>
+                <w:ins w:id="315" w:author="Ory, David" w:date="2018-08-29T10:12:00Z"/>
               </w:rPr>
             </w:pPr>
-            <w:ins w:id="285" w:author="Ory, David" w:date="2018-08-29T10:17:00Z">
+            <w:ins w:id="316" w:author="Ory, David" w:date="2018-08-29T10:17:00Z">
               <w:r>
                 <w:t>Mode Choice</w:t>
               </w:r>
@@ -2479,12 +2640,12 @@
       <w:tr>
         <w:trPr>
           <w:trHeight w:val="720"/>
-          <w:ins w:id="286" w:author="Ory, David" w:date="2018-08-29T10:12:00Z"/>
+          <w:ins w:id="317" w:author="Ory, David" w:date="2018-08-29T10:12:00Z"/>
         </w:trPr>
         <w:tc>
           <w:tcPr>
             <w:tcW w:w="3870" w:type="dxa"/>
-            <w:tcPrChange w:id="287" w:author="Ory, David" w:date="2018-08-29T10:19:00Z">
+            <w:tcPrChange w:id="318" w:author="Ory, David" w:date="2018-08-29T10:19:00Z">
               <w:tcPr>
                 <w:tcW w:w="2595" w:type="dxa"/>
               </w:tcPr>
@@ -2493,11 +2654,12 @@
           <w:p>
             <w:pPr>
               <w:rPr>
-                <w:ins w:id="288" w:author="Ory, David" w:date="2018-08-29T10:12:00Z"/>
+                <w:ins w:id="319" w:author="Ory, David" w:date="2018-08-29T10:12:00Z"/>
               </w:rPr>
             </w:pPr>
-            <w:ins w:id="289" w:author="Ory, David" w:date="2018-08-29T10:14:00Z">
+            <w:ins w:id="320" w:author="Ory, David" w:date="2018-08-29T10:14:00Z">
               <w:r>
+                <w:lastRenderedPageBreak/>
                 <w:t>Travel to a different place (e.g., grocery store)</w:t>
               </w:r>
             </w:ins>
@@ -2506,7 +2668,7 @@
         <w:tc>
           <w:tcPr>
             <w:tcW w:w="2250" w:type="dxa"/>
-            <w:tcPrChange w:id="290" w:author="Ory, David" w:date="2018-08-29T10:19:00Z">
+            <w:tcPrChange w:id="321" w:author="Ory, David" w:date="2018-08-29T10:19:00Z">
               <w:tcPr>
                 <w:tcW w:w="2287" w:type="dxa"/>
               </w:tcPr>
@@ -2515,10 +2677,10 @@
           <w:p>
             <w:pPr>
               <w:rPr>
-                <w:ins w:id="291" w:author="Ory, David" w:date="2018-08-29T10:12:00Z"/>
+                <w:ins w:id="322" w:author="Ory, David" w:date="2018-08-29T10:12:00Z"/>
               </w:rPr>
             </w:pPr>
-            <w:ins w:id="292" w:author="Ory, David" w:date="2018-08-29T10:15:00Z">
+            <w:ins w:id="323" w:author="Ory, David" w:date="2018-08-29T10:15:00Z">
               <w:r>
                 <w:t>Short</w:t>
               </w:r>
@@ -2528,7 +2690,7 @@
         <w:tc>
           <w:tcPr>
             <w:tcW w:w="3150" w:type="dxa"/>
-            <w:tcPrChange w:id="293" w:author="Ory, David" w:date="2018-08-29T10:19:00Z">
+            <w:tcPrChange w:id="324" w:author="Ory, David" w:date="2018-08-29T10:19:00Z">
               <w:tcPr>
                 <w:tcW w:w="2298" w:type="dxa"/>
               </w:tcPr>
@@ -2537,10 +2699,10 @@
           <w:p>
             <w:pPr>
               <w:rPr>
-                <w:ins w:id="294" w:author="Ory, David" w:date="2018-08-29T10:12:00Z"/>
+                <w:ins w:id="325" w:author="Ory, David" w:date="2018-08-29T10:12:00Z"/>
               </w:rPr>
             </w:pPr>
-            <w:ins w:id="295" w:author="Ory, David" w:date="2018-08-29T10:17:00Z">
+            <w:ins w:id="326" w:author="Ory, David" w:date="2018-08-29T10:17:00Z">
               <w:r>
                 <w:t>Activity Location Choice</w:t>
               </w:r>
@@ -2551,12 +2713,12 @@
       <w:tr>
         <w:trPr>
           <w:trHeight w:val="720"/>
-          <w:ins w:id="296" w:author="Ory, David" w:date="2018-08-29T10:12:00Z"/>
+          <w:ins w:id="327" w:author="Ory, David" w:date="2018-08-29T10:12:00Z"/>
         </w:trPr>
         <w:tc>
           <w:tcPr>
             <w:tcW w:w="3870" w:type="dxa"/>
-            <w:tcPrChange w:id="297" w:author="Ory, David" w:date="2018-08-29T10:19:00Z">
+            <w:tcPrChange w:id="328" w:author="Ory, David" w:date="2018-08-29T10:19:00Z">
               <w:tcPr>
                 <w:tcW w:w="2595" w:type="dxa"/>
               </w:tcPr>
@@ -2565,12 +2727,11 @@
           <w:p>
             <w:pPr>
               <w:rPr>
-                <w:ins w:id="298" w:author="Ory, David" w:date="2018-08-29T10:12:00Z"/>
+                <w:ins w:id="329" w:author="Ory, David" w:date="2018-08-29T10:12:00Z"/>
               </w:rPr>
             </w:pPr>
-            <w:ins w:id="299" w:author="Ory, David" w:date="2018-08-29T10:14:00Z">
+            <w:ins w:id="330" w:author="Ory, David" w:date="2018-08-29T10:14:00Z">
               <w:r>
-                <w:lastRenderedPageBreak/>
                 <w:t>Choose to work or go to school in a different place</w:t>
               </w:r>
             </w:ins>
@@ -2579,7 +2740,7 @@
         <w:tc>
           <w:tcPr>
             <w:tcW w:w="2250" w:type="dxa"/>
-            <w:tcPrChange w:id="300" w:author="Ory, David" w:date="2018-08-29T10:19:00Z">
+            <w:tcPrChange w:id="331" w:author="Ory, David" w:date="2018-08-29T10:19:00Z">
               <w:tcPr>
                 <w:tcW w:w="2287" w:type="dxa"/>
               </w:tcPr>
@@ -2588,25 +2749,25 @@
           <w:p>
             <w:pPr>
               <w:rPr>
-                <w:ins w:id="301" w:author="Ory, David" w:date="2018-08-29T10:12:00Z"/>
+                <w:ins w:id="332" w:author="Ory, David" w:date="2018-08-29T10:12:00Z"/>
               </w:rPr>
             </w:pPr>
-            <w:ins w:id="302" w:author="Ory, David" w:date="2018-08-29T10:15:00Z">
+            <w:ins w:id="333" w:author="Ory, David" w:date="2018-08-29T10:15:00Z">
               <w:r>
                 <w:t xml:space="preserve">Medium (within </w:t>
               </w:r>
             </w:ins>
-            <w:ins w:id="303" w:author="Ory, David" w:date="2018-08-29T10:16:00Z">
+            <w:ins w:id="334" w:author="Ory, David" w:date="2018-08-29T10:16:00Z">
               <w:r>
                 <w:t xml:space="preserve">months of the </w:t>
               </w:r>
             </w:ins>
-            <w:ins w:id="304" w:author="Ory, David" w:date="2018-08-29T10:36:00Z">
+            <w:ins w:id="335" w:author="Ory, David" w:date="2018-08-29T10:36:00Z">
               <w:r>
                 <w:t>improvement</w:t>
               </w:r>
             </w:ins>
-            <w:ins w:id="305" w:author="Ory, David" w:date="2018-08-29T10:19:00Z">
+            <w:ins w:id="336" w:author="Ory, David" w:date="2018-08-29T10:19:00Z">
               <w:r>
                 <w:t>)</w:t>
               </w:r>
@@ -2616,7 +2777,7 @@
         <w:tc>
           <w:tcPr>
             <w:tcW w:w="3150" w:type="dxa"/>
-            <w:tcPrChange w:id="306" w:author="Ory, David" w:date="2018-08-29T10:19:00Z">
+            <w:tcPrChange w:id="337" w:author="Ory, David" w:date="2018-08-29T10:19:00Z">
               <w:tcPr>
                 <w:tcW w:w="2298" w:type="dxa"/>
               </w:tcPr>
@@ -2625,10 +2786,10 @@
           <w:p>
             <w:pPr>
               <w:rPr>
-                <w:ins w:id="307" w:author="Ory, David" w:date="2018-08-29T10:12:00Z"/>
+                <w:ins w:id="338" w:author="Ory, David" w:date="2018-08-29T10:12:00Z"/>
               </w:rPr>
             </w:pPr>
-            <w:ins w:id="308" w:author="Ory, David" w:date="2018-08-29T10:17:00Z">
+            <w:ins w:id="339" w:author="Ory, David" w:date="2018-08-29T10:17:00Z">
               <w:r>
                 <w:t>Work or School Location Choice</w:t>
               </w:r>
@@ -2639,12 +2800,12 @@
       <w:tr>
         <w:trPr>
           <w:trHeight w:val="720"/>
-          <w:ins w:id="309" w:author="Ory, David" w:date="2018-08-29T10:12:00Z"/>
+          <w:ins w:id="340" w:author="Ory, David" w:date="2018-08-29T10:12:00Z"/>
         </w:trPr>
         <w:tc>
           <w:tcPr>
             <w:tcW w:w="3870" w:type="dxa"/>
-            <w:tcPrChange w:id="310" w:author="Ory, David" w:date="2018-08-29T10:19:00Z">
+            <w:tcPrChange w:id="341" w:author="Ory, David" w:date="2018-08-29T10:19:00Z">
               <w:tcPr>
                 <w:tcW w:w="2595" w:type="dxa"/>
               </w:tcPr>
@@ -2653,10 +2814,10 @@
           <w:p>
             <w:pPr>
               <w:rPr>
-                <w:ins w:id="311" w:author="Ory, David" w:date="2018-08-29T10:12:00Z"/>
+                <w:ins w:id="342" w:author="Ory, David" w:date="2018-08-29T10:12:00Z"/>
               </w:rPr>
             </w:pPr>
-            <w:ins w:id="312" w:author="Ory, David" w:date="2018-08-29T10:15:00Z">
+            <w:ins w:id="343" w:author="Ory, David" w:date="2018-08-29T10:15:00Z">
               <w:r>
                 <w:t xml:space="preserve">Travel to a new place </w:t>
               </w:r>
@@ -2666,7 +2827,7 @@
         <w:tc>
           <w:tcPr>
             <w:tcW w:w="2250" w:type="dxa"/>
-            <w:tcPrChange w:id="313" w:author="Ory, David" w:date="2018-08-29T10:19:00Z">
+            <w:tcPrChange w:id="344" w:author="Ory, David" w:date="2018-08-29T10:19:00Z">
               <w:tcPr>
                 <w:tcW w:w="2287" w:type="dxa"/>
               </w:tcPr>
@@ -2675,20 +2836,20 @@
           <w:p>
             <w:pPr>
               <w:rPr>
-                <w:ins w:id="314" w:author="Ory, David" w:date="2018-08-29T10:12:00Z"/>
+                <w:ins w:id="345" w:author="Ory, David" w:date="2018-08-29T10:12:00Z"/>
               </w:rPr>
             </w:pPr>
-            <w:ins w:id="315" w:author="Ory, David" w:date="2018-08-29T10:16:00Z">
+            <w:ins w:id="346" w:author="Ory, David" w:date="2018-08-29T10:16:00Z">
               <w:r>
                 <w:t xml:space="preserve">Long (within years of the </w:t>
               </w:r>
             </w:ins>
-            <w:ins w:id="316" w:author="Ory, David" w:date="2018-08-29T10:36:00Z">
+            <w:ins w:id="347" w:author="Ory, David" w:date="2018-08-29T10:36:00Z">
               <w:r>
                 <w:t>improvement</w:t>
               </w:r>
             </w:ins>
-            <w:ins w:id="317" w:author="Ory, David" w:date="2018-08-29T10:19:00Z">
+            <w:ins w:id="348" w:author="Ory, David" w:date="2018-08-29T10:19:00Z">
               <w:r>
                 <w:t>)</w:t>
               </w:r>
@@ -2698,7 +2859,7 @@
         <w:tc>
           <w:tcPr>
             <w:tcW w:w="3150" w:type="dxa"/>
-            <w:tcPrChange w:id="318" w:author="Ory, David" w:date="2018-08-29T10:19:00Z">
+            <w:tcPrChange w:id="349" w:author="Ory, David" w:date="2018-08-29T10:19:00Z">
               <w:tcPr>
                 <w:tcW w:w="2298" w:type="dxa"/>
               </w:tcPr>
@@ -2707,10 +2868,10 @@
           <w:p>
             <w:pPr>
               <w:rPr>
-                <w:ins w:id="319" w:author="Ory, David" w:date="2018-08-29T10:12:00Z"/>
+                <w:ins w:id="350" w:author="Ory, David" w:date="2018-08-29T10:12:00Z"/>
               </w:rPr>
             </w:pPr>
-            <w:ins w:id="320" w:author="Ory, David" w:date="2018-08-29T10:17:00Z">
+            <w:ins w:id="351" w:author="Ory, David" w:date="2018-08-29T10:17:00Z">
               <w:r>
                 <w:t>N/A</w:t>
               </w:r>
@@ -2723,80 +2884,92 @@
       <w:pPr>
         <w:ind w:left="405"/>
         <w:rPr>
-          <w:ins w:id="321" w:author="Ory, David" w:date="2018-08-29T10:12:00Z"/>
-        </w:rPr>
-      </w:pPr>
-    </w:p>
-    <w:p>
-      <w:pPr>
-        <w:rPr>
-          <w:ins w:id="322" w:author="Ory, David" w:date="2018-08-29T10:12:00Z"/>
-        </w:rPr>
-      </w:pPr>
-      <w:ins w:id="323" w:author="Ory, David" w:date="2018-08-24T15:11:00Z">
+          <w:ins w:id="352" w:author="Ory, David" w:date="2018-08-29T10:12:00Z"/>
+        </w:rPr>
+      </w:pPr>
+    </w:p>
+    <w:p>
+      <w:pPr>
+        <w:rPr>
+          <w:ins w:id="353" w:author="Ory, David" w:date="2018-08-29T10:12:00Z"/>
+        </w:rPr>
+      </w:pPr>
+      <w:ins w:id="354" w:author="Ory, David" w:date="2018-08-24T15:11:00Z">
         <w:r>
           <w:t xml:space="preserve">The relationship between land use and transportation accessibility is complicated and </w:t>
         </w:r>
       </w:ins>
-      <w:ins w:id="324" w:author="Ory, David" w:date="2018-08-24T15:12:00Z">
+      <w:ins w:id="355" w:author="Ory, David" w:date="2018-08-24T15:12:00Z">
         <w:r>
           <w:t xml:space="preserve">not explicitly represented in SANDAG’s </w:t>
         </w:r>
       </w:ins>
-      <w:ins w:id="325" w:author="Ory, David" w:date="2018-08-29T10:19:00Z">
+      <w:ins w:id="356" w:author="Ory, David" w:date="2018-08-29T10:19:00Z">
         <w:r>
           <w:t>travel model</w:t>
         </w:r>
       </w:ins>
-      <w:ins w:id="326" w:author="Ory, David" w:date="2018-08-24T15:12:00Z">
+      <w:ins w:id="357" w:author="Ory, David" w:date="2018-08-24T15:12:00Z">
         <w:r>
           <w:t xml:space="preserve">. However, the SANDAG planning process does consider </w:t>
         </w:r>
         <w:r>
-          <w:t>the land development plans of local jurisdictions and these plans are often made in concert with planned or expected transportation infrast</w:t>
-        </w:r>
-      </w:ins>
-      <w:ins w:id="327" w:author="Ory, David" w:date="2018-08-24T15:13:00Z">
-        <w:r>
-          <w:t>ructure improvement</w:t>
-        </w:r>
-      </w:ins>
-      <w:ins w:id="328" w:author="Ory, David" w:date="2018-08-29T10:20:00Z">
+          <w:t xml:space="preserve">the land development plans of local jurisdictions and these plans are often made in concert with planned or expected transportation </w:t>
+        </w:r>
+      </w:ins>
+      <w:bookmarkStart w:id="358" w:name="_GoBack"/>
+      <w:bookmarkEnd w:id="358"/>
+      <w:ins w:id="359" w:author="Ory, David" w:date="2018-08-24T15:13:00Z">
+        <w:r>
+          <w:t>improvement</w:t>
+        </w:r>
+      </w:ins>
+      <w:ins w:id="360" w:author="Ory, David" w:date="2018-08-29T10:20:00Z">
         <w:r>
           <w:t>s</w:t>
         </w:r>
       </w:ins>
-      <w:ins w:id="329" w:author="Ory, David" w:date="2018-08-24T15:13:00Z">
+      <w:ins w:id="361" w:author="Ory, David" w:date="2018-08-24T15:13:00Z">
         <w:r>
           <w:t xml:space="preserve">. For example, a city may increase the allowable intensity of land surrounding a proposed light rail station. Or, a city may approve a large residential development after funding </w:t>
         </w:r>
       </w:ins>
-      <w:ins w:id="330" w:author="Ory, David" w:date="2018-08-29T10:20:00Z">
+      <w:ins w:id="362" w:author="Ory, David" w:date="2018-08-29T10:20:00Z">
         <w:r>
           <w:t>h</w:t>
         </w:r>
       </w:ins>
-      <w:ins w:id="331" w:author="Ory, David" w:date="2018-08-24T15:13:00Z">
+      <w:ins w:id="363" w:author="Ory, David" w:date="2018-08-24T15:13:00Z">
         <w:r>
           <w:t>as been allocated to extend or widen a freeway. Importantly, cit</w:t>
         </w:r>
       </w:ins>
-      <w:ins w:id="332" w:author="Ory, David" w:date="2018-08-24T15:14:00Z">
-        <w:r>
-          <w:t>ies are not compelled to act when infrastructure is improved (which is why modeling the relationship is so difficult). For example, extending a light rail line to a wealthy residential community rarely motivates the city to change their zoning to accommodate more intense development.</w:t>
-        </w:r>
-      </w:ins>
-      <w:ins w:id="333" w:author="Ory, David" w:date="2018-08-24T15:18:00Z">
+      <w:ins w:id="364" w:author="Ory, David" w:date="2018-08-24T15:14:00Z">
+        <w:r>
+          <w:t>ies are not compelled to act when infrastructure is improved (which is</w:t>
+        </w:r>
+      </w:ins>
+      <w:ins w:id="365" w:author="Ory, David" w:date="2018-09-06T09:48:00Z">
+        <w:r>
+          <w:t xml:space="preserve"> one reason</w:t>
+        </w:r>
+      </w:ins>
+      <w:ins w:id="366" w:author="Ory, David" w:date="2018-08-24T15:14:00Z">
+        <w:r>
+          <w:t xml:space="preserve"> why modeling the relationship is difficult). For example, extending a light rail line to a wealthy residential community rarely motivates the city to change their zoning to accommodate more intense development.</w:t>
+        </w:r>
+      </w:ins>
+      <w:ins w:id="367" w:author="Ory, David" w:date="2018-08-24T15:18:00Z">
         <w:r>
           <w:t xml:space="preserve"> Given California’s preference for local land use control, the approach of reflecting local government</w:t>
         </w:r>
       </w:ins>
-      <w:ins w:id="334" w:author="Ory, David" w:date="2018-08-29T10:37:00Z">
+      <w:ins w:id="368" w:author="Ory, David" w:date="2018-08-29T10:37:00Z">
         <w:r>
           <w:t>’</w:t>
         </w:r>
       </w:ins>
-      <w:ins w:id="335" w:author="Ory, David" w:date="2018-08-24T15:18:00Z">
+      <w:ins w:id="369" w:author="Ory, David" w:date="2018-08-24T15:18:00Z">
         <w:r>
           <w:t xml:space="preserve">s land use preferences </w:t>
         </w:r>
@@ -2804,22 +2977,22 @@
           <w:t xml:space="preserve">in long range plans and assuming those plans are made with awareness of upcoming infrastructure changes is prudent and adequately reflects the </w:t>
         </w:r>
       </w:ins>
-      <w:ins w:id="336" w:author="Ory, David" w:date="2018-08-24T15:19:00Z">
+      <w:ins w:id="370" w:author="Ory, David" w:date="2018-08-24T15:19:00Z">
         <w:r>
           <w:t xml:space="preserve">impact of infrastructure changes on land use changes. </w:t>
         </w:r>
       </w:ins>
-      <w:ins w:id="337" w:author="Ory, David" w:date="2018-08-24T15:07:00Z">
+      <w:ins w:id="371" w:author="Ory, David" w:date="2018-08-24T15:07:00Z">
         <w:r>
           <w:t xml:space="preserve">  </w:t>
         </w:r>
       </w:ins>
-      <w:ins w:id="338" w:author="Ory, David" w:date="2018-08-24T15:06:00Z">
+      <w:ins w:id="372" w:author="Ory, David" w:date="2018-08-24T15:06:00Z">
         <w:r>
           <w:t xml:space="preserve"> </w:t>
         </w:r>
       </w:ins>
-      <w:ins w:id="339" w:author="Ory, David" w:date="2018-08-24T15:07:00Z">
+      <w:ins w:id="373" w:author="Ory, David" w:date="2018-08-24T15:07:00Z">
         <w:r>
           <w:t xml:space="preserve"> </w:t>
         </w:r>
@@ -2828,30 +3001,28 @@
     <w:p>
       <w:pPr>
         <w:rPr>
-          <w:ins w:id="340" w:author="Ory, David" w:date="2018-08-24T15:20:00Z"/>
-        </w:rPr>
-      </w:pPr>
-      <w:bookmarkStart w:id="341" w:name="_GoBack"/>
-      <w:bookmarkEnd w:id="341"/>
+          <w:ins w:id="374" w:author="Ory, David" w:date="2018-08-24T15:20:00Z"/>
+        </w:rPr>
+      </w:pPr>
     </w:p>
     <w:p>
       <w:pPr>
         <w:ind w:left="720"/>
         <w:rPr>
-          <w:del w:id="342" w:author="Ory, David" w:date="2018-08-24T14:25:00Z"/>
+          <w:del w:id="375" w:author="Ory, David" w:date="2018-08-24T14:25:00Z"/>
           <w:rFonts w:cs="Segoe UI"/>
-          <w:rPrChange w:id="343" w:author="Ory, David" w:date="2018-08-29T10:28:00Z">
+          <w:rPrChange w:id="376" w:author="Ory, David" w:date="2018-08-29T10:28:00Z">
             <w:rPr>
-              <w:del w:id="344" w:author="Ory, David" w:date="2018-08-24T14:25:00Z"/>
+              <w:del w:id="377" w:author="Ory, David" w:date="2018-08-24T14:25:00Z"/>
             </w:rPr>
           </w:rPrChange>
         </w:rPr>
-        <w:pPrChange w:id="345" w:author="Ory, David" w:date="2018-08-29T10:28:00Z">
+        <w:pPrChange w:id="378" w:author="Ory, David" w:date="2018-08-29T10:28:00Z">
           <w:pPr/>
         </w:pPrChange>
       </w:pPr>
-      <w:ins w:id="346" w:author="Curry, Rick" w:date="2018-04-13T09:07:00Z">
-        <w:del w:id="347" w:author="Ory, David" w:date="2018-08-24T14:25:00Z">
+      <w:ins w:id="379" w:author="Curry, Rick" w:date="2018-04-13T09:07:00Z">
+        <w:del w:id="380" w:author="Ory, David" w:date="2018-08-24T14:25:00Z">
           <w:r>
             <w:rPr>
               <w:rFonts w:cs="Segoe UI"/>
@@ -2860,8 +3031,8 @@
           </w:r>
         </w:del>
       </w:ins>
-      <w:ins w:id="348" w:author="Curry, Rick" w:date="2018-04-13T09:11:00Z">
-        <w:del w:id="349" w:author="Ory, David" w:date="2018-08-24T14:25:00Z">
+      <w:ins w:id="381" w:author="Curry, Rick" w:date="2018-04-13T09:11:00Z">
+        <w:del w:id="382" w:author="Ory, David" w:date="2018-08-24T14:25:00Z">
           <w:r>
             <w:rPr>
               <w:rFonts w:cs="Segoe UI"/>
@@ -2870,8 +3041,8 @@
           </w:r>
         </w:del>
       </w:ins>
-      <w:ins w:id="350" w:author="Curry, Rick" w:date="2018-04-13T09:09:00Z">
-        <w:del w:id="351" w:author="Ory, David" w:date="2018-08-24T14:25:00Z">
+      <w:ins w:id="383" w:author="Curry, Rick" w:date="2018-04-13T09:09:00Z">
+        <w:del w:id="384" w:author="Ory, David" w:date="2018-08-24T14:25:00Z">
           <w:r>
             <w:rPr>
               <w:rFonts w:cs="Segoe UI"/>
@@ -2880,64 +3051,52 @@
           </w:r>
         </w:del>
       </w:ins>
-      <w:ins w:id="352" w:author="Curry, Rick" w:date="2018-04-13T10:17:00Z">
-        <w:del w:id="353" w:author="Ory, David" w:date="2018-08-24T14:25:00Z">
+      <w:ins w:id="385" w:author="Curry, Rick" w:date="2018-04-13T10:17:00Z">
+        <w:del w:id="386" w:author="Ory, David" w:date="2018-08-24T14:25:00Z">
           <w:r>
             <w:rPr>
               <w:rFonts w:cs="Segoe UI"/>
-              <w:rPrChange w:id="354" w:author="Ory, David" w:date="2018-08-29T10:28:00Z">
-                <w:rPr/>
-              </w:rPrChange>
             </w:rPr>
             <w:delText xml:space="preserve"> with a resulting </w:delText>
           </w:r>
         </w:del>
       </w:ins>
-      <w:ins w:id="355" w:author="Curry, Rick" w:date="2018-04-13T09:09:00Z">
-        <w:del w:id="356" w:author="Ory, David" w:date="2018-08-24T14:25:00Z">
+      <w:ins w:id="387" w:author="Curry, Rick" w:date="2018-04-13T09:09:00Z">
+        <w:del w:id="388" w:author="Ory, David" w:date="2018-08-24T14:25:00Z">
           <w:r>
             <w:rPr>
               <w:rFonts w:cs="Segoe UI"/>
-              <w:rPrChange w:id="357" w:author="Ory, David" w:date="2018-08-29T10:28:00Z">
-                <w:rPr/>
-              </w:rPrChange>
             </w:rPr>
             <w:delText xml:space="preserve">decrease in </w:delText>
           </w:r>
         </w:del>
       </w:ins>
-      <w:ins w:id="358" w:author="Curry, Rick" w:date="2018-04-13T09:10:00Z">
-        <w:del w:id="359" w:author="Ory, David" w:date="2018-08-24T14:25:00Z">
+      <w:ins w:id="389" w:author="Curry, Rick" w:date="2018-04-13T09:10:00Z">
+        <w:del w:id="390" w:author="Ory, David" w:date="2018-08-24T14:25:00Z">
           <w:r>
             <w:rPr>
               <w:rFonts w:cs="Segoe UI"/>
-              <w:rPrChange w:id="360" w:author="Ory, David" w:date="2018-08-29T10:28:00Z">
-                <w:rPr/>
-              </w:rPrChange>
             </w:rPr>
             <w:delText>accessibility</w:delText>
           </w:r>
         </w:del>
       </w:ins>
-      <w:ins w:id="361" w:author="Curry, Rick" w:date="2018-04-13T09:09:00Z">
-        <w:del w:id="362" w:author="Ory, David" w:date="2018-08-24T14:25:00Z">
+      <w:ins w:id="391" w:author="Curry, Rick" w:date="2018-04-13T09:09:00Z">
+        <w:del w:id="392" w:author="Ory, David" w:date="2018-08-24T14:25:00Z">
           <w:r>
             <w:rPr>
               <w:rFonts w:cs="Segoe UI"/>
-              <w:rPrChange w:id="363" w:author="Ory, David" w:date="2018-08-29T10:28:00Z">
-                <w:rPr/>
-              </w:rPrChange>
             </w:rPr>
             <w:delText xml:space="preserve"> </w:delText>
           </w:r>
         </w:del>
       </w:ins>
-      <w:ins w:id="364" w:author="Curry, Rick" w:date="2018-04-13T09:10:00Z">
-        <w:del w:id="365" w:author="Ory, David" w:date="2018-08-24T14:25:00Z">
+      <w:ins w:id="393" w:author="Curry, Rick" w:date="2018-04-13T09:10:00Z">
+        <w:del w:id="394" w:author="Ory, David" w:date="2018-08-24T14:25:00Z">
           <w:r>
             <w:rPr>
               <w:rFonts w:cs="Segoe UI"/>
-              <w:rPrChange w:id="366" w:author="Ory, David" w:date="2018-08-29T10:28:00Z">
+              <w:rPrChange w:id="395" w:author="Ory, David" w:date="2018-08-29T10:28:00Z">
                 <w:rPr/>
               </w:rPrChange>
             </w:rPr>
@@ -2945,12 +3104,12 @@
           </w:r>
         </w:del>
       </w:ins>
-      <w:ins w:id="367" w:author="Curry, Rick" w:date="2018-04-13T09:15:00Z">
-        <w:del w:id="368" w:author="Ory, David" w:date="2018-08-24T14:25:00Z">
+      <w:ins w:id="396" w:author="Curry, Rick" w:date="2018-04-13T09:15:00Z">
+        <w:del w:id="397" w:author="Ory, David" w:date="2018-08-24T14:25:00Z">
           <w:r>
             <w:rPr>
               <w:rFonts w:cs="Segoe UI"/>
-              <w:rPrChange w:id="369" w:author="Ory, David" w:date="2018-08-29T10:28:00Z">
+              <w:rPrChange w:id="398" w:author="Ory, David" w:date="2018-08-29T10:28:00Z">
                 <w:rPr/>
               </w:rPrChange>
             </w:rPr>
@@ -2962,12 +3121,12 @@
     <w:p>
       <w:pPr>
         <w:rPr>
-          <w:del w:id="370" w:author="Ory, David" w:date="2018-08-29T10:28:00Z"/>
+          <w:del w:id="399" w:author="Ory, David" w:date="2018-08-29T10:28:00Z"/>
           <w:rStyle w:val="Emphasis"/>
           <w:rFonts w:cs="Segoe UI"/>
         </w:rPr>
       </w:pPr>
-      <w:del w:id="371" w:author="Ory, David" w:date="2018-08-29T10:28:00Z">
+      <w:del w:id="400" w:author="Ory, David" w:date="2018-08-29T10:28:00Z">
         <w:r>
           <w:rPr>
             <w:rStyle w:val="Emphasis"/>
@@ -2976,8 +3135,8 @@
           <w:delText xml:space="preserve">How is demand </w:delText>
         </w:r>
       </w:del>
-      <w:ins w:id="372" w:author="Curry, Rick" w:date="2018-04-13T09:14:00Z">
-        <w:del w:id="373" w:author="Ory, David" w:date="2018-08-29T10:28:00Z">
+      <w:ins w:id="401" w:author="Curry, Rick" w:date="2018-04-13T09:14:00Z">
+        <w:del w:id="402" w:author="Ory, David" w:date="2018-08-29T10:28:00Z">
           <w:r>
             <w:rPr>
               <w:rStyle w:val="Emphasis"/>
@@ -2987,7 +3146,7 @@
           </w:r>
         </w:del>
       </w:ins>
-      <w:del w:id="374" w:author="Ory, David" w:date="2018-08-29T10:28:00Z">
+      <w:del w:id="403" w:author="Ory, David" w:date="2018-08-29T10:28:00Z">
         <w:r>
           <w:rPr>
             <w:rStyle w:val="Emphasis"/>
@@ -3000,177 +3159,177 @@
     <w:p>
       <w:pPr>
         <w:rPr>
-          <w:ins w:id="375" w:author="Curry, Rick" w:date="2018-04-13T09:18:00Z"/>
-          <w:del w:id="376" w:author="Ory, David" w:date="2018-08-29T10:28:00Z"/>
-        </w:rPr>
-      </w:pPr>
-      <w:del w:id="377" w:author="Ory, David" w:date="2018-08-29T10:28:00Z">
+          <w:ins w:id="404" w:author="Curry, Rick" w:date="2018-04-13T09:18:00Z"/>
+          <w:del w:id="405" w:author="Ory, David" w:date="2018-08-29T10:28:00Z"/>
+        </w:rPr>
+      </w:pPr>
+      <w:del w:id="406" w:author="Ory, David" w:date="2018-08-29T10:28:00Z">
         <w:r>
           <w:delText xml:space="preserve">Induced demand </w:delText>
         </w:r>
       </w:del>
-      <w:ins w:id="378" w:author="Curry, Rick" w:date="2018-04-13T09:14:00Z">
-        <w:del w:id="379" w:author="Ory, David" w:date="2018-08-29T10:28:00Z">
+      <w:ins w:id="407" w:author="Curry, Rick" w:date="2018-04-13T09:14:00Z">
+        <w:del w:id="408" w:author="Ory, David" w:date="2018-08-29T10:28:00Z">
           <w:r>
             <w:delText xml:space="preserve">traffic </w:delText>
           </w:r>
         </w:del>
       </w:ins>
-      <w:del w:id="380" w:author="Ory, David" w:date="2018-08-29T10:28:00Z">
+      <w:del w:id="409" w:author="Ory, David" w:date="2018-08-29T10:28:00Z">
         <w:r>
           <w:delText>manifests in c</w:delText>
         </w:r>
         <w:r>
           <w:delText xml:space="preserve">hanges in travel or land use where </w:delText>
         </w:r>
-        <w:commentRangeStart w:id="381"/>
-        <w:commentRangeStart w:id="382"/>
+        <w:commentRangeStart w:id="410"/>
+        <w:commentRangeStart w:id="411"/>
         <w:r>
           <w:delText>increased</w:delText>
         </w:r>
-        <w:commentRangeEnd w:id="381"/>
+        <w:commentRangeEnd w:id="410"/>
         <w:r>
           <w:rPr>
             <w:rStyle w:val="CommentReference"/>
             <w:rFonts w:cs="Segoe UI"/>
           </w:rPr>
-          <w:commentReference w:id="381"/>
-        </w:r>
-        <w:commentRangeEnd w:id="382"/>
+          <w:commentReference w:id="410"/>
+        </w:r>
+        <w:commentRangeEnd w:id="411"/>
         <w:r>
           <w:rPr>
             <w:rStyle w:val="CommentReference"/>
             <w:rFonts w:cs="Segoe UI"/>
           </w:rPr>
-          <w:commentReference w:id="382"/>
+          <w:commentReference w:id="411"/>
         </w:r>
         <w:r>
           <w:delText xml:space="preserve"> or decreased travel time</w:delText>
         </w:r>
       </w:del>
-      <w:ins w:id="383" w:author="Curry, Rick" w:date="2018-04-13T09:07:00Z">
-        <w:del w:id="384" w:author="Ory, David" w:date="2018-08-29T10:28:00Z">
+      <w:ins w:id="412" w:author="Curry, Rick" w:date="2018-04-13T09:07:00Z">
+        <w:del w:id="413" w:author="Ory, David" w:date="2018-08-29T10:28:00Z">
           <w:r>
             <w:delText xml:space="preserve"> and</w:delText>
           </w:r>
         </w:del>
       </w:ins>
-      <w:del w:id="385" w:author="Ory, David" w:date="2018-08-29T10:28:00Z">
+      <w:del w:id="414" w:author="Ory, David" w:date="2018-08-29T10:28:00Z">
         <w:r>
           <w:delText>, cost</w:delText>
         </w:r>
       </w:del>
-      <w:ins w:id="386" w:author="Curry, Rick" w:date="2018-04-13T10:17:00Z">
-        <w:del w:id="387" w:author="Ory, David" w:date="2018-08-29T10:28:00Z">
+      <w:ins w:id="415" w:author="Curry, Rick" w:date="2018-04-13T10:17:00Z">
+        <w:del w:id="416" w:author="Ory, David" w:date="2018-08-29T10:28:00Z">
           <w:r>
             <w:delText xml:space="preserve"> </w:delText>
           </w:r>
         </w:del>
       </w:ins>
-      <w:ins w:id="388" w:author="Curry, Rick" w:date="2018-04-13T10:18:00Z">
-        <w:del w:id="389" w:author="Ory, David" w:date="2018-08-29T10:28:00Z">
+      <w:ins w:id="417" w:author="Curry, Rick" w:date="2018-04-13T10:18:00Z">
+        <w:del w:id="418" w:author="Ory, David" w:date="2018-08-29T10:28:00Z">
           <w:r>
             <w:delText xml:space="preserve">change the travel accessibility. </w:delText>
           </w:r>
         </w:del>
       </w:ins>
-      <w:del w:id="390" w:author="Ory, David" w:date="2018-08-29T10:28:00Z">
+      <w:del w:id="419" w:author="Ory, David" w:date="2018-08-29T10:28:00Z">
         <w:r>
           <w:delText>, and accessibility occurs</w:delText>
         </w:r>
       </w:del>
-      <w:ins w:id="391" w:author="Curry, Rick" w:date="2018-04-13T09:18:00Z">
-        <w:del w:id="392" w:author="Ory, David" w:date="2018-08-29T10:28:00Z">
+      <w:ins w:id="420" w:author="Curry, Rick" w:date="2018-04-13T09:18:00Z">
+        <w:del w:id="421" w:author="Ory, David" w:date="2018-08-29T10:28:00Z">
           <w:r>
             <w:delText>In economic supply and demand</w:delText>
           </w:r>
         </w:del>
       </w:ins>
-      <w:ins w:id="393" w:author="Curry, Rick" w:date="2018-04-13T10:19:00Z">
-        <w:del w:id="394" w:author="Ory, David" w:date="2018-08-29T10:28:00Z">
+      <w:ins w:id="422" w:author="Curry, Rick" w:date="2018-04-13T10:19:00Z">
+        <w:del w:id="423" w:author="Ory, David" w:date="2018-08-29T10:28:00Z">
           <w:r>
             <w:delText>,</w:delText>
           </w:r>
         </w:del>
       </w:ins>
-      <w:ins w:id="395" w:author="Curry, Rick" w:date="2018-04-13T09:18:00Z">
-        <w:del w:id="396" w:author="Ory, David" w:date="2018-08-29T10:28:00Z">
+      <w:ins w:id="424" w:author="Curry, Rick" w:date="2018-04-13T09:18:00Z">
+        <w:del w:id="425" w:author="Ory, David" w:date="2018-08-29T10:28:00Z">
           <w:r>
             <w:delText xml:space="preserve"> a change in supply wi</w:delText>
           </w:r>
         </w:del>
       </w:ins>
-      <w:ins w:id="397" w:author="Curry, Rick" w:date="2018-04-13T10:19:00Z">
-        <w:del w:id="398" w:author="Ory, David" w:date="2018-08-29T10:28:00Z">
+      <w:ins w:id="426" w:author="Curry, Rick" w:date="2018-04-13T10:19:00Z">
+        <w:del w:id="427" w:author="Ory, David" w:date="2018-08-29T10:28:00Z">
           <w:r>
             <w:delText>ll</w:delText>
           </w:r>
         </w:del>
       </w:ins>
-      <w:ins w:id="399" w:author="Curry, Rick" w:date="2018-04-13T09:18:00Z">
-        <w:del w:id="400" w:author="Ory, David" w:date="2018-08-29T10:28:00Z">
+      <w:ins w:id="428" w:author="Curry, Rick" w:date="2018-04-13T09:18:00Z">
+        <w:del w:id="429" w:author="Ory, David" w:date="2018-08-29T10:28:00Z">
           <w:r>
             <w:delText xml:space="preserve"> </w:delText>
           </w:r>
         </w:del>
       </w:ins>
-      <w:ins w:id="401" w:author="Curry, Rick" w:date="2018-04-13T10:19:00Z">
-        <w:del w:id="402" w:author="Ory, David" w:date="2018-08-29T10:28:00Z">
+      <w:ins w:id="430" w:author="Curry, Rick" w:date="2018-04-13T10:19:00Z">
+        <w:del w:id="431" w:author="Ory, David" w:date="2018-08-29T10:28:00Z">
           <w:r>
             <w:delText>cause</w:delText>
           </w:r>
         </w:del>
       </w:ins>
-      <w:ins w:id="403" w:author="Curry, Rick" w:date="2018-04-13T09:18:00Z">
-        <w:del w:id="404" w:author="Ory, David" w:date="2018-08-29T10:28:00Z">
+      <w:ins w:id="432" w:author="Curry, Rick" w:date="2018-04-13T09:18:00Z">
+        <w:del w:id="433" w:author="Ory, David" w:date="2018-08-29T10:28:00Z">
           <w:r>
             <w:delText xml:space="preserve"> a change in price and a change in the quantity consumed. </w:delText>
           </w:r>
         </w:del>
       </w:ins>
-      <w:ins w:id="405" w:author="Curry, Rick" w:date="2018-04-13T09:24:00Z">
-        <w:del w:id="406" w:author="Ory, David" w:date="2018-08-29T10:28:00Z">
+      <w:ins w:id="434" w:author="Curry, Rick" w:date="2018-04-13T09:24:00Z">
+        <w:del w:id="435" w:author="Ory, David" w:date="2018-08-29T10:28:00Z">
           <w:r>
             <w:delText xml:space="preserve">Where you are on the demand curve is critical to determine how much </w:delText>
           </w:r>
         </w:del>
       </w:ins>
-      <w:ins w:id="407" w:author="Curry, Rick" w:date="2018-04-13T09:27:00Z">
-        <w:del w:id="408" w:author="Ory, David" w:date="2018-08-29T10:28:00Z">
+      <w:ins w:id="436" w:author="Curry, Rick" w:date="2018-04-13T09:27:00Z">
+        <w:del w:id="437" w:author="Ory, David" w:date="2018-08-29T10:28:00Z">
           <w:r>
             <w:delText xml:space="preserve">change will occur from a shift in supply or cost. Where demand is high a small change </w:delText>
           </w:r>
         </w:del>
       </w:ins>
-      <w:ins w:id="409" w:author="Curry, Rick" w:date="2018-04-13T09:30:00Z">
-        <w:del w:id="410" w:author="Ory, David" w:date="2018-08-29T10:28:00Z">
+      <w:ins w:id="438" w:author="Curry, Rick" w:date="2018-04-13T09:30:00Z">
+        <w:del w:id="439" w:author="Ory, David" w:date="2018-08-29T10:28:00Z">
           <w:r>
             <w:delText>in</w:delText>
           </w:r>
         </w:del>
       </w:ins>
-      <w:ins w:id="411" w:author="Curry, Rick" w:date="2018-04-13T09:27:00Z">
-        <w:del w:id="412" w:author="Ory, David" w:date="2018-08-29T10:28:00Z">
+      <w:ins w:id="440" w:author="Curry, Rick" w:date="2018-04-13T09:27:00Z">
+        <w:del w:id="441" w:author="Ory, David" w:date="2018-08-29T10:28:00Z">
           <w:r>
             <w:delText xml:space="preserve"> supply or price will cause a large change traffic. </w:delText>
           </w:r>
         </w:del>
       </w:ins>
-      <w:ins w:id="413" w:author="Curry, Rick" w:date="2018-04-13T09:29:00Z">
-        <w:del w:id="414" w:author="Ory, David" w:date="2018-08-29T10:28:00Z">
+      <w:ins w:id="442" w:author="Curry, Rick" w:date="2018-04-13T09:29:00Z">
+        <w:del w:id="443" w:author="Ory, David" w:date="2018-08-29T10:28:00Z">
           <w:r>
             <w:delText>Where demand is low a change in supply or price will cause little or no change in traffic</w:delText>
           </w:r>
         </w:del>
       </w:ins>
-      <w:ins w:id="415" w:author="Curry, Rick" w:date="2018-04-13T09:30:00Z">
-        <w:del w:id="416" w:author="Ory, David" w:date="2018-08-29T10:28:00Z">
+      <w:ins w:id="444" w:author="Curry, Rick" w:date="2018-04-13T09:30:00Z">
+        <w:del w:id="445" w:author="Ory, David" w:date="2018-08-29T10:28:00Z">
           <w:r>
             <w:delText>.</w:delText>
           </w:r>
         </w:del>
       </w:ins>
-      <w:del w:id="417" w:author="Ory, David" w:date="2018-08-29T10:28:00Z">
+      <w:del w:id="446" w:author="Ory, David" w:date="2018-08-29T10:28:00Z">
         <w:r>
           <w:delText xml:space="preserve"> such as</w:delText>
         </w:r>
@@ -3182,11 +3341,11 @@
     <w:p>
       <w:pPr>
         <w:rPr>
-          <w:del w:id="418" w:author="Ory, David" w:date="2018-08-29T10:28:00Z"/>
-        </w:rPr>
-      </w:pPr>
-      <w:ins w:id="419" w:author="Curry, Rick" w:date="2018-04-13T09:18:00Z">
-        <w:del w:id="420" w:author="Ory, David" w:date="2018-08-29T10:28:00Z">
+          <w:del w:id="447" w:author="Ory, David" w:date="2018-08-29T10:28:00Z"/>
+        </w:rPr>
+      </w:pPr>
+      <w:ins w:id="448" w:author="Curry, Rick" w:date="2018-04-13T09:18:00Z">
+        <w:del w:id="449" w:author="Ory, David" w:date="2018-08-29T10:28:00Z">
           <w:r>
             <w:rPr>
               <w:noProof/>
@@ -3246,14 +3405,11 @@
     <w:p>
       <w:pPr>
         <w:rPr>
-          <w:del w:id="421" w:author="Ory, David" w:date="2018-08-29T10:28:00Z"/>
+          <w:del w:id="450" w:author="Ory, David" w:date="2018-08-29T10:28:00Z"/>
           <w:u w:val="single"/>
         </w:rPr>
-        <w:pPrChange w:id="422" w:author="Ory, David" w:date="2018-08-29T10:28:00Z">
-          <w:pPr/>
-        </w:pPrChange>
-      </w:pPr>
-      <w:del w:id="423" w:author="Ory, David" w:date="2018-08-29T10:28:00Z">
+      </w:pPr>
+      <w:del w:id="451" w:author="Ory, David" w:date="2018-08-29T10:28:00Z">
         <w:r>
           <w:rPr>
             <w:u w:val="single"/>
@@ -3271,9 +3427,9 @@
     <w:p>
       <w:pPr>
         <w:rPr>
-          <w:del w:id="424" w:author="Ory, David" w:date="2018-08-29T10:28:00Z"/>
-        </w:rPr>
-        <w:pPrChange w:id="425" w:author="Ory, David" w:date="2018-08-29T10:28:00Z">
+          <w:del w:id="452" w:author="Ory, David" w:date="2018-08-29T10:28:00Z"/>
+        </w:rPr>
+        <w:pPrChange w:id="453" w:author="Ory, David" w:date="2018-08-29T10:28:00Z">
           <w:pPr>
             <w:pStyle w:val="ListParagraph"/>
             <w:numPr>
@@ -3283,7 +3439,7 @@
           </w:pPr>
         </w:pPrChange>
       </w:pPr>
-      <w:del w:id="426" w:author="Ory, David" w:date="2018-08-29T10:28:00Z">
+      <w:del w:id="454" w:author="Ory, David" w:date="2018-08-29T10:28:00Z">
         <w:r>
           <w:delText>Time of travel change</w:delText>
         </w:r>
@@ -3292,9 +3448,9 @@
     <w:p>
       <w:pPr>
         <w:rPr>
-          <w:del w:id="427" w:author="Ory, David" w:date="2018-08-29T10:28:00Z"/>
-        </w:rPr>
-        <w:pPrChange w:id="428" w:author="Ory, David" w:date="2018-08-29T10:28:00Z">
+          <w:del w:id="455" w:author="Ory, David" w:date="2018-08-29T10:28:00Z"/>
+        </w:rPr>
+        <w:pPrChange w:id="456" w:author="Ory, David" w:date="2018-08-29T10:28:00Z">
           <w:pPr>
             <w:pStyle w:val="ListParagraph"/>
             <w:numPr>
@@ -3305,7 +3461,7 @@
           </w:pPr>
         </w:pPrChange>
       </w:pPr>
-      <w:del w:id="429" w:author="Ory, David" w:date="2018-08-29T10:28:00Z">
+      <w:del w:id="457" w:author="Ory, David" w:date="2018-08-29T10:28:00Z">
         <w:r>
           <w:delText>Shift departure time from</w:delText>
         </w:r>
@@ -3320,9 +3476,9 @@
     <w:p>
       <w:pPr>
         <w:rPr>
-          <w:del w:id="430" w:author="Ory, David" w:date="2018-08-29T10:28:00Z"/>
-        </w:rPr>
-        <w:pPrChange w:id="431" w:author="Ory, David" w:date="2018-08-29T10:28:00Z">
+          <w:del w:id="458" w:author="Ory, David" w:date="2018-08-29T10:28:00Z"/>
+        </w:rPr>
+        <w:pPrChange w:id="459" w:author="Ory, David" w:date="2018-08-29T10:28:00Z">
           <w:pPr>
             <w:pStyle w:val="ListParagraph"/>
             <w:numPr>
@@ -3332,7 +3488,7 @@
           </w:pPr>
         </w:pPrChange>
       </w:pPr>
-      <w:del w:id="432" w:author="Ory, David" w:date="2018-08-29T10:28:00Z">
+      <w:del w:id="460" w:author="Ory, David" w:date="2018-08-29T10:28:00Z">
         <w:r>
           <w:delText>Travel mode change</w:delText>
         </w:r>
@@ -3341,9 +3497,9 @@
     <w:p>
       <w:pPr>
         <w:rPr>
-          <w:del w:id="433" w:author="Ory, David" w:date="2018-08-29T10:28:00Z"/>
-        </w:rPr>
-        <w:pPrChange w:id="434" w:author="Ory, David" w:date="2018-08-29T10:28:00Z">
+          <w:del w:id="461" w:author="Ory, David" w:date="2018-08-29T10:28:00Z"/>
+        </w:rPr>
+        <w:pPrChange w:id="462" w:author="Ory, David" w:date="2018-08-29T10:28:00Z">
           <w:pPr>
             <w:pStyle w:val="ListParagraph"/>
             <w:numPr>
@@ -3354,7 +3510,7 @@
           </w:pPr>
         </w:pPrChange>
       </w:pPr>
-      <w:del w:id="435" w:author="Ory, David" w:date="2018-08-29T10:28:00Z">
+      <w:del w:id="463" w:author="Ory, David" w:date="2018-08-29T10:28:00Z">
         <w:r>
           <w:delText>Shift in travel mode, for example, from transit to auto</w:delText>
         </w:r>
@@ -3363,9 +3519,9 @@
     <w:p>
       <w:pPr>
         <w:rPr>
-          <w:del w:id="436" w:author="Ory, David" w:date="2018-08-29T10:28:00Z"/>
-        </w:rPr>
-        <w:pPrChange w:id="437" w:author="Ory, David" w:date="2018-08-29T10:28:00Z">
+          <w:del w:id="464" w:author="Ory, David" w:date="2018-08-29T10:28:00Z"/>
+        </w:rPr>
+        <w:pPrChange w:id="465" w:author="Ory, David" w:date="2018-08-29T10:28:00Z">
           <w:pPr>
             <w:pStyle w:val="ListParagraph"/>
             <w:numPr>
@@ -3375,7 +3531,7 @@
           </w:pPr>
         </w:pPrChange>
       </w:pPr>
-      <w:del w:id="438" w:author="Ory, David" w:date="2018-08-29T10:28:00Z">
+      <w:del w:id="466" w:author="Ory, David" w:date="2018-08-29T10:28:00Z">
         <w:r>
           <w:delText xml:space="preserve">Activity location </w:delText>
         </w:r>
@@ -3387,9 +3543,9 @@
     <w:p>
       <w:pPr>
         <w:rPr>
-          <w:del w:id="439" w:author="Ory, David" w:date="2018-08-29T10:28:00Z"/>
-        </w:rPr>
-        <w:pPrChange w:id="440" w:author="Ory, David" w:date="2018-08-29T10:28:00Z">
+          <w:del w:id="467" w:author="Ory, David" w:date="2018-08-29T10:28:00Z"/>
+        </w:rPr>
+        <w:pPrChange w:id="468" w:author="Ory, David" w:date="2018-08-29T10:28:00Z">
           <w:pPr>
             <w:pStyle w:val="ListParagraph"/>
             <w:numPr>
@@ -3400,7 +3556,7 @@
           </w:pPr>
         </w:pPrChange>
       </w:pPr>
-      <w:del w:id="441" w:author="Ory, David" w:date="2018-08-29T10:28:00Z">
+      <w:del w:id="469" w:author="Ory, David" w:date="2018-08-29T10:28:00Z">
         <w:r>
           <w:delText>Shift in</w:delText>
         </w:r>
@@ -3433,9 +3589,9 @@
     <w:p>
       <w:pPr>
         <w:rPr>
-          <w:del w:id="442" w:author="Ory, David" w:date="2018-08-29T10:28:00Z"/>
-        </w:rPr>
-        <w:pPrChange w:id="443" w:author="Ory, David" w:date="2018-08-29T10:28:00Z">
+          <w:del w:id="470" w:author="Ory, David" w:date="2018-08-29T10:28:00Z"/>
+        </w:rPr>
+        <w:pPrChange w:id="471" w:author="Ory, David" w:date="2018-08-29T10:28:00Z">
           <w:pPr>
             <w:pStyle w:val="ListParagraph"/>
             <w:numPr>
@@ -3445,7 +3601,7 @@
           </w:pPr>
         </w:pPrChange>
       </w:pPr>
-      <w:del w:id="444" w:author="Ory, David" w:date="2018-08-29T10:28:00Z">
+      <w:del w:id="472" w:author="Ory, David" w:date="2018-08-29T10:28:00Z">
         <w:r>
           <w:delText>Change to daily activity schedule</w:delText>
         </w:r>
@@ -3454,10 +3610,10 @@
     <w:p>
       <w:pPr>
         <w:rPr>
-          <w:ins w:id="445" w:author="Curry, Rick" w:date="2018-05-03T13:46:00Z"/>
-          <w:del w:id="446" w:author="Ory, David" w:date="2018-08-29T10:28:00Z"/>
-        </w:rPr>
-        <w:pPrChange w:id="447" w:author="Ory, David" w:date="2018-08-29T10:28:00Z">
+          <w:ins w:id="473" w:author="Curry, Rick" w:date="2018-05-03T13:46:00Z"/>
+          <w:del w:id="474" w:author="Ory, David" w:date="2018-08-29T10:28:00Z"/>
+        </w:rPr>
+        <w:pPrChange w:id="475" w:author="Ory, David" w:date="2018-08-29T10:28:00Z">
           <w:pPr>
             <w:pStyle w:val="ListParagraph"/>
             <w:numPr>
@@ -3468,7 +3624,7 @@
           </w:pPr>
         </w:pPrChange>
       </w:pPr>
-      <w:del w:id="448" w:author="Ory, David" w:date="2018-08-29T10:28:00Z">
+      <w:del w:id="476" w:author="Ory, David" w:date="2018-08-29T10:28:00Z">
         <w:r>
           <w:delText>Reduction of travel time results in more time to do another activity</w:delText>
         </w:r>
@@ -3477,9 +3633,9 @@
     <w:p>
       <w:pPr>
         <w:rPr>
-          <w:del w:id="449" w:author="Ory, David" w:date="2018-08-29T10:28:00Z"/>
-        </w:rPr>
-        <w:pPrChange w:id="450" w:author="Ory, David" w:date="2018-08-29T10:28:00Z">
+          <w:del w:id="477" w:author="Ory, David" w:date="2018-08-29T10:28:00Z"/>
+        </w:rPr>
+        <w:pPrChange w:id="478" w:author="Ory, David" w:date="2018-08-29T10:28:00Z">
           <w:pPr>
             <w:pStyle w:val="ListParagraph"/>
             <w:numPr>
@@ -3490,8 +3646,8 @@
           </w:pPr>
         </w:pPrChange>
       </w:pPr>
-      <w:ins w:id="451" w:author="Curry, Rick" w:date="2018-05-03T13:46:00Z">
-        <w:del w:id="452" w:author="Ory, David" w:date="2018-08-29T10:28:00Z">
+      <w:ins w:id="479" w:author="Curry, Rick" w:date="2018-05-03T13:46:00Z">
+        <w:del w:id="480" w:author="Ory, David" w:date="2018-08-29T10:28:00Z">
           <w:r>
             <w:delText>Change of activity schedule to another day</w:delText>
           </w:r>
@@ -3501,9 +3657,9 @@
     <w:p>
       <w:pPr>
         <w:rPr>
-          <w:del w:id="453" w:author="Ory, David" w:date="2018-08-29T10:28:00Z"/>
-        </w:rPr>
-        <w:pPrChange w:id="454" w:author="Ory, David" w:date="2018-08-29T10:28:00Z">
+          <w:del w:id="481" w:author="Ory, David" w:date="2018-08-29T10:28:00Z"/>
+        </w:rPr>
+        <w:pPrChange w:id="482" w:author="Ory, David" w:date="2018-08-29T10:28:00Z">
           <w:pPr>
             <w:pStyle w:val="ListParagraph"/>
             <w:numPr>
@@ -3513,7 +3669,7 @@
           </w:pPr>
         </w:pPrChange>
       </w:pPr>
-      <w:del w:id="455" w:author="Ory, David" w:date="2018-08-29T10:28:00Z">
+      <w:del w:id="483" w:author="Ory, David" w:date="2018-08-29T10:28:00Z">
         <w:r>
           <w:delText xml:space="preserve">Change to number of tours or stops on </w:delText>
         </w:r>
@@ -3528,9 +3684,9 @@
     <w:p>
       <w:pPr>
         <w:rPr>
-          <w:del w:id="456" w:author="Ory, David" w:date="2018-08-29T10:28:00Z"/>
-        </w:rPr>
-        <w:pPrChange w:id="457" w:author="Ory, David" w:date="2018-08-29T10:28:00Z">
+          <w:del w:id="484" w:author="Ory, David" w:date="2018-08-29T10:28:00Z"/>
+        </w:rPr>
+        <w:pPrChange w:id="485" w:author="Ory, David" w:date="2018-08-29T10:28:00Z">
           <w:pPr>
             <w:pStyle w:val="ListParagraph"/>
             <w:numPr>
@@ -3541,7 +3697,7 @@
           </w:pPr>
         </w:pPrChange>
       </w:pPr>
-      <w:del w:id="458" w:author="Ory, David" w:date="2018-08-29T10:28:00Z">
+      <w:del w:id="486" w:author="Ory, David" w:date="2018-08-29T10:28:00Z">
         <w:r>
           <w:delText>A tour could be broken into multiple tours i</w:delText>
         </w:r>
@@ -3553,9 +3709,9 @@
     <w:p>
       <w:pPr>
         <w:rPr>
-          <w:del w:id="459" w:author="Ory, David" w:date="2018-08-29T10:28:00Z"/>
-        </w:rPr>
-        <w:pPrChange w:id="460" w:author="Ory, David" w:date="2018-08-29T10:28:00Z">
+          <w:del w:id="487" w:author="Ory, David" w:date="2018-08-29T10:28:00Z"/>
+        </w:rPr>
+        <w:pPrChange w:id="488" w:author="Ory, David" w:date="2018-08-29T10:28:00Z">
           <w:pPr>
             <w:pStyle w:val="ListParagraph"/>
             <w:numPr>
@@ -3566,7 +3722,7 @@
           </w:pPr>
         </w:pPrChange>
       </w:pPr>
-      <w:del w:id="461" w:author="Ory, David" w:date="2018-08-29T10:28:00Z">
+      <w:del w:id="489" w:author="Ory, David" w:date="2018-08-29T10:28:00Z">
         <w:r>
           <w:delText>An additional stop on a tour could be added due to additional time being available</w:delText>
         </w:r>
@@ -3575,30 +3731,30 @@
     <w:p>
       <w:pPr>
         <w:rPr>
-          <w:del w:id="462" w:author="Ory, David" w:date="2018-08-29T10:28:00Z"/>
+          <w:del w:id="490" w:author="Ory, David" w:date="2018-08-29T10:28:00Z"/>
           <w:u w:val="single"/>
         </w:rPr>
       </w:pPr>
-      <w:del w:id="463" w:author="Ory, David" w:date="2018-08-29T10:28:00Z">
+      <w:del w:id="491" w:author="Ory, David" w:date="2018-08-29T10:28:00Z">
         <w:r>
           <w:rPr>
             <w:u w:val="single"/>
           </w:rPr>
           <w:delText>Work &amp; School location (</w:delText>
         </w:r>
-        <w:commentRangeStart w:id="464"/>
+        <w:commentRangeStart w:id="492"/>
         <w:r>
           <w:rPr>
             <w:u w:val="single"/>
           </w:rPr>
           <w:delText>mid-run</w:delText>
         </w:r>
-        <w:commentRangeEnd w:id="464"/>
+        <w:commentRangeEnd w:id="492"/>
         <w:r>
           <w:rPr>
             <w:rStyle w:val="CommentReference"/>
           </w:rPr>
-          <w:commentReference w:id="464"/>
+          <w:commentReference w:id="492"/>
         </w:r>
         <w:r>
           <w:rPr>
@@ -3611,9 +3767,9 @@
     <w:p>
       <w:pPr>
         <w:rPr>
-          <w:del w:id="465" w:author="Ory, David" w:date="2018-08-29T10:28:00Z"/>
-        </w:rPr>
-        <w:pPrChange w:id="466" w:author="Ory, David" w:date="2018-08-29T10:28:00Z">
+          <w:del w:id="493" w:author="Ory, David" w:date="2018-08-29T10:28:00Z"/>
+        </w:rPr>
+        <w:pPrChange w:id="494" w:author="Ory, David" w:date="2018-08-29T10:28:00Z">
           <w:pPr>
             <w:pStyle w:val="ListParagraph"/>
             <w:numPr>
@@ -3623,7 +3779,7 @@
           </w:pPr>
         </w:pPrChange>
       </w:pPr>
-      <w:del w:id="467" w:author="Ory, David" w:date="2018-08-29T10:28:00Z">
+      <w:del w:id="495" w:author="Ory, David" w:date="2018-08-29T10:28:00Z">
         <w:r>
           <w:delText xml:space="preserve">Work and school location choice changes </w:delText>
         </w:r>
@@ -3632,11 +3788,11 @@
     <w:p>
       <w:pPr>
         <w:rPr>
-          <w:del w:id="468" w:author="Ory, David" w:date="2018-08-29T10:28:00Z"/>
+          <w:del w:id="496" w:author="Ory, David" w:date="2018-08-29T10:28:00Z"/>
           <w:u w:val="single"/>
         </w:rPr>
       </w:pPr>
-      <w:del w:id="469" w:author="Ory, David" w:date="2018-08-29T10:28:00Z">
+      <w:del w:id="497" w:author="Ory, David" w:date="2018-08-29T10:28:00Z">
         <w:r>
           <w:rPr>
             <w:u w:val="single"/>
@@ -3654,9 +3810,9 @@
     <w:p>
       <w:pPr>
         <w:rPr>
-          <w:del w:id="470" w:author="Ory, David" w:date="2018-08-29T10:28:00Z"/>
-        </w:rPr>
-        <w:pPrChange w:id="471" w:author="Ory, David" w:date="2018-08-29T10:28:00Z">
+          <w:del w:id="498" w:author="Ory, David" w:date="2018-08-29T10:28:00Z"/>
+        </w:rPr>
+        <w:pPrChange w:id="499" w:author="Ory, David" w:date="2018-08-29T10:28:00Z">
           <w:pPr>
             <w:pStyle w:val="ListParagraph"/>
             <w:numPr>
@@ -3666,7 +3822,7 @@
           </w:pPr>
         </w:pPrChange>
       </w:pPr>
-      <w:del w:id="472" w:author="Ory, David" w:date="2018-08-29T10:28:00Z">
+      <w:del w:id="500" w:author="Ory, David" w:date="2018-08-29T10:28:00Z">
         <w:r>
           <w:delText>Residential &amp; commercial development changes</w:delText>
         </w:r>
@@ -3675,9 +3831,9 @@
     <w:p>
       <w:pPr>
         <w:rPr>
-          <w:ins w:id="473" w:author="Curry, Rick" w:date="2018-05-03T13:48:00Z"/>
-        </w:rPr>
-        <w:pPrChange w:id="474" w:author="Ory, David" w:date="2018-08-29T10:28:00Z">
+          <w:ins w:id="501" w:author="Curry, Rick" w:date="2018-05-03T13:48:00Z"/>
+        </w:rPr>
+        <w:pPrChange w:id="502" w:author="Ory, David" w:date="2018-08-29T10:28:00Z">
           <w:pPr>
             <w:pStyle w:val="ListParagraph"/>
             <w:numPr>
@@ -3687,7 +3843,7 @@
           </w:pPr>
         </w:pPrChange>
       </w:pPr>
-      <w:del w:id="475" w:author="Ory, David" w:date="2018-08-29T10:28:00Z">
+      <w:del w:id="503" w:author="Ory, David" w:date="2018-08-29T10:28:00Z">
         <w:r>
           <w:delText>Commercial location changes</w:delText>
         </w:r>
@@ -3696,10 +3852,10 @@
     <w:p>
       <w:pPr>
         <w:rPr>
-          <w:ins w:id="476" w:author="Curry, Rick" w:date="2018-05-03T13:48:00Z"/>
-          <w:del w:id="477" w:author="Ory, David" w:date="2018-08-29T10:12:00Z"/>
-        </w:rPr>
-        <w:pPrChange w:id="478" w:author="Ory, David" w:date="2018-08-29T10:12:00Z">
+          <w:ins w:id="504" w:author="Curry, Rick" w:date="2018-05-03T13:48:00Z"/>
+          <w:del w:id="505" w:author="Ory, David" w:date="2018-08-29T10:12:00Z"/>
+        </w:rPr>
+        <w:pPrChange w:id="506" w:author="Ory, David" w:date="2018-08-29T10:12:00Z">
           <w:pPr>
             <w:pStyle w:val="ListParagraph"/>
             <w:numPr>
@@ -3725,8 +3881,8 @@
       </w:tblGrid>
       <w:tr>
         <w:trPr>
-          <w:ins w:id="479" w:author="Curry, Rick" w:date="2018-05-03T13:48:00Z"/>
-          <w:del w:id="480" w:author="Ory, David" w:date="2018-08-29T10:12:00Z"/>
+          <w:ins w:id="507" w:author="Curry, Rick" w:date="2018-05-03T13:48:00Z"/>
+          <w:del w:id="508" w:author="Ory, David" w:date="2018-08-29T10:12:00Z"/>
         </w:trPr>
         <w:tc>
           <w:tcPr>
@@ -3735,12 +3891,12 @@
           <w:p>
             <w:pPr>
               <w:rPr>
-                <w:ins w:id="481" w:author="Curry, Rick" w:date="2018-05-03T13:48:00Z"/>
-                <w:del w:id="482" w:author="Ory, David" w:date="2018-08-29T10:12:00Z"/>
+                <w:ins w:id="509" w:author="Curry, Rick" w:date="2018-05-03T13:48:00Z"/>
+                <w:del w:id="510" w:author="Ory, David" w:date="2018-08-29T10:12:00Z"/>
               </w:rPr>
             </w:pPr>
-            <w:ins w:id="483" w:author="Curry, Rick" w:date="2018-05-03T13:48:00Z">
-              <w:del w:id="484" w:author="Ory, David" w:date="2018-08-29T10:12:00Z">
+            <w:ins w:id="511" w:author="Curry, Rick" w:date="2018-05-03T13:48:00Z">
+              <w:del w:id="512" w:author="Ory, David" w:date="2018-08-29T10:12:00Z">
                 <w:r>
                   <w:delText>Induced Travel Component</w:delText>
                 </w:r>
@@ -3755,12 +3911,12 @@
           <w:p>
             <w:pPr>
               <w:rPr>
-                <w:ins w:id="485" w:author="Curry, Rick" w:date="2018-05-03T13:48:00Z"/>
-                <w:del w:id="486" w:author="Ory, David" w:date="2018-08-29T10:12:00Z"/>
+                <w:ins w:id="513" w:author="Curry, Rick" w:date="2018-05-03T13:48:00Z"/>
+                <w:del w:id="514" w:author="Ory, David" w:date="2018-08-29T10:12:00Z"/>
               </w:rPr>
             </w:pPr>
-            <w:ins w:id="487" w:author="Curry, Rick" w:date="2018-05-03T13:48:00Z">
-              <w:del w:id="488" w:author="Ory, David" w:date="2018-08-29T10:12:00Z">
+            <w:ins w:id="515" w:author="Curry, Rick" w:date="2018-05-03T13:48:00Z">
+              <w:del w:id="516" w:author="Ory, David" w:date="2018-08-29T10:12:00Z">
                 <w:r>
                   <w:delText>Timeframe of Change</w:delText>
                 </w:r>
@@ -3775,15 +3931,12 @@
           <w:p>
             <w:pPr>
               <w:rPr>
-                <w:ins w:id="489" w:author="Curry, Rick" w:date="2018-05-03T13:48:00Z"/>
-                <w:del w:id="490" w:author="Ory, David" w:date="2018-08-29T10:12:00Z"/>
+                <w:ins w:id="517" w:author="Curry, Rick" w:date="2018-05-03T13:48:00Z"/>
+                <w:del w:id="518" w:author="Ory, David" w:date="2018-08-29T10:12:00Z"/>
               </w:rPr>
-              <w:pPrChange w:id="491" w:author="Ory, David" w:date="2018-08-29T10:12:00Z">
-                <w:pPr/>
-              </w:pPrChange>
             </w:pPr>
-            <w:ins w:id="492" w:author="Curry, Rick" w:date="2018-05-03T13:49:00Z">
-              <w:del w:id="493" w:author="Ory, David" w:date="2018-08-29T10:12:00Z">
+            <w:ins w:id="519" w:author="Curry, Rick" w:date="2018-05-03T13:49:00Z">
+              <w:del w:id="520" w:author="Ory, David" w:date="2018-08-29T10:12:00Z">
                 <w:r>
                   <w:delText>Model Component</w:delText>
                 </w:r>
@@ -3798,15 +3951,12 @@
           <w:p>
             <w:pPr>
               <w:rPr>
-                <w:ins w:id="494" w:author="Curry, Rick" w:date="2018-05-03T13:48:00Z"/>
-                <w:del w:id="495" w:author="Ory, David" w:date="2018-08-29T10:12:00Z"/>
+                <w:ins w:id="521" w:author="Curry, Rick" w:date="2018-05-03T13:48:00Z"/>
+                <w:del w:id="522" w:author="Ory, David" w:date="2018-08-29T10:12:00Z"/>
               </w:rPr>
-              <w:pPrChange w:id="496" w:author="Ory, David" w:date="2018-08-29T10:12:00Z">
-                <w:pPr/>
-              </w:pPrChange>
             </w:pPr>
-            <w:ins w:id="497" w:author="Curry, Rick" w:date="2018-05-03T13:49:00Z">
-              <w:del w:id="498" w:author="Ory, David" w:date="2018-08-29T10:12:00Z">
+            <w:ins w:id="523" w:author="Curry, Rick" w:date="2018-05-03T13:49:00Z">
+              <w:del w:id="524" w:author="Ory, David" w:date="2018-08-29T10:12:00Z">
                 <w:r>
                   <w:delText>Qualitative Impact</w:delText>
                 </w:r>
@@ -3817,150 +3967,9 @@
       </w:tr>
       <w:tr>
         <w:trPr>
-          <w:ins w:id="499" w:author="Curry, Rick" w:date="2018-05-03T13:48:00Z"/>
-          <w:del w:id="500" w:author="Ory, David" w:date="2018-08-29T10:12:00Z"/>
+          <w:ins w:id="525" w:author="Curry, Rick" w:date="2018-05-03T13:48:00Z"/>
+          <w:del w:id="526" w:author="Ory, David" w:date="2018-08-29T10:12:00Z"/>
         </w:trPr>
-        <w:tc>
-          <w:tcPr>
-            <w:tcW w:w="2394" w:type="dxa"/>
-          </w:tcPr>
-          <w:p>
-            <w:pPr>
-              <w:rPr>
-                <w:ins w:id="501" w:author="Curry, Rick" w:date="2018-05-03T13:48:00Z"/>
-                <w:del w:id="502" w:author="Ory, David" w:date="2018-08-29T10:12:00Z"/>
-              </w:rPr>
-            </w:pPr>
-          </w:p>
-        </w:tc>
-        <w:tc>
-          <w:tcPr>
-            <w:tcW w:w="2394" w:type="dxa"/>
-          </w:tcPr>
-          <w:p>
-            <w:pPr>
-              <w:rPr>
-                <w:ins w:id="503" w:author="Curry, Rick" w:date="2018-05-03T13:48:00Z"/>
-                <w:del w:id="504" w:author="Ory, David" w:date="2018-08-29T10:12:00Z"/>
-              </w:rPr>
-            </w:pPr>
-          </w:p>
-        </w:tc>
-        <w:tc>
-          <w:tcPr>
-            <w:tcW w:w="2394" w:type="dxa"/>
-          </w:tcPr>
-          <w:p>
-            <w:pPr>
-              <w:rPr>
-                <w:ins w:id="505" w:author="Curry, Rick" w:date="2018-05-03T13:48:00Z"/>
-                <w:del w:id="506" w:author="Ory, David" w:date="2018-08-29T10:12:00Z"/>
-              </w:rPr>
-              <w:pPrChange w:id="507" w:author="Ory, David" w:date="2018-08-29T10:12:00Z">
-                <w:pPr/>
-              </w:pPrChange>
-            </w:pPr>
-          </w:p>
-        </w:tc>
-        <w:tc>
-          <w:tcPr>
-            <w:tcW w:w="2394" w:type="dxa"/>
-          </w:tcPr>
-          <w:p>
-            <w:pPr>
-              <w:rPr>
-                <w:ins w:id="508" w:author="Curry, Rick" w:date="2018-05-03T13:48:00Z"/>
-                <w:del w:id="509" w:author="Ory, David" w:date="2018-08-29T10:12:00Z"/>
-              </w:rPr>
-              <w:pPrChange w:id="510" w:author="Ory, David" w:date="2018-08-29T10:12:00Z">
-                <w:pPr/>
-              </w:pPrChange>
-            </w:pPr>
-          </w:p>
-        </w:tc>
-      </w:tr>
-      <w:tr>
-        <w:trPr>
-          <w:ins w:id="511" w:author="Curry, Rick" w:date="2018-05-03T13:48:00Z"/>
-          <w:del w:id="512" w:author="Ory, David" w:date="2018-08-29T10:12:00Z"/>
-        </w:trPr>
-        <w:tc>
-          <w:tcPr>
-            <w:tcW w:w="2394" w:type="dxa"/>
-          </w:tcPr>
-          <w:p>
-            <w:pPr>
-              <w:rPr>
-                <w:ins w:id="513" w:author="Curry, Rick" w:date="2018-05-03T13:48:00Z"/>
-                <w:del w:id="514" w:author="Ory, David" w:date="2018-08-29T10:12:00Z"/>
-              </w:rPr>
-            </w:pPr>
-          </w:p>
-        </w:tc>
-        <w:tc>
-          <w:tcPr>
-            <w:tcW w:w="2394" w:type="dxa"/>
-          </w:tcPr>
-          <w:p>
-            <w:pPr>
-              <w:rPr>
-                <w:ins w:id="515" w:author="Curry, Rick" w:date="2018-05-03T13:48:00Z"/>
-                <w:del w:id="516" w:author="Ory, David" w:date="2018-08-29T10:12:00Z"/>
-              </w:rPr>
-            </w:pPr>
-          </w:p>
-        </w:tc>
-        <w:tc>
-          <w:tcPr>
-            <w:tcW w:w="2394" w:type="dxa"/>
-          </w:tcPr>
-          <w:p>
-            <w:pPr>
-              <w:rPr>
-                <w:ins w:id="517" w:author="Curry, Rick" w:date="2018-05-03T13:48:00Z"/>
-                <w:del w:id="518" w:author="Ory, David" w:date="2018-08-29T10:12:00Z"/>
-              </w:rPr>
-              <w:pPrChange w:id="519" w:author="Ory, David" w:date="2018-08-29T10:12:00Z">
-                <w:pPr/>
-              </w:pPrChange>
-            </w:pPr>
-          </w:p>
-        </w:tc>
-        <w:tc>
-          <w:tcPr>
-            <w:tcW w:w="2394" w:type="dxa"/>
-          </w:tcPr>
-          <w:p>
-            <w:pPr>
-              <w:rPr>
-                <w:ins w:id="520" w:author="Curry, Rick" w:date="2018-05-03T13:48:00Z"/>
-                <w:del w:id="521" w:author="Ory, David" w:date="2018-08-29T10:12:00Z"/>
-              </w:rPr>
-              <w:pPrChange w:id="522" w:author="Ory, David" w:date="2018-08-29T10:12:00Z">
-                <w:pPr/>
-              </w:pPrChange>
-            </w:pPr>
-          </w:p>
-        </w:tc>
-      </w:tr>
-      <w:tr>
-        <w:trPr>
-          <w:ins w:id="523" w:author="Curry, Rick" w:date="2018-05-03T13:48:00Z"/>
-          <w:del w:id="524" w:author="Ory, David" w:date="2018-08-29T10:12:00Z"/>
-        </w:trPr>
-        <w:tc>
-          <w:tcPr>
-            <w:tcW w:w="2394" w:type="dxa"/>
-          </w:tcPr>
-          <w:p>
-            <w:pPr>
-              <w:rPr>
-                <w:ins w:id="525" w:author="Curry, Rick" w:date="2018-05-03T13:48:00Z"/>
-                <w:del w:id="526" w:author="Ory, David" w:date="2018-08-29T10:12:00Z"/>
-              </w:rPr>
-            </w:pPr>
-          </w:p>
-        </w:tc>
         <w:tc>
           <w:tcPr>
             <w:tcW w:w="2394" w:type="dxa"/>
@@ -3984,9 +3993,6 @@
                 <w:ins w:id="529" w:author="Curry, Rick" w:date="2018-05-03T13:48:00Z"/>
                 <w:del w:id="530" w:author="Ory, David" w:date="2018-08-29T10:12:00Z"/>
               </w:rPr>
-              <w:pPrChange w:id="531" w:author="Ory, David" w:date="2018-08-29T10:12:00Z">
-                <w:pPr/>
-              </w:pPrChange>
             </w:pPr>
           </w:p>
         </w:tc>
@@ -3997,12 +4003,22 @@
           <w:p>
             <w:pPr>
               <w:rPr>
-                <w:ins w:id="532" w:author="Curry, Rick" w:date="2018-05-03T13:48:00Z"/>
-                <w:del w:id="533" w:author="Ory, David" w:date="2018-08-29T10:12:00Z"/>
+                <w:ins w:id="531" w:author="Curry, Rick" w:date="2018-05-03T13:48:00Z"/>
+                <w:del w:id="532" w:author="Ory, David" w:date="2018-08-29T10:12:00Z"/>
               </w:rPr>
-              <w:pPrChange w:id="534" w:author="Ory, David" w:date="2018-08-29T10:12:00Z">
-                <w:pPr/>
-              </w:pPrChange>
+            </w:pPr>
+          </w:p>
+        </w:tc>
+        <w:tc>
+          <w:tcPr>
+            <w:tcW w:w="2394" w:type="dxa"/>
+          </w:tcPr>
+          <w:p>
+            <w:pPr>
+              <w:rPr>
+                <w:ins w:id="533" w:author="Curry, Rick" w:date="2018-05-03T13:48:00Z"/>
+                <w:del w:id="534" w:author="Ory, David" w:date="2018-08-29T10:12:00Z"/>
+              </w:rPr>
             </w:pPr>
           </w:p>
         </w:tc>
@@ -4048,9 +4064,6 @@
                 <w:ins w:id="541" w:author="Curry, Rick" w:date="2018-05-03T13:48:00Z"/>
                 <w:del w:id="542" w:author="Ory, David" w:date="2018-08-29T10:12:00Z"/>
               </w:rPr>
-              <w:pPrChange w:id="543" w:author="Ory, David" w:date="2018-08-29T10:12:00Z">
-                <w:pPr/>
-              </w:pPrChange>
             </w:pPr>
           </w:p>
         </w:tc>
@@ -4061,21 +4074,31 @@
           <w:p>
             <w:pPr>
               <w:rPr>
-                <w:ins w:id="544" w:author="Curry, Rick" w:date="2018-05-03T13:48:00Z"/>
-                <w:del w:id="545" w:author="Ory, David" w:date="2018-08-29T10:12:00Z"/>
+                <w:ins w:id="543" w:author="Curry, Rick" w:date="2018-05-03T13:48:00Z"/>
+                <w:del w:id="544" w:author="Ory, David" w:date="2018-08-29T10:12:00Z"/>
               </w:rPr>
-              <w:pPrChange w:id="546" w:author="Ory, David" w:date="2018-08-29T10:12:00Z">
-                <w:pPr/>
-              </w:pPrChange>
             </w:pPr>
           </w:p>
         </w:tc>
       </w:tr>
       <w:tr>
         <w:trPr>
-          <w:ins w:id="547" w:author="Curry, Rick" w:date="2018-05-03T13:48:00Z"/>
-          <w:del w:id="548" w:author="Ory, David" w:date="2018-08-29T10:12:00Z"/>
+          <w:ins w:id="545" w:author="Curry, Rick" w:date="2018-05-03T13:48:00Z"/>
+          <w:del w:id="546" w:author="Ory, David" w:date="2018-08-29T10:12:00Z"/>
         </w:trPr>
+        <w:tc>
+          <w:tcPr>
+            <w:tcW w:w="2394" w:type="dxa"/>
+          </w:tcPr>
+          <w:p>
+            <w:pPr>
+              <w:rPr>
+                <w:ins w:id="547" w:author="Curry, Rick" w:date="2018-05-03T13:48:00Z"/>
+                <w:del w:id="548" w:author="Ory, David" w:date="2018-08-29T10:12:00Z"/>
+              </w:rPr>
+            </w:pPr>
+          </w:p>
+        </w:tc>
         <w:tc>
           <w:tcPr>
             <w:tcW w:w="2394" w:type="dxa"/>
@@ -4112,9 +4135,25 @@
                 <w:ins w:id="553" w:author="Curry, Rick" w:date="2018-05-03T13:48:00Z"/>
                 <w:del w:id="554" w:author="Ory, David" w:date="2018-08-29T10:12:00Z"/>
               </w:rPr>
-              <w:pPrChange w:id="555" w:author="Ory, David" w:date="2018-08-29T10:12:00Z">
-                <w:pPr/>
-              </w:pPrChange>
+            </w:pPr>
+          </w:p>
+        </w:tc>
+      </w:tr>
+      <w:tr>
+        <w:trPr>
+          <w:ins w:id="555" w:author="Curry, Rick" w:date="2018-05-03T13:48:00Z"/>
+          <w:del w:id="556" w:author="Ory, David" w:date="2018-08-29T10:12:00Z"/>
+        </w:trPr>
+        <w:tc>
+          <w:tcPr>
+            <w:tcW w:w="2394" w:type="dxa"/>
+          </w:tcPr>
+          <w:p>
+            <w:pPr>
+              <w:rPr>
+                <w:ins w:id="557" w:author="Curry, Rick" w:date="2018-05-03T13:48:00Z"/>
+                <w:del w:id="558" w:author="Ory, David" w:date="2018-08-29T10:12:00Z"/>
+              </w:rPr>
             </w:pPr>
           </w:p>
         </w:tc>
@@ -4125,21 +4164,12 @@
           <w:p>
             <w:pPr>
               <w:rPr>
-                <w:ins w:id="556" w:author="Curry, Rick" w:date="2018-05-03T13:48:00Z"/>
-                <w:del w:id="557" w:author="Ory, David" w:date="2018-08-29T10:12:00Z"/>
+                <w:ins w:id="559" w:author="Curry, Rick" w:date="2018-05-03T13:48:00Z"/>
+                <w:del w:id="560" w:author="Ory, David" w:date="2018-08-29T10:12:00Z"/>
               </w:rPr>
-              <w:pPrChange w:id="558" w:author="Ory, David" w:date="2018-08-29T10:12:00Z">
-                <w:pPr/>
-              </w:pPrChange>
             </w:pPr>
           </w:p>
         </w:tc>
-      </w:tr>
-      <w:tr>
-        <w:trPr>
-          <w:ins w:id="559" w:author="Curry, Rick" w:date="2018-05-03T13:48:00Z"/>
-          <w:del w:id="560" w:author="Ory, David" w:date="2018-08-29T10:12:00Z"/>
-        </w:trPr>
         <w:tc>
           <w:tcPr>
             <w:tcW w:w="2394" w:type="dxa"/>
@@ -4166,6 +4196,12 @@
             </w:pPr>
           </w:p>
         </w:tc>
+      </w:tr>
+      <w:tr>
+        <w:trPr>
+          <w:ins w:id="565" w:author="Curry, Rick" w:date="2018-05-03T13:48:00Z"/>
+          <w:del w:id="566" w:author="Ory, David" w:date="2018-08-29T10:12:00Z"/>
+        </w:trPr>
         <w:tc>
           <w:tcPr>
             <w:tcW w:w="2394" w:type="dxa"/>
@@ -4173,12 +4209,9 @@
           <w:p>
             <w:pPr>
               <w:rPr>
-                <w:ins w:id="565" w:author="Curry, Rick" w:date="2018-05-03T13:48:00Z"/>
-                <w:del w:id="566" w:author="Ory, David" w:date="2018-08-29T10:12:00Z"/>
+                <w:ins w:id="567" w:author="Curry, Rick" w:date="2018-05-03T13:48:00Z"/>
+                <w:del w:id="568" w:author="Ory, David" w:date="2018-08-29T10:12:00Z"/>
               </w:rPr>
-              <w:pPrChange w:id="567" w:author="Ory, David" w:date="2018-08-29T10:12:00Z">
-                <w:pPr/>
-              </w:pPrChange>
             </w:pPr>
           </w:p>
         </w:tc>
@@ -4189,21 +4222,25 @@
           <w:p>
             <w:pPr>
               <w:rPr>
-                <w:ins w:id="568" w:author="Curry, Rick" w:date="2018-05-03T13:48:00Z"/>
-                <w:del w:id="569" w:author="Ory, David" w:date="2018-08-29T10:12:00Z"/>
+                <w:ins w:id="569" w:author="Curry, Rick" w:date="2018-05-03T13:48:00Z"/>
+                <w:del w:id="570" w:author="Ory, David" w:date="2018-08-29T10:12:00Z"/>
               </w:rPr>
-              <w:pPrChange w:id="570" w:author="Ory, David" w:date="2018-08-29T10:12:00Z">
-                <w:pPr/>
-              </w:pPrChange>
             </w:pPr>
           </w:p>
         </w:tc>
-      </w:tr>
-      <w:tr>
-        <w:trPr>
-          <w:ins w:id="571" w:author="Curry, Rick" w:date="2018-05-03T13:48:00Z"/>
-          <w:del w:id="572" w:author="Ory, David" w:date="2018-08-29T10:12:00Z"/>
-        </w:trPr>
+        <w:tc>
+          <w:tcPr>
+            <w:tcW w:w="2394" w:type="dxa"/>
+          </w:tcPr>
+          <w:p>
+            <w:pPr>
+              <w:rPr>
+                <w:ins w:id="571" w:author="Curry, Rick" w:date="2018-05-03T13:48:00Z"/>
+                <w:del w:id="572" w:author="Ory, David" w:date="2018-08-29T10:12:00Z"/>
+              </w:rPr>
+            </w:pPr>
+          </w:p>
+        </w:tc>
         <w:tc>
           <w:tcPr>
             <w:tcW w:w="2394" w:type="dxa"/>
@@ -4217,6 +4254,12 @@
             </w:pPr>
           </w:p>
         </w:tc>
+      </w:tr>
+      <w:tr>
+        <w:trPr>
+          <w:ins w:id="575" w:author="Curry, Rick" w:date="2018-05-03T13:48:00Z"/>
+          <w:del w:id="576" w:author="Ory, David" w:date="2018-08-29T10:12:00Z"/>
+        </w:trPr>
         <w:tc>
           <w:tcPr>
             <w:tcW w:w="2394" w:type="dxa"/>
@@ -4224,8 +4267,8 @@
           <w:p>
             <w:pPr>
               <w:rPr>
-                <w:ins w:id="575" w:author="Curry, Rick" w:date="2018-05-03T13:48:00Z"/>
-                <w:del w:id="576" w:author="Ory, David" w:date="2018-08-29T10:12:00Z"/>
+                <w:ins w:id="577" w:author="Curry, Rick" w:date="2018-05-03T13:48:00Z"/>
+                <w:del w:id="578" w:author="Ory, David" w:date="2018-08-29T10:12:00Z"/>
               </w:rPr>
             </w:pPr>
           </w:p>
@@ -4237,12 +4280,9 @@
           <w:p>
             <w:pPr>
               <w:rPr>
-                <w:ins w:id="577" w:author="Curry, Rick" w:date="2018-05-03T13:48:00Z"/>
-                <w:del w:id="578" w:author="Ory, David" w:date="2018-08-29T10:12:00Z"/>
+                <w:ins w:id="579" w:author="Curry, Rick" w:date="2018-05-03T13:48:00Z"/>
+                <w:del w:id="580" w:author="Ory, David" w:date="2018-08-29T10:12:00Z"/>
               </w:rPr>
-              <w:pPrChange w:id="579" w:author="Ory, David" w:date="2018-08-29T10:12:00Z">
-                <w:pPr/>
-              </w:pPrChange>
             </w:pPr>
           </w:p>
         </w:tc>
@@ -4253,12 +4293,80 @@
           <w:p>
             <w:pPr>
               <w:rPr>
-                <w:ins w:id="580" w:author="Curry, Rick" w:date="2018-05-03T13:48:00Z"/>
-                <w:del w:id="581" w:author="Ory, David" w:date="2018-08-29T10:12:00Z"/>
+                <w:ins w:id="581" w:author="Curry, Rick" w:date="2018-05-03T13:48:00Z"/>
+                <w:del w:id="582" w:author="Ory, David" w:date="2018-08-29T10:12:00Z"/>
               </w:rPr>
-              <w:pPrChange w:id="582" w:author="Ory, David" w:date="2018-08-29T10:12:00Z">
-                <w:pPr/>
-              </w:pPrChange>
+            </w:pPr>
+          </w:p>
+        </w:tc>
+        <w:tc>
+          <w:tcPr>
+            <w:tcW w:w="2394" w:type="dxa"/>
+          </w:tcPr>
+          <w:p>
+            <w:pPr>
+              <w:rPr>
+                <w:ins w:id="583" w:author="Curry, Rick" w:date="2018-05-03T13:48:00Z"/>
+                <w:del w:id="584" w:author="Ory, David" w:date="2018-08-29T10:12:00Z"/>
+              </w:rPr>
+            </w:pPr>
+          </w:p>
+        </w:tc>
+      </w:tr>
+      <w:tr>
+        <w:trPr>
+          <w:ins w:id="585" w:author="Curry, Rick" w:date="2018-05-03T13:48:00Z"/>
+          <w:del w:id="586" w:author="Ory, David" w:date="2018-08-29T10:12:00Z"/>
+        </w:trPr>
+        <w:tc>
+          <w:tcPr>
+            <w:tcW w:w="2394" w:type="dxa"/>
+          </w:tcPr>
+          <w:p>
+            <w:pPr>
+              <w:rPr>
+                <w:ins w:id="587" w:author="Curry, Rick" w:date="2018-05-03T13:48:00Z"/>
+                <w:del w:id="588" w:author="Ory, David" w:date="2018-08-29T10:12:00Z"/>
+              </w:rPr>
+            </w:pPr>
+          </w:p>
+        </w:tc>
+        <w:tc>
+          <w:tcPr>
+            <w:tcW w:w="2394" w:type="dxa"/>
+          </w:tcPr>
+          <w:p>
+            <w:pPr>
+              <w:rPr>
+                <w:ins w:id="589" w:author="Curry, Rick" w:date="2018-05-03T13:48:00Z"/>
+                <w:del w:id="590" w:author="Ory, David" w:date="2018-08-29T10:12:00Z"/>
+              </w:rPr>
+            </w:pPr>
+          </w:p>
+        </w:tc>
+        <w:tc>
+          <w:tcPr>
+            <w:tcW w:w="2394" w:type="dxa"/>
+          </w:tcPr>
+          <w:p>
+            <w:pPr>
+              <w:rPr>
+                <w:ins w:id="591" w:author="Curry, Rick" w:date="2018-05-03T13:48:00Z"/>
+                <w:del w:id="592" w:author="Ory, David" w:date="2018-08-29T10:12:00Z"/>
+              </w:rPr>
+            </w:pPr>
+          </w:p>
+        </w:tc>
+        <w:tc>
+          <w:tcPr>
+            <w:tcW w:w="2394" w:type="dxa"/>
+          </w:tcPr>
+          <w:p>
+            <w:pPr>
+              <w:rPr>
+                <w:ins w:id="593" w:author="Curry, Rick" w:date="2018-05-03T13:48:00Z"/>
+                <w:del w:id="594" w:author="Ory, David" w:date="2018-08-29T10:12:00Z"/>
+              </w:rPr>
             </w:pPr>
           </w:p>
         </w:tc>
@@ -4266,7 +4374,7 @@
     </w:tbl>
     <w:p>
       <w:pPr>
-        <w:pPrChange w:id="583" w:author="Ory, David" w:date="2018-08-29T10:12:00Z">
+        <w:pPrChange w:id="595" w:author="Ory, David" w:date="2018-08-29T10:12:00Z">
           <w:pPr>
             <w:pStyle w:val="ListParagraph"/>
             <w:numPr>
@@ -4307,7 +4415,7 @@
       </w:r>
     </w:p>
   </w:comment>
-  <w:comment w:id="148" w:author="Ory, David" w:date="2018-08-29T10:34:00Z" w:initials="OD">
+  <w:comment w:id="167" w:author="Ory, David" w:date="2018-08-29T10:34:00Z" w:initials="OD">
     <w:p>
       <w:pPr>
         <w:pStyle w:val="CommentText"/>
@@ -4323,7 +4431,7 @@
       </w:r>
     </w:p>
   </w:comment>
-  <w:comment w:id="381" w:author="Ouyang, Ziying" w:date="2018-04-09T11:11:00Z" w:initials="OZ">
+  <w:comment w:id="410" w:author="Ouyang, Ziying" w:date="2018-04-09T11:11:00Z" w:initials="OZ">
     <w:p>
       <w:pPr>
         <w:pStyle w:val="CommentText"/>
@@ -4339,7 +4447,7 @@
       </w:r>
     </w:p>
   </w:comment>
-  <w:comment w:id="382" w:author="Curry, Rick" w:date="2018-04-13T09:17:00Z" w:initials="CR">
+  <w:comment w:id="411" w:author="Curry, Rick" w:date="2018-04-13T09:17:00Z" w:initials="CR">
     <w:p>
       <w:pPr>
         <w:pStyle w:val="CommentText"/>
@@ -4355,7 +4463,7 @@
       </w:r>
     </w:p>
   </w:comment>
-  <w:comment w:id="464" w:author="Curry, Rick" w:date="2018-04-13T10:10:00Z" w:initials="CR">
+  <w:comment w:id="492" w:author="Curry, Rick" w:date="2018-04-13T10:10:00Z" w:initials="CR">
     <w:p>
       <w:pPr>
         <w:pStyle w:val="CommentText"/>
@@ -4419,7 +4527,7 @@
 
 <file path=word/footer1.xml><?xml version="1.0" encoding="utf-8"?>
 <w:ftr xmlns:wpc="http://schemas.microsoft.com/office/word/2010/wordprocessingCanvas" xmlns:cx="http://schemas.microsoft.com/office/drawing/2014/chartex" xmlns:cx1="http://schemas.microsoft.com/office/drawing/2015/9/8/chartex" xmlns:cx2="http://schemas.microsoft.com/office/drawing/2015/10/21/chartex" xmlns:cx3="http://schemas.microsoft.com/office/drawing/2016/5/9/chartex" xmlns:cx4="http://schemas.microsoft.com/office/drawing/2016/5/10/chartex" xmlns:cx5="http://schemas.microsoft.com/office/drawing/2016/5/11/chartex" xmlns:mc="http://schemas.openxmlformats.org/markup-compatibility/2006" xmlns:o="urn:schemas-microsoft-com:office:office" xmlns:r="http://schemas.openxmlformats.org/officeDocument/2006/relationships" xmlns:m="http://schemas.openxmlformats.org/officeDocument/2006/math" xmlns:v="urn:schemas-microsoft-com:vml" xmlns:wp14="http://schemas.microsoft.com/office/word/2010/wordprocessingDrawing" xmlns:wp="http://schemas.openxmlformats.org/drawingml/2006/wordprocessingDrawing" xmlns:w10="urn:schemas-microsoft-com:office:word" xmlns:w="http://schemas.openxmlformats.org/wordprocessingml/2006/main" xmlns:w14="http://schemas.microsoft.com/office/word/2010/wordml" xmlns:w15="http://schemas.microsoft.com/office/word/2012/wordml" xmlns:w16se="http://schemas.microsoft.com/office/word/2015/wordml/symex" xmlns:wpg="http://schemas.microsoft.com/office/word/2010/wordprocessingGroup" xmlns:wpi="http://schemas.microsoft.com/office/word/2010/wordprocessingInk" xmlns:wne="http://schemas.microsoft.com/office/word/2006/wordml" xmlns:wps="http://schemas.microsoft.com/office/word/2010/wordprocessingShape" mc:Ignorable="w14 w15 w16se wp14">
-  <w:customXmlInsRangeStart w:id="587" w:author="Ory, David" w:date="2018-08-29T10:28:00Z"/>
+  <w:customXmlInsRangeStart w:id="599" w:author="Ory, David" w:date="2018-08-29T10:28:00Z"/>
   <w:sdt>
     <w:sdtPr>
       <w:id w:val="1849205305"/>
@@ -4434,21 +4542,21 @@
       </w:rPr>
     </w:sdtEndPr>
     <w:sdtContent>
-      <w:customXmlInsRangeEnd w:id="587"/>
+      <w:customXmlInsRangeEnd w:id="599"/>
       <w:p>
         <w:pPr>
           <w:pStyle w:val="Footer"/>
           <w:jc w:val="right"/>
           <w:rPr>
-            <w:ins w:id="588" w:author="Ory, David" w:date="2018-08-29T10:28:00Z"/>
-          </w:rPr>
-          <w:pPrChange w:id="589" w:author="Ory, David" w:date="2018-08-29T10:28:00Z">
+            <w:ins w:id="600" w:author="Ory, David" w:date="2018-08-29T10:28:00Z"/>
+          </w:rPr>
+          <w:pPrChange w:id="601" w:author="Ory, David" w:date="2018-08-29T10:28:00Z">
             <w:pPr>
               <w:pStyle w:val="Footer"/>
             </w:pPr>
           </w:pPrChange>
         </w:pPr>
-        <w:ins w:id="590" w:author="Ory, David" w:date="2018-08-29T10:28:00Z">
+        <w:ins w:id="602" w:author="Ory, David" w:date="2018-08-29T10:28:00Z">
           <w:r>
             <w:fldChar w:fldCharType="begin"/>
           </w:r>
@@ -4463,9 +4571,9 @@
           <w:rPr>
             <w:noProof/>
           </w:rPr>
-          <w:t>2</w:t>
-        </w:r>
-        <w:ins w:id="591" w:author="Ory, David" w:date="2018-08-29T10:28:00Z">
+          <w:t>4</w:t>
+        </w:r>
+        <w:ins w:id="603" w:author="Ory, David" w:date="2018-08-29T10:28:00Z">
           <w:r>
             <w:rPr>
               <w:noProof/>
@@ -4474,10 +4582,10 @@
           </w:r>
         </w:ins>
       </w:p>
-      <w:customXmlInsRangeStart w:id="592" w:author="Ory, David" w:date="2018-08-29T10:28:00Z"/>
+      <w:customXmlInsRangeStart w:id="604" w:author="Ory, David" w:date="2018-08-29T10:28:00Z"/>
     </w:sdtContent>
   </w:sdt>
-  <w:customXmlInsRangeEnd w:id="592"/>
+  <w:customXmlInsRangeEnd w:id="604"/>
   <w:p>
     <w:pPr>
       <w:pStyle w:val="Footer"/>
@@ -4513,7 +4621,7 @@
 
 <file path=word/header1.xml><?xml version="1.0" encoding="utf-8"?>
 <w:hdr xmlns:wpc="http://schemas.microsoft.com/office/word/2010/wordprocessingCanvas" xmlns:cx="http://schemas.microsoft.com/office/drawing/2014/chartex" xmlns:cx1="http://schemas.microsoft.com/office/drawing/2015/9/8/chartex" xmlns:cx2="http://schemas.microsoft.com/office/drawing/2015/10/21/chartex" xmlns:cx3="http://schemas.microsoft.com/office/drawing/2016/5/9/chartex" xmlns:cx4="http://schemas.microsoft.com/office/drawing/2016/5/10/chartex" xmlns:cx5="http://schemas.microsoft.com/office/drawing/2016/5/11/chartex" xmlns:mc="http://schemas.openxmlformats.org/markup-compatibility/2006" xmlns:o="urn:schemas-microsoft-com:office:office" xmlns:r="http://schemas.openxmlformats.org/officeDocument/2006/relationships" xmlns:m="http://schemas.openxmlformats.org/officeDocument/2006/math" xmlns:v="urn:schemas-microsoft-com:vml" xmlns:wp14="http://schemas.microsoft.com/office/word/2010/wordprocessingDrawing" xmlns:wp="http://schemas.openxmlformats.org/drawingml/2006/wordprocessingDrawing" xmlns:w10="urn:schemas-microsoft-com:office:word" xmlns:w="http://schemas.openxmlformats.org/wordprocessingml/2006/main" xmlns:w14="http://schemas.microsoft.com/office/word/2010/wordml" xmlns:w15="http://schemas.microsoft.com/office/word/2012/wordml" xmlns:w16se="http://schemas.microsoft.com/office/word/2015/wordml/symex" xmlns:wpg="http://schemas.microsoft.com/office/word/2010/wordprocessingGroup" xmlns:wpi="http://schemas.microsoft.com/office/word/2010/wordprocessingInk" xmlns:wne="http://schemas.microsoft.com/office/word/2006/wordml" xmlns:wps="http://schemas.microsoft.com/office/word/2010/wordprocessingShape" mc:Ignorable="w14 w15 w16se wp14">
-  <w:customXmlInsRangeStart w:id="584" w:author="Curry, Rick" w:date="2018-04-13T10:20:00Z"/>
+  <w:customXmlInsRangeStart w:id="596" w:author="Curry, Rick" w:date="2018-04-13T10:20:00Z"/>
   <w:sdt>
     <w:sdtPr>
       <w:id w:val="-1364587137"/>
@@ -4524,12 +4632,12 @@
     </w:sdtPr>
     <w:sdtEndPr/>
     <w:sdtContent>
-      <w:customXmlInsRangeEnd w:id="584"/>
+      <w:customXmlInsRangeEnd w:id="596"/>
       <w:p>
         <w:pPr>
           <w:pStyle w:val="Header"/>
         </w:pPr>
-        <w:ins w:id="585" w:author="Curry, Rick" w:date="2018-04-13T10:20:00Z">
+        <w:ins w:id="597" w:author="Curry, Rick" w:date="2018-04-13T10:20:00Z">
           <w:r>
             <w:rPr>
               <w:noProof/>
@@ -4568,10 +4676,10 @@
           </w:r>
         </w:ins>
       </w:p>
-      <w:customXmlInsRangeStart w:id="586" w:author="Curry, Rick" w:date="2018-04-13T10:20:00Z"/>
+      <w:customXmlInsRangeStart w:id="598" w:author="Curry, Rick" w:date="2018-04-13T10:20:00Z"/>
     </w:sdtContent>
   </w:sdt>
-  <w:customXmlInsRangeEnd w:id="586"/>
+  <w:customXmlInsRangeEnd w:id="598"/>
 </w:hdr>
 </file>
 
@@ -6496,7 +6604,7 @@
 </file>
 
 <file path=customXml/itemProps1.xml><?xml version="1.0" encoding="utf-8"?>
-<ds:datastoreItem xmlns:ds="http://schemas.openxmlformats.org/officeDocument/2006/customXml" ds:itemID="{E20E97F3-64B2-4CCA-AA8D-19701318B5A5}">
+<ds:datastoreItem xmlns:ds="http://schemas.openxmlformats.org/officeDocument/2006/customXml" ds:itemID="{BD69BEB4-628A-4914-99FC-74FC6DD8B770}">
   <ds:schemaRefs>
     <ds:schemaRef ds:uri="http://schemas.openxmlformats.org/officeDocument/2006/bibliography"/>
   </ds:schemaRefs>

</xml_diff>